<commit_message>
inicio do design e alteração nos requisitos notados
</commit_message>
<xml_diff>
--- a/01 - Requisitos/Priorização/v01 - Requisitos Priorização.docx
+++ b/01 - Requisitos/Priorização/v01 - Requisitos Priorização.docx
@@ -14,16 +14,13 @@
     </w:p>
     <w:p>
       <w:r>
-        <w:t xml:space="preserve">RH – </w:t>
-      </w:r>
-      <w:r>
-        <w:t>TELA PRINCIPAL (POR HORA A MESMA DA LISTA DE FUNCIONÁRIOS)</w:t>
+        <w:t>RH – TELA PRINCIPAL (POR HORA A MESMA DA LISTA DE FUNCIONÁRIOS)</w:t>
       </w:r>
     </w:p>
     <w:p/>
     <w:p>
       <w:r>
-        <w:t>RH – CADASTRAMENTO DE FUNCIONARIOS E CARGOS</w:t>
+        <w:t>RH – CADASTRAMENTO DE FUNCIONARIOS</w:t>
       </w:r>
     </w:p>
     <w:p>
@@ -103,9 +100,198 @@
         </w:numPr>
       </w:pPr>
       <w:r>
+        <w:t>Pessoal Data Nascimento (escrito)</w:t>
+      </w:r>
+    </w:p>
+    <w:p>
+      <w:pPr>
+        <w:pStyle w:val="PargrafodaLista"/>
+        <w:numPr>
+          <w:ilvl w:val="1"/>
+          <w:numId w:val="2"/>
+        </w:numPr>
+      </w:pPr>
+      <w:r>
+        <w:t>Pessoal Sexo (escrito)</w:t>
+      </w:r>
+    </w:p>
+    <w:p>
+      <w:pPr>
+        <w:pStyle w:val="PargrafodaLista"/>
+        <w:numPr>
+          <w:ilvl w:val="1"/>
+          <w:numId w:val="2"/>
+        </w:numPr>
+      </w:pPr>
+      <w:r>
+        <w:t>Documento CPF (escrito)</w:t>
+      </w:r>
+    </w:p>
+    <w:p>
+      <w:pPr>
+        <w:pStyle w:val="PargrafodaLista"/>
+        <w:numPr>
+          <w:ilvl w:val="1"/>
+          <w:numId w:val="2"/>
+        </w:numPr>
+      </w:pPr>
+      <w:r>
+        <w:t>Documento RG (escrito)</w:t>
+      </w:r>
+    </w:p>
+    <w:p>
+      <w:pPr>
+        <w:pStyle w:val="PargrafodaLista"/>
+        <w:numPr>
+          <w:ilvl w:val="1"/>
+          <w:numId w:val="2"/>
+        </w:numPr>
+      </w:pPr>
+      <w:r>
+        <w:t>Documento NIS (escrito)</w:t>
+      </w:r>
+    </w:p>
+    <w:p>
+      <w:pPr>
+        <w:pStyle w:val="PargrafodaLista"/>
+        <w:numPr>
+          <w:ilvl w:val="1"/>
+          <w:numId w:val="2"/>
+        </w:numPr>
+      </w:pPr>
+      <w:r>
+        <w:t>Endereço RUA/AVENIDA (campo escrito)</w:t>
+      </w:r>
+    </w:p>
+    <w:p>
+      <w:pPr>
+        <w:pStyle w:val="PargrafodaLista"/>
+        <w:numPr>
+          <w:ilvl w:val="1"/>
+          <w:numId w:val="2"/>
+        </w:numPr>
+      </w:pPr>
+      <w:r>
+        <w:t>Endereço CIDADE (campo escrito)</w:t>
+      </w:r>
+    </w:p>
+    <w:p>
+      <w:pPr>
+        <w:pStyle w:val="PargrafodaLista"/>
+        <w:numPr>
+          <w:ilvl w:val="1"/>
+          <w:numId w:val="2"/>
+        </w:numPr>
+      </w:pPr>
+      <w:r>
+        <w:t>Endereço BAIRRO (campo escrito)</w:t>
+      </w:r>
+    </w:p>
+    <w:p>
+      <w:pPr>
+        <w:pStyle w:val="PargrafodaLista"/>
+        <w:numPr>
+          <w:ilvl w:val="1"/>
+          <w:numId w:val="2"/>
+        </w:numPr>
+      </w:pPr>
+      <w:r>
+        <w:t>Endereço CEP (campo escrito)</w:t>
+      </w:r>
+    </w:p>
+    <w:p>
+      <w:pPr>
+        <w:pStyle w:val="PargrafodaLista"/>
+        <w:numPr>
+          <w:ilvl w:val="1"/>
+          <w:numId w:val="2"/>
+        </w:numPr>
+      </w:pPr>
+      <w:r>
+        <w:t>Endereço NÚMERO (campo escrito)</w:t>
+      </w:r>
+    </w:p>
+    <w:p>
+      <w:pPr>
+        <w:pStyle w:val="PargrafodaLista"/>
+        <w:numPr>
+          <w:ilvl w:val="1"/>
+          <w:numId w:val="2"/>
+        </w:numPr>
+      </w:pPr>
+      <w:r>
+        <w:t>Endereço PONTO DE REFERÊNCIA (campo escrito)</w:t>
+      </w:r>
+    </w:p>
+    <w:p>
+      <w:pPr>
+        <w:pStyle w:val="PargrafodaLista"/>
+        <w:numPr>
+          <w:ilvl w:val="1"/>
+          <w:numId w:val="2"/>
+        </w:numPr>
+      </w:pPr>
+      <w:r>
+        <w:t>Endereço ESTADO (selecionável)</w:t>
+      </w:r>
+    </w:p>
+    <w:p>
+      <w:pPr>
+        <w:pStyle w:val="PargrafodaLista"/>
+        <w:numPr>
+          <w:ilvl w:val="1"/>
+          <w:numId w:val="2"/>
+        </w:numPr>
+      </w:pPr>
+      <w:r>
+        <w:t>Endereço Complemento (escrito)</w:t>
+      </w:r>
+    </w:p>
+    <w:p>
+      <w:pPr>
+        <w:pStyle w:val="PargrafodaLista"/>
+        <w:numPr>
+          <w:ilvl w:val="1"/>
+          <w:numId w:val="2"/>
+        </w:numPr>
+      </w:pPr>
+      <w:r>
         <w:t xml:space="preserve">Trabalho </w:t>
       </w:r>
       <w:r>
+        <w:t>CARGO</w:t>
+      </w:r>
+      <w:r>
+        <w:t xml:space="preserve"> (selecionável)</w:t>
+      </w:r>
+    </w:p>
+    <w:p>
+      <w:pPr>
+        <w:pStyle w:val="PargrafodaLista"/>
+        <w:numPr>
+          <w:ilvl w:val="1"/>
+          <w:numId w:val="2"/>
+        </w:numPr>
+      </w:pPr>
+      <w:r>
+        <w:t>Trabalho Horário (selecionável) (entrada e saída)</w:t>
+      </w:r>
+      <w:r>
+        <w:t>(mostrar horas dia e semana)</w:t>
+      </w:r>
+    </w:p>
+    <w:p>
+      <w:pPr>
+        <w:pStyle w:val="PargrafodaLista"/>
+        <w:numPr>
+          <w:ilvl w:val="1"/>
+          <w:numId w:val="2"/>
+        </w:numPr>
+      </w:pPr>
+      <w:r>
+        <w:t xml:space="preserve">Trabalho </w:t>
+      </w:r>
+      <w:r>
         <w:t>S</w:t>
       </w:r>
       <w:r>
@@ -142,166 +328,10 @@
         <w:t>Trabalho GERENTE RESPONSÁVEL (selecionável) (para caso não exista ninguém acima usar um capo escrito topo por enquanto)</w:t>
       </w:r>
     </w:p>
-    <w:p>
-      <w:pPr>
-        <w:pStyle w:val="PargrafodaLista"/>
-        <w:numPr>
-          <w:ilvl w:val="1"/>
-          <w:numId w:val="2"/>
-        </w:numPr>
-      </w:pPr>
-      <w:r>
-        <w:t>Endereço RUA/AVENIDA</w:t>
-      </w:r>
-      <w:r>
-        <w:t xml:space="preserve"> (campo escrito)</w:t>
-      </w:r>
-    </w:p>
-    <w:p>
-      <w:pPr>
-        <w:pStyle w:val="PargrafodaLista"/>
-        <w:numPr>
-          <w:ilvl w:val="1"/>
-          <w:numId w:val="2"/>
-        </w:numPr>
-      </w:pPr>
-      <w:r>
-        <w:t>Endereço CIDADE</w:t>
-      </w:r>
-      <w:r>
-        <w:t xml:space="preserve"> (campo escrito)</w:t>
-      </w:r>
-    </w:p>
-    <w:p>
-      <w:pPr>
-        <w:pStyle w:val="PargrafodaLista"/>
-        <w:numPr>
-          <w:ilvl w:val="1"/>
-          <w:numId w:val="2"/>
-        </w:numPr>
-      </w:pPr>
-      <w:r>
-        <w:t>Endereço BAIRRO</w:t>
-      </w:r>
-      <w:r>
-        <w:t xml:space="preserve"> (campo escrito)</w:t>
-      </w:r>
-    </w:p>
-    <w:p>
-      <w:pPr>
-        <w:pStyle w:val="PargrafodaLista"/>
-        <w:numPr>
-          <w:ilvl w:val="1"/>
-          <w:numId w:val="2"/>
-        </w:numPr>
-      </w:pPr>
-      <w:r>
-        <w:t>Endereço CEP (campo escrito)</w:t>
-      </w:r>
-    </w:p>
-    <w:p>
-      <w:pPr>
-        <w:pStyle w:val="PargrafodaLista"/>
-        <w:numPr>
-          <w:ilvl w:val="1"/>
-          <w:numId w:val="2"/>
-        </w:numPr>
-      </w:pPr>
-      <w:r>
-        <w:t>Endereço NÚMERO</w:t>
-      </w:r>
-      <w:r>
-        <w:t xml:space="preserve"> (campo escrito)</w:t>
-      </w:r>
-    </w:p>
-    <w:p>
-      <w:pPr>
-        <w:pStyle w:val="PargrafodaLista"/>
-        <w:numPr>
-          <w:ilvl w:val="1"/>
-          <w:numId w:val="2"/>
-        </w:numPr>
-      </w:pPr>
-      <w:r>
-        <w:t>Endereço PONTO DE REFERÊNCIA</w:t>
-      </w:r>
-      <w:r>
-        <w:t xml:space="preserve"> (campo escrito)</w:t>
-      </w:r>
-    </w:p>
-    <w:p>
-      <w:pPr>
-        <w:pStyle w:val="PargrafodaLista"/>
-        <w:numPr>
-          <w:ilvl w:val="1"/>
-          <w:numId w:val="2"/>
-        </w:numPr>
-      </w:pPr>
-      <w:r>
-        <w:t xml:space="preserve">Endereço </w:t>
-      </w:r>
-      <w:r>
-        <w:t>ESTADO</w:t>
-      </w:r>
-      <w:r>
-        <w:t xml:space="preserve"> (selecionável)</w:t>
-      </w:r>
-    </w:p>
-    <w:p>
-      <w:pPr>
-        <w:pStyle w:val="PargrafodaLista"/>
-        <w:numPr>
-          <w:ilvl w:val="1"/>
-          <w:numId w:val="2"/>
-        </w:numPr>
-      </w:pPr>
-      <w:r>
-        <w:t>Documento CPF</w:t>
-      </w:r>
-      <w:r>
-        <w:t xml:space="preserve"> (escrito)</w:t>
-      </w:r>
-    </w:p>
-    <w:p>
-      <w:pPr>
-        <w:pStyle w:val="PargrafodaLista"/>
-        <w:numPr>
-          <w:ilvl w:val="1"/>
-          <w:numId w:val="2"/>
-        </w:numPr>
-      </w:pPr>
-      <w:r>
-        <w:t>Documento RG</w:t>
-      </w:r>
-      <w:r>
-        <w:t xml:space="preserve"> (escrito)</w:t>
-      </w:r>
-    </w:p>
-    <w:p>
-      <w:pPr>
-        <w:pStyle w:val="PargrafodaLista"/>
-        <w:numPr>
-          <w:ilvl w:val="1"/>
-          <w:numId w:val="2"/>
-        </w:numPr>
-      </w:pPr>
-      <w:r>
-        <w:t>Documento NIS</w:t>
-      </w:r>
-      <w:r>
-        <w:t xml:space="preserve"> (escrito)</w:t>
-      </w:r>
-    </w:p>
     <w:p/>
     <w:p>
       <w:r>
-        <w:t xml:space="preserve">RH – </w:t>
-      </w:r>
-      <w:r>
-        <w:t>LISTA DE</w:t>
-      </w:r>
-      <w:r>
-        <w:t xml:space="preserve"> FUNCIONARIOS</w:t>
+        <w:t>RH – LISTA DE FUNCIONARIOS</w:t>
       </w:r>
     </w:p>
     <w:p>
@@ -357,6 +387,18 @@
         </w:numPr>
       </w:pPr>
       <w:r>
+        <w:t>Mostrar Código do funcionário</w:t>
+      </w:r>
+    </w:p>
+    <w:p>
+      <w:pPr>
+        <w:pStyle w:val="PargrafodaLista"/>
+        <w:numPr>
+          <w:ilvl w:val="2"/>
+          <w:numId w:val="2"/>
+        </w:numPr>
+      </w:pPr>
+      <w:r>
         <w:t xml:space="preserve">Mostra </w:t>
       </w:r>
       <w:r>
@@ -372,26 +414,14 @@
         </w:numPr>
       </w:pPr>
       <w:r>
-        <w:t xml:space="preserve">Mostrar </w:t>
-      </w:r>
-      <w:r>
-        <w:t>Função</w:t>
-      </w:r>
-    </w:p>
-    <w:p>
-      <w:pPr>
-        <w:pStyle w:val="PargrafodaLista"/>
-        <w:numPr>
-          <w:ilvl w:val="2"/>
-          <w:numId w:val="2"/>
-        </w:numPr>
-      </w:pPr>
-      <w:r>
         <w:t xml:space="preserve">Mostar </w:t>
       </w:r>
       <w:r>
         <w:t>Gerente responsável</w:t>
       </w:r>
+      <w:r>
+        <w:t xml:space="preserve"> (caso tenha)</w:t>
+      </w:r>
     </w:p>
     <w:p>
       <w:pPr>
@@ -426,7 +456,32 @@
         </w:numPr>
       </w:pPr>
       <w:r>
+        <w:lastRenderedPageBreak/>
         <w:t>Mostrar demais informações fornecidas no cadastro</w:t>
+      </w:r>
+    </w:p>
+    <w:p>
+      <w:pPr>
+        <w:pStyle w:val="PargrafodaLista"/>
+        <w:numPr>
+          <w:ilvl w:val="3"/>
+          <w:numId w:val="2"/>
+        </w:numPr>
+      </w:pPr>
+      <w:r>
+        <w:t>Mostrar data de admissão</w:t>
+      </w:r>
+    </w:p>
+    <w:p>
+      <w:pPr>
+        <w:pStyle w:val="PargrafodaLista"/>
+        <w:numPr>
+          <w:ilvl w:val="3"/>
+          <w:numId w:val="2"/>
+        </w:numPr>
+      </w:pPr>
+      <w:r>
+        <w:t>Mostrar data de demissão – caso o funcionário não estiver na empresa</w:t>
       </w:r>
     </w:p>
     <w:p>
@@ -474,13 +529,7 @@
     </w:p>
     <w:p>
       <w:r>
-        <w:t xml:space="preserve">Descrição: tela de </w:t>
-      </w:r>
-      <w:r>
-        <w:t>demissão</w:t>
-      </w:r>
-      <w:r>
-        <w:t xml:space="preserve"> de funcionários, apenas pessoal do rh pode entrar nessa te por enquanto</w:t>
+        <w:t>Descrição: tela de demissão de funcionários, apenas pessoal do rh pode entrar nessa te por enquanto</w:t>
       </w:r>
     </w:p>
     <w:p>
@@ -709,6 +758,462 @@
         <w:t>Botão de recusar cancelamento</w:t>
       </w:r>
     </w:p>
+    <w:p/>
+    <w:p/>
+    <w:p/>
+    <w:p/>
+    <w:p/>
+    <w:p/>
+    <w:p>
+      <w:r>
+        <w:t>RH – CARGOS</w:t>
+      </w:r>
+    </w:p>
+    <w:p>
+      <w:r>
+        <w:t xml:space="preserve">Descrição: é uma janela que permite a visualização, exclusão, alteração e criação de cargos, no geral é uma lista de cargos, só é possível excluir um cargos que nunca tenha sido usado por ninguém no db  porém é possível dar um falso delete para não aparecer mais também possível renomear sem problemas, alteração e criação são janelas pop up, deletar </w:t>
+      </w:r>
+      <w:r>
+        <w:t>gera uma pop</w:t>
+      </w:r>
+      <w:r>
+        <w:t xml:space="preserve"> </w:t>
+      </w:r>
+      <w:r>
+        <w:t>u</w:t>
+      </w:r>
+      <w:r>
+        <w:t>p</w:t>
+      </w:r>
+      <w:r>
+        <w:t xml:space="preserve"> de </w:t>
+      </w:r>
+      <w:r>
+        <w:t>sim ou não perguntando se tem certeza que vai deletar, não sendo possível deletar se pessoas ocuparem aquele cargo.</w:t>
+      </w:r>
+    </w:p>
+    <w:p>
+      <w:pPr>
+        <w:pStyle w:val="PargrafodaLista"/>
+        <w:numPr>
+          <w:ilvl w:val="0"/>
+          <w:numId w:val="2"/>
+        </w:numPr>
+      </w:pPr>
+      <w:r>
+        <w:t>Campos necessários</w:t>
+      </w:r>
+    </w:p>
+    <w:p>
+      <w:pPr>
+        <w:pStyle w:val="PargrafodaLista"/>
+        <w:numPr>
+          <w:ilvl w:val="1"/>
+          <w:numId w:val="2"/>
+        </w:numPr>
+      </w:pPr>
+      <w:r>
+        <w:t>Botão para criar (abre o pop up de criação)</w:t>
+      </w:r>
+    </w:p>
+    <w:p>
+      <w:pPr>
+        <w:pStyle w:val="PargrafodaLista"/>
+        <w:numPr>
+          <w:ilvl w:val="1"/>
+          <w:numId w:val="2"/>
+        </w:numPr>
+      </w:pPr>
+      <w:r>
+        <w:t>Mostrar na lista</w:t>
+      </w:r>
+    </w:p>
+    <w:p>
+      <w:pPr>
+        <w:pStyle w:val="PargrafodaLista"/>
+        <w:numPr>
+          <w:ilvl w:val="2"/>
+          <w:numId w:val="2"/>
+        </w:numPr>
+      </w:pPr>
+      <w:r>
+        <w:t xml:space="preserve">Mostrar </w:t>
+      </w:r>
+      <w:r>
+        <w:t>Nome</w:t>
+      </w:r>
+    </w:p>
+    <w:p>
+      <w:pPr>
+        <w:pStyle w:val="PargrafodaLista"/>
+        <w:numPr>
+          <w:ilvl w:val="2"/>
+          <w:numId w:val="2"/>
+        </w:numPr>
+      </w:pPr>
+      <w:r>
+        <w:t xml:space="preserve">Mostrar </w:t>
+      </w:r>
+      <w:r>
+        <w:t xml:space="preserve">Descrição </w:t>
+      </w:r>
+    </w:p>
+    <w:p>
+      <w:pPr>
+        <w:pStyle w:val="PargrafodaLista"/>
+        <w:numPr>
+          <w:ilvl w:val="2"/>
+          <w:numId w:val="2"/>
+        </w:numPr>
+      </w:pPr>
+      <w:r>
+        <w:t xml:space="preserve">Mostrar </w:t>
+      </w:r>
+      <w:r>
+        <w:t xml:space="preserve">Valor médio de salário </w:t>
+      </w:r>
+    </w:p>
+    <w:p>
+      <w:pPr>
+        <w:pStyle w:val="PargrafodaLista"/>
+        <w:numPr>
+          <w:ilvl w:val="2"/>
+          <w:numId w:val="2"/>
+        </w:numPr>
+      </w:pPr>
+      <w:r>
+        <w:t xml:space="preserve">Mostrar Quantidade de pessoas nesse cargo </w:t>
+      </w:r>
+    </w:p>
+    <w:p>
+      <w:pPr>
+        <w:pStyle w:val="PargrafodaLista"/>
+        <w:numPr>
+          <w:ilvl w:val="2"/>
+          <w:numId w:val="2"/>
+        </w:numPr>
+      </w:pPr>
+      <w:r>
+        <w:t>Botão de deletar (só aparece se quantidade de pessoas for 0) (</w:t>
+      </w:r>
+    </w:p>
+    <w:p>
+      <w:pPr>
+        <w:pStyle w:val="PargrafodaLista"/>
+        <w:numPr>
+          <w:ilvl w:val="2"/>
+          <w:numId w:val="2"/>
+        </w:numPr>
+      </w:pPr>
+      <w:r>
+        <w:t>Botão alterar (abre o pop up de alteração)</w:t>
+      </w:r>
+    </w:p>
+    <w:p>
+      <w:pPr>
+        <w:pStyle w:val="PargrafodaLista"/>
+        <w:numPr>
+          <w:ilvl w:val="1"/>
+          <w:numId w:val="2"/>
+        </w:numPr>
+      </w:pPr>
+      <w:r>
+        <w:t>Criação pop up</w:t>
+      </w:r>
+    </w:p>
+    <w:p>
+      <w:pPr>
+        <w:pStyle w:val="PargrafodaLista"/>
+        <w:numPr>
+          <w:ilvl w:val="2"/>
+          <w:numId w:val="2"/>
+        </w:numPr>
+      </w:pPr>
+      <w:r>
+        <w:t>Nome (escrito)</w:t>
+      </w:r>
+    </w:p>
+    <w:p>
+      <w:pPr>
+        <w:pStyle w:val="PargrafodaLista"/>
+        <w:numPr>
+          <w:ilvl w:val="2"/>
+          <w:numId w:val="2"/>
+        </w:numPr>
+      </w:pPr>
+      <w:r>
+        <w:t>Descrição (escrito)</w:t>
+      </w:r>
+    </w:p>
+    <w:p>
+      <w:pPr>
+        <w:pStyle w:val="PargrafodaLista"/>
+        <w:numPr>
+          <w:ilvl w:val="2"/>
+          <w:numId w:val="2"/>
+        </w:numPr>
+      </w:pPr>
+      <w:r>
+        <w:t>Valor médio de salário (escrito)</w:t>
+      </w:r>
+    </w:p>
+    <w:p>
+      <w:pPr>
+        <w:pStyle w:val="PargrafodaLista"/>
+        <w:numPr>
+          <w:ilvl w:val="1"/>
+          <w:numId w:val="2"/>
+        </w:numPr>
+      </w:pPr>
+      <w:r>
+        <w:t xml:space="preserve">Alteração pop up (é a mesma coisa </w:t>
+      </w:r>
+      <w:r>
+        <w:t>da criação</w:t>
+      </w:r>
+      <w:r>
+        <w:t>, apenas carrega os dados já existentes)</w:t>
+      </w:r>
+    </w:p>
+    <w:p>
+      <w:pPr>
+        <w:pStyle w:val="PargrafodaLista"/>
+        <w:numPr>
+          <w:ilvl w:val="1"/>
+          <w:numId w:val="2"/>
+        </w:numPr>
+      </w:pPr>
+      <w:r>
+        <w:t>Deletar pop up (janela de sim ou não) (frase: deseja realmente deletar cargo (x))</w:t>
+      </w:r>
+    </w:p>
+    <w:p>
+      <w:r>
+        <w:t>RH – DEPARTAMENTOS</w:t>
+      </w:r>
+    </w:p>
+    <w:p>
+      <w:r>
+        <w:t xml:space="preserve">Descrição: é possível o RH </w:t>
+      </w:r>
+      <w:r>
+        <w:t>criar</w:t>
+      </w:r>
+      <w:r>
+        <w:t xml:space="preserve"> departamentos (por enquanto essa função é deles até a chegada de um setor mais </w:t>
+      </w:r>
+      <w:r>
+        <w:t>específico</w:t>
+      </w:r>
+      <w:r>
+        <w:t xml:space="preserve">), vão existir dois tipos de departamentos os fixos que já são </w:t>
+      </w:r>
+      <w:r>
+        <w:t>pré-determinados</w:t>
+      </w:r>
+      <w:r>
+        <w:t xml:space="preserve"> e não podem ser excluídos, e os criados pelo próprio rh. A parte de departamentos vai funcionar como o</w:t>
+      </w:r>
+      <w:r>
+        <w:t xml:space="preserve"> de cargos, porém irá mostrar os fixos sem opção de deletar.</w:t>
+      </w:r>
+    </w:p>
+    <w:p>
+      <w:pPr>
+        <w:pStyle w:val="PargrafodaLista"/>
+        <w:numPr>
+          <w:ilvl w:val="0"/>
+          <w:numId w:val="2"/>
+        </w:numPr>
+      </w:pPr>
+      <w:r>
+        <w:t>Campos necessários</w:t>
+      </w:r>
+    </w:p>
+    <w:p>
+      <w:pPr>
+        <w:pStyle w:val="PargrafodaLista"/>
+        <w:numPr>
+          <w:ilvl w:val="1"/>
+          <w:numId w:val="2"/>
+        </w:numPr>
+      </w:pPr>
+      <w:r>
+        <w:t>Botão de criar (abre um pop up para criação do departamento)</w:t>
+      </w:r>
+    </w:p>
+    <w:p>
+      <w:pPr>
+        <w:pStyle w:val="PargrafodaLista"/>
+        <w:numPr>
+          <w:ilvl w:val="1"/>
+          <w:numId w:val="2"/>
+        </w:numPr>
+      </w:pPr>
+      <w:r>
+        <w:t>Mostrar na lista</w:t>
+      </w:r>
+    </w:p>
+    <w:p>
+      <w:pPr>
+        <w:pStyle w:val="PargrafodaLista"/>
+        <w:numPr>
+          <w:ilvl w:val="2"/>
+          <w:numId w:val="2"/>
+        </w:numPr>
+      </w:pPr>
+      <w:r>
+        <w:t>Mostrar Nome do departamento</w:t>
+      </w:r>
+    </w:p>
+    <w:p>
+      <w:pPr>
+        <w:pStyle w:val="PargrafodaLista"/>
+        <w:numPr>
+          <w:ilvl w:val="2"/>
+          <w:numId w:val="2"/>
+        </w:numPr>
+      </w:pPr>
+      <w:r>
+        <w:t>Mostrar Descrição</w:t>
+      </w:r>
+    </w:p>
+    <w:p>
+      <w:pPr>
+        <w:pStyle w:val="PargrafodaLista"/>
+        <w:numPr>
+          <w:ilvl w:val="2"/>
+          <w:numId w:val="2"/>
+        </w:numPr>
+      </w:pPr>
+      <w:r>
+        <w:t>Mostrar Gerente Responsável</w:t>
+      </w:r>
+      <w:r>
+        <w:t xml:space="preserve"> (é dado colocado durante o cadastro de funcionário se ele for dado função como gerente ele é mostrado aqui, caso não tenha gerente cadastrado mostra como sem gerente)</w:t>
+      </w:r>
+    </w:p>
+    <w:p>
+      <w:pPr>
+        <w:pStyle w:val="PargrafodaLista"/>
+        <w:numPr>
+          <w:ilvl w:val="2"/>
+          <w:numId w:val="2"/>
+        </w:numPr>
+      </w:pPr>
+      <w:r>
+        <w:t>Mostrar Departamento Responsável (caso tenha algum)</w:t>
+      </w:r>
+    </w:p>
+    <w:p>
+      <w:pPr>
+        <w:pStyle w:val="PargrafodaLista"/>
+        <w:numPr>
+          <w:ilvl w:val="2"/>
+          <w:numId w:val="2"/>
+        </w:numPr>
+      </w:pPr>
+      <w:r>
+        <w:t>Mostrar botão de alterar (abre um pop up de alteração)</w:t>
+      </w:r>
+    </w:p>
+    <w:p>
+      <w:pPr>
+        <w:pStyle w:val="PargrafodaLista"/>
+        <w:numPr>
+          <w:ilvl w:val="2"/>
+          <w:numId w:val="2"/>
+        </w:numPr>
+      </w:pPr>
+      <w:r>
+        <w:t>Mostrar botão de deletar (caso todos já tenham trocado de departamento)</w:t>
+      </w:r>
+    </w:p>
+    <w:p>
+      <w:pPr>
+        <w:pStyle w:val="PargrafodaLista"/>
+        <w:numPr>
+          <w:ilvl w:val="1"/>
+          <w:numId w:val="2"/>
+        </w:numPr>
+      </w:pPr>
+      <w:r>
+        <w:t>Criação pop up</w:t>
+      </w:r>
+    </w:p>
+    <w:p>
+      <w:pPr>
+        <w:pStyle w:val="PargrafodaLista"/>
+        <w:numPr>
+          <w:ilvl w:val="2"/>
+          <w:numId w:val="2"/>
+        </w:numPr>
+      </w:pPr>
+      <w:r>
+        <w:lastRenderedPageBreak/>
+        <w:t>Nome (escrito)</w:t>
+      </w:r>
+    </w:p>
+    <w:p>
+      <w:pPr>
+        <w:pStyle w:val="PargrafodaLista"/>
+        <w:numPr>
+          <w:ilvl w:val="2"/>
+          <w:numId w:val="2"/>
+        </w:numPr>
+      </w:pPr>
+      <w:r>
+        <w:t>Descrição (escrito)</w:t>
+      </w:r>
+    </w:p>
+    <w:p>
+      <w:pPr>
+        <w:pStyle w:val="PargrafodaLista"/>
+        <w:numPr>
+          <w:ilvl w:val="2"/>
+          <w:numId w:val="2"/>
+        </w:numPr>
+      </w:pPr>
+      <w:r>
+        <w:t>Sub-Departamento de: (selecionável) (caso não seja um sub departamento vai ter na primeira opção de –não é sub-departamento</w:t>
+      </w:r>
+      <w:r>
+        <w:t>—</w:t>
+      </w:r>
+    </w:p>
+    <w:p>
+      <w:pPr>
+        <w:pStyle w:val="PargrafodaLista"/>
+        <w:numPr>
+          <w:ilvl w:val="1"/>
+          <w:numId w:val="2"/>
+        </w:numPr>
+      </w:pPr>
+      <w:r>
+        <w:t>Alteração pop up (é a mesma coisa da criação, apenas carrega os dados já existentes)</w:t>
+      </w:r>
+    </w:p>
+    <w:p>
+      <w:pPr>
+        <w:pStyle w:val="PargrafodaLista"/>
+        <w:numPr>
+          <w:ilvl w:val="1"/>
+          <w:numId w:val="2"/>
+        </w:numPr>
+      </w:pPr>
+      <w:r>
+        <w:t xml:space="preserve">Deletar pop up (janela de sim ou não) (frase: deseja realmente deletar </w:t>
+      </w:r>
+      <w:r>
+        <w:t>esse departamento</w:t>
+      </w:r>
+      <w:r>
+        <w:t xml:space="preserve"> (x))</w:t>
+      </w:r>
+    </w:p>
+    <w:p/>
+    <w:p/>
+    <w:p/>
     <w:p>
       <w:r>
         <w:t>--------------------------------------------------------------------------------------------------------------------------------------</w:t>
@@ -719,10 +1224,7 @@
         <w:t>VENDAS ATACADO</w:t>
       </w:r>
       <w:r>
-        <w:t xml:space="preserve"> CLIENTE – </w:t>
-      </w:r>
-      <w:r>
-        <w:t>TELA INICIAL</w:t>
+        <w:t xml:space="preserve"> CLIENTE – TELA INICIAL</w:t>
       </w:r>
     </w:p>
     <w:p>
@@ -809,6 +1311,168 @@
       </w:pPr>
       <w:r>
         <w:t>Se a situação já foi resolvida (caso já tenha colocar um botão de guardar)</w:t>
+      </w:r>
+    </w:p>
+    <w:p/>
+    <w:p>
+      <w:r>
+        <w:t>VENDAS ATACADO</w:t>
+      </w:r>
+      <w:r>
+        <w:t xml:space="preserve"> CLIENTE</w:t>
+      </w:r>
+      <w:r>
+        <w:t xml:space="preserve"> – CADASTRO DO CLIENTE </w:t>
+      </w:r>
+    </w:p>
+    <w:p>
+      <w:r>
+        <w:t>Descrição: Tela de cadastro de clientes comum.</w:t>
+      </w:r>
+    </w:p>
+    <w:p/>
+    <w:p>
+      <w:pPr>
+        <w:pStyle w:val="PargrafodaLista"/>
+        <w:numPr>
+          <w:ilvl w:val="0"/>
+          <w:numId w:val="2"/>
+        </w:numPr>
+      </w:pPr>
+      <w:r>
+        <w:t>Campos necessários</w:t>
+      </w:r>
+    </w:p>
+    <w:p>
+      <w:pPr>
+        <w:pStyle w:val="PargrafodaLista"/>
+        <w:numPr>
+          <w:ilvl w:val="1"/>
+          <w:numId w:val="2"/>
+        </w:numPr>
+      </w:pPr>
+      <w:r>
+        <w:t>Pessoal NOME (escrito)</w:t>
+      </w:r>
+    </w:p>
+    <w:p>
+      <w:pPr>
+        <w:pStyle w:val="PargrafodaLista"/>
+        <w:numPr>
+          <w:ilvl w:val="1"/>
+          <w:numId w:val="2"/>
+        </w:numPr>
+      </w:pPr>
+      <w:r>
+        <w:t>Pessoal RG ou CPF (escrito)</w:t>
+      </w:r>
+    </w:p>
+    <w:p>
+      <w:pPr>
+        <w:pStyle w:val="PargrafodaLista"/>
+        <w:numPr>
+          <w:ilvl w:val="1"/>
+          <w:numId w:val="2"/>
+        </w:numPr>
+      </w:pPr>
+      <w:r>
+        <w:t>Pessoal CNPJ (escrito) (não obrigatório)</w:t>
+      </w:r>
+    </w:p>
+    <w:p>
+      <w:pPr>
+        <w:pStyle w:val="PargrafodaLista"/>
+        <w:numPr>
+          <w:ilvl w:val="1"/>
+          <w:numId w:val="2"/>
+        </w:numPr>
+      </w:pPr>
+      <w:r>
+        <w:t>Endereço RUA/AVENIDA (campo escrito)</w:t>
+      </w:r>
+    </w:p>
+    <w:p>
+      <w:pPr>
+        <w:pStyle w:val="PargrafodaLista"/>
+        <w:numPr>
+          <w:ilvl w:val="1"/>
+          <w:numId w:val="2"/>
+        </w:numPr>
+      </w:pPr>
+      <w:r>
+        <w:t>Endereço CIDADE (campo escrito)</w:t>
+      </w:r>
+    </w:p>
+    <w:p>
+      <w:pPr>
+        <w:pStyle w:val="PargrafodaLista"/>
+        <w:numPr>
+          <w:ilvl w:val="1"/>
+          <w:numId w:val="2"/>
+        </w:numPr>
+      </w:pPr>
+      <w:r>
+        <w:t>Endereço BAIRRO (campo escrito)</w:t>
+      </w:r>
+    </w:p>
+    <w:p>
+      <w:pPr>
+        <w:pStyle w:val="PargrafodaLista"/>
+        <w:numPr>
+          <w:ilvl w:val="1"/>
+          <w:numId w:val="2"/>
+        </w:numPr>
+      </w:pPr>
+      <w:r>
+        <w:t>Endereço CEP (campo escrito)</w:t>
+      </w:r>
+    </w:p>
+    <w:p>
+      <w:pPr>
+        <w:pStyle w:val="PargrafodaLista"/>
+        <w:numPr>
+          <w:ilvl w:val="1"/>
+          <w:numId w:val="2"/>
+        </w:numPr>
+      </w:pPr>
+      <w:r>
+        <w:t>Endereço NÚMERO (campo escrito)</w:t>
+      </w:r>
+    </w:p>
+    <w:p>
+      <w:pPr>
+        <w:pStyle w:val="PargrafodaLista"/>
+        <w:numPr>
+          <w:ilvl w:val="1"/>
+          <w:numId w:val="2"/>
+        </w:numPr>
+      </w:pPr>
+      <w:r>
+        <w:t>Endereço PONTO DE REFERÊNCIA (campo escrito)</w:t>
+      </w:r>
+    </w:p>
+    <w:p>
+      <w:pPr>
+        <w:pStyle w:val="PargrafodaLista"/>
+        <w:numPr>
+          <w:ilvl w:val="1"/>
+          <w:numId w:val="2"/>
+        </w:numPr>
+      </w:pPr>
+      <w:r>
+        <w:t>Endereço ESTADO (selecionável)</w:t>
+      </w:r>
+    </w:p>
+    <w:p>
+      <w:pPr>
+        <w:pStyle w:val="PargrafodaLista"/>
+        <w:numPr>
+          <w:ilvl w:val="1"/>
+          <w:numId w:val="2"/>
+        </w:numPr>
+      </w:pPr>
+      <w:r>
+        <w:t>Entrega Endereço (selecionável)(pode ser entregar neste endereço, retirada, entregar em outro endereço, caso seja a última opção abrir um novo conjunto de campos de endereço)</w:t>
       </w:r>
     </w:p>
     <w:p/>
@@ -818,19 +1482,395 @@
         <w:t>VENDAS ATACADO</w:t>
       </w:r>
       <w:r>
-        <w:t xml:space="preserve"> CLIENTE</w:t>
-      </w:r>
-      <w:r>
-        <w:t xml:space="preserve"> – CADASTRO DO CLIENTE </w:t>
-      </w:r>
-    </w:p>
-    <w:p>
-      <w:r>
-        <w:t>Descrição: Tela de cadastro de clientes comum.</w:t>
+        <w:t xml:space="preserve"> CLIENTE – VISUALIZAÇÃO DOS CLIENTES E SEUS STATUS</w:t>
+      </w:r>
+    </w:p>
+    <w:p>
+      <w:r>
+        <w:t>Descrição: Uma tela onde mostra uma lista de clientes, nessa janela é possível ver todos os clientes e ver os pedidos deles.</w:t>
+      </w:r>
+    </w:p>
+    <w:p>
+      <w:pPr>
+        <w:pStyle w:val="PargrafodaLista"/>
+        <w:numPr>
+          <w:ilvl w:val="0"/>
+          <w:numId w:val="2"/>
+        </w:numPr>
+      </w:pPr>
+      <w:r>
+        <w:t>Campos necessários</w:t>
+      </w:r>
+    </w:p>
+    <w:p>
+      <w:pPr>
+        <w:pStyle w:val="PargrafodaLista"/>
+        <w:numPr>
+          <w:ilvl w:val="1"/>
+          <w:numId w:val="2"/>
+        </w:numPr>
+      </w:pPr>
+      <w:r>
+        <w:t>Mostrar lista de clientes</w:t>
+      </w:r>
+    </w:p>
+    <w:p>
+      <w:pPr>
+        <w:pStyle w:val="PargrafodaLista"/>
+        <w:numPr>
+          <w:ilvl w:val="2"/>
+          <w:numId w:val="2"/>
+        </w:numPr>
+      </w:pPr>
+      <w:r>
+        <w:t>Mostrar nome do cliente</w:t>
+      </w:r>
+    </w:p>
+    <w:p>
+      <w:pPr>
+        <w:pStyle w:val="PargrafodaLista"/>
+        <w:numPr>
+          <w:ilvl w:val="2"/>
+          <w:numId w:val="2"/>
+        </w:numPr>
+      </w:pPr>
+      <w:r>
+        <w:t>Mostrar quantidade de pedidos do cliente</w:t>
+      </w:r>
+    </w:p>
+    <w:p>
+      <w:pPr>
+        <w:pStyle w:val="PargrafodaLista"/>
+        <w:numPr>
+          <w:ilvl w:val="2"/>
+          <w:numId w:val="2"/>
+        </w:numPr>
+      </w:pPr>
+      <w:r>
+        <w:t>Poder abrir uma janela</w:t>
+      </w:r>
+      <w:r>
+        <w:t xml:space="preserve"> pop up</w:t>
+      </w:r>
+      <w:r>
+        <w:t xml:space="preserve"> com mais detalhamento sobre os pedidos (inicialmente apenas aparece o número e se já está pago, em produção ou terminado)</w:t>
+      </w:r>
+    </w:p>
+    <w:p>
+      <w:pPr>
+        <w:pStyle w:val="PargrafodaLista"/>
+        <w:numPr>
+          <w:ilvl w:val="1"/>
+          <w:numId w:val="2"/>
+        </w:numPr>
+      </w:pPr>
+      <w:r>
+        <w:t>Ter um campo para pesquisar o cliente</w:t>
+      </w:r>
+    </w:p>
+    <w:p>
+      <w:r>
+        <w:t>VENDAS ATACADO PEDIDOS – CADASTRO DE PEDIDOS</w:t>
+      </w:r>
+    </w:p>
+    <w:p>
+      <w:r>
+        <w:t>Descrição: Um formulário para realizar o cadastramento de pedidos.</w:t>
+      </w:r>
+    </w:p>
+    <w:p>
+      <w:pPr>
+        <w:pStyle w:val="PargrafodaLista"/>
+        <w:numPr>
+          <w:ilvl w:val="0"/>
+          <w:numId w:val="2"/>
+        </w:numPr>
+      </w:pPr>
+      <w:r>
+        <w:t>Campos necessários</w:t>
+      </w:r>
+    </w:p>
+    <w:p>
+      <w:pPr>
+        <w:pStyle w:val="PargrafodaLista"/>
+        <w:numPr>
+          <w:ilvl w:val="1"/>
+          <w:numId w:val="2"/>
+        </w:numPr>
+      </w:pPr>
+      <w:r>
+        <w:t>Cliente (abre uma janela com a lista de clientes, tem campo de pesquisa onde pode colocar nome ou cpf)</w:t>
+      </w:r>
+    </w:p>
+    <w:p>
+      <w:pPr>
+        <w:pStyle w:val="PargrafodaLista"/>
+        <w:numPr>
+          <w:ilvl w:val="1"/>
+          <w:numId w:val="2"/>
+        </w:numPr>
+      </w:pPr>
+      <w:r>
+        <w:t>Botão de adicionar produto: um pedido pode ter diversos produtos deve ter um botão de fechar em cada produto para caso o cliente não queira dar sequência nele</w:t>
+      </w:r>
+    </w:p>
+    <w:p>
+      <w:pPr>
+        <w:pStyle w:val="PargrafodaLista"/>
+        <w:numPr>
+          <w:ilvl w:val="2"/>
+          <w:numId w:val="2"/>
+        </w:numPr>
+      </w:pPr>
+      <w:r>
+        <w:t>Quantidade de peças (NUMERICO)</w:t>
+      </w:r>
+    </w:p>
+    <w:p>
+      <w:pPr>
+        <w:pStyle w:val="PargrafodaLista"/>
+        <w:numPr>
+          <w:ilvl w:val="2"/>
+          <w:numId w:val="2"/>
+        </w:numPr>
+      </w:pPr>
+      <w:r>
+        <w:t>Valor em R$ (UNIDADE)</w:t>
+      </w:r>
+    </w:p>
+    <w:p>
+      <w:pPr>
+        <w:pStyle w:val="PargrafodaLista"/>
+        <w:numPr>
+          <w:ilvl w:val="2"/>
+          <w:numId w:val="2"/>
+        </w:numPr>
+      </w:pPr>
+      <w:r>
+        <w:t>Mostrar o valor final Quantidade x Valor</w:t>
+      </w:r>
+    </w:p>
+    <w:p>
+      <w:pPr>
+        <w:pStyle w:val="PargrafodaLista"/>
+        <w:numPr>
+          <w:ilvl w:val="2"/>
+          <w:numId w:val="2"/>
+        </w:numPr>
+      </w:pPr>
+      <w:r>
+        <w:t>Setores opcionais, esse campo é de personalização e é cadastrado pelo gestor na linha de produção.</w:t>
+      </w:r>
+    </w:p>
+    <w:p>
+      <w:pPr>
+        <w:pStyle w:val="PargrafodaLista"/>
+        <w:numPr>
+          <w:ilvl w:val="1"/>
+          <w:numId w:val="2"/>
+        </w:numPr>
+      </w:pPr>
+      <w:r>
+        <w:t>Preço do frete (NUMERICO) (Inicialmente será colocado a mão, porém nas próximas versões deve ser feito de maneira interna no software</w:t>
+      </w:r>
+    </w:p>
+    <w:p>
+      <w:pPr>
+        <w:pStyle w:val="PargrafodaLista"/>
+        <w:numPr>
+          <w:ilvl w:val="1"/>
+          <w:numId w:val="2"/>
+        </w:numPr>
+      </w:pPr>
+      <w:r>
+        <w:t>Botão de criar ou cancelar</w:t>
+      </w:r>
+    </w:p>
+    <w:p>
+      <w:r>
+        <w:t>VENDAS ATACADO PEDIDOS – VISUALIZAÇÃO DA LISTA</w:t>
+      </w:r>
+      <w:r>
+        <w:t xml:space="preserve"> DE PEDIDOS</w:t>
+      </w:r>
+    </w:p>
+    <w:p>
+      <w:r>
+        <w:t>Descrição: Um visualizador de pedidos, permite os vendedores verificarem o estado do pedido.</w:t>
+      </w:r>
+    </w:p>
+    <w:p>
+      <w:pPr>
+        <w:pStyle w:val="PargrafodaLista"/>
+        <w:numPr>
+          <w:ilvl w:val="0"/>
+          <w:numId w:val="2"/>
+        </w:numPr>
+      </w:pPr>
+      <w:r>
+        <w:t>Campos necessários</w:t>
+      </w:r>
+    </w:p>
+    <w:p>
+      <w:pPr>
+        <w:pStyle w:val="PargrafodaLista"/>
+        <w:numPr>
+          <w:ilvl w:val="1"/>
+          <w:numId w:val="2"/>
+        </w:numPr>
+      </w:pPr>
+      <w:r>
+        <w:t>Mostrar Lista de pedidos</w:t>
+      </w:r>
+    </w:p>
+    <w:p>
+      <w:pPr>
+        <w:pStyle w:val="PargrafodaLista"/>
+        <w:numPr>
+          <w:ilvl w:val="2"/>
+          <w:numId w:val="2"/>
+        </w:numPr>
+      </w:pPr>
+      <w:r>
+        <w:t>Mostrar Número do pedido</w:t>
+      </w:r>
+    </w:p>
+    <w:p>
+      <w:pPr>
+        <w:pStyle w:val="PargrafodaLista"/>
+        <w:numPr>
+          <w:ilvl w:val="2"/>
+          <w:numId w:val="2"/>
+        </w:numPr>
+      </w:pPr>
+      <w:r>
+        <w:t>Mostrar data de entrada</w:t>
+      </w:r>
+    </w:p>
+    <w:p>
+      <w:pPr>
+        <w:pStyle w:val="PargrafodaLista"/>
+        <w:numPr>
+          <w:ilvl w:val="2"/>
+          <w:numId w:val="2"/>
+        </w:numPr>
+      </w:pPr>
+      <w:r>
+        <w:t>Previsão d</w:t>
+      </w:r>
+      <w:r>
+        <w:t>a produção ou data de conclusão – caso já esteja na produção</w:t>
+      </w:r>
+    </w:p>
+    <w:p>
+      <w:pPr>
+        <w:pStyle w:val="PargrafodaLista"/>
+        <w:numPr>
+          <w:ilvl w:val="2"/>
+          <w:numId w:val="2"/>
+        </w:numPr>
+      </w:pPr>
+      <w:r>
+        <w:t>Data de entrega – caso já tenha sido entregue</w:t>
+      </w:r>
+    </w:p>
+    <w:p>
+      <w:pPr>
+        <w:pStyle w:val="PargrafodaLista"/>
+        <w:numPr>
+          <w:ilvl w:val="2"/>
+          <w:numId w:val="2"/>
+        </w:numPr>
+      </w:pPr>
+      <w:r>
+        <w:t>Situação atual (mostra em qual setor está e em quais ainda deve percorrer</w:t>
+      </w:r>
+    </w:p>
+    <w:p>
+      <w:pPr>
+        <w:pStyle w:val="PargrafodaLista"/>
+        <w:numPr>
+          <w:ilvl w:val="2"/>
+          <w:numId w:val="2"/>
+        </w:numPr>
+      </w:pPr>
+      <w:r>
+        <w:t xml:space="preserve">Botão de solicitação de cancelamento (envia para o </w:t>
+      </w:r>
+      <w:r>
+        <w:t>financeiro</w:t>
+      </w:r>
+      <w:r>
+        <w:t xml:space="preserve"> a solicitação)</w:t>
+      </w:r>
+    </w:p>
+    <w:p>
+      <w:r>
+        <w:t>--------------------------------------------------------------------------------------------------------------------------------------</w:t>
+      </w:r>
+    </w:p>
+    <w:p>
+      <w:r>
+        <w:t>GESTOR DE PRODUÇÃO – TELA INICIAL</w:t>
+      </w:r>
+    </w:p>
+    <w:p>
+      <w:r>
+        <w:t>Descrição: mostr</w:t>
+      </w:r>
+      <w:r>
+        <w:t xml:space="preserve">a métricas de mensagens envidas pelo gestor que ainda não foram concluídas, mostra métricas dos </w:t>
+      </w:r>
+      <w:r>
+        <w:t>processos</w:t>
+      </w:r>
+      <w:r>
+        <w:t>, quantos estão atrasados ou tendem atrasar, qual setor tem mais pedidos acumulados.</w:t>
+      </w:r>
+    </w:p>
+    <w:p>
+      <w:pPr>
+        <w:pStyle w:val="PargrafodaLista"/>
+        <w:numPr>
+          <w:ilvl w:val="0"/>
+          <w:numId w:val="2"/>
+        </w:numPr>
+      </w:pPr>
+      <w:r>
+        <w:lastRenderedPageBreak/>
+        <w:t>Campos necessários</w:t>
+      </w:r>
+    </w:p>
+    <w:p>
+      <w:pPr>
+        <w:pStyle w:val="PargrafodaLista"/>
+        <w:numPr>
+          <w:ilvl w:val="1"/>
+          <w:numId w:val="2"/>
+        </w:numPr>
+      </w:pPr>
+      <w:r>
+        <w:t>Mostrar os valores pedidos acima (inicialmente em números e depois em gráficos por período mensal e semanal)</w:t>
       </w:r>
     </w:p>
     <w:p/>
     <w:p>
+      <w:r>
+        <w:t>GESTOR DE PRODUÇÃO</w:t>
+      </w:r>
+      <w:r>
+        <w:t xml:space="preserve"> – CRIAÇÃO DE PROCESSOS</w:t>
+      </w:r>
+    </w:p>
+    <w:p>
+      <w:r>
+        <w:t>Descrição: Um Gestor de produção pode criar processos para os setores e assim mapear via uma máquina de código de barras em qual processo esse produto está, quando um pedido for criado ele pode ter diversos produtos logo deve ser adicionado da seguinte maneira c</w:t>
+      </w:r>
+      <w:r>
+        <w:t>ódigo do pedido – número do produto ex: 10001-02 ou seja é o pedido 10001 e o produto em questão é o segundo na produção.</w:t>
+      </w:r>
+    </w:p>
+    <w:p>
       <w:pPr>
         <w:pStyle w:val="PargrafodaLista"/>
         <w:numPr>
@@ -851,156 +1891,150 @@
         </w:numPr>
       </w:pPr>
       <w:r>
-        <w:t>Pessoal NOME (escrito)</w:t>
-      </w:r>
-    </w:p>
-    <w:p>
-      <w:pPr>
-        <w:pStyle w:val="PargrafodaLista"/>
-        <w:numPr>
-          <w:ilvl w:val="1"/>
-          <w:numId w:val="2"/>
-        </w:numPr>
-      </w:pPr>
-      <w:r>
-        <w:t>Pessoal RG ou CPF (escrito)</w:t>
-      </w:r>
-    </w:p>
-    <w:p>
-      <w:pPr>
-        <w:pStyle w:val="PargrafodaLista"/>
-        <w:numPr>
-          <w:ilvl w:val="1"/>
-          <w:numId w:val="2"/>
-        </w:numPr>
-      </w:pPr>
-      <w:r>
-        <w:t>Pessoal CNPJ (escrito) (não obrigatório)</w:t>
-      </w:r>
-    </w:p>
-    <w:p>
-      <w:pPr>
-        <w:pStyle w:val="PargrafodaLista"/>
-        <w:numPr>
-          <w:ilvl w:val="1"/>
-          <w:numId w:val="2"/>
-        </w:numPr>
-      </w:pPr>
-      <w:r>
-        <w:t>Endereço RUA/AVENIDA (campo escrito)</w:t>
-      </w:r>
-    </w:p>
-    <w:p>
-      <w:pPr>
-        <w:pStyle w:val="PargrafodaLista"/>
-        <w:numPr>
-          <w:ilvl w:val="1"/>
-          <w:numId w:val="2"/>
-        </w:numPr>
-      </w:pPr>
-      <w:r>
-        <w:t>Endereço CIDADE (campo escrito)</w:t>
-      </w:r>
-    </w:p>
-    <w:p>
-      <w:pPr>
-        <w:pStyle w:val="PargrafodaLista"/>
-        <w:numPr>
-          <w:ilvl w:val="1"/>
-          <w:numId w:val="2"/>
-        </w:numPr>
-      </w:pPr>
-      <w:r>
-        <w:t>Endereço BAIRRO (campo escrito)</w:t>
-      </w:r>
-    </w:p>
-    <w:p>
-      <w:pPr>
-        <w:pStyle w:val="PargrafodaLista"/>
-        <w:numPr>
-          <w:ilvl w:val="1"/>
-          <w:numId w:val="2"/>
-        </w:numPr>
-      </w:pPr>
-      <w:r>
-        <w:t>Endereço CEP (campo escrito)</w:t>
-      </w:r>
-    </w:p>
-    <w:p>
-      <w:pPr>
-        <w:pStyle w:val="PargrafodaLista"/>
-        <w:numPr>
-          <w:ilvl w:val="1"/>
-          <w:numId w:val="2"/>
-        </w:numPr>
-      </w:pPr>
-      <w:r>
-        <w:t>Endereço NÚMERO (campo escrito)</w:t>
-      </w:r>
-    </w:p>
-    <w:p>
-      <w:pPr>
-        <w:pStyle w:val="PargrafodaLista"/>
-        <w:numPr>
-          <w:ilvl w:val="1"/>
-          <w:numId w:val="2"/>
-        </w:numPr>
-      </w:pPr>
-      <w:r>
-        <w:t>Endereço PONTO DE REFERÊNCIA (campo escrito)</w:t>
-      </w:r>
-    </w:p>
-    <w:p>
-      <w:pPr>
-        <w:pStyle w:val="PargrafodaLista"/>
-        <w:numPr>
-          <w:ilvl w:val="1"/>
-          <w:numId w:val="2"/>
-        </w:numPr>
-      </w:pPr>
-      <w:r>
-        <w:t>Endereço ESTADO (selecionável)</w:t>
-      </w:r>
-    </w:p>
-    <w:p>
-      <w:pPr>
-        <w:pStyle w:val="PargrafodaLista"/>
-        <w:numPr>
-          <w:ilvl w:val="1"/>
-          <w:numId w:val="2"/>
-        </w:numPr>
-      </w:pPr>
-      <w:r>
-        <w:t>Entrega Endereço (selecionável)(pode ser entregar neste endereço, retirada, entregar em outro endereço, caso seja a última opção abrir um novo conjunto de campos de endereço)</w:t>
+        <w:t>Código do funcionário responsável pelo processo (escrito)</w:t>
+      </w:r>
+    </w:p>
+    <w:p>
+      <w:pPr>
+        <w:pStyle w:val="PargrafodaLista"/>
+        <w:numPr>
+          <w:ilvl w:val="1"/>
+          <w:numId w:val="2"/>
+        </w:numPr>
+      </w:pPr>
+      <w:r>
+        <w:t>Mostrar Nome do responsável pelo processo</w:t>
+      </w:r>
+    </w:p>
+    <w:p>
+      <w:pPr>
+        <w:pStyle w:val="PargrafodaLista"/>
+        <w:numPr>
+          <w:ilvl w:val="1"/>
+          <w:numId w:val="2"/>
+        </w:numPr>
+      </w:pPr>
+      <w:r>
+        <w:t>Código da máquina de código de barras (escrito)</w:t>
+      </w:r>
+    </w:p>
+    <w:p>
+      <w:pPr>
+        <w:pStyle w:val="PargrafodaLista"/>
+        <w:numPr>
+          <w:ilvl w:val="1"/>
+          <w:numId w:val="2"/>
+        </w:numPr>
+      </w:pPr>
+      <w:r>
+        <w:t>Nome do processo (escrito)</w:t>
+      </w:r>
+    </w:p>
+    <w:p>
+      <w:pPr>
+        <w:pStyle w:val="PargrafodaLista"/>
+        <w:numPr>
+          <w:ilvl w:val="1"/>
+          <w:numId w:val="2"/>
+        </w:numPr>
+      </w:pPr>
+      <w:r>
+        <w:t>Descrição do processo (texto)</w:t>
+      </w:r>
+    </w:p>
+    <w:p>
+      <w:pPr>
+        <w:pStyle w:val="PargrafodaLista"/>
+        <w:numPr>
+          <w:ilvl w:val="1"/>
+          <w:numId w:val="2"/>
+        </w:numPr>
+      </w:pPr>
+      <w:r>
+        <w:t>Esse processo é opcional ao vendas</w:t>
+      </w:r>
+      <w:r>
+        <w:t>?</w:t>
+      </w:r>
+      <w:r>
+        <w:t xml:space="preserve"> (botão rádio)</w:t>
+      </w:r>
+      <w:r>
+        <w:t xml:space="preserve"> (</w:t>
+      </w:r>
+      <w:r>
+        <w:t xml:space="preserve"> se sim </w:t>
+      </w:r>
+      <w:r>
+        <w:t>mostra no campo de vendas</w:t>
+      </w:r>
+      <w:r>
+        <w:t xml:space="preserve"> - </w:t>
+      </w:r>
+      <w:r>
+        <w:t>normalmente para processos de personalização</w:t>
+      </w:r>
+      <w:r>
+        <w:t>, se não entra como campo obrigatório</w:t>
+      </w:r>
+      <w:r>
+        <w:t xml:space="preserve"> na produção</w:t>
+      </w:r>
+      <w:r>
+        <w:t>)</w:t>
+      </w:r>
+    </w:p>
+    <w:p>
+      <w:pPr>
+        <w:pStyle w:val="PargrafodaLista"/>
+        <w:numPr>
+          <w:ilvl w:val="1"/>
+          <w:numId w:val="2"/>
+        </w:numPr>
+      </w:pPr>
+      <w:r>
+        <w:t>Logo após o processo de</w:t>
+      </w:r>
+      <w:r>
+        <w:t>:</w:t>
+      </w:r>
+      <w:r>
+        <w:t xml:space="preserve"> (selecionável) (mostra após qual processo ele deve vir na sequência, existindo uma linha para início como selecionável</w:t>
+      </w:r>
+      <w:r>
+        <w:t xml:space="preserve"> e em seguida a lista de processos já existentes</w:t>
+      </w:r>
+      <w:r>
+        <w:t>).</w:t>
+      </w:r>
+    </w:p>
+    <w:p>
+      <w:pPr>
+        <w:pStyle w:val="PargrafodaLista"/>
+        <w:numPr>
+          <w:ilvl w:val="1"/>
+          <w:numId w:val="2"/>
+        </w:numPr>
+      </w:pPr>
+      <w:r>
+        <w:t>Botão criar processo</w:t>
       </w:r>
     </w:p>
     <w:p/>
     <w:p>
       <w:r>
-        <w:t>VENDAS ATACADO</w:t>
-      </w:r>
-      <w:r>
-        <w:t xml:space="preserve"> CLIENTE – </w:t>
-      </w:r>
-      <w:r>
-        <w:t>VISUALIZAÇÃO</w:t>
-      </w:r>
-      <w:r>
-        <w:t xml:space="preserve"> DO</w:t>
-      </w:r>
-      <w:r>
-        <w:t>S</w:t>
-      </w:r>
-      <w:r>
-        <w:t xml:space="preserve"> CLIENTE</w:t>
-      </w:r>
-      <w:r>
-        <w:t>S E SEUS STATUS</w:t>
-      </w:r>
-    </w:p>
-    <w:p>
-      <w:r>
-        <w:t>Descrição: Uma tela onde mostra uma lista de clientes, nessa janela é possível ver todos os clientes e ver os pedidos deles.</w:t>
+        <w:t>GESTOR DE PRODUÇÃO – LISTA DE PROCESSO</w:t>
+      </w:r>
+    </w:p>
+    <w:p>
+      <w:r>
+        <w:t>Descrição: é uma lista de processos já existentes cadastrados pelo gestor por ela é possível abri</w:t>
+      </w:r>
+      <w:r>
+        <w:t xml:space="preserve">r </w:t>
+      </w:r>
+      <w:r>
+        <w:t>janelas de alteração de processos possibilitando a alteração de todos os campos do cadastro inclusive possuindo exclusão (processo não deve ser deletado de maneira fixa do banco de dados)</w:t>
       </w:r>
     </w:p>
     <w:p>
@@ -1024,71 +2058,152 @@
         </w:numPr>
       </w:pPr>
       <w:r>
-        <w:t>Mostrar lista de clientes</w:t>
-      </w:r>
-    </w:p>
-    <w:p>
-      <w:pPr>
-        <w:pStyle w:val="PargrafodaLista"/>
-        <w:numPr>
-          <w:ilvl w:val="2"/>
-          <w:numId w:val="2"/>
-        </w:numPr>
-      </w:pPr>
-      <w:r>
-        <w:t>Mostrar nome do cliente</w:t>
-      </w:r>
-    </w:p>
-    <w:p>
-      <w:pPr>
-        <w:pStyle w:val="PargrafodaLista"/>
-        <w:numPr>
-          <w:ilvl w:val="2"/>
-          <w:numId w:val="2"/>
-        </w:numPr>
-      </w:pPr>
-      <w:r>
-        <w:t>Mostrar quantidade de pedidos do cliente</w:t>
-      </w:r>
-    </w:p>
-    <w:p>
-      <w:pPr>
-        <w:pStyle w:val="PargrafodaLista"/>
-        <w:numPr>
-          <w:ilvl w:val="2"/>
-          <w:numId w:val="2"/>
-        </w:numPr>
-      </w:pPr>
-      <w:r>
-        <w:t>Poder abrir uma janela</w:t>
-      </w:r>
-      <w:r>
-        <w:t xml:space="preserve"> pop up</w:t>
-      </w:r>
-      <w:r>
-        <w:t xml:space="preserve"> com mais detalhamento sobre os pedidos (inicialmente apenas aparece o número e se já está pago, em produção ou terminado)</w:t>
-      </w:r>
-    </w:p>
-    <w:p>
-      <w:pPr>
-        <w:pStyle w:val="PargrafodaLista"/>
-        <w:numPr>
-          <w:ilvl w:val="1"/>
-          <w:numId w:val="2"/>
-        </w:numPr>
-      </w:pPr>
-      <w:r>
-        <w:t>Ter um campo para pesquisar o cliente</w:t>
-      </w:r>
-    </w:p>
-    <w:p>
-      <w:r>
-        <w:t>VENDAS ATACADO PEDIDOS – CADASTRO DE PEDIDOS</w:t>
-      </w:r>
-    </w:p>
-    <w:p>
-      <w:r>
-        <w:t>Descrição: Um formulário para realizar o cadastramento de pedidos.</w:t>
+        <w:t>Mostrar Lista de processos</w:t>
+      </w:r>
+    </w:p>
+    <w:p>
+      <w:pPr>
+        <w:pStyle w:val="PargrafodaLista"/>
+        <w:numPr>
+          <w:ilvl w:val="2"/>
+          <w:numId w:val="2"/>
+        </w:numPr>
+      </w:pPr>
+      <w:r>
+        <w:t>Mostrar código do processo</w:t>
+      </w:r>
+    </w:p>
+    <w:p>
+      <w:pPr>
+        <w:pStyle w:val="PargrafodaLista"/>
+        <w:numPr>
+          <w:ilvl w:val="2"/>
+          <w:numId w:val="2"/>
+        </w:numPr>
+      </w:pPr>
+      <w:r>
+        <w:t>Mostrar número de vezes na semana que o processo foi executado</w:t>
+      </w:r>
+    </w:p>
+    <w:p>
+      <w:pPr>
+        <w:pStyle w:val="PargrafodaLista"/>
+        <w:numPr>
+          <w:ilvl w:val="2"/>
+          <w:numId w:val="2"/>
+        </w:numPr>
+      </w:pPr>
+      <w:r>
+        <w:t>Mostrar quantidade de produtos que precisam passar por aquele processo</w:t>
+      </w:r>
+    </w:p>
+    <w:p>
+      <w:pPr>
+        <w:pStyle w:val="PargrafodaLista"/>
+        <w:numPr>
+          <w:ilvl w:val="2"/>
+          <w:numId w:val="2"/>
+        </w:numPr>
+      </w:pPr>
+      <w:r>
+        <w:t xml:space="preserve">Mostrar quantidade de produtos que </w:t>
+      </w:r>
+      <w:r>
+        <w:t>estão atrasados para passar pelo processo</w:t>
+      </w:r>
+    </w:p>
+    <w:p>
+      <w:pPr>
+        <w:pStyle w:val="PargrafodaLista"/>
+        <w:numPr>
+          <w:ilvl w:val="2"/>
+          <w:numId w:val="2"/>
+        </w:numPr>
+      </w:pPr>
+      <w:r>
+        <w:t>Botão de mostrar pedidos (abre um pop up com o código do produto, nome do cliente e cpf)</w:t>
+      </w:r>
+    </w:p>
+    <w:p>
+      <w:pPr>
+        <w:pStyle w:val="PargrafodaLista"/>
+        <w:numPr>
+          <w:ilvl w:val="2"/>
+          <w:numId w:val="2"/>
+        </w:numPr>
+      </w:pPr>
+      <w:r>
+        <w:t>Mostrar número de vezes que o processo foi executado no total</w:t>
+      </w:r>
+    </w:p>
+    <w:p>
+      <w:pPr>
+        <w:pStyle w:val="PargrafodaLista"/>
+        <w:numPr>
+          <w:ilvl w:val="2"/>
+          <w:numId w:val="2"/>
+        </w:numPr>
+      </w:pPr>
+      <w:r>
+        <w:t>Mostrar todas as informações do processo feito no cadastro</w:t>
+      </w:r>
+    </w:p>
+    <w:p>
+      <w:pPr>
+        <w:pStyle w:val="PargrafodaLista"/>
+        <w:numPr>
+          <w:ilvl w:val="2"/>
+          <w:numId w:val="2"/>
+        </w:numPr>
+      </w:pPr>
+      <w:r>
+        <w:t>Botão de de alterar informações do processo (abre um pop up com os mesmos campos de cadastro de processo para serem alterados)</w:t>
+      </w:r>
+    </w:p>
+    <w:p>
+      <w:pPr>
+        <w:pStyle w:val="PargrafodaLista"/>
+        <w:numPr>
+          <w:ilvl w:val="1"/>
+          <w:numId w:val="2"/>
+        </w:numPr>
+      </w:pPr>
+      <w:r>
+        <w:t>Sempre que a página for aberta</w:t>
+      </w:r>
+      <w:r>
+        <w:t xml:space="preserve"> ela deve ter os processos na sequência de execução</w:t>
+      </w:r>
+    </w:p>
+    <w:p>
+      <w:pPr>
+        <w:pStyle w:val="PargrafodaLista"/>
+        <w:numPr>
+          <w:ilvl w:val="1"/>
+          <w:numId w:val="2"/>
+        </w:numPr>
+      </w:pPr>
+      <w:r>
+        <w:t>Ter barra de pesquisa</w:t>
+      </w:r>
+      <w:r>
+        <w:t xml:space="preserve"> por nome ou código de processo</w:t>
+      </w:r>
+    </w:p>
+    <w:p>
+      <w:r>
+        <w:lastRenderedPageBreak/>
+        <w:t>GESTOR DE PRODUÇÃO – MENSAGEM DE SITUAÇÃO DE PEDIDOS</w:t>
+      </w:r>
+    </w:p>
+    <w:p>
+      <w:r>
+        <w:t>Descrição: em caso de algum pedido ter problemas seja por falta de matéria prima, quanto a dificuldade para se produzir o mesmo, é necessário avisar o vendedor então vai haver uma sistema de mensagens unilateral onde o gestor de produção pode explicar o que está acontecendo com o pedido, essas mensagens vão aparecer para o vendedor responsável quando ele logar e vai ficar marcado o pedido como parado ou com dificuldade de execução que indica que irá ou possivelmente vai existir um atraso no produto não é possível deletar a mensagem e ela deve ficar atrelada a um processo, indicando o local que ela parou.</w:t>
+      </w:r>
+    </w:p>
+    <w:p>
+      <w:r>
+        <w:t>É uma lista dessas mensagens</w:t>
       </w:r>
     </w:p>
     <w:p>
@@ -1112,105 +2227,93 @@
         </w:numPr>
       </w:pPr>
       <w:r>
-        <w:t>Cliente (abre uma janela com a lista de clientes, tem campo de pesquisa onde pode colocar nome ou cpf)</w:t>
-      </w:r>
-    </w:p>
-    <w:p>
-      <w:pPr>
-        <w:pStyle w:val="PargrafodaLista"/>
-        <w:numPr>
-          <w:ilvl w:val="1"/>
-          <w:numId w:val="2"/>
-        </w:numPr>
-      </w:pPr>
-      <w:r>
-        <w:t>Botão de adicionar produto: um pedido pode ter diversos produtos deve ter um botão de fechar em cada produto para caso o cliente não queira dar sequência nele</w:t>
-      </w:r>
-    </w:p>
-    <w:p>
-      <w:pPr>
-        <w:pStyle w:val="PargrafodaLista"/>
-        <w:numPr>
-          <w:ilvl w:val="2"/>
-          <w:numId w:val="2"/>
-        </w:numPr>
-      </w:pPr>
-      <w:r>
-        <w:t>Quantidade de peças (NUMERICO)</w:t>
-      </w:r>
-    </w:p>
-    <w:p>
-      <w:pPr>
-        <w:pStyle w:val="PargrafodaLista"/>
-        <w:numPr>
-          <w:ilvl w:val="2"/>
-          <w:numId w:val="2"/>
-        </w:numPr>
-      </w:pPr>
-      <w:r>
-        <w:t>Valor em R$ (UNIDADE)</w:t>
-      </w:r>
-    </w:p>
-    <w:p>
-      <w:pPr>
-        <w:pStyle w:val="PargrafodaLista"/>
-        <w:numPr>
-          <w:ilvl w:val="2"/>
-          <w:numId w:val="2"/>
-        </w:numPr>
-      </w:pPr>
-      <w:r>
-        <w:t>Mostrar o valor final Quantidade x Valor</w:t>
-      </w:r>
-    </w:p>
-    <w:p>
-      <w:pPr>
-        <w:pStyle w:val="PargrafodaLista"/>
-        <w:numPr>
-          <w:ilvl w:val="2"/>
-          <w:numId w:val="2"/>
-        </w:numPr>
-      </w:pPr>
-      <w:r>
-        <w:t>Setores opcionais, esse campo é de personalização e é cadastrado pelo gestor na linha de produção.</w:t>
-      </w:r>
-    </w:p>
-    <w:p>
-      <w:pPr>
-        <w:pStyle w:val="PargrafodaLista"/>
-        <w:numPr>
-          <w:ilvl w:val="1"/>
-          <w:numId w:val="2"/>
-        </w:numPr>
-      </w:pPr>
-      <w:r>
-        <w:lastRenderedPageBreak/>
-        <w:t>Preço do frete (NUMERICO) (Inicialmente será colocado a mão, porém nas próximas versões deve ser feito de maneira interna no software</w:t>
-      </w:r>
-    </w:p>
-    <w:p>
-      <w:pPr>
-        <w:pStyle w:val="PargrafodaLista"/>
-        <w:numPr>
-          <w:ilvl w:val="1"/>
-          <w:numId w:val="2"/>
-        </w:numPr>
-      </w:pPr>
-      <w:r>
-        <w:t>Botão de criar ou cancelar</w:t>
-      </w:r>
-    </w:p>
-    <w:p>
-      <w:r>
-        <w:t>VENDAS ATACADO PEDIDOS – VISUALIZAÇÃO DA LISTA</w:t>
-      </w:r>
-      <w:r>
-        <w:t xml:space="preserve"> DE PEDIDOS</w:t>
-      </w:r>
-    </w:p>
-    <w:p>
-      <w:r>
-        <w:t>Descrição: Um visualizador de pedidos, permite os vendedores verificarem o estado do pedido.</w:t>
+        <w:t>Botão de criar mensagens (abre um pop up como na descrição logo após esse bloco)</w:t>
+      </w:r>
+    </w:p>
+    <w:p>
+      <w:pPr>
+        <w:pStyle w:val="PargrafodaLista"/>
+        <w:numPr>
+          <w:ilvl w:val="1"/>
+          <w:numId w:val="2"/>
+        </w:numPr>
+      </w:pPr>
+      <w:r>
+        <w:t>Mostrar lista</w:t>
+      </w:r>
+    </w:p>
+    <w:p>
+      <w:pPr>
+        <w:pStyle w:val="PargrafodaLista"/>
+        <w:numPr>
+          <w:ilvl w:val="2"/>
+          <w:numId w:val="2"/>
+        </w:numPr>
+      </w:pPr>
+      <w:r>
+        <w:t>T</w:t>
+      </w:r>
+      <w:r>
+        <w:t>odos os campos de – CRIAR MENSAGEM DE SITUAÇÃO DE PEDIDOS</w:t>
+      </w:r>
+    </w:p>
+    <w:p>
+      <w:pPr>
+        <w:pStyle w:val="PargrafodaLista"/>
+        <w:numPr>
+          <w:ilvl w:val="2"/>
+          <w:numId w:val="2"/>
+        </w:numPr>
+      </w:pPr>
+      <w:r>
+        <w:t xml:space="preserve">Mostrar o a data de criação da mensagem </w:t>
+      </w:r>
+    </w:p>
+    <w:p>
+      <w:pPr>
+        <w:pStyle w:val="PargrafodaLista"/>
+        <w:numPr>
+          <w:ilvl w:val="2"/>
+          <w:numId w:val="2"/>
+        </w:numPr>
+      </w:pPr>
+      <w:r>
+        <w:t>Mostrar em dias a criação da mensagem para a data atual</w:t>
+      </w:r>
+    </w:p>
+    <w:p>
+      <w:pPr>
+        <w:pStyle w:val="PargrafodaLista"/>
+        <w:numPr>
+          <w:ilvl w:val="2"/>
+          <w:numId w:val="2"/>
+        </w:numPr>
+      </w:pPr>
+      <w:r>
+        <w:t>Botão de Concluído (o problema já foi resolvido)</w:t>
+      </w:r>
+    </w:p>
+    <w:p/>
+    <w:p>
+      <w:r>
+        <w:t>GESTOR DE PRODUÇÃO –</w:t>
+      </w:r>
+      <w:r>
+        <w:t xml:space="preserve"> CRIAR</w:t>
+      </w:r>
+      <w:r>
+        <w:t xml:space="preserve"> MENSAGEM DE SITUAÇÃO DE PEDIDOS</w:t>
+      </w:r>
+      <w:r>
+        <w:t xml:space="preserve"> (JANELA POP UP NA TELA DE MENSAGENS DE PEDIDOS)</w:t>
+      </w:r>
+    </w:p>
+    <w:p>
+      <w:r>
+        <w:t>Descrição:</w:t>
+      </w:r>
+      <w:r>
+        <w:t xml:space="preserve"> Janela pop up de criação de mensagem</w:t>
       </w:r>
     </w:p>
     <w:p>
@@ -1222,630 +2325,6 @@
         </w:numPr>
       </w:pPr>
       <w:r>
-        <w:t>Campos necessários</w:t>
-      </w:r>
-    </w:p>
-    <w:p>
-      <w:pPr>
-        <w:pStyle w:val="PargrafodaLista"/>
-        <w:numPr>
-          <w:ilvl w:val="1"/>
-          <w:numId w:val="2"/>
-        </w:numPr>
-      </w:pPr>
-      <w:r>
-        <w:t>Mostrar Lista de pedidos</w:t>
-      </w:r>
-    </w:p>
-    <w:p>
-      <w:pPr>
-        <w:pStyle w:val="PargrafodaLista"/>
-        <w:numPr>
-          <w:ilvl w:val="2"/>
-          <w:numId w:val="2"/>
-        </w:numPr>
-      </w:pPr>
-      <w:r>
-        <w:t>Mostrar Número do pedido</w:t>
-      </w:r>
-    </w:p>
-    <w:p>
-      <w:pPr>
-        <w:pStyle w:val="PargrafodaLista"/>
-        <w:numPr>
-          <w:ilvl w:val="2"/>
-          <w:numId w:val="2"/>
-        </w:numPr>
-      </w:pPr>
-      <w:r>
-        <w:t>Mostrar data de entrada</w:t>
-      </w:r>
-    </w:p>
-    <w:p>
-      <w:pPr>
-        <w:pStyle w:val="PargrafodaLista"/>
-        <w:numPr>
-          <w:ilvl w:val="2"/>
-          <w:numId w:val="2"/>
-        </w:numPr>
-      </w:pPr>
-      <w:r>
-        <w:t>Previsão d</w:t>
-      </w:r>
-      <w:r>
-        <w:t>a produção ou data de conclusão – caso já esteja na produção</w:t>
-      </w:r>
-    </w:p>
-    <w:p>
-      <w:pPr>
-        <w:pStyle w:val="PargrafodaLista"/>
-        <w:numPr>
-          <w:ilvl w:val="2"/>
-          <w:numId w:val="2"/>
-        </w:numPr>
-      </w:pPr>
-      <w:r>
-        <w:t>Data de entrega – caso já tenha sido entregue</w:t>
-      </w:r>
-    </w:p>
-    <w:p>
-      <w:pPr>
-        <w:pStyle w:val="PargrafodaLista"/>
-        <w:numPr>
-          <w:ilvl w:val="2"/>
-          <w:numId w:val="2"/>
-        </w:numPr>
-      </w:pPr>
-      <w:r>
-        <w:t>Situação atual (mostra em qual setor está e em quais ainda deve percorrer</w:t>
-      </w:r>
-    </w:p>
-    <w:p>
-      <w:pPr>
-        <w:pStyle w:val="PargrafodaLista"/>
-        <w:numPr>
-          <w:ilvl w:val="2"/>
-          <w:numId w:val="2"/>
-        </w:numPr>
-      </w:pPr>
-      <w:r>
-        <w:t xml:space="preserve">Botão de solicitação de cancelamento (envia para o </w:t>
-      </w:r>
-      <w:r>
-        <w:t>financeiro</w:t>
-      </w:r>
-      <w:r>
-        <w:t xml:space="preserve"> a solicitação)</w:t>
-      </w:r>
-    </w:p>
-    <w:p>
-      <w:r>
-        <w:t>--------------------------------------------------------------------------------------------------------------------------------------</w:t>
-      </w:r>
-    </w:p>
-    <w:p>
-      <w:r>
-        <w:t xml:space="preserve">GESTOR DE PRODUÇÃO – </w:t>
-      </w:r>
-      <w:r>
-        <w:t>TELA INICIAL</w:t>
-      </w:r>
-    </w:p>
-    <w:p>
-      <w:r>
-        <w:t>Descrição: mostr</w:t>
-      </w:r>
-      <w:r>
-        <w:t xml:space="preserve">a métricas de mensagens envidas pelo gestor que ainda não foram concluídas, mostra métricas dos </w:t>
-      </w:r>
-      <w:r>
-        <w:t>processos</w:t>
-      </w:r>
-      <w:r>
-        <w:t>, quantos estão atrasados ou tendem atrasar, qual setor tem mais pedidos acumulados.</w:t>
-      </w:r>
-    </w:p>
-    <w:p>
-      <w:pPr>
-        <w:pStyle w:val="PargrafodaLista"/>
-        <w:numPr>
-          <w:ilvl w:val="0"/>
-          <w:numId w:val="2"/>
-        </w:numPr>
-      </w:pPr>
-      <w:r>
-        <w:t>Campos necessários</w:t>
-      </w:r>
-    </w:p>
-    <w:p>
-      <w:pPr>
-        <w:pStyle w:val="PargrafodaLista"/>
-        <w:numPr>
-          <w:ilvl w:val="1"/>
-          <w:numId w:val="2"/>
-        </w:numPr>
-      </w:pPr>
-      <w:r>
-        <w:t>Mostrar os valores pedidos acima (inicialmente em números e depois em gráficos por período mensal e semanal)</w:t>
-      </w:r>
-    </w:p>
-    <w:p/>
-    <w:p>
-      <w:r>
-        <w:t>GESTOR DE PRODUÇÃO</w:t>
-      </w:r>
-      <w:r>
-        <w:t xml:space="preserve"> – CRIAÇÃO DE PROCESSOS</w:t>
-      </w:r>
-    </w:p>
-    <w:p>
-      <w:r>
-        <w:t>Descrição: Um Gestor de produção pode criar processos para os setores e assim mapear via uma máquina de código de barras em qual processo esse produto está, quando um pedido for criado ele pode ter diversos produtos logo deve ser adicionado da seguinte maneira c</w:t>
-      </w:r>
-      <w:r>
-        <w:t>ódigo do pedido – número do produto ex: 10001-02 ou seja é o pedido 10001 e o produto em questão é o segundo na produção.</w:t>
-      </w:r>
-    </w:p>
-    <w:p>
-      <w:pPr>
-        <w:pStyle w:val="PargrafodaLista"/>
-        <w:numPr>
-          <w:ilvl w:val="0"/>
-          <w:numId w:val="2"/>
-        </w:numPr>
-      </w:pPr>
-      <w:r>
-        <w:t>Campos necessários</w:t>
-      </w:r>
-    </w:p>
-    <w:p>
-      <w:pPr>
-        <w:pStyle w:val="PargrafodaLista"/>
-        <w:numPr>
-          <w:ilvl w:val="1"/>
-          <w:numId w:val="2"/>
-        </w:numPr>
-      </w:pPr>
-      <w:r>
-        <w:t>Código do funcionário responsável pelo processo (escrito)</w:t>
-      </w:r>
-    </w:p>
-    <w:p>
-      <w:pPr>
-        <w:pStyle w:val="PargrafodaLista"/>
-        <w:numPr>
-          <w:ilvl w:val="1"/>
-          <w:numId w:val="2"/>
-        </w:numPr>
-      </w:pPr>
-      <w:r>
-        <w:t>Mostrar Nome do responsável pelo processo</w:t>
-      </w:r>
-    </w:p>
-    <w:p>
-      <w:pPr>
-        <w:pStyle w:val="PargrafodaLista"/>
-        <w:numPr>
-          <w:ilvl w:val="1"/>
-          <w:numId w:val="2"/>
-        </w:numPr>
-      </w:pPr>
-      <w:r>
-        <w:t>Código da máquina de código de barras (escrito)</w:t>
-      </w:r>
-    </w:p>
-    <w:p>
-      <w:pPr>
-        <w:pStyle w:val="PargrafodaLista"/>
-        <w:numPr>
-          <w:ilvl w:val="1"/>
-          <w:numId w:val="2"/>
-        </w:numPr>
-      </w:pPr>
-      <w:r>
-        <w:t>Nome do processo (escrito)</w:t>
-      </w:r>
-    </w:p>
-    <w:p>
-      <w:pPr>
-        <w:pStyle w:val="PargrafodaLista"/>
-        <w:numPr>
-          <w:ilvl w:val="1"/>
-          <w:numId w:val="2"/>
-        </w:numPr>
-      </w:pPr>
-      <w:r>
-        <w:t>Descrição do processo (texto)</w:t>
-      </w:r>
-    </w:p>
-    <w:p>
-      <w:pPr>
-        <w:pStyle w:val="PargrafodaLista"/>
-        <w:numPr>
-          <w:ilvl w:val="1"/>
-          <w:numId w:val="2"/>
-        </w:numPr>
-      </w:pPr>
-      <w:r>
-        <w:t>Esse processo é opcional ao vendas</w:t>
-      </w:r>
-      <w:r>
-        <w:t>?</w:t>
-      </w:r>
-      <w:r>
-        <w:t xml:space="preserve"> (botão rádio)</w:t>
-      </w:r>
-      <w:r>
-        <w:t xml:space="preserve"> (</w:t>
-      </w:r>
-      <w:r>
-        <w:t xml:space="preserve"> se sim </w:t>
-      </w:r>
-      <w:r>
-        <w:t>mostra no campo de vendas</w:t>
-      </w:r>
-      <w:r>
-        <w:t xml:space="preserve"> - </w:t>
-      </w:r>
-      <w:r>
-        <w:t>normalmente para processos de personalização</w:t>
-      </w:r>
-      <w:r>
-        <w:t>, se não entra como campo obrigatório</w:t>
-      </w:r>
-      <w:r>
-        <w:t xml:space="preserve"> na produção</w:t>
-      </w:r>
-      <w:r>
-        <w:t>)</w:t>
-      </w:r>
-    </w:p>
-    <w:p>
-      <w:pPr>
-        <w:pStyle w:val="PargrafodaLista"/>
-        <w:numPr>
-          <w:ilvl w:val="1"/>
-          <w:numId w:val="2"/>
-        </w:numPr>
-      </w:pPr>
-      <w:r>
-        <w:t>Logo após o processo de</w:t>
-      </w:r>
-      <w:r>
-        <w:t>:</w:t>
-      </w:r>
-      <w:r>
-        <w:t xml:space="preserve"> (selecionável) (mostra após qual processo ele deve vir na sequência, existindo uma linha para início como selecionável</w:t>
-      </w:r>
-      <w:r>
-        <w:t xml:space="preserve"> e em seguida a lista de processos já existentes</w:t>
-      </w:r>
-      <w:r>
-        <w:t>).</w:t>
-      </w:r>
-    </w:p>
-    <w:p>
-      <w:pPr>
-        <w:pStyle w:val="PargrafodaLista"/>
-        <w:numPr>
-          <w:ilvl w:val="1"/>
-          <w:numId w:val="2"/>
-        </w:numPr>
-      </w:pPr>
-      <w:r>
-        <w:t>Botão criar processo</w:t>
-      </w:r>
-    </w:p>
-    <w:p/>
-    <w:p>
-      <w:r>
-        <w:t>GESTOR DE PRODUÇÃO – LISTA DE PROCESSO</w:t>
-      </w:r>
-    </w:p>
-    <w:p>
-      <w:r>
-        <w:t>Descrição: é uma lista de processos já existentes cadastrados pelo gestor por ela é possível abri</w:t>
-      </w:r>
-      <w:r>
-        <w:t xml:space="preserve">r </w:t>
-      </w:r>
-      <w:r>
-        <w:t>janelas de alteração de processos possibilitando a alteração de todos os campos do cadastro inclusive possuindo exclusão (processo não deve ser deletado de maneira fixa do banco de dados)</w:t>
-      </w:r>
-    </w:p>
-    <w:p>
-      <w:pPr>
-        <w:pStyle w:val="PargrafodaLista"/>
-        <w:numPr>
-          <w:ilvl w:val="0"/>
-          <w:numId w:val="2"/>
-        </w:numPr>
-      </w:pPr>
-      <w:r>
-        <w:t>Campos necessários</w:t>
-      </w:r>
-    </w:p>
-    <w:p>
-      <w:pPr>
-        <w:pStyle w:val="PargrafodaLista"/>
-        <w:numPr>
-          <w:ilvl w:val="1"/>
-          <w:numId w:val="2"/>
-        </w:numPr>
-      </w:pPr>
-      <w:r>
-        <w:t>Mostrar Lista de processos</w:t>
-      </w:r>
-    </w:p>
-    <w:p>
-      <w:pPr>
-        <w:pStyle w:val="PargrafodaLista"/>
-        <w:numPr>
-          <w:ilvl w:val="2"/>
-          <w:numId w:val="2"/>
-        </w:numPr>
-      </w:pPr>
-      <w:r>
-        <w:t>Mostrar código do processo</w:t>
-      </w:r>
-    </w:p>
-    <w:p>
-      <w:pPr>
-        <w:pStyle w:val="PargrafodaLista"/>
-        <w:numPr>
-          <w:ilvl w:val="2"/>
-          <w:numId w:val="2"/>
-        </w:numPr>
-      </w:pPr>
-      <w:r>
-        <w:t>Mostrar número de vezes na semana que o processo foi executado</w:t>
-      </w:r>
-    </w:p>
-    <w:p>
-      <w:pPr>
-        <w:pStyle w:val="PargrafodaLista"/>
-        <w:numPr>
-          <w:ilvl w:val="2"/>
-          <w:numId w:val="2"/>
-        </w:numPr>
-      </w:pPr>
-      <w:r>
-        <w:t>Mostrar quantidade de produtos que precisam passar por aquele processo</w:t>
-      </w:r>
-    </w:p>
-    <w:p>
-      <w:pPr>
-        <w:pStyle w:val="PargrafodaLista"/>
-        <w:numPr>
-          <w:ilvl w:val="2"/>
-          <w:numId w:val="2"/>
-        </w:numPr>
-      </w:pPr>
-      <w:r>
-        <w:t xml:space="preserve">Mostrar quantidade de produtos que </w:t>
-      </w:r>
-      <w:r>
-        <w:t>estão atrasados para passar pelo processo</w:t>
-      </w:r>
-    </w:p>
-    <w:p>
-      <w:pPr>
-        <w:pStyle w:val="PargrafodaLista"/>
-        <w:numPr>
-          <w:ilvl w:val="2"/>
-          <w:numId w:val="2"/>
-        </w:numPr>
-      </w:pPr>
-      <w:r>
-        <w:t>Botão de mostrar pedidos (abre um pop up com o código do produto, nome do cliente e cpf)</w:t>
-      </w:r>
-    </w:p>
-    <w:p>
-      <w:pPr>
-        <w:pStyle w:val="PargrafodaLista"/>
-        <w:numPr>
-          <w:ilvl w:val="2"/>
-          <w:numId w:val="2"/>
-        </w:numPr>
-      </w:pPr>
-      <w:r>
-        <w:t>Mostrar número de vezes que o processo foi executado no total</w:t>
-      </w:r>
-    </w:p>
-    <w:p>
-      <w:pPr>
-        <w:pStyle w:val="PargrafodaLista"/>
-        <w:numPr>
-          <w:ilvl w:val="2"/>
-          <w:numId w:val="2"/>
-        </w:numPr>
-      </w:pPr>
-      <w:r>
-        <w:t>Mostrar todas as informações do processo feito no cadastro</w:t>
-      </w:r>
-    </w:p>
-    <w:p>
-      <w:pPr>
-        <w:pStyle w:val="PargrafodaLista"/>
-        <w:numPr>
-          <w:ilvl w:val="2"/>
-          <w:numId w:val="2"/>
-        </w:numPr>
-      </w:pPr>
-      <w:r>
-        <w:t>Botão de de alterar informações do processo (abre um pop up com os mesmos campos de cadastro de processo para serem alterados)</w:t>
-      </w:r>
-    </w:p>
-    <w:p>
-      <w:pPr>
-        <w:pStyle w:val="PargrafodaLista"/>
-        <w:numPr>
-          <w:ilvl w:val="1"/>
-          <w:numId w:val="2"/>
-        </w:numPr>
-      </w:pPr>
-      <w:r>
-        <w:t>Sempre que a página for aberta</w:t>
-      </w:r>
-      <w:r>
-        <w:t xml:space="preserve"> ela deve ter os processos na sequência de execução</w:t>
-      </w:r>
-    </w:p>
-    <w:p>
-      <w:pPr>
-        <w:pStyle w:val="PargrafodaLista"/>
-        <w:numPr>
-          <w:ilvl w:val="1"/>
-          <w:numId w:val="2"/>
-        </w:numPr>
-      </w:pPr>
-      <w:r>
-        <w:t>Ter barra de pesquisa</w:t>
-      </w:r>
-      <w:r>
-        <w:t xml:space="preserve"> por nome ou código de processo</w:t>
-      </w:r>
-    </w:p>
-    <w:p>
-      <w:r>
-        <w:t>GESTOR DE PRODUÇÃO –</w:t>
-      </w:r>
-      <w:r>
-        <w:t xml:space="preserve"> </w:t>
-      </w:r>
-      <w:r>
-        <w:t>MENSAGEM DE SITUAÇÃO DE PEDIDOS</w:t>
-      </w:r>
-    </w:p>
-    <w:p>
-      <w:r>
-        <w:t>Descrição: em caso de algum pedido ter problemas seja por falta de matéria prima, quanto a dificuldade para se produzir o mesmo, é necessário avisar o vendedor então vai haver uma sistema de mensagens unilateral onde o gestor de produção pode explicar o que está acontecendo com o pedido, essas mensagens vão aparecer para o vendedor responsável quando ele logar e vai ficar marcado o pedido como parado ou com dificuldade de execução que indica que irá ou possivelmente vai existir um atraso no produto não é possível deletar a mensagem e ela deve ficar atrelada a um processo, indicando o local que ela parou.</w:t>
-      </w:r>
-    </w:p>
-    <w:p>
-      <w:r>
-        <w:t>É uma lista dessas mensagens</w:t>
-      </w:r>
-    </w:p>
-    <w:p>
-      <w:pPr>
-        <w:pStyle w:val="PargrafodaLista"/>
-        <w:numPr>
-          <w:ilvl w:val="0"/>
-          <w:numId w:val="2"/>
-        </w:numPr>
-      </w:pPr>
-      <w:r>
-        <w:t>Campos necessários</w:t>
-      </w:r>
-    </w:p>
-    <w:p>
-      <w:pPr>
-        <w:pStyle w:val="PargrafodaLista"/>
-        <w:numPr>
-          <w:ilvl w:val="1"/>
-          <w:numId w:val="2"/>
-        </w:numPr>
-      </w:pPr>
-      <w:r>
-        <w:t>Botão de criar mensagens (abre um pop up como na descrição logo após esse bloco)</w:t>
-      </w:r>
-    </w:p>
-    <w:p>
-      <w:pPr>
-        <w:pStyle w:val="PargrafodaLista"/>
-        <w:numPr>
-          <w:ilvl w:val="1"/>
-          <w:numId w:val="2"/>
-        </w:numPr>
-      </w:pPr>
-      <w:r>
-        <w:t>Mostrar lista</w:t>
-      </w:r>
-    </w:p>
-    <w:p>
-      <w:pPr>
-        <w:pStyle w:val="PargrafodaLista"/>
-        <w:numPr>
-          <w:ilvl w:val="2"/>
-          <w:numId w:val="2"/>
-        </w:numPr>
-      </w:pPr>
-      <w:r>
-        <w:t>T</w:t>
-      </w:r>
-      <w:r>
-        <w:t>odos os campos de – CRIAR MENSAGEM DE SITUAÇÃO DE PEDIDOS</w:t>
-      </w:r>
-    </w:p>
-    <w:p>
-      <w:pPr>
-        <w:pStyle w:val="PargrafodaLista"/>
-        <w:numPr>
-          <w:ilvl w:val="2"/>
-          <w:numId w:val="2"/>
-        </w:numPr>
-      </w:pPr>
-      <w:r>
-        <w:t xml:space="preserve">Mostrar o a data de criação da mensagem </w:t>
-      </w:r>
-    </w:p>
-    <w:p>
-      <w:pPr>
-        <w:pStyle w:val="PargrafodaLista"/>
-        <w:numPr>
-          <w:ilvl w:val="2"/>
-          <w:numId w:val="2"/>
-        </w:numPr>
-      </w:pPr>
-      <w:r>
-        <w:t>Mostrar em dias a criação da mensagem para a data atual</w:t>
-      </w:r>
-    </w:p>
-    <w:p>
-      <w:pPr>
-        <w:pStyle w:val="PargrafodaLista"/>
-        <w:numPr>
-          <w:ilvl w:val="2"/>
-          <w:numId w:val="2"/>
-        </w:numPr>
-      </w:pPr>
-      <w:r>
-        <w:t>Botão de Concluído (o problema já foi resolvido)</w:t>
-      </w:r>
-    </w:p>
-    <w:p/>
-    <w:p>
-      <w:r>
-        <w:t>GESTOR DE PRODUÇÃO –</w:t>
-      </w:r>
-      <w:r>
-        <w:t xml:space="preserve"> CRIAR</w:t>
-      </w:r>
-      <w:r>
-        <w:t xml:space="preserve"> MENSAGEM DE SITUAÇÃO DE PEDIDOS</w:t>
-      </w:r>
-      <w:r>
-        <w:t xml:space="preserve"> (JANELA POP UP NA TELA DE MENSAGENS DE PEDIDOS)</w:t>
-      </w:r>
-    </w:p>
-    <w:p>
-      <w:r>
-        <w:t>Descrição:</w:t>
-      </w:r>
-      <w:r>
-        <w:t xml:space="preserve"> Janela pop up de criação de mensagem</w:t>
-      </w:r>
-    </w:p>
-    <w:p>
-      <w:pPr>
-        <w:pStyle w:val="PargrafodaLista"/>
-        <w:numPr>
-          <w:ilvl w:val="0"/>
-          <w:numId w:val="2"/>
-        </w:numPr>
-      </w:pPr>
-      <w:r>
         <w:t>Campo necessário</w:t>
       </w:r>
     </w:p>
@@ -1870,7 +2349,6 @@
         </w:numPr>
       </w:pPr>
       <w:r>
-        <w:lastRenderedPageBreak/>
         <w:t>Produto (selecionável) (numérico de 1 até o número de produtos do pedido)</w:t>
       </w:r>
     </w:p>
@@ -2148,7 +2626,7 @@
   <w:abstractNum w:abstractNumId="1" w15:restartNumberingAfterBreak="0">
     <w:nsid w:val="164E72A8"/>
     <w:multiLevelType w:val="hybridMultilevel"/>
-    <w:tmpl w:val="826E3700"/>
+    <w:tmpl w:val="64CC43EC"/>
     <w:lvl w:ilvl="0" w:tplc="04160001">
       <w:start w:val="1"/>
       <w:numFmt w:val="bullet"/>

</xml_diff>

<commit_message>
Pequenas mudanças na estrutura do design, e adição de detalhamento nos requisitos da vs1
</commit_message>
<xml_diff>
--- a/01 - Requisitos/Priorização/v01 - Requisitos Priorização.docx
+++ b/01 - Requisitos/Priorização/v01 - Requisitos Priorização.docx
@@ -14,18 +14,12 @@
     </w:p>
     <w:p>
       <w:r>
-        <w:t>RH – TELA PRINCIPAL (POR HORA A MESMA DA LISTA DE FUNCIONÁRIOS)</w:t>
-      </w:r>
-    </w:p>
-    <w:p/>
-    <w:p>
-      <w:r>
-        <w:t>RH – CADASTRAMENTO DE FUNCIONARIOS</w:t>
-      </w:r>
-    </w:p>
-    <w:p>
-      <w:r>
-        <w:t>Descrição: tela de cadastro de funcionários, apenas pessoal do rh pode entrar nessa te por enquanto</w:t>
+        <w:t>LOGIN – PRIMEIRO ACESSO E REDEFINIR SENHA</w:t>
+      </w:r>
+    </w:p>
+    <w:p>
+      <w:r>
+        <w:t>Descrição: é uma tela básica de login, utilizando o código de funcionário e a senha a pessoa pode acessar a parte do sistema a qual o seu cargo permite. O usuário tem até 4 tentativas antes de travar o usuário, caso trave deve ser solicitado ao administrador da plataforma uma senha provisória, que ao tentar efetuar login deve pedir sua alteração, com o primeiro login funciona do mesmo jeito.</w:t>
       </w:r>
     </w:p>
     <w:p>
@@ -33,7 +27,7 @@
         <w:pStyle w:val="PargrafodaLista"/>
         <w:numPr>
           <w:ilvl w:val="0"/>
-          <w:numId w:val="2"/>
+          <w:numId w:val="6"/>
         </w:numPr>
       </w:pPr>
       <w:r>
@@ -45,492 +39,607 @@
         <w:pStyle w:val="PargrafodaLista"/>
         <w:numPr>
           <w:ilvl w:val="1"/>
-          <w:numId w:val="2"/>
-        </w:numPr>
-      </w:pPr>
-      <w:r>
-        <w:t xml:space="preserve">Pessoal </w:t>
-      </w:r>
-      <w:r>
-        <w:t>N</w:t>
-      </w:r>
-      <w:r>
-        <w:t>OME</w:t>
-      </w:r>
-      <w:r>
-        <w:t xml:space="preserve"> (campo escrito)</w:t>
-      </w:r>
-    </w:p>
-    <w:p>
-      <w:pPr>
-        <w:pStyle w:val="PargrafodaLista"/>
-        <w:numPr>
-          <w:ilvl w:val="1"/>
-          <w:numId w:val="2"/>
-        </w:numPr>
-      </w:pPr>
-      <w:r>
-        <w:t>Pessoal NOME DO PAI</w:t>
-      </w:r>
-      <w:r>
-        <w:t xml:space="preserve"> (campo escrito)</w:t>
-      </w:r>
-    </w:p>
-    <w:p>
-      <w:pPr>
-        <w:pStyle w:val="PargrafodaLista"/>
-        <w:numPr>
-          <w:ilvl w:val="1"/>
-          <w:numId w:val="2"/>
-        </w:numPr>
-      </w:pPr>
-      <w:r>
-        <w:t>Pessoal NOME DA MÃE</w:t>
-      </w:r>
-      <w:r>
-        <w:t xml:space="preserve"> (campo escrito)</w:t>
-      </w:r>
-    </w:p>
-    <w:p>
-      <w:pPr>
-        <w:pStyle w:val="PargrafodaLista"/>
-        <w:numPr>
-          <w:ilvl w:val="1"/>
-          <w:numId w:val="2"/>
-        </w:numPr>
-      </w:pPr>
-      <w:r>
-        <w:t>Pessoal Data Nascimento (escrito)</w:t>
-      </w:r>
-    </w:p>
-    <w:p>
-      <w:pPr>
-        <w:pStyle w:val="PargrafodaLista"/>
-        <w:numPr>
-          <w:ilvl w:val="1"/>
-          <w:numId w:val="2"/>
-        </w:numPr>
-      </w:pPr>
-      <w:r>
-        <w:t>Pessoal Sexo (escrito)</w:t>
-      </w:r>
-    </w:p>
-    <w:p>
-      <w:pPr>
-        <w:pStyle w:val="PargrafodaLista"/>
-        <w:numPr>
-          <w:ilvl w:val="1"/>
-          <w:numId w:val="2"/>
-        </w:numPr>
-      </w:pPr>
-      <w:r>
-        <w:t>Documento CPF (escrito)</w:t>
-      </w:r>
-    </w:p>
-    <w:p>
-      <w:pPr>
-        <w:pStyle w:val="PargrafodaLista"/>
-        <w:numPr>
-          <w:ilvl w:val="1"/>
-          <w:numId w:val="2"/>
-        </w:numPr>
-      </w:pPr>
-      <w:r>
-        <w:t>Documento RG (escrito)</w:t>
-      </w:r>
-    </w:p>
-    <w:p>
-      <w:pPr>
-        <w:pStyle w:val="PargrafodaLista"/>
-        <w:numPr>
-          <w:ilvl w:val="1"/>
-          <w:numId w:val="2"/>
-        </w:numPr>
-      </w:pPr>
-      <w:r>
-        <w:t>Documento NIS (escrito)</w:t>
-      </w:r>
-    </w:p>
-    <w:p>
-      <w:pPr>
-        <w:pStyle w:val="PargrafodaLista"/>
-        <w:numPr>
-          <w:ilvl w:val="1"/>
-          <w:numId w:val="2"/>
-        </w:numPr>
-      </w:pPr>
-      <w:r>
-        <w:t>Endereço RUA/AVENIDA (campo escrito)</w:t>
-      </w:r>
-    </w:p>
-    <w:p>
-      <w:pPr>
-        <w:pStyle w:val="PargrafodaLista"/>
-        <w:numPr>
-          <w:ilvl w:val="1"/>
-          <w:numId w:val="2"/>
-        </w:numPr>
-      </w:pPr>
-      <w:r>
-        <w:t>Endereço CIDADE (campo escrito)</w:t>
-      </w:r>
-    </w:p>
-    <w:p>
-      <w:pPr>
-        <w:pStyle w:val="PargrafodaLista"/>
-        <w:numPr>
-          <w:ilvl w:val="1"/>
-          <w:numId w:val="2"/>
-        </w:numPr>
-      </w:pPr>
-      <w:r>
-        <w:t>Endereço BAIRRO (campo escrito)</w:t>
-      </w:r>
-    </w:p>
-    <w:p>
-      <w:pPr>
-        <w:pStyle w:val="PargrafodaLista"/>
-        <w:numPr>
-          <w:ilvl w:val="1"/>
-          <w:numId w:val="2"/>
-        </w:numPr>
-      </w:pPr>
-      <w:r>
-        <w:t>Endereço CEP (campo escrito)</w:t>
-      </w:r>
-    </w:p>
-    <w:p>
-      <w:pPr>
-        <w:pStyle w:val="PargrafodaLista"/>
-        <w:numPr>
-          <w:ilvl w:val="1"/>
-          <w:numId w:val="2"/>
-        </w:numPr>
-      </w:pPr>
-      <w:r>
-        <w:t>Endereço NÚMERO (campo escrito)</w:t>
-      </w:r>
-    </w:p>
-    <w:p>
-      <w:pPr>
-        <w:pStyle w:val="PargrafodaLista"/>
-        <w:numPr>
-          <w:ilvl w:val="1"/>
-          <w:numId w:val="2"/>
-        </w:numPr>
-      </w:pPr>
-      <w:r>
-        <w:t>Endereço PONTO DE REFERÊNCIA (campo escrito)</w:t>
-      </w:r>
-    </w:p>
-    <w:p>
-      <w:pPr>
-        <w:pStyle w:val="PargrafodaLista"/>
-        <w:numPr>
-          <w:ilvl w:val="1"/>
-          <w:numId w:val="2"/>
-        </w:numPr>
-      </w:pPr>
-      <w:r>
-        <w:t>Endereço ESTADO (selecionável)</w:t>
-      </w:r>
-    </w:p>
-    <w:p>
-      <w:pPr>
-        <w:pStyle w:val="PargrafodaLista"/>
-        <w:numPr>
-          <w:ilvl w:val="1"/>
-          <w:numId w:val="2"/>
-        </w:numPr>
-      </w:pPr>
-      <w:r>
-        <w:t>Endereço Complemento (escrito)</w:t>
-      </w:r>
-    </w:p>
-    <w:p>
-      <w:pPr>
-        <w:pStyle w:val="PargrafodaLista"/>
-        <w:numPr>
-          <w:ilvl w:val="1"/>
-          <w:numId w:val="2"/>
-        </w:numPr>
-      </w:pPr>
-      <w:r>
-        <w:t xml:space="preserve">Trabalho </w:t>
-      </w:r>
-      <w:r>
-        <w:t>CARGO</w:t>
-      </w:r>
-      <w:r>
-        <w:t xml:space="preserve"> (selecionável)</w:t>
-      </w:r>
-    </w:p>
-    <w:p>
-      <w:pPr>
-        <w:pStyle w:val="PargrafodaLista"/>
-        <w:numPr>
-          <w:ilvl w:val="1"/>
-          <w:numId w:val="2"/>
-        </w:numPr>
-      </w:pPr>
-      <w:r>
-        <w:t>Trabalho Horário (selecionável) (entrada e saída)</w:t>
-      </w:r>
-      <w:r>
-        <w:t>(mostrar horas dia e semana)</w:t>
-      </w:r>
-    </w:p>
-    <w:p>
-      <w:pPr>
-        <w:pStyle w:val="PargrafodaLista"/>
-        <w:numPr>
-          <w:ilvl w:val="1"/>
-          <w:numId w:val="2"/>
-        </w:numPr>
-      </w:pPr>
-      <w:r>
-        <w:t xml:space="preserve">Trabalho </w:t>
-      </w:r>
-      <w:r>
-        <w:t>S</w:t>
-      </w:r>
-      <w:r>
-        <w:t>ALÁRIO</w:t>
-      </w:r>
-      <w:r>
-        <w:t xml:space="preserve"> (campo escrito)</w:t>
-      </w:r>
-    </w:p>
-    <w:p>
-      <w:pPr>
-        <w:pStyle w:val="PargrafodaLista"/>
-        <w:numPr>
-          <w:ilvl w:val="1"/>
-          <w:numId w:val="2"/>
-        </w:numPr>
-      </w:pPr>
-      <w:r>
-        <w:t>Trabalho CARGO</w:t>
-      </w:r>
-      <w:r>
-        <w:t xml:space="preserve"> (campo selecionável)</w:t>
-      </w:r>
-    </w:p>
-    <w:p>
-      <w:pPr>
-        <w:pStyle w:val="PargrafodaLista"/>
-        <w:numPr>
-          <w:ilvl w:val="1"/>
-          <w:numId w:val="2"/>
-        </w:numPr>
-      </w:pPr>
-      <w:r>
-        <w:t>Trabalho GERENTE RESPONSÁVEL (selecionável) (para caso não exista ninguém acima usar um capo escrito topo por enquanto)</w:t>
-      </w:r>
-    </w:p>
-    <w:p/>
-    <w:p>
-      <w:r>
-        <w:t>RH – LISTA DE FUNCIONARIOS</w:t>
-      </w:r>
-    </w:p>
-    <w:p>
-      <w:r>
-        <w:t>Descrição: mostra uma lista de funcionários, dando opções como alteração</w:t>
-      </w:r>
-      <w:r>
-        <w:t xml:space="preserve"> de informações</w:t>
-      </w:r>
-    </w:p>
-    <w:p>
-      <w:pPr>
-        <w:pStyle w:val="PargrafodaLista"/>
-        <w:numPr>
-          <w:ilvl w:val="0"/>
-          <w:numId w:val="2"/>
-        </w:numPr>
-      </w:pPr>
-      <w:r>
-        <w:t>Campos necessários</w:t>
-      </w:r>
-    </w:p>
-    <w:p>
-      <w:pPr>
-        <w:pStyle w:val="PargrafodaLista"/>
-        <w:numPr>
-          <w:ilvl w:val="1"/>
-          <w:numId w:val="2"/>
-        </w:numPr>
-      </w:pPr>
-      <w:r>
-        <w:t>Barra de pesquisa ( por nome ou por cpf ou por código de funcionário)</w:t>
-      </w:r>
-    </w:p>
-    <w:p>
-      <w:pPr>
-        <w:pStyle w:val="PargrafodaLista"/>
-        <w:numPr>
-          <w:ilvl w:val="1"/>
-          <w:numId w:val="2"/>
-        </w:numPr>
-      </w:pPr>
-      <w:r>
-        <w:t xml:space="preserve">Situação do funcionário (selecionável)(se foi demitido, contratado) </w:t>
-      </w:r>
-    </w:p>
-    <w:p>
-      <w:pPr>
-        <w:pStyle w:val="PargrafodaLista"/>
-        <w:numPr>
-          <w:ilvl w:val="1"/>
-          <w:numId w:val="2"/>
-        </w:numPr>
-      </w:pPr>
-      <w:r>
-        <w:t>Mostrar lista de funcionários</w:t>
-      </w:r>
-    </w:p>
-    <w:p>
-      <w:pPr>
-        <w:pStyle w:val="PargrafodaLista"/>
-        <w:numPr>
-          <w:ilvl w:val="2"/>
-          <w:numId w:val="2"/>
-        </w:numPr>
-      </w:pPr>
-      <w:r>
-        <w:t>Mostrar Código do funcionário</w:t>
-      </w:r>
-    </w:p>
-    <w:p>
-      <w:pPr>
-        <w:pStyle w:val="PargrafodaLista"/>
-        <w:numPr>
-          <w:ilvl w:val="2"/>
-          <w:numId w:val="2"/>
-        </w:numPr>
-      </w:pPr>
-      <w:r>
-        <w:t xml:space="preserve">Mostra </w:t>
-      </w:r>
-      <w:r>
-        <w:t>Nome</w:t>
-      </w:r>
-    </w:p>
-    <w:p>
-      <w:pPr>
-        <w:pStyle w:val="PargrafodaLista"/>
-        <w:numPr>
-          <w:ilvl w:val="2"/>
-          <w:numId w:val="2"/>
-        </w:numPr>
-      </w:pPr>
-      <w:r>
-        <w:t xml:space="preserve">Mostar </w:t>
-      </w:r>
-      <w:r>
-        <w:t>Gerente responsável</w:t>
-      </w:r>
-      <w:r>
-        <w:t xml:space="preserve"> (caso tenha)</w:t>
-      </w:r>
-    </w:p>
-    <w:p>
-      <w:pPr>
-        <w:pStyle w:val="PargrafodaLista"/>
-        <w:numPr>
-          <w:ilvl w:val="2"/>
-          <w:numId w:val="2"/>
-        </w:numPr>
-      </w:pPr>
-      <w:r>
-        <w:t>Mostra Cargo</w:t>
-      </w:r>
-    </w:p>
-    <w:p>
-      <w:pPr>
-        <w:pStyle w:val="PargrafodaLista"/>
-        <w:numPr>
-          <w:ilvl w:val="2"/>
-          <w:numId w:val="2"/>
-        </w:numPr>
-      </w:pPr>
-      <w:r>
-        <w:lastRenderedPageBreak/>
-        <w:t>Um botão que ao clicar pede a senha apenas uma vez para mostrar os campos abaixo ( após colocar em um não precisar colocar nos outros até logar novamente)</w:t>
-      </w:r>
-    </w:p>
-    <w:p>
-      <w:pPr>
-        <w:pStyle w:val="PargrafodaLista"/>
-        <w:numPr>
-          <w:ilvl w:val="3"/>
-          <w:numId w:val="2"/>
-        </w:numPr>
-      </w:pPr>
-      <w:r>
-        <w:t>Mostrar demais informações fornecidas no cadastro</w:t>
-      </w:r>
-    </w:p>
-    <w:p>
-      <w:pPr>
-        <w:pStyle w:val="PargrafodaLista"/>
-        <w:numPr>
-          <w:ilvl w:val="3"/>
-          <w:numId w:val="2"/>
-        </w:numPr>
-      </w:pPr>
-      <w:r>
-        <w:t>Mostrar data de admissão</w:t>
-      </w:r>
-    </w:p>
-    <w:p>
-      <w:pPr>
-        <w:pStyle w:val="PargrafodaLista"/>
-        <w:numPr>
-          <w:ilvl w:val="3"/>
-          <w:numId w:val="2"/>
-        </w:numPr>
-      </w:pPr>
-      <w:r>
-        <w:t>Mostrar data de demissão – caso o funcionário não estiver na empresa</w:t>
-      </w:r>
-    </w:p>
-    <w:p>
-      <w:pPr>
-        <w:pStyle w:val="PargrafodaLista"/>
-        <w:numPr>
-          <w:ilvl w:val="3"/>
-          <w:numId w:val="2"/>
-        </w:numPr>
-      </w:pPr>
-      <w:r>
-        <w:t>Botão para realizar demissão (janela descrita abaixo)</w:t>
-      </w:r>
-    </w:p>
-    <w:p>
-      <w:pPr>
-        <w:pStyle w:val="PargrafodaLista"/>
-        <w:numPr>
-          <w:ilvl w:val="3"/>
-          <w:numId w:val="2"/>
-        </w:numPr>
-      </w:pPr>
-      <w:r>
-        <w:t>Botão para realizar alteração de informações ( mesmo</w:t>
-      </w:r>
-      <w:r>
-        <w:t>s campos do que o de cadastro)</w:t>
-      </w:r>
-    </w:p>
-    <w:p>
-      <w:pPr>
-        <w:pStyle w:val="PargrafodaLista"/>
-        <w:ind w:left="2880"/>
-      </w:pPr>
+          <w:numId w:val="6"/>
+        </w:numPr>
+      </w:pPr>
+      <w:r>
+        <w:t>Login (escrita) (onde o funcionário digita seu código)</w:t>
+      </w:r>
+    </w:p>
+    <w:p>
+      <w:pPr>
+        <w:pStyle w:val="PargrafodaLista"/>
+        <w:numPr>
+          <w:ilvl w:val="1"/>
+          <w:numId w:val="6"/>
+        </w:numPr>
+      </w:pPr>
+      <w:r>
+        <w:t xml:space="preserve">Senha (escrita) </w:t>
+      </w:r>
+    </w:p>
+    <w:p>
+      <w:pPr>
+        <w:pStyle w:val="PargrafodaLista"/>
+        <w:numPr>
+          <w:ilvl w:val="1"/>
+          <w:numId w:val="6"/>
+        </w:numPr>
+      </w:pPr>
+      <w:r>
+        <w:t>Primeiro acesso (pop up)</w:t>
+      </w:r>
+    </w:p>
+    <w:p>
+      <w:pPr>
+        <w:pStyle w:val="PargrafodaLista"/>
+        <w:numPr>
+          <w:ilvl w:val="2"/>
+          <w:numId w:val="6"/>
+        </w:numPr>
+      </w:pPr>
+      <w:r>
+        <w:t>Senha (escrita)</w:t>
+      </w:r>
+    </w:p>
+    <w:p>
+      <w:pPr>
+        <w:pStyle w:val="PargrafodaLista"/>
+        <w:numPr>
+          <w:ilvl w:val="2"/>
+          <w:numId w:val="6"/>
+        </w:numPr>
+      </w:pPr>
+      <w:r>
+        <w:t>Confirmar senha (escrita)</w:t>
+      </w:r>
+    </w:p>
+    <w:p>
+      <w:pPr>
+        <w:pStyle w:val="PargrafodaLista"/>
+        <w:numPr>
+          <w:ilvl w:val="2"/>
+          <w:numId w:val="6"/>
+        </w:numPr>
+      </w:pPr>
+      <w:r>
+        <w:t>Botão definir senha (redefine a senha) (fecha o pop up e permanece na tela de login)</w:t>
+      </w:r>
     </w:p>
     <w:p/>
     <w:p/>
+    <w:p/>
+    <w:p>
+      <w:r>
+        <w:t>RH – TELA PRINCIPAL (POR HORA A MESMA DA LISTA DE FUNCIONÁRIOS)</w:t>
+      </w:r>
+    </w:p>
+    <w:p/>
+    <w:p>
+      <w:r>
+        <w:t>RH – CADASTRAMENTO DE FUNCIONARIOS</w:t>
+      </w:r>
+    </w:p>
+    <w:p>
+      <w:r>
+        <w:t>Descrição: tela de cadastro de funcionários, apenas pessoal do rh pode entrar nessa te por enquanto</w:t>
+      </w:r>
+    </w:p>
+    <w:p>
+      <w:pPr>
+        <w:pStyle w:val="PargrafodaLista"/>
+        <w:numPr>
+          <w:ilvl w:val="0"/>
+          <w:numId w:val="2"/>
+        </w:numPr>
+      </w:pPr>
+      <w:r>
+        <w:t>Campos necessários</w:t>
+      </w:r>
+    </w:p>
+    <w:p>
+      <w:pPr>
+        <w:pStyle w:val="PargrafodaLista"/>
+        <w:numPr>
+          <w:ilvl w:val="1"/>
+          <w:numId w:val="2"/>
+        </w:numPr>
+      </w:pPr>
+      <w:r>
+        <w:t xml:space="preserve">Pessoal </w:t>
+      </w:r>
+      <w:r>
+        <w:t>N</w:t>
+      </w:r>
+      <w:r>
+        <w:t>OME</w:t>
+      </w:r>
+      <w:r>
+        <w:t xml:space="preserve"> (campo escrito)</w:t>
+      </w:r>
+    </w:p>
+    <w:p>
+      <w:pPr>
+        <w:pStyle w:val="PargrafodaLista"/>
+        <w:numPr>
+          <w:ilvl w:val="1"/>
+          <w:numId w:val="2"/>
+        </w:numPr>
+      </w:pPr>
+      <w:r>
+        <w:t>Pessoal NOME DO PAI</w:t>
+      </w:r>
+      <w:r>
+        <w:t xml:space="preserve"> (campo escrito)</w:t>
+      </w:r>
+    </w:p>
+    <w:p>
+      <w:pPr>
+        <w:pStyle w:val="PargrafodaLista"/>
+        <w:numPr>
+          <w:ilvl w:val="1"/>
+          <w:numId w:val="2"/>
+        </w:numPr>
+      </w:pPr>
+      <w:r>
+        <w:t>Pessoal NOME DA MÃE</w:t>
+      </w:r>
+      <w:r>
+        <w:t xml:space="preserve"> (campo escrito)</w:t>
+      </w:r>
+    </w:p>
+    <w:p>
+      <w:pPr>
+        <w:pStyle w:val="PargrafodaLista"/>
+        <w:numPr>
+          <w:ilvl w:val="1"/>
+          <w:numId w:val="2"/>
+        </w:numPr>
+      </w:pPr>
+      <w:r>
+        <w:t>Pessoal Data Nascimento (escrito)</w:t>
+      </w:r>
+    </w:p>
+    <w:p>
+      <w:pPr>
+        <w:pStyle w:val="PargrafodaLista"/>
+        <w:numPr>
+          <w:ilvl w:val="1"/>
+          <w:numId w:val="2"/>
+        </w:numPr>
+      </w:pPr>
+      <w:r>
+        <w:t>Pessoal Sexo (escrito)</w:t>
+      </w:r>
+    </w:p>
+    <w:p>
+      <w:pPr>
+        <w:pStyle w:val="PargrafodaLista"/>
+        <w:numPr>
+          <w:ilvl w:val="1"/>
+          <w:numId w:val="2"/>
+        </w:numPr>
+      </w:pPr>
+      <w:r>
+        <w:t>Documento CPF (escrito)</w:t>
+      </w:r>
+    </w:p>
+    <w:p>
+      <w:pPr>
+        <w:pStyle w:val="PargrafodaLista"/>
+        <w:numPr>
+          <w:ilvl w:val="1"/>
+          <w:numId w:val="2"/>
+        </w:numPr>
+      </w:pPr>
+      <w:r>
+        <w:t>Documento RG (escrito)</w:t>
+      </w:r>
+    </w:p>
+    <w:p>
+      <w:pPr>
+        <w:pStyle w:val="PargrafodaLista"/>
+        <w:numPr>
+          <w:ilvl w:val="1"/>
+          <w:numId w:val="2"/>
+        </w:numPr>
+      </w:pPr>
+      <w:r>
+        <w:t>Documento NIS (escrito)</w:t>
+      </w:r>
+    </w:p>
+    <w:p>
+      <w:pPr>
+        <w:pStyle w:val="PargrafodaLista"/>
+        <w:numPr>
+          <w:ilvl w:val="1"/>
+          <w:numId w:val="2"/>
+        </w:numPr>
+      </w:pPr>
+      <w:r>
+        <w:t>Endereço RUA/AVENIDA (campo escrito)</w:t>
+      </w:r>
+    </w:p>
+    <w:p>
+      <w:pPr>
+        <w:pStyle w:val="PargrafodaLista"/>
+        <w:numPr>
+          <w:ilvl w:val="1"/>
+          <w:numId w:val="2"/>
+        </w:numPr>
+      </w:pPr>
+      <w:r>
+        <w:t>Endereço CIDADE (campo escrito)</w:t>
+      </w:r>
+    </w:p>
+    <w:p>
+      <w:pPr>
+        <w:pStyle w:val="PargrafodaLista"/>
+        <w:numPr>
+          <w:ilvl w:val="1"/>
+          <w:numId w:val="2"/>
+        </w:numPr>
+      </w:pPr>
+      <w:r>
+        <w:t>Endereço BAIRRO (campo escrito)</w:t>
+      </w:r>
+    </w:p>
+    <w:p>
+      <w:pPr>
+        <w:pStyle w:val="PargrafodaLista"/>
+        <w:numPr>
+          <w:ilvl w:val="1"/>
+          <w:numId w:val="2"/>
+        </w:numPr>
+      </w:pPr>
+      <w:r>
+        <w:t>Endereço CEP (campo escrito)</w:t>
+      </w:r>
+    </w:p>
+    <w:p>
+      <w:pPr>
+        <w:pStyle w:val="PargrafodaLista"/>
+        <w:numPr>
+          <w:ilvl w:val="1"/>
+          <w:numId w:val="2"/>
+        </w:numPr>
+      </w:pPr>
+      <w:r>
+        <w:t>Endereço NÚMERO (campo escrito)</w:t>
+      </w:r>
+    </w:p>
+    <w:p>
+      <w:pPr>
+        <w:pStyle w:val="PargrafodaLista"/>
+        <w:numPr>
+          <w:ilvl w:val="1"/>
+          <w:numId w:val="2"/>
+        </w:numPr>
+      </w:pPr>
+      <w:r>
+        <w:t>Endereço PONTO DE REFERÊNCIA (campo escrito)</w:t>
+      </w:r>
+    </w:p>
+    <w:p>
+      <w:pPr>
+        <w:pStyle w:val="PargrafodaLista"/>
+        <w:numPr>
+          <w:ilvl w:val="1"/>
+          <w:numId w:val="2"/>
+        </w:numPr>
+      </w:pPr>
+      <w:r>
+        <w:t>Endereço ESTADO (selecionável)</w:t>
+      </w:r>
+    </w:p>
+    <w:p>
+      <w:pPr>
+        <w:pStyle w:val="PargrafodaLista"/>
+        <w:numPr>
+          <w:ilvl w:val="1"/>
+          <w:numId w:val="2"/>
+        </w:numPr>
+      </w:pPr>
+      <w:r>
+        <w:t>Endereço Complemento (escrito)</w:t>
+      </w:r>
+    </w:p>
+    <w:p>
+      <w:pPr>
+        <w:pStyle w:val="PargrafodaLista"/>
+        <w:numPr>
+          <w:ilvl w:val="1"/>
+          <w:numId w:val="2"/>
+        </w:numPr>
+      </w:pPr>
+      <w:r>
+        <w:t xml:space="preserve">Trabalho </w:t>
+      </w:r>
+      <w:r>
+        <w:t>CARGO</w:t>
+      </w:r>
+      <w:r>
+        <w:t xml:space="preserve"> (selecionável)</w:t>
+      </w:r>
+    </w:p>
+    <w:p>
+      <w:pPr>
+        <w:pStyle w:val="PargrafodaLista"/>
+        <w:numPr>
+          <w:ilvl w:val="1"/>
+          <w:numId w:val="2"/>
+        </w:numPr>
+      </w:pPr>
+      <w:r>
+        <w:t>Trabalho Horário (selecionável) (entrada e saída)</w:t>
+      </w:r>
+      <w:r>
+        <w:t>(mostrar horas dia e semana)</w:t>
+      </w:r>
+    </w:p>
+    <w:p>
+      <w:pPr>
+        <w:pStyle w:val="PargrafodaLista"/>
+        <w:numPr>
+          <w:ilvl w:val="1"/>
+          <w:numId w:val="2"/>
+        </w:numPr>
+      </w:pPr>
+      <w:r>
+        <w:lastRenderedPageBreak/>
+        <w:t xml:space="preserve">Trabalho </w:t>
+      </w:r>
+      <w:r>
+        <w:t>S</w:t>
+      </w:r>
+      <w:r>
+        <w:t>ALÁRIO</w:t>
+      </w:r>
+      <w:r>
+        <w:t xml:space="preserve"> (campo escrito)</w:t>
+      </w:r>
+    </w:p>
+    <w:p>
+      <w:pPr>
+        <w:pStyle w:val="PargrafodaLista"/>
+        <w:numPr>
+          <w:ilvl w:val="1"/>
+          <w:numId w:val="2"/>
+        </w:numPr>
+      </w:pPr>
+      <w:r>
+        <w:t>Trabalho CARGO</w:t>
+      </w:r>
+      <w:r>
+        <w:t xml:space="preserve"> (campo selecionável)</w:t>
+      </w:r>
+    </w:p>
+    <w:p>
+      <w:pPr>
+        <w:pStyle w:val="PargrafodaLista"/>
+        <w:numPr>
+          <w:ilvl w:val="1"/>
+          <w:numId w:val="2"/>
+        </w:numPr>
+      </w:pPr>
+      <w:r>
+        <w:t>Trabalho GERENTE RESPONSÁVEL (selecionável) (para caso não exista ninguém acima usar um capo escrito topo por enquanto)</w:t>
+      </w:r>
+    </w:p>
+    <w:p>
+      <w:pPr>
+        <w:pStyle w:val="PargrafodaLista"/>
+        <w:numPr>
+          <w:ilvl w:val="1"/>
+          <w:numId w:val="2"/>
+        </w:numPr>
+      </w:pPr>
+      <w:r>
+        <w:t>Sistema SETORES (selecionável) (seleciona quais setores do sistema aquele funcionário deve ter acesso, ele pode ter acesso a nada também).</w:t>
+      </w:r>
+    </w:p>
+    <w:p/>
+    <w:p>
+      <w:r>
+        <w:t>RH – LISTA DE FUNCIONARIOS</w:t>
+      </w:r>
+    </w:p>
+    <w:p>
+      <w:r>
+        <w:t>Descrição: mostra uma lista de funcionários, dando opções como alteração</w:t>
+      </w:r>
+      <w:r>
+        <w:t xml:space="preserve"> de informações</w:t>
+      </w:r>
+    </w:p>
+    <w:p>
+      <w:pPr>
+        <w:pStyle w:val="PargrafodaLista"/>
+        <w:numPr>
+          <w:ilvl w:val="0"/>
+          <w:numId w:val="2"/>
+        </w:numPr>
+      </w:pPr>
+      <w:r>
+        <w:t>Campos necessários</w:t>
+      </w:r>
+    </w:p>
+    <w:p>
+      <w:pPr>
+        <w:pStyle w:val="PargrafodaLista"/>
+        <w:numPr>
+          <w:ilvl w:val="1"/>
+          <w:numId w:val="2"/>
+        </w:numPr>
+      </w:pPr>
+      <w:r>
+        <w:t>Barra de pesquisa ( por nome ou por cpf ou por código de funcionário)</w:t>
+      </w:r>
+    </w:p>
+    <w:p>
+      <w:pPr>
+        <w:pStyle w:val="PargrafodaLista"/>
+        <w:numPr>
+          <w:ilvl w:val="1"/>
+          <w:numId w:val="2"/>
+        </w:numPr>
+      </w:pPr>
+      <w:r>
+        <w:t xml:space="preserve">Situação do funcionário (selecionável)(se foi demitido, contratado) </w:t>
+      </w:r>
+    </w:p>
+    <w:p>
+      <w:pPr>
+        <w:pStyle w:val="PargrafodaLista"/>
+        <w:numPr>
+          <w:ilvl w:val="1"/>
+          <w:numId w:val="2"/>
+        </w:numPr>
+      </w:pPr>
+      <w:r>
+        <w:t>Mostrar lista de funcionários</w:t>
+      </w:r>
+    </w:p>
+    <w:p>
+      <w:pPr>
+        <w:pStyle w:val="PargrafodaLista"/>
+        <w:numPr>
+          <w:ilvl w:val="2"/>
+          <w:numId w:val="2"/>
+        </w:numPr>
+      </w:pPr>
+      <w:r>
+        <w:t>Mostrar Código do funcionário</w:t>
+      </w:r>
+    </w:p>
+    <w:p>
+      <w:pPr>
+        <w:pStyle w:val="PargrafodaLista"/>
+        <w:numPr>
+          <w:ilvl w:val="2"/>
+          <w:numId w:val="2"/>
+        </w:numPr>
+      </w:pPr>
+      <w:r>
+        <w:t xml:space="preserve">Mostra </w:t>
+      </w:r>
+      <w:r>
+        <w:t>Nome</w:t>
+      </w:r>
+    </w:p>
+    <w:p>
+      <w:pPr>
+        <w:pStyle w:val="PargrafodaLista"/>
+        <w:numPr>
+          <w:ilvl w:val="2"/>
+          <w:numId w:val="2"/>
+        </w:numPr>
+      </w:pPr>
+      <w:r>
+        <w:t xml:space="preserve">Mostar </w:t>
+      </w:r>
+      <w:r>
+        <w:t>Gerente responsável</w:t>
+      </w:r>
+      <w:r>
+        <w:t xml:space="preserve"> (caso tenha)</w:t>
+      </w:r>
+    </w:p>
+    <w:p>
+      <w:pPr>
+        <w:pStyle w:val="PargrafodaLista"/>
+        <w:numPr>
+          <w:ilvl w:val="2"/>
+          <w:numId w:val="2"/>
+        </w:numPr>
+      </w:pPr>
+      <w:r>
+        <w:t>Mostra Cargo</w:t>
+      </w:r>
+    </w:p>
+    <w:p>
+      <w:pPr>
+        <w:pStyle w:val="PargrafodaLista"/>
+        <w:numPr>
+          <w:ilvl w:val="2"/>
+          <w:numId w:val="2"/>
+        </w:numPr>
+      </w:pPr>
+      <w:r>
+        <w:t>Um botão que ao clicar pede a senha apenas uma vez para mostrar os campos abaixo ( após colocar em um não precisar colocar nos outros até logar novamente)</w:t>
+      </w:r>
+    </w:p>
+    <w:p>
+      <w:pPr>
+        <w:pStyle w:val="PargrafodaLista"/>
+        <w:numPr>
+          <w:ilvl w:val="3"/>
+          <w:numId w:val="2"/>
+        </w:numPr>
+      </w:pPr>
+      <w:r>
+        <w:t>Mostrar demais informações fornecidas no cadastro</w:t>
+      </w:r>
+    </w:p>
+    <w:p>
+      <w:pPr>
+        <w:pStyle w:val="PargrafodaLista"/>
+        <w:numPr>
+          <w:ilvl w:val="3"/>
+          <w:numId w:val="2"/>
+        </w:numPr>
+      </w:pPr>
+      <w:r>
+        <w:t>Mostrar data de admissão</w:t>
+      </w:r>
+    </w:p>
+    <w:p>
+      <w:pPr>
+        <w:pStyle w:val="PargrafodaLista"/>
+        <w:numPr>
+          <w:ilvl w:val="3"/>
+          <w:numId w:val="2"/>
+        </w:numPr>
+      </w:pPr>
+      <w:r>
+        <w:t>Mostrar data de demissão – caso o funcionário não estiver na empresa</w:t>
+      </w:r>
+    </w:p>
+    <w:p>
+      <w:pPr>
+        <w:pStyle w:val="PargrafodaLista"/>
+        <w:numPr>
+          <w:ilvl w:val="3"/>
+          <w:numId w:val="2"/>
+        </w:numPr>
+      </w:pPr>
+      <w:r>
+        <w:t>Botão para realizar demissão (janela descrita abaixo)</w:t>
+      </w:r>
+    </w:p>
+    <w:p>
+      <w:pPr>
+        <w:pStyle w:val="PargrafodaLista"/>
+        <w:numPr>
+          <w:ilvl w:val="3"/>
+          <w:numId w:val="2"/>
+        </w:numPr>
+      </w:pPr>
+      <w:r>
+        <w:t>Botão para realizar alteração de informações ( mesmo</w:t>
+      </w:r>
+      <w:r>
+        <w:t>s campos do que o de cadastro)</w:t>
+      </w:r>
+    </w:p>
+    <w:p>
+      <w:pPr>
+        <w:pStyle w:val="PargrafodaLista"/>
+        <w:ind w:left="2880"/>
+      </w:pPr>
+    </w:p>
+    <w:p/>
+    <w:p/>
     <w:p>
       <w:r>
         <w:t xml:space="preserve">RH – DEMISSÃO DE FUNCIONARIOS </w:t>
@@ -617,10 +726,20 @@
     </w:p>
     <w:p>
       <w:r>
-        <w:t xml:space="preserve">Descrição: essa tela por hora irá fazer parte do rh porém será migrado pra o financeiro todas as telas do financeiro devem ficar juntas do sistema de rh já que é executado por um única pessoa. Quando um vendedor pede o cancelamento do pedido o mesmo deve ser enviado ao financeiro para </w:t>
-      </w:r>
-      <w:r>
-        <w:t>haver uma validação da solicitação, caso seja aceite deve haver o cancelamento e pedido de retirada de material é enviado ao gestor de produção.</w:t>
+        <w:t xml:space="preserve">Descrição: essa tela por hora irá fazer parte do rh porém será migrado pra o financeiro todas as telas do financeiro devem ficar juntas do sistema de rh já que é executado por um única pessoa. Quando </w:t>
+      </w:r>
+      <w:r>
+        <w:lastRenderedPageBreak/>
+        <w:t xml:space="preserve">um vendedor pede o cancelamento do pedido o mesmo deve ser enviado ao financeiro para </w:t>
+      </w:r>
+      <w:r>
+        <w:t>haver uma validação da solicitação, caso seja aceit</w:t>
+      </w:r>
+      <w:r>
+        <w:t>o</w:t>
+      </w:r>
+      <w:r>
+        <w:t xml:space="preserve"> deve haver o cancelamento e pedido de retirada de material é enviado ao gestor de produção.</w:t>
       </w:r>
     </w:p>
     <w:p>
@@ -644,6 +763,18 @@
         </w:numPr>
       </w:pPr>
       <w:r>
+        <w:t>Barra de pesquisa (escrita) (nome do vendedor ou código do pedido)</w:t>
+      </w:r>
+    </w:p>
+    <w:p>
+      <w:pPr>
+        <w:pStyle w:val="PargrafodaLista"/>
+        <w:numPr>
+          <w:ilvl w:val="1"/>
+          <w:numId w:val="2"/>
+        </w:numPr>
+      </w:pPr>
+      <w:r>
         <w:t xml:space="preserve">Pedidos: (selecionável) (deve selecionar entre pedidos ainda por cancelar, cancelados ou </w:t>
       </w:r>
       <w:r>
@@ -661,6 +792,9 @@
       <w:r>
         <w:t>Mostrar lista de pedidos</w:t>
       </w:r>
+      <w:r>
+        <w:t xml:space="preserve"> (campos que tem em cancelados e por cancelar)</w:t>
+      </w:r>
     </w:p>
     <w:p>
       <w:pPr>
@@ -743,7 +877,46 @@
         </w:numPr>
       </w:pPr>
       <w:r>
-        <w:t>Botão de aceitar cancelamento (envia uma mensagem para o gestor de produção parar o produto)</w:t>
+        <w:t>Mostrar data do pedido de cancelamento</w:t>
+      </w:r>
+    </w:p>
+    <w:p>
+      <w:pPr>
+        <w:pStyle w:val="PargrafodaLista"/>
+        <w:numPr>
+          <w:ilvl w:val="1"/>
+          <w:numId w:val="2"/>
+        </w:numPr>
+      </w:pPr>
+      <w:r>
+        <w:t xml:space="preserve">Mostrar lista de pedidos (campos somente </w:t>
+      </w:r>
+      <w:r>
+        <w:t>por cancelar</w:t>
+      </w:r>
+      <w:r>
+        <w:t>)</w:t>
+      </w:r>
+    </w:p>
+    <w:p>
+      <w:pPr>
+        <w:pStyle w:val="PargrafodaLista"/>
+        <w:numPr>
+          <w:ilvl w:val="2"/>
+          <w:numId w:val="2"/>
+        </w:numPr>
+      </w:pPr>
+      <w:r>
+        <w:t xml:space="preserve">Botão de </w:t>
+      </w:r>
+      <w:r>
+        <w:t xml:space="preserve">cancelar produção </w:t>
+      </w:r>
+      <w:r>
+        <w:t>(envia uma mensagem para o gestor de produção parar o produto)</w:t>
+      </w:r>
+      <w:r>
+        <w:t xml:space="preserve"> (necessário a imagens de recibos de devolução do dinheiro do cliente)</w:t>
       </w:r>
     </w:p>
     <w:p>
@@ -756,6 +929,45 @@
       </w:pPr>
       <w:r>
         <w:t>Botão de recusar cancelamento</w:t>
+      </w:r>
+      <w:r>
+        <w:t xml:space="preserve"> (não permite o cancelamento do produto) (necessário dar uma justificativa tipo: pedido já pronto, ou já enviado)</w:t>
+      </w:r>
+    </w:p>
+    <w:p>
+      <w:pPr>
+        <w:pStyle w:val="PargrafodaLista"/>
+        <w:numPr>
+          <w:ilvl w:val="1"/>
+          <w:numId w:val="2"/>
+        </w:numPr>
+      </w:pPr>
+      <w:r>
+        <w:t>Mostrar lista de pedidos (campos somente cancelados)</w:t>
+      </w:r>
+    </w:p>
+    <w:p>
+      <w:pPr>
+        <w:pStyle w:val="PargrafodaLista"/>
+        <w:numPr>
+          <w:ilvl w:val="2"/>
+          <w:numId w:val="2"/>
+        </w:numPr>
+      </w:pPr>
+      <w:r>
+        <w:t>Mostrar data do cancelamento</w:t>
+      </w:r>
+    </w:p>
+    <w:p>
+      <w:pPr>
+        <w:pStyle w:val="PargrafodaLista"/>
+        <w:numPr>
+          <w:ilvl w:val="2"/>
+          <w:numId w:val="2"/>
+        </w:numPr>
+      </w:pPr>
+      <w:r>
+        <w:t xml:space="preserve">Botão de visualizar comprovante (permite visualizar os comprovantes de pagamento, documentos assinados pelo cliente, ou documento de erro no pedido) </w:t>
       </w:r>
     </w:p>
     <w:p/>
@@ -813,6 +1025,18 @@
         </w:numPr>
       </w:pPr>
       <w:r>
+        <w:t>Barra de pesquisa (escrito) (por nome ou código)</w:t>
+      </w:r>
+    </w:p>
+    <w:p>
+      <w:pPr>
+        <w:pStyle w:val="PargrafodaLista"/>
+        <w:numPr>
+          <w:ilvl w:val="1"/>
+          <w:numId w:val="2"/>
+        </w:numPr>
+      </w:pPr>
+      <w:r>
         <w:t>Botão para criar (abre o pop up de criação)</w:t>
       </w:r>
     </w:p>
@@ -825,6 +1049,7 @@
         </w:numPr>
       </w:pPr>
       <w:r>
+        <w:lastRenderedPageBreak/>
         <w:t>Mostrar na lista</w:t>
       </w:r>
     </w:p>
@@ -1138,7 +1363,6 @@
         </w:numPr>
       </w:pPr>
       <w:r>
-        <w:lastRenderedPageBreak/>
         <w:t>Criação pop up</w:t>
       </w:r>
     </w:p>
@@ -1215,6 +1439,7 @@
     </w:p>
     <w:p>
       <w:r>
+        <w:lastRenderedPageBreak/>
         <w:t>VENDAS ATACADO</w:t>
       </w:r>
       <w:r>
@@ -1568,6 +1793,7 @@
     </w:p>
     <w:p>
       <w:r>
+        <w:lastRenderedPageBreak/>
         <w:t>Descrição: Um formulário para realizar o cadastramento de pedidos.</w:t>
       </w:r>
     </w:p>
@@ -1809,17 +2035,225 @@
     </w:p>
     <w:p>
       <w:r>
+        <w:t>Descrição: mostr</w:t>
+      </w:r>
+      <w:r>
+        <w:t xml:space="preserve">a métricas de mensagens envidas pelo gestor que ainda não foram concluídas, mostra métricas dos </w:t>
+      </w:r>
+      <w:r>
+        <w:t>processos</w:t>
+      </w:r>
+      <w:r>
+        <w:t>, quantos estão atrasados ou tendem atrasar, qual setor tem mais pedidos acumulados.</w:t>
+      </w:r>
+    </w:p>
+    <w:p>
+      <w:pPr>
+        <w:pStyle w:val="PargrafodaLista"/>
+        <w:numPr>
+          <w:ilvl w:val="0"/>
+          <w:numId w:val="2"/>
+        </w:numPr>
+      </w:pPr>
+      <w:r>
+        <w:t>Campos necessários</w:t>
+      </w:r>
+    </w:p>
+    <w:p>
+      <w:pPr>
+        <w:pStyle w:val="PargrafodaLista"/>
+        <w:numPr>
+          <w:ilvl w:val="1"/>
+          <w:numId w:val="2"/>
+        </w:numPr>
+      </w:pPr>
+      <w:r>
+        <w:t>Mostrar os valores pedidos acima (inicialmente em números e depois em gráficos por período mensal e semanal)</w:t>
+      </w:r>
+    </w:p>
+    <w:p/>
+    <w:p>
+      <w:r>
+        <w:t>GESTOR DE PRODUÇÃO</w:t>
+      </w:r>
+      <w:r>
+        <w:t xml:space="preserve"> – CRIAÇÃO DE PROCESSOS</w:t>
+      </w:r>
+    </w:p>
+    <w:p>
+      <w:r>
+        <w:t>Descrição: Um Gestor de produção pode criar processos para os setores e assim mapear via uma máquina de código de barras em qual processo esse produto está, quando um pedido for criado ele pode ter diversos produtos logo deve ser adicionado da seguinte maneira c</w:t>
+      </w:r>
+      <w:r>
+        <w:t>ódigo do pedido – número do produto ex: 10001-02 ou seja é o pedido 10001 e o produto em questão é o segundo na produção.</w:t>
+      </w:r>
+    </w:p>
+    <w:p>
+      <w:pPr>
+        <w:pStyle w:val="PargrafodaLista"/>
+        <w:numPr>
+          <w:ilvl w:val="0"/>
+          <w:numId w:val="2"/>
+        </w:numPr>
+      </w:pPr>
+      <w:r>
+        <w:t>Campos necessários</w:t>
+      </w:r>
+    </w:p>
+    <w:p>
+      <w:pPr>
+        <w:pStyle w:val="PargrafodaLista"/>
+        <w:numPr>
+          <w:ilvl w:val="1"/>
+          <w:numId w:val="2"/>
+        </w:numPr>
+      </w:pPr>
+      <w:r>
+        <w:t>Código do funcionário responsável pelo processo (escrito)</w:t>
+      </w:r>
+    </w:p>
+    <w:p>
+      <w:pPr>
+        <w:pStyle w:val="PargrafodaLista"/>
+        <w:numPr>
+          <w:ilvl w:val="1"/>
+          <w:numId w:val="2"/>
+        </w:numPr>
+      </w:pPr>
+      <w:r>
         <w:lastRenderedPageBreak/>
-        <w:t>Descrição: mostr</w:t>
-      </w:r>
-      <w:r>
-        <w:t xml:space="preserve">a métricas de mensagens envidas pelo gestor que ainda não foram concluídas, mostra métricas dos </w:t>
-      </w:r>
-      <w:r>
-        <w:t>processos</w:t>
-      </w:r>
-      <w:r>
-        <w:t>, quantos estão atrasados ou tendem atrasar, qual setor tem mais pedidos acumulados.</w:t>
+        <w:t>Mostrar Nome do responsável pelo processo</w:t>
+      </w:r>
+    </w:p>
+    <w:p>
+      <w:pPr>
+        <w:pStyle w:val="PargrafodaLista"/>
+        <w:numPr>
+          <w:ilvl w:val="1"/>
+          <w:numId w:val="2"/>
+        </w:numPr>
+      </w:pPr>
+      <w:r>
+        <w:t>Código da máquina de código de barras (escrito)</w:t>
+      </w:r>
+    </w:p>
+    <w:p>
+      <w:pPr>
+        <w:pStyle w:val="PargrafodaLista"/>
+        <w:numPr>
+          <w:ilvl w:val="1"/>
+          <w:numId w:val="2"/>
+        </w:numPr>
+      </w:pPr>
+      <w:r>
+        <w:t>Nome do processo (escrito)</w:t>
+      </w:r>
+    </w:p>
+    <w:p>
+      <w:pPr>
+        <w:pStyle w:val="PargrafodaLista"/>
+        <w:numPr>
+          <w:ilvl w:val="1"/>
+          <w:numId w:val="2"/>
+        </w:numPr>
+      </w:pPr>
+      <w:r>
+        <w:t>Descrição do processo (texto)</w:t>
+      </w:r>
+    </w:p>
+    <w:p>
+      <w:pPr>
+        <w:pStyle w:val="PargrafodaLista"/>
+        <w:numPr>
+          <w:ilvl w:val="1"/>
+          <w:numId w:val="2"/>
+        </w:numPr>
+      </w:pPr>
+      <w:r>
+        <w:t>Esse processo é opcional ao vendas</w:t>
+      </w:r>
+      <w:r>
+        <w:t>?</w:t>
+      </w:r>
+      <w:r>
+        <w:t xml:space="preserve"> (botão rádio)</w:t>
+      </w:r>
+      <w:r>
+        <w:t xml:space="preserve"> (</w:t>
+      </w:r>
+      <w:r>
+        <w:t xml:space="preserve"> se sim </w:t>
+      </w:r>
+      <w:r>
+        <w:t>mostra no campo de vendas</w:t>
+      </w:r>
+      <w:r>
+        <w:t xml:space="preserve"> - </w:t>
+      </w:r>
+      <w:r>
+        <w:t>normalmente para processos de personalização</w:t>
+      </w:r>
+      <w:r>
+        <w:t>, se não entra como campo obrigatório</w:t>
+      </w:r>
+      <w:r>
+        <w:t xml:space="preserve"> na produção</w:t>
+      </w:r>
+      <w:r>
+        <w:t>)</w:t>
+      </w:r>
+    </w:p>
+    <w:p>
+      <w:pPr>
+        <w:pStyle w:val="PargrafodaLista"/>
+        <w:numPr>
+          <w:ilvl w:val="1"/>
+          <w:numId w:val="2"/>
+        </w:numPr>
+      </w:pPr>
+      <w:r>
+        <w:t>Logo após o processo de</w:t>
+      </w:r>
+      <w:r>
+        <w:t>:</w:t>
+      </w:r>
+      <w:r>
+        <w:t xml:space="preserve"> (selecionável) (mostra após qual processo ele deve vir na sequência, existindo uma linha para início como selecionável</w:t>
+      </w:r>
+      <w:r>
+        <w:t xml:space="preserve"> e em seguida a lista de processos já existentes</w:t>
+      </w:r>
+      <w:r>
+        <w:t>).</w:t>
+      </w:r>
+    </w:p>
+    <w:p>
+      <w:pPr>
+        <w:pStyle w:val="PargrafodaLista"/>
+        <w:numPr>
+          <w:ilvl w:val="1"/>
+          <w:numId w:val="2"/>
+        </w:numPr>
+      </w:pPr>
+      <w:r>
+        <w:t>Botão criar processo</w:t>
+      </w:r>
+    </w:p>
+    <w:p/>
+    <w:p>
+      <w:r>
+        <w:t>GESTOR DE PRODUÇÃO – LISTA DE PROCESSO</w:t>
+      </w:r>
+    </w:p>
+    <w:p>
+      <w:r>
+        <w:t>Descrição: é uma lista de processos já existentes cadastrados pelo gestor por ela é possível abri</w:t>
+      </w:r>
+      <w:r>
+        <w:t xml:space="preserve">r </w:t>
+      </w:r>
+      <w:r>
+        <w:t>janelas de alteração de processos possibilitando a alteração de todos os campos do cadastro inclusive possuindo exclusão (processo não deve ser deletado de maneira fixa do banco de dados)</w:t>
       </w:r>
     </w:p>
     <w:p>
@@ -1843,24 +2277,262 @@
         </w:numPr>
       </w:pPr>
       <w:r>
-        <w:t>Mostrar os valores pedidos acima (inicialmente em números e depois em gráficos por período mensal e semanal)</w:t>
+        <w:t>Mostrar Lista de processos</w:t>
+      </w:r>
+    </w:p>
+    <w:p>
+      <w:pPr>
+        <w:pStyle w:val="PargrafodaLista"/>
+        <w:numPr>
+          <w:ilvl w:val="2"/>
+          <w:numId w:val="2"/>
+        </w:numPr>
+      </w:pPr>
+      <w:r>
+        <w:t>Mostrar código do processo</w:t>
+      </w:r>
+    </w:p>
+    <w:p>
+      <w:pPr>
+        <w:pStyle w:val="PargrafodaLista"/>
+        <w:numPr>
+          <w:ilvl w:val="2"/>
+          <w:numId w:val="2"/>
+        </w:numPr>
+      </w:pPr>
+      <w:r>
+        <w:t>Mostrar número de vezes na semana que o processo foi executado</w:t>
+      </w:r>
+    </w:p>
+    <w:p>
+      <w:pPr>
+        <w:pStyle w:val="PargrafodaLista"/>
+        <w:numPr>
+          <w:ilvl w:val="2"/>
+          <w:numId w:val="2"/>
+        </w:numPr>
+      </w:pPr>
+      <w:r>
+        <w:t>Mostrar quantidade de produtos que precisam passar por aquele processo</w:t>
+      </w:r>
+    </w:p>
+    <w:p>
+      <w:pPr>
+        <w:pStyle w:val="PargrafodaLista"/>
+        <w:numPr>
+          <w:ilvl w:val="2"/>
+          <w:numId w:val="2"/>
+        </w:numPr>
+      </w:pPr>
+      <w:r>
+        <w:t xml:space="preserve">Mostrar quantidade de produtos que </w:t>
+      </w:r>
+      <w:r>
+        <w:t>estão atrasados para passar pelo processo</w:t>
+      </w:r>
+    </w:p>
+    <w:p>
+      <w:pPr>
+        <w:pStyle w:val="PargrafodaLista"/>
+        <w:numPr>
+          <w:ilvl w:val="2"/>
+          <w:numId w:val="2"/>
+        </w:numPr>
+      </w:pPr>
+      <w:r>
+        <w:t>Botão de mostrar pedidos (abre um pop up com o código do produto, nome do cliente e cpf)</w:t>
+      </w:r>
+    </w:p>
+    <w:p>
+      <w:pPr>
+        <w:pStyle w:val="PargrafodaLista"/>
+        <w:numPr>
+          <w:ilvl w:val="2"/>
+          <w:numId w:val="2"/>
+        </w:numPr>
+      </w:pPr>
+      <w:r>
+        <w:t>Mostrar número de vezes que o processo foi executado no total</w:t>
+      </w:r>
+    </w:p>
+    <w:p>
+      <w:pPr>
+        <w:pStyle w:val="PargrafodaLista"/>
+        <w:numPr>
+          <w:ilvl w:val="2"/>
+          <w:numId w:val="2"/>
+        </w:numPr>
+      </w:pPr>
+      <w:r>
+        <w:t>Mostrar todas as informações do processo feito no cadastro</w:t>
+      </w:r>
+    </w:p>
+    <w:p>
+      <w:pPr>
+        <w:pStyle w:val="PargrafodaLista"/>
+        <w:numPr>
+          <w:ilvl w:val="2"/>
+          <w:numId w:val="2"/>
+        </w:numPr>
+      </w:pPr>
+      <w:r>
+        <w:t>Botão de de alterar informações do processo (abre um pop up com os mesmos campos de cadastro de processo para serem alterados)</w:t>
+      </w:r>
+    </w:p>
+    <w:p>
+      <w:pPr>
+        <w:pStyle w:val="PargrafodaLista"/>
+        <w:numPr>
+          <w:ilvl w:val="1"/>
+          <w:numId w:val="2"/>
+        </w:numPr>
+      </w:pPr>
+      <w:r>
+        <w:t>Sempre que a página for aberta</w:t>
+      </w:r>
+      <w:r>
+        <w:t xml:space="preserve"> ela deve ter os processos na sequência de execução</w:t>
+      </w:r>
+    </w:p>
+    <w:p>
+      <w:pPr>
+        <w:pStyle w:val="PargrafodaLista"/>
+        <w:numPr>
+          <w:ilvl w:val="1"/>
+          <w:numId w:val="2"/>
+        </w:numPr>
+      </w:pPr>
+      <w:r>
+        <w:t>Ter barra de pesquisa</w:t>
+      </w:r>
+      <w:r>
+        <w:t xml:space="preserve"> por nome ou código de processo</w:t>
+      </w:r>
+    </w:p>
+    <w:p>
+      <w:r>
+        <w:t>GESTOR DE PRODUÇÃO – MENSAGEM DE SITUAÇÃO DE PEDIDOS</w:t>
+      </w:r>
+    </w:p>
+    <w:p>
+      <w:r>
+        <w:t>Descrição: em caso de algum pedido ter problemas seja por falta de matéria prima, quanto a dificuldade para se produzir o mesmo, é necessário avisar o vendedor então vai haver uma sistema de mensagens unilateral onde o gestor de produção pode explicar o que está acontecendo com o pedido, essas mensagens vão aparecer para o vendedor responsável quando ele logar e vai ficar marcado o pedido como parado ou com dificuldade de execução que indica que irá ou possivelmente vai existir um atraso no produto não é possível deletar a mensagem e ela deve ficar atrelada a um processo, indicando o local que ela parou.</w:t>
+      </w:r>
+    </w:p>
+    <w:p>
+      <w:r>
+        <w:t>É uma lista dessas mensagens</w:t>
+      </w:r>
+    </w:p>
+    <w:p>
+      <w:pPr>
+        <w:pStyle w:val="PargrafodaLista"/>
+        <w:numPr>
+          <w:ilvl w:val="0"/>
+          <w:numId w:val="2"/>
+        </w:numPr>
+      </w:pPr>
+      <w:r>
+        <w:t>Campos necessários</w:t>
+      </w:r>
+    </w:p>
+    <w:p>
+      <w:pPr>
+        <w:pStyle w:val="PargrafodaLista"/>
+        <w:numPr>
+          <w:ilvl w:val="1"/>
+          <w:numId w:val="2"/>
+        </w:numPr>
+      </w:pPr>
+      <w:r>
+        <w:t>Botão de criar mensagens (abre um pop up como na descrição logo após esse bloco)</w:t>
+      </w:r>
+    </w:p>
+    <w:p>
+      <w:pPr>
+        <w:pStyle w:val="PargrafodaLista"/>
+        <w:numPr>
+          <w:ilvl w:val="1"/>
+          <w:numId w:val="2"/>
+        </w:numPr>
+      </w:pPr>
+      <w:r>
+        <w:t>Mostrar lista</w:t>
+      </w:r>
+    </w:p>
+    <w:p>
+      <w:pPr>
+        <w:pStyle w:val="PargrafodaLista"/>
+        <w:numPr>
+          <w:ilvl w:val="2"/>
+          <w:numId w:val="2"/>
+        </w:numPr>
+      </w:pPr>
+      <w:r>
+        <w:lastRenderedPageBreak/>
+        <w:t>T</w:t>
+      </w:r>
+      <w:r>
+        <w:t>odos os campos de – CRIAR MENSAGEM DE SITUAÇÃO DE PEDIDOS</w:t>
+      </w:r>
+    </w:p>
+    <w:p>
+      <w:pPr>
+        <w:pStyle w:val="PargrafodaLista"/>
+        <w:numPr>
+          <w:ilvl w:val="2"/>
+          <w:numId w:val="2"/>
+        </w:numPr>
+      </w:pPr>
+      <w:r>
+        <w:t xml:space="preserve">Mostrar o a data de criação da mensagem </w:t>
+      </w:r>
+    </w:p>
+    <w:p>
+      <w:pPr>
+        <w:pStyle w:val="PargrafodaLista"/>
+        <w:numPr>
+          <w:ilvl w:val="2"/>
+          <w:numId w:val="2"/>
+        </w:numPr>
+      </w:pPr>
+      <w:r>
+        <w:t>Mostrar em dias a criação da mensagem para a data atual</w:t>
+      </w:r>
+    </w:p>
+    <w:p>
+      <w:pPr>
+        <w:pStyle w:val="PargrafodaLista"/>
+        <w:numPr>
+          <w:ilvl w:val="2"/>
+          <w:numId w:val="2"/>
+        </w:numPr>
+      </w:pPr>
+      <w:r>
+        <w:t>Botão de Concluído (o problema já foi resolvido)</w:t>
       </w:r>
     </w:p>
     <w:p/>
     <w:p>
       <w:r>
-        <w:t>GESTOR DE PRODUÇÃO</w:t>
-      </w:r>
-      <w:r>
-        <w:t xml:space="preserve"> – CRIAÇÃO DE PROCESSOS</w:t>
-      </w:r>
-    </w:p>
-    <w:p>
-      <w:r>
-        <w:t>Descrição: Um Gestor de produção pode criar processos para os setores e assim mapear via uma máquina de código de barras em qual processo esse produto está, quando um pedido for criado ele pode ter diversos produtos logo deve ser adicionado da seguinte maneira c</w:t>
-      </w:r>
-      <w:r>
-        <w:t>ódigo do pedido – número do produto ex: 10001-02 ou seja é o pedido 10001 e o produto em questão é o segundo na produção.</w:t>
+        <w:t>GESTOR DE PRODUÇÃO –</w:t>
+      </w:r>
+      <w:r>
+        <w:t xml:space="preserve"> CRIAR</w:t>
+      </w:r>
+      <w:r>
+        <w:t xml:space="preserve"> MENSAGEM DE SITUAÇÃO DE PEDIDOS</w:t>
+      </w:r>
+      <w:r>
+        <w:t xml:space="preserve"> (JANELA POP UP NA TELA DE MENSAGENS DE PEDIDOS)</w:t>
+      </w:r>
+    </w:p>
+    <w:p>
+      <w:r>
+        <w:t>Descrição:</w:t>
+      </w:r>
+      <w:r>
+        <w:t xml:space="preserve"> Janela pop up de criação de mensagem</w:t>
       </w:r>
     </w:p>
     <w:p>
@@ -1872,6 +2544,98 @@
         </w:numPr>
       </w:pPr>
       <w:r>
+        <w:t>Campo necessário</w:t>
+      </w:r>
+    </w:p>
+    <w:p>
+      <w:pPr>
+        <w:pStyle w:val="PargrafodaLista"/>
+        <w:numPr>
+          <w:ilvl w:val="1"/>
+          <w:numId w:val="3"/>
+        </w:numPr>
+      </w:pPr>
+      <w:r>
+        <w:t>Pedido (escrita)</w:t>
+      </w:r>
+    </w:p>
+    <w:p>
+      <w:pPr>
+        <w:pStyle w:val="PargrafodaLista"/>
+        <w:numPr>
+          <w:ilvl w:val="1"/>
+          <w:numId w:val="3"/>
+        </w:numPr>
+      </w:pPr>
+      <w:r>
+        <w:t>Produto (selecionável) (numérico de 1 até o número de produtos do pedido)</w:t>
+      </w:r>
+    </w:p>
+    <w:p>
+      <w:pPr>
+        <w:pStyle w:val="PargrafodaLista"/>
+        <w:numPr>
+          <w:ilvl w:val="1"/>
+          <w:numId w:val="3"/>
+        </w:numPr>
+      </w:pPr>
+      <w:r>
+        <w:t>Situação (escrita) (breve descrição que vai ser mostrada)</w:t>
+      </w:r>
+    </w:p>
+    <w:p>
+      <w:pPr>
+        <w:pStyle w:val="PargrafodaLista"/>
+        <w:numPr>
+          <w:ilvl w:val="1"/>
+          <w:numId w:val="3"/>
+        </w:numPr>
+      </w:pPr>
+      <w:r>
+        <w:t>Descrição (texto) (descrição do problema)</w:t>
+      </w:r>
+    </w:p>
+    <w:p>
+      <w:pPr>
+        <w:pStyle w:val="PargrafodaLista"/>
+        <w:numPr>
+          <w:ilvl w:val="1"/>
+          <w:numId w:val="3"/>
+        </w:numPr>
+      </w:pPr>
+      <w:r>
+        <w:t>Botão de enviar</w:t>
+      </w:r>
+    </w:p>
+    <w:p/>
+    <w:p>
+      <w:r>
+        <w:t xml:space="preserve">GESTOR DE PRODUÇÃO </w:t>
+      </w:r>
+      <w:r>
+        <w:t>–</w:t>
+      </w:r>
+      <w:r>
+        <w:t xml:space="preserve"> </w:t>
+      </w:r>
+      <w:r>
+        <w:t>CANCELAMENTOS</w:t>
+      </w:r>
+    </w:p>
+    <w:p>
+      <w:r>
+        <w:t>Descrição: quando um cliente pede o cancelamento e ele foi aprovado pelo financeiro (por hora o rh deve executar essa função) deve ser dado baixa no pedido pelo gestor de produção indicando que o material do produto que veio por qualquer motivo a ser cancelado</w:t>
+      </w:r>
+    </w:p>
+    <w:p>
+      <w:pPr>
+        <w:pStyle w:val="PargrafodaLista"/>
+        <w:numPr>
+          <w:ilvl w:val="0"/>
+          <w:numId w:val="2"/>
+        </w:numPr>
+      </w:pPr>
+      <w:r>
         <w:t>Campos necessários</w:t>
       </w:r>
     </w:p>
@@ -1884,544 +2648,6 @@
         </w:numPr>
       </w:pPr>
       <w:r>
-        <w:t>Código do funcionário responsável pelo processo (escrito)</w:t>
-      </w:r>
-    </w:p>
-    <w:p>
-      <w:pPr>
-        <w:pStyle w:val="PargrafodaLista"/>
-        <w:numPr>
-          <w:ilvl w:val="1"/>
-          <w:numId w:val="2"/>
-        </w:numPr>
-      </w:pPr>
-      <w:r>
-        <w:t>Mostrar Nome do responsável pelo processo</w:t>
-      </w:r>
-    </w:p>
-    <w:p>
-      <w:pPr>
-        <w:pStyle w:val="PargrafodaLista"/>
-        <w:numPr>
-          <w:ilvl w:val="1"/>
-          <w:numId w:val="2"/>
-        </w:numPr>
-      </w:pPr>
-      <w:r>
-        <w:t>Código da máquina de código de barras (escrito)</w:t>
-      </w:r>
-    </w:p>
-    <w:p>
-      <w:pPr>
-        <w:pStyle w:val="PargrafodaLista"/>
-        <w:numPr>
-          <w:ilvl w:val="1"/>
-          <w:numId w:val="2"/>
-        </w:numPr>
-      </w:pPr>
-      <w:r>
-        <w:t>Nome do processo (escrito)</w:t>
-      </w:r>
-    </w:p>
-    <w:p>
-      <w:pPr>
-        <w:pStyle w:val="PargrafodaLista"/>
-        <w:numPr>
-          <w:ilvl w:val="1"/>
-          <w:numId w:val="2"/>
-        </w:numPr>
-      </w:pPr>
-      <w:r>
-        <w:t>Descrição do processo (texto)</w:t>
-      </w:r>
-    </w:p>
-    <w:p>
-      <w:pPr>
-        <w:pStyle w:val="PargrafodaLista"/>
-        <w:numPr>
-          <w:ilvl w:val="1"/>
-          <w:numId w:val="2"/>
-        </w:numPr>
-      </w:pPr>
-      <w:r>
-        <w:t>Esse processo é opcional ao vendas</w:t>
-      </w:r>
-      <w:r>
-        <w:t>?</w:t>
-      </w:r>
-      <w:r>
-        <w:t xml:space="preserve"> (botão rádio)</w:t>
-      </w:r>
-      <w:r>
-        <w:t xml:space="preserve"> (</w:t>
-      </w:r>
-      <w:r>
-        <w:t xml:space="preserve"> se sim </w:t>
-      </w:r>
-      <w:r>
-        <w:t>mostra no campo de vendas</w:t>
-      </w:r>
-      <w:r>
-        <w:t xml:space="preserve"> - </w:t>
-      </w:r>
-      <w:r>
-        <w:t>normalmente para processos de personalização</w:t>
-      </w:r>
-      <w:r>
-        <w:t>, se não entra como campo obrigatório</w:t>
-      </w:r>
-      <w:r>
-        <w:t xml:space="preserve"> na produção</w:t>
-      </w:r>
-      <w:r>
-        <w:t>)</w:t>
-      </w:r>
-    </w:p>
-    <w:p>
-      <w:pPr>
-        <w:pStyle w:val="PargrafodaLista"/>
-        <w:numPr>
-          <w:ilvl w:val="1"/>
-          <w:numId w:val="2"/>
-        </w:numPr>
-      </w:pPr>
-      <w:r>
-        <w:t>Logo após o processo de</w:t>
-      </w:r>
-      <w:r>
-        <w:t>:</w:t>
-      </w:r>
-      <w:r>
-        <w:t xml:space="preserve"> (selecionável) (mostra após qual processo ele deve vir na sequência, existindo uma linha para início como selecionável</w:t>
-      </w:r>
-      <w:r>
-        <w:t xml:space="preserve"> e em seguida a lista de processos já existentes</w:t>
-      </w:r>
-      <w:r>
-        <w:t>).</w:t>
-      </w:r>
-    </w:p>
-    <w:p>
-      <w:pPr>
-        <w:pStyle w:val="PargrafodaLista"/>
-        <w:numPr>
-          <w:ilvl w:val="1"/>
-          <w:numId w:val="2"/>
-        </w:numPr>
-      </w:pPr>
-      <w:r>
-        <w:t>Botão criar processo</w:t>
-      </w:r>
-    </w:p>
-    <w:p/>
-    <w:p>
-      <w:r>
-        <w:t>GESTOR DE PRODUÇÃO – LISTA DE PROCESSO</w:t>
-      </w:r>
-    </w:p>
-    <w:p>
-      <w:r>
-        <w:t>Descrição: é uma lista de processos já existentes cadastrados pelo gestor por ela é possível abri</w:t>
-      </w:r>
-      <w:r>
-        <w:t xml:space="preserve">r </w:t>
-      </w:r>
-      <w:r>
-        <w:t>janelas de alteração de processos possibilitando a alteração de todos os campos do cadastro inclusive possuindo exclusão (processo não deve ser deletado de maneira fixa do banco de dados)</w:t>
-      </w:r>
-    </w:p>
-    <w:p>
-      <w:pPr>
-        <w:pStyle w:val="PargrafodaLista"/>
-        <w:numPr>
-          <w:ilvl w:val="0"/>
-          <w:numId w:val="2"/>
-        </w:numPr>
-      </w:pPr>
-      <w:r>
-        <w:t>Campos necessários</w:t>
-      </w:r>
-    </w:p>
-    <w:p>
-      <w:pPr>
-        <w:pStyle w:val="PargrafodaLista"/>
-        <w:numPr>
-          <w:ilvl w:val="1"/>
-          <w:numId w:val="2"/>
-        </w:numPr>
-      </w:pPr>
-      <w:r>
-        <w:t>Mostrar Lista de processos</w:t>
-      </w:r>
-    </w:p>
-    <w:p>
-      <w:pPr>
-        <w:pStyle w:val="PargrafodaLista"/>
-        <w:numPr>
-          <w:ilvl w:val="2"/>
-          <w:numId w:val="2"/>
-        </w:numPr>
-      </w:pPr>
-      <w:r>
-        <w:t>Mostrar código do processo</w:t>
-      </w:r>
-    </w:p>
-    <w:p>
-      <w:pPr>
-        <w:pStyle w:val="PargrafodaLista"/>
-        <w:numPr>
-          <w:ilvl w:val="2"/>
-          <w:numId w:val="2"/>
-        </w:numPr>
-      </w:pPr>
-      <w:r>
-        <w:t>Mostrar número de vezes na semana que o processo foi executado</w:t>
-      </w:r>
-    </w:p>
-    <w:p>
-      <w:pPr>
-        <w:pStyle w:val="PargrafodaLista"/>
-        <w:numPr>
-          <w:ilvl w:val="2"/>
-          <w:numId w:val="2"/>
-        </w:numPr>
-      </w:pPr>
-      <w:r>
-        <w:t>Mostrar quantidade de produtos que precisam passar por aquele processo</w:t>
-      </w:r>
-    </w:p>
-    <w:p>
-      <w:pPr>
-        <w:pStyle w:val="PargrafodaLista"/>
-        <w:numPr>
-          <w:ilvl w:val="2"/>
-          <w:numId w:val="2"/>
-        </w:numPr>
-      </w:pPr>
-      <w:r>
-        <w:t xml:space="preserve">Mostrar quantidade de produtos que </w:t>
-      </w:r>
-      <w:r>
-        <w:t>estão atrasados para passar pelo processo</w:t>
-      </w:r>
-    </w:p>
-    <w:p>
-      <w:pPr>
-        <w:pStyle w:val="PargrafodaLista"/>
-        <w:numPr>
-          <w:ilvl w:val="2"/>
-          <w:numId w:val="2"/>
-        </w:numPr>
-      </w:pPr>
-      <w:r>
-        <w:t>Botão de mostrar pedidos (abre um pop up com o código do produto, nome do cliente e cpf)</w:t>
-      </w:r>
-    </w:p>
-    <w:p>
-      <w:pPr>
-        <w:pStyle w:val="PargrafodaLista"/>
-        <w:numPr>
-          <w:ilvl w:val="2"/>
-          <w:numId w:val="2"/>
-        </w:numPr>
-      </w:pPr>
-      <w:r>
-        <w:t>Mostrar número de vezes que o processo foi executado no total</w:t>
-      </w:r>
-    </w:p>
-    <w:p>
-      <w:pPr>
-        <w:pStyle w:val="PargrafodaLista"/>
-        <w:numPr>
-          <w:ilvl w:val="2"/>
-          <w:numId w:val="2"/>
-        </w:numPr>
-      </w:pPr>
-      <w:r>
-        <w:t>Mostrar todas as informações do processo feito no cadastro</w:t>
-      </w:r>
-    </w:p>
-    <w:p>
-      <w:pPr>
-        <w:pStyle w:val="PargrafodaLista"/>
-        <w:numPr>
-          <w:ilvl w:val="2"/>
-          <w:numId w:val="2"/>
-        </w:numPr>
-      </w:pPr>
-      <w:r>
-        <w:lastRenderedPageBreak/>
-        <w:t>Botão de de alterar informações do processo (abre um pop up com os mesmos campos de cadastro de processo para serem alterados)</w:t>
-      </w:r>
-    </w:p>
-    <w:p>
-      <w:pPr>
-        <w:pStyle w:val="PargrafodaLista"/>
-        <w:numPr>
-          <w:ilvl w:val="1"/>
-          <w:numId w:val="2"/>
-        </w:numPr>
-      </w:pPr>
-      <w:r>
-        <w:t>Sempre que a página for aberta</w:t>
-      </w:r>
-      <w:r>
-        <w:t xml:space="preserve"> ela deve ter os processos na sequência de execução</w:t>
-      </w:r>
-    </w:p>
-    <w:p>
-      <w:pPr>
-        <w:pStyle w:val="PargrafodaLista"/>
-        <w:numPr>
-          <w:ilvl w:val="1"/>
-          <w:numId w:val="2"/>
-        </w:numPr>
-      </w:pPr>
-      <w:r>
-        <w:t>Ter barra de pesquisa</w:t>
-      </w:r>
-      <w:r>
-        <w:t xml:space="preserve"> por nome ou código de processo</w:t>
-      </w:r>
-    </w:p>
-    <w:p>
-      <w:r>
-        <w:t>GESTOR DE PRODUÇÃO – MENSAGEM DE SITUAÇÃO DE PEDIDOS</w:t>
-      </w:r>
-    </w:p>
-    <w:p>
-      <w:r>
-        <w:t>Descrição: em caso de algum pedido ter problemas seja por falta de matéria prima, quanto a dificuldade para se produzir o mesmo, é necessário avisar o vendedor então vai haver uma sistema de mensagens unilateral onde o gestor de produção pode explicar o que está acontecendo com o pedido, essas mensagens vão aparecer para o vendedor responsável quando ele logar e vai ficar marcado o pedido como parado ou com dificuldade de execução que indica que irá ou possivelmente vai existir um atraso no produto não é possível deletar a mensagem e ela deve ficar atrelada a um processo, indicando o local que ela parou.</w:t>
-      </w:r>
-    </w:p>
-    <w:p>
-      <w:r>
-        <w:t>É uma lista dessas mensagens</w:t>
-      </w:r>
-    </w:p>
-    <w:p>
-      <w:pPr>
-        <w:pStyle w:val="PargrafodaLista"/>
-        <w:numPr>
-          <w:ilvl w:val="0"/>
-          <w:numId w:val="2"/>
-        </w:numPr>
-      </w:pPr>
-      <w:r>
-        <w:t>Campos necessários</w:t>
-      </w:r>
-    </w:p>
-    <w:p>
-      <w:pPr>
-        <w:pStyle w:val="PargrafodaLista"/>
-        <w:numPr>
-          <w:ilvl w:val="1"/>
-          <w:numId w:val="2"/>
-        </w:numPr>
-      </w:pPr>
-      <w:r>
-        <w:t>Botão de criar mensagens (abre um pop up como na descrição logo após esse bloco)</w:t>
-      </w:r>
-    </w:p>
-    <w:p>
-      <w:pPr>
-        <w:pStyle w:val="PargrafodaLista"/>
-        <w:numPr>
-          <w:ilvl w:val="1"/>
-          <w:numId w:val="2"/>
-        </w:numPr>
-      </w:pPr>
-      <w:r>
-        <w:t>Mostrar lista</w:t>
-      </w:r>
-    </w:p>
-    <w:p>
-      <w:pPr>
-        <w:pStyle w:val="PargrafodaLista"/>
-        <w:numPr>
-          <w:ilvl w:val="2"/>
-          <w:numId w:val="2"/>
-        </w:numPr>
-      </w:pPr>
-      <w:r>
-        <w:t>T</w:t>
-      </w:r>
-      <w:r>
-        <w:t>odos os campos de – CRIAR MENSAGEM DE SITUAÇÃO DE PEDIDOS</w:t>
-      </w:r>
-    </w:p>
-    <w:p>
-      <w:pPr>
-        <w:pStyle w:val="PargrafodaLista"/>
-        <w:numPr>
-          <w:ilvl w:val="2"/>
-          <w:numId w:val="2"/>
-        </w:numPr>
-      </w:pPr>
-      <w:r>
-        <w:t xml:space="preserve">Mostrar o a data de criação da mensagem </w:t>
-      </w:r>
-    </w:p>
-    <w:p>
-      <w:pPr>
-        <w:pStyle w:val="PargrafodaLista"/>
-        <w:numPr>
-          <w:ilvl w:val="2"/>
-          <w:numId w:val="2"/>
-        </w:numPr>
-      </w:pPr>
-      <w:r>
-        <w:t>Mostrar em dias a criação da mensagem para a data atual</w:t>
-      </w:r>
-    </w:p>
-    <w:p>
-      <w:pPr>
-        <w:pStyle w:val="PargrafodaLista"/>
-        <w:numPr>
-          <w:ilvl w:val="2"/>
-          <w:numId w:val="2"/>
-        </w:numPr>
-      </w:pPr>
-      <w:r>
-        <w:t>Botão de Concluído (o problema já foi resolvido)</w:t>
-      </w:r>
-    </w:p>
-    <w:p/>
-    <w:p>
-      <w:r>
-        <w:t>GESTOR DE PRODUÇÃO –</w:t>
-      </w:r>
-      <w:r>
-        <w:t xml:space="preserve"> CRIAR</w:t>
-      </w:r>
-      <w:r>
-        <w:t xml:space="preserve"> MENSAGEM DE SITUAÇÃO DE PEDIDOS</w:t>
-      </w:r>
-      <w:r>
-        <w:t xml:space="preserve"> (JANELA POP UP NA TELA DE MENSAGENS DE PEDIDOS)</w:t>
-      </w:r>
-    </w:p>
-    <w:p>
-      <w:r>
-        <w:t>Descrição:</w:t>
-      </w:r>
-      <w:r>
-        <w:t xml:space="preserve"> Janela pop up de criação de mensagem</w:t>
-      </w:r>
-    </w:p>
-    <w:p>
-      <w:pPr>
-        <w:pStyle w:val="PargrafodaLista"/>
-        <w:numPr>
-          <w:ilvl w:val="0"/>
-          <w:numId w:val="2"/>
-        </w:numPr>
-      </w:pPr>
-      <w:r>
-        <w:t>Campo necessário</w:t>
-      </w:r>
-    </w:p>
-    <w:p>
-      <w:pPr>
-        <w:pStyle w:val="PargrafodaLista"/>
-        <w:numPr>
-          <w:ilvl w:val="1"/>
-          <w:numId w:val="3"/>
-        </w:numPr>
-      </w:pPr>
-      <w:r>
-        <w:t>Pedido (escrita)</w:t>
-      </w:r>
-    </w:p>
-    <w:p>
-      <w:pPr>
-        <w:pStyle w:val="PargrafodaLista"/>
-        <w:numPr>
-          <w:ilvl w:val="1"/>
-          <w:numId w:val="3"/>
-        </w:numPr>
-      </w:pPr>
-      <w:r>
-        <w:t>Produto (selecionável) (numérico de 1 até o número de produtos do pedido)</w:t>
-      </w:r>
-    </w:p>
-    <w:p>
-      <w:pPr>
-        <w:pStyle w:val="PargrafodaLista"/>
-        <w:numPr>
-          <w:ilvl w:val="1"/>
-          <w:numId w:val="3"/>
-        </w:numPr>
-      </w:pPr>
-      <w:r>
-        <w:t>Situação (escrita) (breve descrição que vai ser mostrada)</w:t>
-      </w:r>
-    </w:p>
-    <w:p>
-      <w:pPr>
-        <w:pStyle w:val="PargrafodaLista"/>
-        <w:numPr>
-          <w:ilvl w:val="1"/>
-          <w:numId w:val="3"/>
-        </w:numPr>
-      </w:pPr>
-      <w:r>
-        <w:t>Descrição (texto) (descrição do problema)</w:t>
-      </w:r>
-    </w:p>
-    <w:p>
-      <w:pPr>
-        <w:pStyle w:val="PargrafodaLista"/>
-        <w:numPr>
-          <w:ilvl w:val="1"/>
-          <w:numId w:val="3"/>
-        </w:numPr>
-      </w:pPr>
-      <w:r>
-        <w:t>Botão de enviar</w:t>
-      </w:r>
-    </w:p>
-    <w:p/>
-    <w:p>
-      <w:r>
-        <w:t xml:space="preserve">GESTOR DE PRODUÇÃO </w:t>
-      </w:r>
-      <w:r>
-        <w:t>–</w:t>
-      </w:r>
-      <w:r>
-        <w:t xml:space="preserve"> </w:t>
-      </w:r>
-      <w:r>
-        <w:t>CANCELAMENTOS</w:t>
-      </w:r>
-    </w:p>
-    <w:p>
-      <w:r>
-        <w:t>Descrição: quando um cliente pede o cancelamento e ele foi aprovado pelo financeiro (por hora o rh deve executar essa função) deve ser dado baixa no pedido pelo gestor de produção indicando que o material do produto que veio por qualquer motivo a ser cancelado</w:t>
-      </w:r>
-    </w:p>
-    <w:p>
-      <w:pPr>
-        <w:pStyle w:val="PargrafodaLista"/>
-        <w:numPr>
-          <w:ilvl w:val="0"/>
-          <w:numId w:val="2"/>
-        </w:numPr>
-      </w:pPr>
-      <w:r>
-        <w:t>Campos necessários</w:t>
-      </w:r>
-    </w:p>
-    <w:p>
-      <w:pPr>
-        <w:pStyle w:val="PargrafodaLista"/>
-        <w:numPr>
-          <w:ilvl w:val="1"/>
-          <w:numId w:val="2"/>
-        </w:numPr>
-      </w:pPr>
-      <w:r>
         <w:t xml:space="preserve">Situação (selecionável) (deve vir previamente selecionado como </w:t>
       </w:r>
       <w:r>
@@ -2473,7 +2699,6 @@
         </w:numPr>
       </w:pPr>
       <w:r>
-        <w:lastRenderedPageBreak/>
         <w:t>Nome do vendedor</w:t>
       </w:r>
     </w:p>
@@ -2844,6 +3069,119 @@
     </w:lvl>
   </w:abstractNum>
   <w:abstractNum w:abstractNumId="3" w15:restartNumberingAfterBreak="0">
+    <w:nsid w:val="5323323C"/>
+    <w:multiLevelType w:val="hybridMultilevel"/>
+    <w:tmpl w:val="C2DAE030"/>
+    <w:lvl w:ilvl="0" w:tplc="04160001">
+      <w:start w:val="1"/>
+      <w:numFmt w:val="bullet"/>
+      <w:lvlText w:val=""/>
+      <w:lvlJc w:val="left"/>
+      <w:pPr>
+        <w:ind w:left="720" w:hanging="360"/>
+      </w:pPr>
+      <w:rPr>
+        <w:rFonts w:ascii="Symbol" w:hAnsi="Symbol" w:hint="default"/>
+      </w:rPr>
+    </w:lvl>
+    <w:lvl w:ilvl="1" w:tplc="04160003">
+      <w:start w:val="1"/>
+      <w:numFmt w:val="bullet"/>
+      <w:lvlText w:val="o"/>
+      <w:lvlJc w:val="left"/>
+      <w:pPr>
+        <w:ind w:left="1440" w:hanging="360"/>
+      </w:pPr>
+      <w:rPr>
+        <w:rFonts w:ascii="Courier New" w:hAnsi="Courier New" w:cs="Courier New" w:hint="default"/>
+      </w:rPr>
+    </w:lvl>
+    <w:lvl w:ilvl="2" w:tplc="04160005">
+      <w:start w:val="1"/>
+      <w:numFmt w:val="bullet"/>
+      <w:lvlText w:val=""/>
+      <w:lvlJc w:val="left"/>
+      <w:pPr>
+        <w:ind w:left="2160" w:hanging="360"/>
+      </w:pPr>
+      <w:rPr>
+        <w:rFonts w:ascii="Wingdings" w:hAnsi="Wingdings" w:hint="default"/>
+      </w:rPr>
+    </w:lvl>
+    <w:lvl w:ilvl="3" w:tplc="04160001" w:tentative="1">
+      <w:start w:val="1"/>
+      <w:numFmt w:val="bullet"/>
+      <w:lvlText w:val=""/>
+      <w:lvlJc w:val="left"/>
+      <w:pPr>
+        <w:ind w:left="2880" w:hanging="360"/>
+      </w:pPr>
+      <w:rPr>
+        <w:rFonts w:ascii="Symbol" w:hAnsi="Symbol" w:hint="default"/>
+      </w:rPr>
+    </w:lvl>
+    <w:lvl w:ilvl="4" w:tplc="04160003" w:tentative="1">
+      <w:start w:val="1"/>
+      <w:numFmt w:val="bullet"/>
+      <w:lvlText w:val="o"/>
+      <w:lvlJc w:val="left"/>
+      <w:pPr>
+        <w:ind w:left="3600" w:hanging="360"/>
+      </w:pPr>
+      <w:rPr>
+        <w:rFonts w:ascii="Courier New" w:hAnsi="Courier New" w:cs="Courier New" w:hint="default"/>
+      </w:rPr>
+    </w:lvl>
+    <w:lvl w:ilvl="5" w:tplc="04160005" w:tentative="1">
+      <w:start w:val="1"/>
+      <w:numFmt w:val="bullet"/>
+      <w:lvlText w:val=""/>
+      <w:lvlJc w:val="left"/>
+      <w:pPr>
+        <w:ind w:left="4320" w:hanging="360"/>
+      </w:pPr>
+      <w:rPr>
+        <w:rFonts w:ascii="Wingdings" w:hAnsi="Wingdings" w:hint="default"/>
+      </w:rPr>
+    </w:lvl>
+    <w:lvl w:ilvl="6" w:tplc="04160001" w:tentative="1">
+      <w:start w:val="1"/>
+      <w:numFmt w:val="bullet"/>
+      <w:lvlText w:val=""/>
+      <w:lvlJc w:val="left"/>
+      <w:pPr>
+        <w:ind w:left="5040" w:hanging="360"/>
+      </w:pPr>
+      <w:rPr>
+        <w:rFonts w:ascii="Symbol" w:hAnsi="Symbol" w:hint="default"/>
+      </w:rPr>
+    </w:lvl>
+    <w:lvl w:ilvl="7" w:tplc="04160003" w:tentative="1">
+      <w:start w:val="1"/>
+      <w:numFmt w:val="bullet"/>
+      <w:lvlText w:val="o"/>
+      <w:lvlJc w:val="left"/>
+      <w:pPr>
+        <w:ind w:left="5760" w:hanging="360"/>
+      </w:pPr>
+      <w:rPr>
+        <w:rFonts w:ascii="Courier New" w:hAnsi="Courier New" w:cs="Courier New" w:hint="default"/>
+      </w:rPr>
+    </w:lvl>
+    <w:lvl w:ilvl="8" w:tplc="04160005" w:tentative="1">
+      <w:start w:val="1"/>
+      <w:numFmt w:val="bullet"/>
+      <w:lvlText w:val=""/>
+      <w:lvlJc w:val="left"/>
+      <w:pPr>
+        <w:ind w:left="6480" w:hanging="360"/>
+      </w:pPr>
+      <w:rPr>
+        <w:rFonts w:ascii="Wingdings" w:hAnsi="Wingdings" w:hint="default"/>
+      </w:rPr>
+    </w:lvl>
+  </w:abstractNum>
+  <w:abstractNum w:abstractNumId="4" w15:restartNumberingAfterBreak="0">
     <w:nsid w:val="664C3395"/>
     <w:multiLevelType w:val="hybridMultilevel"/>
     <w:tmpl w:val="4DF89A60"/>
@@ -2956,7 +3294,7 @@
       </w:rPr>
     </w:lvl>
   </w:abstractNum>
-  <w:abstractNum w:abstractNumId="4" w15:restartNumberingAfterBreak="0">
+  <w:abstractNum w:abstractNumId="5" w15:restartNumberingAfterBreak="0">
     <w:nsid w:val="70A65DE5"/>
     <w:multiLevelType w:val="hybridMultilevel"/>
     <w:tmpl w:val="5C4C3642"/>
@@ -3079,9 +3417,12 @@
     <w:abstractNumId w:val="2"/>
   </w:num>
   <w:num w:numId="4" w16cid:durableId="915551341">
+    <w:abstractNumId w:val="5"/>
+  </w:num>
+  <w:num w:numId="5" w16cid:durableId="419568934">
     <w:abstractNumId w:val="4"/>
   </w:num>
-  <w:num w:numId="5" w16cid:durableId="419568934">
+  <w:num w:numId="6" w16cid:durableId="633367881">
     <w:abstractNumId w:val="3"/>
   </w:num>
 </w:numbering>

</xml_diff>

<commit_message>
inicio na confecção do design das telas de vendedores atacado, e estruturação dos requisitos
</commit_message>
<xml_diff>
--- a/01 - Requisitos/Priorização/v01 - Requisitos Priorização.docx
+++ b/01 - Requisitos/Priorização/v01 - Requisitos Priorização.docx
@@ -67,7 +67,15 @@
         </w:numPr>
       </w:pPr>
       <w:r>
-        <w:t>Primeiro acesso (pop up)</w:t>
+        <w:t xml:space="preserve">Primeiro acesso (pop </w:t>
+      </w:r>
+      <w:proofErr w:type="spellStart"/>
+      <w:r>
+        <w:t>up</w:t>
+      </w:r>
+      <w:proofErr w:type="spellEnd"/>
+      <w:r>
+        <w:t>)</w:t>
       </w:r>
     </w:p>
     <w:p>
@@ -103,7 +111,15 @@
         </w:numPr>
       </w:pPr>
       <w:r>
-        <w:t>Botão definir senha (redefine a senha) (fecha o pop up e permanece na tela de login)</w:t>
+        <w:t xml:space="preserve">Botão definir senha (redefine a senha) (fecha o pop </w:t>
+      </w:r>
+      <w:proofErr w:type="spellStart"/>
+      <w:r>
+        <w:t>up</w:t>
+      </w:r>
+      <w:proofErr w:type="spellEnd"/>
+      <w:r>
+        <w:t xml:space="preserve"> e permanece na tela de login)</w:t>
       </w:r>
     </w:p>
     <w:p/>
@@ -122,7 +138,15 @@
     </w:p>
     <w:p>
       <w:r>
-        <w:t>Descrição: tela de cadastro de funcionários, apenas pessoal do rh pode entrar nessa te por enquanto</w:t>
+        <w:t xml:space="preserve">Descrição: tela de cadastro de funcionários, apenas pessoal do </w:t>
+      </w:r>
+      <w:proofErr w:type="spellStart"/>
+      <w:r>
+        <w:t>rh</w:t>
+      </w:r>
+      <w:proofErr w:type="spellEnd"/>
+      <w:r>
+        <w:t xml:space="preserve"> pode entrar nessa te por enquanto</w:t>
       </w:r>
     </w:p>
     <w:p>
@@ -145,8 +169,13 @@
           <w:numId w:val="2"/>
         </w:numPr>
       </w:pPr>
-      <w:r>
-        <w:t xml:space="preserve">Pessoal </w:t>
+      <w:proofErr w:type="gramStart"/>
+      <w:r>
+        <w:t>Pessoal</w:t>
+      </w:r>
+      <w:proofErr w:type="gramEnd"/>
+      <w:r>
+        <w:t xml:space="preserve"> </w:t>
       </w:r>
       <w:r>
         <w:t>N</w:t>
@@ -166,8 +195,13 @@
           <w:numId w:val="2"/>
         </w:numPr>
       </w:pPr>
-      <w:r>
-        <w:t>Pessoal NOME DO PAI</w:t>
+      <w:proofErr w:type="gramStart"/>
+      <w:r>
+        <w:t>Pessoal</w:t>
+      </w:r>
+      <w:proofErr w:type="gramEnd"/>
+      <w:r>
+        <w:t xml:space="preserve"> NOME DO PAI</w:t>
       </w:r>
       <w:r>
         <w:t xml:space="preserve"> (campo escrito)</w:t>
@@ -181,8 +215,13 @@
           <w:numId w:val="2"/>
         </w:numPr>
       </w:pPr>
-      <w:r>
-        <w:t>Pessoal NOME DA MÃE</w:t>
+      <w:proofErr w:type="gramStart"/>
+      <w:r>
+        <w:t>Pessoal</w:t>
+      </w:r>
+      <w:proofErr w:type="gramEnd"/>
+      <w:r>
+        <w:t xml:space="preserve"> NOME DA MÃE</w:t>
       </w:r>
       <w:r>
         <w:t xml:space="preserve"> (campo escrito)</w:t>
@@ -208,8 +247,13 @@
           <w:numId w:val="2"/>
         </w:numPr>
       </w:pPr>
-      <w:r>
-        <w:t>Pessoal Sexo (escrito)</w:t>
+      <w:proofErr w:type="gramStart"/>
+      <w:r>
+        <w:t>Pessoal</w:t>
+      </w:r>
+      <w:proofErr w:type="gramEnd"/>
+      <w:r>
+        <w:t xml:space="preserve"> Sexo (escrito)</w:t>
       </w:r>
     </w:p>
     <w:p>
@@ -371,10 +415,18 @@
         </w:numPr>
       </w:pPr>
       <w:r>
-        <w:t>Trabalho Horário (selecionável) (entrada e saída)</w:t>
-      </w:r>
-      <w:r>
-        <w:t>(mostrar horas dia e semana)</w:t>
+        <w:t xml:space="preserve">Trabalho Horário (selecionável) (entrada e </w:t>
+      </w:r>
+      <w:proofErr w:type="gramStart"/>
+      <w:r>
+        <w:t>saída)</w:t>
+      </w:r>
+      <w:r>
+        <w:t>(</w:t>
+      </w:r>
+      <w:proofErr w:type="gramEnd"/>
+      <w:r>
+        <w:t>mostrar horas dia e semana)</w:t>
       </w:r>
     </w:p>
     <w:p>
@@ -473,19 +525,43 @@
         </w:numPr>
       </w:pPr>
       <w:r>
-        <w:t>Barra de pesquisa ( por nome ou por cpf ou por código de funcionário)</w:t>
-      </w:r>
-    </w:p>
-    <w:p>
-      <w:pPr>
-        <w:pStyle w:val="PargrafodaLista"/>
-        <w:numPr>
-          <w:ilvl w:val="1"/>
-          <w:numId w:val="2"/>
-        </w:numPr>
-      </w:pPr>
-      <w:r>
-        <w:t xml:space="preserve">Situação do funcionário (selecionável)(se foi demitido, contratado) </w:t>
+        <w:t xml:space="preserve">Barra de pesquisa </w:t>
+      </w:r>
+      <w:proofErr w:type="gramStart"/>
+      <w:r>
+        <w:t>( por</w:t>
+      </w:r>
+      <w:proofErr w:type="gramEnd"/>
+      <w:r>
+        <w:t xml:space="preserve"> nome ou por </w:t>
+      </w:r>
+      <w:proofErr w:type="spellStart"/>
+      <w:r>
+        <w:t>cpf</w:t>
+      </w:r>
+      <w:proofErr w:type="spellEnd"/>
+      <w:r>
+        <w:t xml:space="preserve"> ou por código de funcionário)</w:t>
+      </w:r>
+    </w:p>
+    <w:p>
+      <w:pPr>
+        <w:pStyle w:val="PargrafodaLista"/>
+        <w:numPr>
+          <w:ilvl w:val="1"/>
+          <w:numId w:val="2"/>
+        </w:numPr>
+      </w:pPr>
+      <w:r>
+        <w:t>Situação do funcionário (selecionável</w:t>
+      </w:r>
+      <w:proofErr w:type="gramStart"/>
+      <w:r>
+        <w:t>)(</w:t>
+      </w:r>
+      <w:proofErr w:type="gramEnd"/>
+      <w:r>
+        <w:t xml:space="preserve">se foi demitido, contratado) </w:t>
       </w:r>
     </w:p>
     <w:p>
@@ -566,7 +642,23 @@
         </w:numPr>
       </w:pPr>
       <w:r>
-        <w:t>Um botão que ao clicar pede a senha apenas uma vez para mostrar os campos abaixo ( após colocar em um não precisar colocar nos outros até logar novamente)</w:t>
+        <w:t xml:space="preserve">Um botão que ao clicar pede a senha apenas uma vez para mostrar os campos abaixo </w:t>
+      </w:r>
+      <w:proofErr w:type="gramStart"/>
+      <w:r>
+        <w:t>( após</w:t>
+      </w:r>
+      <w:proofErr w:type="gramEnd"/>
+      <w:r>
+        <w:t xml:space="preserve"> colocar em um não precisar colocar nos outros até </w:t>
+      </w:r>
+      <w:proofErr w:type="spellStart"/>
+      <w:r>
+        <w:t>logar</w:t>
+      </w:r>
+      <w:proofErr w:type="spellEnd"/>
+      <w:r>
+        <w:t xml:space="preserve"> novamente)</w:t>
       </w:r>
     </w:p>
     <w:p>
@@ -626,10 +718,18 @@
         </w:numPr>
       </w:pPr>
       <w:r>
-        <w:t>Botão para realizar alteração de informações ( mesmo</w:t>
-      </w:r>
-      <w:r>
-        <w:t>s campos do que o de cadastro)</w:t>
+        <w:t xml:space="preserve">Botão para realizar alteração de informações </w:t>
+      </w:r>
+      <w:proofErr w:type="gramStart"/>
+      <w:r>
+        <w:t>( mesmo</w:t>
+      </w:r>
+      <w:r>
+        <w:t>s</w:t>
+      </w:r>
+      <w:proofErr w:type="gramEnd"/>
+      <w:r>
+        <w:t xml:space="preserve"> campos do que o de cadastro)</w:t>
       </w:r>
     </w:p>
     <w:p>
@@ -650,7 +750,15 @@
     </w:p>
     <w:p>
       <w:r>
-        <w:t>Descrição: tela de demissão de funcionários, apenas pessoal do rh pode entrar nessa te por enquanto</w:t>
+        <w:t xml:space="preserve">Descrição: tela de demissão de funcionários, apenas pessoal do </w:t>
+      </w:r>
+      <w:proofErr w:type="spellStart"/>
+      <w:r>
+        <w:t>rh</w:t>
+      </w:r>
+      <w:proofErr w:type="spellEnd"/>
+      <w:r>
+        <w:t xml:space="preserve"> pode entrar nessa te por enquanto</w:t>
       </w:r>
     </w:p>
     <w:p>
@@ -726,7 +834,25 @@
     </w:p>
     <w:p>
       <w:r>
-        <w:t xml:space="preserve">Descrição: essa tela por hora irá fazer parte do rh porém será migrado pra o financeiro todas as telas do financeiro devem ficar juntas do sistema de rh já que é executado por um única pessoa. Quando </w:t>
+        <w:t xml:space="preserve">Descrição: essa tela por hora irá fazer parte do </w:t>
+      </w:r>
+      <w:proofErr w:type="spellStart"/>
+      <w:proofErr w:type="gramStart"/>
+      <w:r>
+        <w:t>rh</w:t>
+      </w:r>
+      <w:proofErr w:type="spellEnd"/>
+      <w:proofErr w:type="gramEnd"/>
+      <w:r>
+        <w:t xml:space="preserve"> porém será migrado pra o financeiro todas as telas do financeiro devem ficar juntas do sistema de </w:t>
+      </w:r>
+      <w:proofErr w:type="spellStart"/>
+      <w:r>
+        <w:t>rh</w:t>
+      </w:r>
+      <w:proofErr w:type="spellEnd"/>
+      <w:r>
+        <w:t xml:space="preserve"> já que é executado por um única pessoa. Quando </w:t>
       </w:r>
       <w:r>
         <w:lastRenderedPageBreak/>
@@ -931,7 +1057,15 @@
         <w:t>Botão de recusar cancelamento</w:t>
       </w:r>
       <w:r>
-        <w:t xml:space="preserve"> (não permite o cancelamento do produto) (necessário dar uma justificativa tipo: pedido já pronto, ou já enviado)</w:t>
+        <w:t xml:space="preserve"> (não permite o cancelamento do produto) (necessário dar uma </w:t>
+      </w:r>
+      <w:proofErr w:type="gramStart"/>
+      <w:r>
+        <w:t>justificativa tipo</w:t>
+      </w:r>
+      <w:proofErr w:type="gramEnd"/>
+      <w:r>
+        <w:t>: pedido já pronto, ou já enviado)</w:t>
       </w:r>
     </w:p>
     <w:p>
@@ -983,7 +1117,28 @@
     </w:p>
     <w:p>
       <w:r>
-        <w:t xml:space="preserve">Descrição: é uma janela que permite a visualização, exclusão, alteração e criação de cargos, no geral é uma lista de cargos, só é possível excluir um cargos que nunca tenha sido usado por ninguém no db  porém é possível dar um falso delete para não aparecer mais também possível renomear sem problemas, alteração e criação são janelas pop up, deletar </w:t>
+        <w:t xml:space="preserve">Descrição: é uma janela que permite a visualização, exclusão, alteração e criação de cargos, no geral é uma lista de cargos, só é possível excluir um cargos que nunca tenha sido usado por ninguém no </w:t>
+      </w:r>
+      <w:proofErr w:type="spellStart"/>
+      <w:proofErr w:type="gramStart"/>
+      <w:r>
+        <w:t>db</w:t>
+      </w:r>
+      <w:proofErr w:type="spellEnd"/>
+      <w:r>
+        <w:t xml:space="preserve">  porém</w:t>
+      </w:r>
+      <w:proofErr w:type="gramEnd"/>
+      <w:r>
+        <w:t xml:space="preserve"> é possível dar um falso delete para não aparecer mais também possível renomear sem problemas, alteração e criação são janelas pop </w:t>
+      </w:r>
+      <w:proofErr w:type="spellStart"/>
+      <w:r>
+        <w:t>up</w:t>
+      </w:r>
+      <w:proofErr w:type="spellEnd"/>
+      <w:r>
+        <w:t xml:space="preserve">, deletar </w:t>
       </w:r>
       <w:r>
         <w:t>gera uma pop</w:t>
@@ -991,12 +1146,14 @@
       <w:r>
         <w:t xml:space="preserve"> </w:t>
       </w:r>
+      <w:proofErr w:type="spellStart"/>
       <w:r>
         <w:t>u</w:t>
       </w:r>
       <w:r>
         <w:t>p</w:t>
       </w:r>
+      <w:proofErr w:type="spellEnd"/>
       <w:r>
         <w:t xml:space="preserve"> de </w:t>
       </w:r>
@@ -1037,7 +1194,15 @@
         </w:numPr>
       </w:pPr>
       <w:r>
-        <w:t>Botão para criar (abre o pop up de criação)</w:t>
+        <w:t xml:space="preserve">Botão para criar (abre o pop </w:t>
+      </w:r>
+      <w:proofErr w:type="spellStart"/>
+      <w:r>
+        <w:t>up</w:t>
+      </w:r>
+      <w:proofErr w:type="spellEnd"/>
+      <w:r>
+        <w:t xml:space="preserve"> de criação)</w:t>
       </w:r>
     </w:p>
     <w:p>
@@ -1131,20 +1296,33 @@
         </w:numPr>
       </w:pPr>
       <w:r>
-        <w:t>Botão alterar (abre o pop up de alteração)</w:t>
-      </w:r>
-    </w:p>
-    <w:p>
-      <w:pPr>
-        <w:pStyle w:val="PargrafodaLista"/>
-        <w:numPr>
-          <w:ilvl w:val="1"/>
-          <w:numId w:val="2"/>
-        </w:numPr>
-      </w:pPr>
-      <w:r>
-        <w:t>Criação pop up</w:t>
-      </w:r>
+        <w:t xml:space="preserve">Botão alterar (abre o pop </w:t>
+      </w:r>
+      <w:proofErr w:type="spellStart"/>
+      <w:r>
+        <w:t>up</w:t>
+      </w:r>
+      <w:proofErr w:type="spellEnd"/>
+      <w:r>
+        <w:t xml:space="preserve"> de alteração)</w:t>
+      </w:r>
+    </w:p>
+    <w:p>
+      <w:pPr>
+        <w:pStyle w:val="PargrafodaLista"/>
+        <w:numPr>
+          <w:ilvl w:val="1"/>
+          <w:numId w:val="2"/>
+        </w:numPr>
+      </w:pPr>
+      <w:r>
+        <w:t xml:space="preserve">Criação pop </w:t>
+      </w:r>
+      <w:proofErr w:type="spellStart"/>
+      <w:r>
+        <w:t>up</w:t>
+      </w:r>
+      <w:proofErr w:type="spellEnd"/>
     </w:p>
     <w:p>
       <w:pPr>
@@ -1191,7 +1369,15 @@
         </w:numPr>
       </w:pPr>
       <w:r>
-        <w:t xml:space="preserve">Alteração pop up (é a mesma coisa </w:t>
+        <w:t xml:space="preserve">Alteração pop </w:t>
+      </w:r>
+      <w:proofErr w:type="spellStart"/>
+      <w:r>
+        <w:t>up</w:t>
+      </w:r>
+      <w:proofErr w:type="spellEnd"/>
+      <w:r>
+        <w:t xml:space="preserve"> (é a mesma coisa </w:t>
       </w:r>
       <w:r>
         <w:t>da criação</w:t>
@@ -1209,7 +1395,15 @@
         </w:numPr>
       </w:pPr>
       <w:r>
-        <w:t>Deletar pop up (janela de sim ou não) (frase: deseja realmente deletar cargo (x))</w:t>
+        <w:t xml:space="preserve">Deletar pop </w:t>
+      </w:r>
+      <w:proofErr w:type="spellStart"/>
+      <w:r>
+        <w:t>up</w:t>
+      </w:r>
+      <w:proofErr w:type="spellEnd"/>
+      <w:r>
+        <w:t xml:space="preserve"> (janela de sim ou não) (frase: deseja realmente deletar cargo (x))</w:t>
       </w:r>
     </w:p>
     <w:p>
@@ -1237,7 +1431,15 @@
         <w:t>pré-determinados</w:t>
       </w:r>
       <w:r>
-        <w:t xml:space="preserve"> e não podem ser excluídos, e os criados pelo próprio rh. A parte de departamentos vai funcionar como o</w:t>
+        <w:t xml:space="preserve"> e não podem ser excluídos, e os criados pelo próprio </w:t>
+      </w:r>
+      <w:proofErr w:type="spellStart"/>
+      <w:r>
+        <w:t>rh</w:t>
+      </w:r>
+      <w:proofErr w:type="spellEnd"/>
+      <w:r>
+        <w:t>. A parte de departamentos vai funcionar como o</w:t>
       </w:r>
       <w:r>
         <w:t xml:space="preserve"> de cargos, porém irá mostrar os fixos sem opção de deletar.</w:t>
@@ -1264,7 +1466,15 @@
         </w:numPr>
       </w:pPr>
       <w:r>
-        <w:t>Botão de criar (abre um pop up para criação do departamento)</w:t>
+        <w:t xml:space="preserve">Botão de criar (abre um pop </w:t>
+      </w:r>
+      <w:proofErr w:type="spellStart"/>
+      <w:r>
+        <w:t>up</w:t>
+      </w:r>
+      <w:proofErr w:type="spellEnd"/>
+      <w:r>
+        <w:t xml:space="preserve"> para criação do departamento)</w:t>
       </w:r>
     </w:p>
     <w:p>
@@ -1339,7 +1549,15 @@
         </w:numPr>
       </w:pPr>
       <w:r>
-        <w:t>Mostrar botão de alterar (abre um pop up de alteração)</w:t>
+        <w:t xml:space="preserve">Mostrar botão de alterar (abre um pop </w:t>
+      </w:r>
+      <w:proofErr w:type="spellStart"/>
+      <w:r>
+        <w:t>up</w:t>
+      </w:r>
+      <w:proofErr w:type="spellEnd"/>
+      <w:r>
+        <w:t xml:space="preserve"> de alteração)</w:t>
       </w:r>
     </w:p>
     <w:p>
@@ -1363,8 +1581,13 @@
         </w:numPr>
       </w:pPr>
       <w:r>
-        <w:t>Criação pop up</w:t>
-      </w:r>
+        <w:t xml:space="preserve">Criação pop </w:t>
+      </w:r>
+      <w:proofErr w:type="spellStart"/>
+      <w:r>
+        <w:t>up</w:t>
+      </w:r>
+      <w:proofErr w:type="spellEnd"/>
     </w:p>
     <w:p>
       <w:pPr>
@@ -1398,9 +1621,21 @@
           <w:numId w:val="2"/>
         </w:numPr>
       </w:pPr>
-      <w:r>
-        <w:t>Sub-Departamento de: (selecionável) (caso não seja um sub departamento vai ter na primeira opção de –não é sub-departamento</w:t>
-      </w:r>
+      <w:proofErr w:type="spellStart"/>
+      <w:proofErr w:type="gramStart"/>
+      <w:r>
+        <w:t>Sub-Departamento</w:t>
+      </w:r>
+      <w:proofErr w:type="spellEnd"/>
+      <w:proofErr w:type="gramEnd"/>
+      <w:r>
+        <w:t xml:space="preserve"> de: (selecionável) (caso não seja um sub departamento vai ter na primeira opção de –não é </w:t>
+      </w:r>
+      <w:proofErr w:type="spellStart"/>
+      <w:r>
+        <w:t>sub-departamento</w:t>
+      </w:r>
+      <w:proofErr w:type="spellEnd"/>
       <w:r>
         <w:t>—</w:t>
       </w:r>
@@ -1414,19 +1649,35 @@
         </w:numPr>
       </w:pPr>
       <w:r>
-        <w:t>Alteração pop up (é a mesma coisa da criação, apenas carrega os dados já existentes)</w:t>
-      </w:r>
-    </w:p>
-    <w:p>
-      <w:pPr>
-        <w:pStyle w:val="PargrafodaLista"/>
-        <w:numPr>
-          <w:ilvl w:val="1"/>
-          <w:numId w:val="2"/>
-        </w:numPr>
-      </w:pPr>
-      <w:r>
-        <w:t>Deletar pop up (janela de sim ou não) (frase: deseja realmente deletar esse departamento (x))</w:t>
+        <w:t xml:space="preserve">Alteração pop </w:t>
+      </w:r>
+      <w:proofErr w:type="spellStart"/>
+      <w:r>
+        <w:t>up</w:t>
+      </w:r>
+      <w:proofErr w:type="spellEnd"/>
+      <w:r>
+        <w:t xml:space="preserve"> (é a mesma coisa da criação, apenas carrega os dados já existentes)</w:t>
+      </w:r>
+    </w:p>
+    <w:p>
+      <w:pPr>
+        <w:pStyle w:val="PargrafodaLista"/>
+        <w:numPr>
+          <w:ilvl w:val="1"/>
+          <w:numId w:val="2"/>
+        </w:numPr>
+      </w:pPr>
+      <w:r>
+        <w:t xml:space="preserve">Deletar pop </w:t>
+      </w:r>
+      <w:proofErr w:type="spellStart"/>
+      <w:r>
+        <w:t>up</w:t>
+      </w:r>
+      <w:proofErr w:type="spellEnd"/>
+      <w:r>
+        <w:t xml:space="preserve"> (janela de sim ou não) (frase: deseja realmente deletar esse departamento (x))</w:t>
       </w:r>
     </w:p>
     <w:p/>
@@ -1472,6 +1723,42 @@
         </w:numPr>
       </w:pPr>
       <w:r>
+        <w:t>Barra de pesquisa (pedido, nome do cliente)</w:t>
+      </w:r>
+    </w:p>
+    <w:p>
+      <w:pPr>
+        <w:pStyle w:val="PargrafodaLista"/>
+        <w:numPr>
+          <w:ilvl w:val="1"/>
+          <w:numId w:val="2"/>
+        </w:numPr>
+      </w:pPr>
+      <w:r>
+        <w:t>Situação (selecionável) (seleciona os tipos por: Em ocorrência e resolvido)</w:t>
+      </w:r>
+    </w:p>
+    <w:p>
+      <w:pPr>
+        <w:pStyle w:val="PargrafodaLista"/>
+        <w:numPr>
+          <w:ilvl w:val="1"/>
+          <w:numId w:val="2"/>
+        </w:numPr>
+      </w:pPr>
+      <w:r>
+        <w:t>Mostrar na lista</w:t>
+      </w:r>
+    </w:p>
+    <w:p>
+      <w:pPr>
+        <w:pStyle w:val="PargrafodaLista"/>
+        <w:numPr>
+          <w:ilvl w:val="2"/>
+          <w:numId w:val="2"/>
+        </w:numPr>
+      </w:pPr>
+      <w:r>
         <w:t>Mostrar código do pedido e número do produto</w:t>
       </w:r>
     </w:p>
@@ -1479,7 +1766,7 @@
       <w:pPr>
         <w:pStyle w:val="PargrafodaLista"/>
         <w:numPr>
-          <w:ilvl w:val="1"/>
+          <w:ilvl w:val="2"/>
           <w:numId w:val="2"/>
         </w:numPr>
       </w:pPr>
@@ -1494,7 +1781,7 @@
       <w:pPr>
         <w:pStyle w:val="PargrafodaLista"/>
         <w:numPr>
-          <w:ilvl w:val="1"/>
+          <w:ilvl w:val="2"/>
           <w:numId w:val="2"/>
         </w:numPr>
       </w:pPr>
@@ -1502,14 +1789,14 @@
         <w:t xml:space="preserve">Mostar </w:t>
       </w:r>
       <w:r>
-        <w:t>Situação</w:t>
-      </w:r>
-    </w:p>
-    <w:p>
-      <w:pPr>
-        <w:pStyle w:val="PargrafodaLista"/>
-        <w:numPr>
-          <w:ilvl w:val="1"/>
+        <w:t>Ocorrido</w:t>
+      </w:r>
+    </w:p>
+    <w:p>
+      <w:pPr>
+        <w:pStyle w:val="PargrafodaLista"/>
+        <w:numPr>
+          <w:ilvl w:val="2"/>
           <w:numId w:val="2"/>
         </w:numPr>
       </w:pPr>
@@ -1517,19 +1804,60 @@
         <w:t xml:space="preserve">Mostrar </w:t>
       </w:r>
       <w:r>
-        <w:t>Descrição</w:t>
-      </w:r>
-    </w:p>
-    <w:p>
-      <w:pPr>
-        <w:pStyle w:val="PargrafodaLista"/>
-        <w:numPr>
-          <w:ilvl w:val="1"/>
-          <w:numId w:val="2"/>
-        </w:numPr>
-      </w:pPr>
-      <w:r>
-        <w:t>Se a situação já foi resolvida (caso já tenha colocar um botão de guardar)</w:t>
+        <w:t>Situação Atual (</w:t>
+      </w:r>
+      <w:r>
+        <w:t xml:space="preserve">Em </w:t>
+      </w:r>
+      <w:r>
+        <w:t>ocorrência</w:t>
+      </w:r>
+      <w:r>
+        <w:t xml:space="preserve">, resolvido) </w:t>
+      </w:r>
+    </w:p>
+    <w:p>
+      <w:pPr>
+        <w:pStyle w:val="PargrafodaLista"/>
+        <w:numPr>
+          <w:ilvl w:val="2"/>
+          <w:numId w:val="2"/>
+        </w:numPr>
+      </w:pPr>
+      <w:r>
+        <w:t>Mostrar Data Início (quando a mensagem foi enviada)</w:t>
+      </w:r>
+    </w:p>
+    <w:p>
+      <w:pPr>
+        <w:pStyle w:val="PargrafodaLista"/>
+        <w:numPr>
+          <w:ilvl w:val="2"/>
+          <w:numId w:val="2"/>
+        </w:numPr>
+      </w:pPr>
+      <w:r>
+        <w:t>Mostrar Data resolução (quando a ocorrência for resolvida)</w:t>
+      </w:r>
+    </w:p>
+    <w:p>
+      <w:pPr>
+        <w:pStyle w:val="PargrafodaLista"/>
+        <w:numPr>
+          <w:ilvl w:val="2"/>
+          <w:numId w:val="2"/>
+        </w:numPr>
+      </w:pPr>
+      <w:r>
+        <w:t xml:space="preserve">Se a situação já foi resolvida (caso já </w:t>
+      </w:r>
+      <w:proofErr w:type="gramStart"/>
+      <w:r>
+        <w:t>tenha</w:t>
+      </w:r>
+      <w:proofErr w:type="gramEnd"/>
+      <w:r>
+        <w:t xml:space="preserve"> colocar um botão de guardar)</w:t>
       </w:r>
     </w:p>
     <w:p/>
@@ -1570,8 +1898,13 @@
           <w:numId w:val="2"/>
         </w:numPr>
       </w:pPr>
-      <w:r>
-        <w:t>Pessoal NOME (escrito)</w:t>
+      <w:proofErr w:type="gramStart"/>
+      <w:r>
+        <w:t>Pessoal</w:t>
+      </w:r>
+      <w:proofErr w:type="gramEnd"/>
+      <w:r>
+        <w:t xml:space="preserve"> NOME (escrito)</w:t>
       </w:r>
     </w:p>
     <w:p>
@@ -1691,7 +2024,15 @@
         </w:numPr>
       </w:pPr>
       <w:r>
-        <w:t>Entrega Endereço (selecionável)(pode ser entregar neste endereço, retirada, entregar em outro endereço, caso seja a última opção abrir um novo conjunto de campos de endereço)</w:t>
+        <w:t>Entrega Endereço (selecionável</w:t>
+      </w:r>
+      <w:proofErr w:type="gramStart"/>
+      <w:r>
+        <w:t>)(</w:t>
+      </w:r>
+      <w:proofErr w:type="gramEnd"/>
+      <w:r>
+        <w:t>pode ser entregar neste endereço, retirada, entregar em outro endereço, caso seja a última opção abrir um novo conjunto de campos de endereço)</w:t>
       </w:r>
     </w:p>
     <w:p/>
@@ -1700,7 +2041,13 @@
         <w:t>VENDAS ATACADO</w:t>
       </w:r>
       <w:r>
-        <w:t xml:space="preserve"> CLIENTE – VISUALIZAÇÃO DOS CLIENTES E SEUS STATUS</w:t>
+        <w:t xml:space="preserve"> CLIENTE –</w:t>
+      </w:r>
+      <w:r>
+        <w:t xml:space="preserve"> </w:t>
+      </w:r>
+      <w:r>
+        <w:t>CLIENTES</w:t>
       </w:r>
     </w:p>
     <w:p>
@@ -1729,6 +2076,54 @@
         </w:numPr>
       </w:pPr>
       <w:r>
+        <w:t xml:space="preserve">Barra de Pesquisa (nome cliente, marca, </w:t>
+      </w:r>
+      <w:proofErr w:type="spellStart"/>
+      <w:r>
+        <w:t>cpf</w:t>
+      </w:r>
+      <w:proofErr w:type="spellEnd"/>
+      <w:r>
+        <w:t xml:space="preserve">, </w:t>
+      </w:r>
+      <w:proofErr w:type="spellStart"/>
+      <w:r>
+        <w:t>cnpj</w:t>
+      </w:r>
+      <w:proofErr w:type="spellEnd"/>
+      <w:r>
+        <w:t>)</w:t>
+      </w:r>
+    </w:p>
+    <w:p>
+      <w:pPr>
+        <w:pStyle w:val="PargrafodaLista"/>
+        <w:numPr>
+          <w:ilvl w:val="1"/>
+          <w:numId w:val="2"/>
+        </w:numPr>
+      </w:pPr>
+      <w:r>
+        <w:t xml:space="preserve">Botão de criar (abre um pop </w:t>
+      </w:r>
+      <w:proofErr w:type="spellStart"/>
+      <w:r>
+        <w:t>up</w:t>
+      </w:r>
+      <w:proofErr w:type="spellEnd"/>
+      <w:r>
+        <w:t xml:space="preserve"> para a criação do cliente)</w:t>
+      </w:r>
+    </w:p>
+    <w:p>
+      <w:pPr>
+        <w:pStyle w:val="PargrafodaLista"/>
+        <w:numPr>
+          <w:ilvl w:val="1"/>
+          <w:numId w:val="2"/>
+        </w:numPr>
+      </w:pPr>
+      <w:r>
         <w:t>Mostrar lista de clientes</w:t>
       </w:r>
     </w:p>
@@ -1753,7 +2148,28 @@
         </w:numPr>
       </w:pPr>
       <w:r>
-        <w:t>Mostrar quantidade de pedidos do cliente</w:t>
+        <w:t>Mostrar Marca</w:t>
+      </w:r>
+    </w:p>
+    <w:p>
+      <w:pPr>
+        <w:pStyle w:val="PargrafodaLista"/>
+        <w:numPr>
+          <w:ilvl w:val="2"/>
+          <w:numId w:val="2"/>
+        </w:numPr>
+      </w:pPr>
+      <w:r>
+        <w:lastRenderedPageBreak/>
+        <w:t xml:space="preserve">Botão visualizar (abre um pop </w:t>
+      </w:r>
+      <w:proofErr w:type="spellStart"/>
+      <w:r>
+        <w:t>up</w:t>
+      </w:r>
+      <w:proofErr w:type="spellEnd"/>
+      <w:r>
+        <w:t xml:space="preserve"> para a visualização de informação)</w:t>
       </w:r>
     </w:p>
     <w:p>
@@ -1768,8 +2184,13 @@
         <w:t>Poder abrir uma janela</w:t>
       </w:r>
       <w:r>
-        <w:t xml:space="preserve"> pop up</w:t>
-      </w:r>
+        <w:t xml:space="preserve"> pop </w:t>
+      </w:r>
+      <w:proofErr w:type="spellStart"/>
+      <w:r>
+        <w:t>up</w:t>
+      </w:r>
+      <w:proofErr w:type="spellEnd"/>
       <w:r>
         <w:t xml:space="preserve"> com mais detalhamento sobre os pedidos (inicialmente apenas aparece o número e se já está pago, em produção ou terminado)</w:t>
       </w:r>
@@ -1793,8 +2214,315 @@
     </w:p>
     <w:p>
       <w:r>
+        <w:t>Descrição: Um formulário para realizar o cadastramento de pedidos.</w:t>
+      </w:r>
+    </w:p>
+    <w:p>
+      <w:pPr>
+        <w:pStyle w:val="PargrafodaLista"/>
+        <w:numPr>
+          <w:ilvl w:val="0"/>
+          <w:numId w:val="2"/>
+        </w:numPr>
+      </w:pPr>
+      <w:r>
+        <w:t>Campos necessários</w:t>
+      </w:r>
+    </w:p>
+    <w:p>
+      <w:pPr>
+        <w:pStyle w:val="PargrafodaLista"/>
+        <w:numPr>
+          <w:ilvl w:val="1"/>
+          <w:numId w:val="2"/>
+        </w:numPr>
+      </w:pPr>
+      <w:r>
+        <w:t xml:space="preserve">Cliente (abre uma janela com a lista de clientes, tem campo de pesquisa onde pode colocar nome ou </w:t>
+      </w:r>
+      <w:proofErr w:type="spellStart"/>
+      <w:r>
+        <w:t>cpf</w:t>
+      </w:r>
+      <w:proofErr w:type="spellEnd"/>
+      <w:r>
+        <w:t>)</w:t>
+      </w:r>
+    </w:p>
+    <w:p>
+      <w:pPr>
+        <w:pStyle w:val="PargrafodaLista"/>
+        <w:numPr>
+          <w:ilvl w:val="1"/>
+          <w:numId w:val="2"/>
+        </w:numPr>
+      </w:pPr>
+      <w:r>
+        <w:t>Botão de adicionar produto: um pedido pode ter diversos produtos deve ter um botão de fechar em cada produto para caso o cliente não queira dar sequência nele</w:t>
+      </w:r>
+    </w:p>
+    <w:p>
+      <w:pPr>
+        <w:pStyle w:val="PargrafodaLista"/>
+        <w:numPr>
+          <w:ilvl w:val="2"/>
+          <w:numId w:val="2"/>
+        </w:numPr>
+      </w:pPr>
+      <w:r>
+        <w:t>Quantidade de peças (NUMERICO)</w:t>
+      </w:r>
+    </w:p>
+    <w:p>
+      <w:pPr>
+        <w:pStyle w:val="PargrafodaLista"/>
+        <w:numPr>
+          <w:ilvl w:val="2"/>
+          <w:numId w:val="2"/>
+        </w:numPr>
+      </w:pPr>
+      <w:r>
+        <w:t>Valor em R$ (UNIDADE)</w:t>
+      </w:r>
+    </w:p>
+    <w:p>
+      <w:pPr>
+        <w:pStyle w:val="PargrafodaLista"/>
+        <w:numPr>
+          <w:ilvl w:val="2"/>
+          <w:numId w:val="2"/>
+        </w:numPr>
+      </w:pPr>
+      <w:r>
+        <w:t>Mostrar o valor final Quantidade x Valor</w:t>
+      </w:r>
+    </w:p>
+    <w:p>
+      <w:pPr>
+        <w:pStyle w:val="PargrafodaLista"/>
+        <w:numPr>
+          <w:ilvl w:val="2"/>
+          <w:numId w:val="2"/>
+        </w:numPr>
+      </w:pPr>
+      <w:r>
+        <w:t>Setores opcionais, esse campo é de personalização e é cadastrado pelo gestor na linha de produção.</w:t>
+      </w:r>
+    </w:p>
+    <w:p>
+      <w:pPr>
+        <w:pStyle w:val="PargrafodaLista"/>
+        <w:numPr>
+          <w:ilvl w:val="1"/>
+          <w:numId w:val="2"/>
+        </w:numPr>
+      </w:pPr>
+      <w:r>
+        <w:t>Preço do frete (NUMERICO) (Inicialmente será colocado a mão, porém nas próximas versões deve ser feito de maneira interna no software</w:t>
+      </w:r>
+    </w:p>
+    <w:p>
+      <w:pPr>
+        <w:pStyle w:val="PargrafodaLista"/>
+        <w:numPr>
+          <w:ilvl w:val="1"/>
+          <w:numId w:val="2"/>
+        </w:numPr>
+      </w:pPr>
+      <w:r>
+        <w:t>Botão de criar ou cancelar</w:t>
+      </w:r>
+    </w:p>
+    <w:p>
+      <w:r>
+        <w:t>VENDAS ATACADO PEDIDOS – VISUALIZAÇÃO DA LISTA</w:t>
+      </w:r>
+      <w:r>
+        <w:t xml:space="preserve"> DE PEDIDOS</w:t>
+      </w:r>
+    </w:p>
+    <w:p>
+      <w:r>
+        <w:t>Descrição: Um visualizador de pedidos, permite os vendedores verificarem o estado do pedido.</w:t>
+      </w:r>
+    </w:p>
+    <w:p>
+      <w:pPr>
+        <w:pStyle w:val="PargrafodaLista"/>
+        <w:numPr>
+          <w:ilvl w:val="0"/>
+          <w:numId w:val="2"/>
+        </w:numPr>
+      </w:pPr>
+      <w:r>
+        <w:t>Campos necessários</w:t>
+      </w:r>
+    </w:p>
+    <w:p>
+      <w:pPr>
+        <w:pStyle w:val="PargrafodaLista"/>
+        <w:numPr>
+          <w:ilvl w:val="1"/>
+          <w:numId w:val="2"/>
+        </w:numPr>
+      </w:pPr>
+      <w:r>
+        <w:t>Mostrar Lista de pedidos</w:t>
+      </w:r>
+    </w:p>
+    <w:p>
+      <w:pPr>
+        <w:pStyle w:val="PargrafodaLista"/>
+        <w:numPr>
+          <w:ilvl w:val="2"/>
+          <w:numId w:val="2"/>
+        </w:numPr>
+      </w:pPr>
+      <w:r>
+        <w:t>Mostrar Número do pedido</w:t>
+      </w:r>
+    </w:p>
+    <w:p>
+      <w:pPr>
+        <w:pStyle w:val="PargrafodaLista"/>
+        <w:numPr>
+          <w:ilvl w:val="2"/>
+          <w:numId w:val="2"/>
+        </w:numPr>
+      </w:pPr>
+      <w:r>
+        <w:t>Mostrar data de entrada</w:t>
+      </w:r>
+    </w:p>
+    <w:p>
+      <w:pPr>
+        <w:pStyle w:val="PargrafodaLista"/>
+        <w:numPr>
+          <w:ilvl w:val="2"/>
+          <w:numId w:val="2"/>
+        </w:numPr>
+      </w:pPr>
+      <w:r>
+        <w:t>Previsão d</w:t>
+      </w:r>
+      <w:r>
+        <w:t>a produção ou data de conclusão – caso já esteja na produção</w:t>
+      </w:r>
+    </w:p>
+    <w:p>
+      <w:pPr>
+        <w:pStyle w:val="PargrafodaLista"/>
+        <w:numPr>
+          <w:ilvl w:val="2"/>
+          <w:numId w:val="2"/>
+        </w:numPr>
+      </w:pPr>
+      <w:r>
+        <w:t>Data de entrega – caso já tenha sido entregue</w:t>
+      </w:r>
+    </w:p>
+    <w:p>
+      <w:pPr>
+        <w:pStyle w:val="PargrafodaLista"/>
+        <w:numPr>
+          <w:ilvl w:val="2"/>
+          <w:numId w:val="2"/>
+        </w:numPr>
+      </w:pPr>
+      <w:r>
+        <w:t>Situação atual (mostra em qual setor está e em quais ainda deve percorrer</w:t>
+      </w:r>
+    </w:p>
+    <w:p>
+      <w:pPr>
+        <w:pStyle w:val="PargrafodaLista"/>
+        <w:numPr>
+          <w:ilvl w:val="2"/>
+          <w:numId w:val="2"/>
+        </w:numPr>
+      </w:pPr>
+      <w:r>
+        <w:t xml:space="preserve">Botão de solicitação de cancelamento (envia para o </w:t>
+      </w:r>
+      <w:r>
+        <w:t>financeiro</w:t>
+      </w:r>
+      <w:r>
+        <w:t xml:space="preserve"> a solicitação)</w:t>
+      </w:r>
+    </w:p>
+    <w:p>
+      <w:r>
+        <w:t>--------------------------------------------------------------------------------------------------------------------------------------</w:t>
+      </w:r>
+    </w:p>
+    <w:p>
+      <w:r>
+        <w:t>GESTOR DE PRODUÇÃO – TELA INICIAL</w:t>
+      </w:r>
+    </w:p>
+    <w:p>
+      <w:r>
+        <w:t>Descrição: mostr</w:t>
+      </w:r>
+      <w:r>
+        <w:t xml:space="preserve">a métricas de mensagens envidas pelo gestor que ainda não foram concluídas, mostra métricas dos </w:t>
+      </w:r>
+      <w:r>
+        <w:t>processos</w:t>
+      </w:r>
+      <w:r>
+        <w:t>, quantos estão atrasados ou tendem atrasar, qual setor tem mais pedidos acumulados.</w:t>
+      </w:r>
+    </w:p>
+    <w:p>
+      <w:pPr>
+        <w:pStyle w:val="PargrafodaLista"/>
+        <w:numPr>
+          <w:ilvl w:val="0"/>
+          <w:numId w:val="2"/>
+        </w:numPr>
+      </w:pPr>
+      <w:r>
+        <w:t>Campos necessários</w:t>
+      </w:r>
+    </w:p>
+    <w:p>
+      <w:pPr>
+        <w:pStyle w:val="PargrafodaLista"/>
+        <w:numPr>
+          <w:ilvl w:val="1"/>
+          <w:numId w:val="2"/>
+        </w:numPr>
+      </w:pPr>
+      <w:r>
+        <w:t>Mostrar os valores pedidos acima (inicialmente em números e depois em gráficos por período mensal e semanal)</w:t>
+      </w:r>
+    </w:p>
+    <w:p/>
+    <w:p>
+      <w:r>
+        <w:t>GESTOR DE PRODUÇÃO</w:t>
+      </w:r>
+      <w:r>
+        <w:t xml:space="preserve"> – CRIAÇÃO DE PROCESSOS</w:t>
+      </w:r>
+    </w:p>
+    <w:p>
+      <w:r>
         <w:lastRenderedPageBreak/>
-        <w:t>Descrição: Um formulário para realizar o cadastramento de pedidos.</w:t>
+        <w:t>Descrição: Um Gestor de produção pode criar processos para os setores e assim mapear via uma máquina de código de barras em qual processo esse produto está, quando um pedido for criado ele pode ter diversos produtos logo deve ser adicionado da seguinte maneira c</w:t>
+      </w:r>
+      <w:r>
+        <w:t xml:space="preserve">ódigo do pedido – número do produto </w:t>
+      </w:r>
+      <w:proofErr w:type="spellStart"/>
+      <w:r>
+        <w:t>ex</w:t>
+      </w:r>
+      <w:proofErr w:type="spellEnd"/>
+      <w:r>
+        <w:t>: 10001-02 ou seja é o pedido 10001 e o produto em questão é o segundo na produção.</w:t>
       </w:r>
     </w:p>
     <w:p>
@@ -1818,104 +2546,158 @@
         </w:numPr>
       </w:pPr>
       <w:r>
-        <w:t>Cliente (abre uma janela com a lista de clientes, tem campo de pesquisa onde pode colocar nome ou cpf)</w:t>
-      </w:r>
-    </w:p>
-    <w:p>
-      <w:pPr>
-        <w:pStyle w:val="PargrafodaLista"/>
-        <w:numPr>
-          <w:ilvl w:val="1"/>
-          <w:numId w:val="2"/>
-        </w:numPr>
-      </w:pPr>
-      <w:r>
-        <w:t>Botão de adicionar produto: um pedido pode ter diversos produtos deve ter um botão de fechar em cada produto para caso o cliente não queira dar sequência nele</w:t>
-      </w:r>
-    </w:p>
-    <w:p>
-      <w:pPr>
-        <w:pStyle w:val="PargrafodaLista"/>
-        <w:numPr>
-          <w:ilvl w:val="2"/>
-          <w:numId w:val="2"/>
-        </w:numPr>
-      </w:pPr>
-      <w:r>
-        <w:t>Quantidade de peças (NUMERICO)</w:t>
-      </w:r>
-    </w:p>
-    <w:p>
-      <w:pPr>
-        <w:pStyle w:val="PargrafodaLista"/>
-        <w:numPr>
-          <w:ilvl w:val="2"/>
-          <w:numId w:val="2"/>
-        </w:numPr>
-      </w:pPr>
-      <w:r>
-        <w:t>Valor em R$ (UNIDADE)</w:t>
-      </w:r>
-    </w:p>
-    <w:p>
-      <w:pPr>
-        <w:pStyle w:val="PargrafodaLista"/>
-        <w:numPr>
-          <w:ilvl w:val="2"/>
-          <w:numId w:val="2"/>
-        </w:numPr>
-      </w:pPr>
-      <w:r>
-        <w:t>Mostrar o valor final Quantidade x Valor</w:t>
-      </w:r>
-    </w:p>
-    <w:p>
-      <w:pPr>
-        <w:pStyle w:val="PargrafodaLista"/>
-        <w:numPr>
-          <w:ilvl w:val="2"/>
-          <w:numId w:val="2"/>
-        </w:numPr>
-      </w:pPr>
-      <w:r>
-        <w:t>Setores opcionais, esse campo é de personalização e é cadastrado pelo gestor na linha de produção.</w:t>
-      </w:r>
-    </w:p>
-    <w:p>
-      <w:pPr>
-        <w:pStyle w:val="PargrafodaLista"/>
-        <w:numPr>
-          <w:ilvl w:val="1"/>
-          <w:numId w:val="2"/>
-        </w:numPr>
-      </w:pPr>
-      <w:r>
-        <w:t>Preço do frete (NUMERICO) (Inicialmente será colocado a mão, porém nas próximas versões deve ser feito de maneira interna no software</w:t>
-      </w:r>
-    </w:p>
-    <w:p>
-      <w:pPr>
-        <w:pStyle w:val="PargrafodaLista"/>
-        <w:numPr>
-          <w:ilvl w:val="1"/>
-          <w:numId w:val="2"/>
-        </w:numPr>
-      </w:pPr>
-      <w:r>
-        <w:t>Botão de criar ou cancelar</w:t>
-      </w:r>
-    </w:p>
-    <w:p>
-      <w:r>
-        <w:t>VENDAS ATACADO PEDIDOS – VISUALIZAÇÃO DA LISTA</w:t>
-      </w:r>
-      <w:r>
-        <w:t xml:space="preserve"> DE PEDIDOS</w:t>
-      </w:r>
-    </w:p>
-    <w:p>
-      <w:r>
-        <w:t>Descrição: Um visualizador de pedidos, permite os vendedores verificarem o estado do pedido.</w:t>
+        <w:t>Código do funcionário responsável pelo processo (escrito)</w:t>
+      </w:r>
+    </w:p>
+    <w:p>
+      <w:pPr>
+        <w:pStyle w:val="PargrafodaLista"/>
+        <w:numPr>
+          <w:ilvl w:val="1"/>
+          <w:numId w:val="2"/>
+        </w:numPr>
+      </w:pPr>
+      <w:r>
+        <w:t>Mostrar Nome do responsável pelo processo</w:t>
+      </w:r>
+    </w:p>
+    <w:p>
+      <w:pPr>
+        <w:pStyle w:val="PargrafodaLista"/>
+        <w:numPr>
+          <w:ilvl w:val="1"/>
+          <w:numId w:val="2"/>
+        </w:numPr>
+      </w:pPr>
+      <w:r>
+        <w:t>Código da máquina de código de barras (escrito)</w:t>
+      </w:r>
+    </w:p>
+    <w:p>
+      <w:pPr>
+        <w:pStyle w:val="PargrafodaLista"/>
+        <w:numPr>
+          <w:ilvl w:val="1"/>
+          <w:numId w:val="2"/>
+        </w:numPr>
+      </w:pPr>
+      <w:r>
+        <w:t>Nome do processo (escrito)</w:t>
+      </w:r>
+    </w:p>
+    <w:p>
+      <w:pPr>
+        <w:pStyle w:val="PargrafodaLista"/>
+        <w:numPr>
+          <w:ilvl w:val="1"/>
+          <w:numId w:val="2"/>
+        </w:numPr>
+      </w:pPr>
+      <w:r>
+        <w:t>Descrição do processo (texto)</w:t>
+      </w:r>
+    </w:p>
+    <w:p>
+      <w:pPr>
+        <w:pStyle w:val="PargrafodaLista"/>
+        <w:numPr>
+          <w:ilvl w:val="1"/>
+          <w:numId w:val="2"/>
+        </w:numPr>
+      </w:pPr>
+      <w:r>
+        <w:t>Esse processo é opcional ao vendas</w:t>
+      </w:r>
+      <w:r>
+        <w:t>?</w:t>
+      </w:r>
+      <w:r>
+        <w:t xml:space="preserve"> (botão rádio)</w:t>
+      </w:r>
+      <w:r>
+        <w:t xml:space="preserve"> </w:t>
+      </w:r>
+      <w:proofErr w:type="gramStart"/>
+      <w:r>
+        <w:t>(</w:t>
+      </w:r>
+      <w:r>
+        <w:t xml:space="preserve"> se</w:t>
+      </w:r>
+      <w:proofErr w:type="gramEnd"/>
+      <w:r>
+        <w:t xml:space="preserve"> sim </w:t>
+      </w:r>
+      <w:r>
+        <w:t>mostra no campo de vendas</w:t>
+      </w:r>
+      <w:r>
+        <w:t xml:space="preserve"> - </w:t>
+      </w:r>
+      <w:r>
+        <w:t>normalmente para processos de personalização</w:t>
+      </w:r>
+      <w:r>
+        <w:t>, se não entra como campo obrigatório</w:t>
+      </w:r>
+      <w:r>
+        <w:t xml:space="preserve"> na produção</w:t>
+      </w:r>
+      <w:r>
+        <w:t>)</w:t>
+      </w:r>
+    </w:p>
+    <w:p>
+      <w:pPr>
+        <w:pStyle w:val="PargrafodaLista"/>
+        <w:numPr>
+          <w:ilvl w:val="1"/>
+          <w:numId w:val="2"/>
+        </w:numPr>
+      </w:pPr>
+      <w:r>
+        <w:t>Logo após o processo de</w:t>
+      </w:r>
+      <w:r>
+        <w:t>:</w:t>
+      </w:r>
+      <w:r>
+        <w:t xml:space="preserve"> (selecionável) (mostra após qual processo ele deve vir na sequência, existindo uma linha para início como selecionável</w:t>
+      </w:r>
+      <w:r>
+        <w:t xml:space="preserve"> e em seguida a lista de processos já existentes</w:t>
+      </w:r>
+      <w:r>
+        <w:t>).</w:t>
+      </w:r>
+    </w:p>
+    <w:p>
+      <w:pPr>
+        <w:pStyle w:val="PargrafodaLista"/>
+        <w:numPr>
+          <w:ilvl w:val="1"/>
+          <w:numId w:val="2"/>
+        </w:numPr>
+      </w:pPr>
+      <w:r>
+        <w:t>Botão criar processo</w:t>
+      </w:r>
+    </w:p>
+    <w:p/>
+    <w:p>
+      <w:r>
+        <w:t>GESTOR DE PRODUÇÃO – LISTA DE PROCESSO</w:t>
+      </w:r>
+    </w:p>
+    <w:p>
+      <w:r>
+        <w:t>Descrição: é uma lista de processos já existentes cadastrados pelo gestor por ela é possível abri</w:t>
+      </w:r>
+      <w:r>
+        <w:t xml:space="preserve">r </w:t>
+      </w:r>
+      <w:r>
+        <w:t>janelas de alteração de processos possibilitando a alteração de todos os campos do cadastro inclusive possuindo exclusão (processo não deve ser deletado de maneira fixa do banco de dados)</w:t>
       </w:r>
     </w:p>
     <w:p>
@@ -1939,112 +2721,195 @@
         </w:numPr>
       </w:pPr>
       <w:r>
-        <w:t>Mostrar Lista de pedidos</w:t>
-      </w:r>
-    </w:p>
-    <w:p>
-      <w:pPr>
-        <w:pStyle w:val="PargrafodaLista"/>
-        <w:numPr>
-          <w:ilvl w:val="2"/>
-          <w:numId w:val="2"/>
-        </w:numPr>
-      </w:pPr>
-      <w:r>
-        <w:t>Mostrar Número do pedido</w:t>
-      </w:r>
-    </w:p>
-    <w:p>
-      <w:pPr>
-        <w:pStyle w:val="PargrafodaLista"/>
-        <w:numPr>
-          <w:ilvl w:val="2"/>
-          <w:numId w:val="2"/>
-        </w:numPr>
-      </w:pPr>
-      <w:r>
-        <w:t>Mostrar data de entrada</w:t>
-      </w:r>
-    </w:p>
-    <w:p>
-      <w:pPr>
-        <w:pStyle w:val="PargrafodaLista"/>
-        <w:numPr>
-          <w:ilvl w:val="2"/>
-          <w:numId w:val="2"/>
-        </w:numPr>
-      </w:pPr>
-      <w:r>
-        <w:t>Previsão d</w:t>
-      </w:r>
-      <w:r>
-        <w:t>a produção ou data de conclusão – caso já esteja na produção</w:t>
-      </w:r>
-    </w:p>
-    <w:p>
-      <w:pPr>
-        <w:pStyle w:val="PargrafodaLista"/>
-        <w:numPr>
-          <w:ilvl w:val="2"/>
-          <w:numId w:val="2"/>
-        </w:numPr>
-      </w:pPr>
-      <w:r>
-        <w:t>Data de entrega – caso já tenha sido entregue</w:t>
-      </w:r>
-    </w:p>
-    <w:p>
-      <w:pPr>
-        <w:pStyle w:val="PargrafodaLista"/>
-        <w:numPr>
-          <w:ilvl w:val="2"/>
-          <w:numId w:val="2"/>
-        </w:numPr>
-      </w:pPr>
-      <w:r>
-        <w:t>Situação atual (mostra em qual setor está e em quais ainda deve percorrer</w:t>
-      </w:r>
-    </w:p>
-    <w:p>
-      <w:pPr>
-        <w:pStyle w:val="PargrafodaLista"/>
-        <w:numPr>
-          <w:ilvl w:val="2"/>
-          <w:numId w:val="2"/>
-        </w:numPr>
-      </w:pPr>
-      <w:r>
-        <w:t xml:space="preserve">Botão de solicitação de cancelamento (envia para o </w:t>
-      </w:r>
-      <w:r>
-        <w:t>financeiro</w:t>
-      </w:r>
-      <w:r>
-        <w:t xml:space="preserve"> a solicitação)</w:t>
-      </w:r>
-    </w:p>
-    <w:p>
-      <w:r>
-        <w:t>--------------------------------------------------------------------------------------------------------------------------------------</w:t>
-      </w:r>
-    </w:p>
-    <w:p>
-      <w:r>
-        <w:t>GESTOR DE PRODUÇÃO – TELA INICIAL</w:t>
-      </w:r>
-    </w:p>
-    <w:p>
-      <w:r>
-        <w:t>Descrição: mostr</w:t>
-      </w:r>
-      <w:r>
-        <w:t xml:space="preserve">a métricas de mensagens envidas pelo gestor que ainda não foram concluídas, mostra métricas dos </w:t>
-      </w:r>
-      <w:r>
-        <w:t>processos</w:t>
-      </w:r>
-      <w:r>
-        <w:t>, quantos estão atrasados ou tendem atrasar, qual setor tem mais pedidos acumulados.</w:t>
+        <w:t>Mostrar Lista de processos</w:t>
+      </w:r>
+    </w:p>
+    <w:p>
+      <w:pPr>
+        <w:pStyle w:val="PargrafodaLista"/>
+        <w:numPr>
+          <w:ilvl w:val="2"/>
+          <w:numId w:val="2"/>
+        </w:numPr>
+      </w:pPr>
+      <w:r>
+        <w:t>Mostrar código do processo</w:t>
+      </w:r>
+    </w:p>
+    <w:p>
+      <w:pPr>
+        <w:pStyle w:val="PargrafodaLista"/>
+        <w:numPr>
+          <w:ilvl w:val="2"/>
+          <w:numId w:val="2"/>
+        </w:numPr>
+      </w:pPr>
+      <w:r>
+        <w:t>Mostrar número de vezes na semana que o processo foi executado</w:t>
+      </w:r>
+    </w:p>
+    <w:p>
+      <w:pPr>
+        <w:pStyle w:val="PargrafodaLista"/>
+        <w:numPr>
+          <w:ilvl w:val="2"/>
+          <w:numId w:val="2"/>
+        </w:numPr>
+      </w:pPr>
+      <w:r>
+        <w:t>Mostrar quantidade de produtos que precisam passar por aquele processo</w:t>
+      </w:r>
+    </w:p>
+    <w:p>
+      <w:pPr>
+        <w:pStyle w:val="PargrafodaLista"/>
+        <w:numPr>
+          <w:ilvl w:val="2"/>
+          <w:numId w:val="2"/>
+        </w:numPr>
+      </w:pPr>
+      <w:r>
+        <w:t xml:space="preserve">Mostrar quantidade de produtos que </w:t>
+      </w:r>
+      <w:r>
+        <w:t>estão atrasados para passar pelo processo</w:t>
+      </w:r>
+    </w:p>
+    <w:p>
+      <w:pPr>
+        <w:pStyle w:val="PargrafodaLista"/>
+        <w:numPr>
+          <w:ilvl w:val="2"/>
+          <w:numId w:val="2"/>
+        </w:numPr>
+      </w:pPr>
+      <w:r>
+        <w:t xml:space="preserve">Botão de mostrar pedidos (abre um pop </w:t>
+      </w:r>
+      <w:proofErr w:type="spellStart"/>
+      <w:r>
+        <w:t>up</w:t>
+      </w:r>
+      <w:proofErr w:type="spellEnd"/>
+      <w:r>
+        <w:t xml:space="preserve"> com o código do produto, nome do cliente e </w:t>
+      </w:r>
+      <w:proofErr w:type="spellStart"/>
+      <w:r>
+        <w:t>cpf</w:t>
+      </w:r>
+      <w:proofErr w:type="spellEnd"/>
+      <w:r>
+        <w:t>)</w:t>
+      </w:r>
+    </w:p>
+    <w:p>
+      <w:pPr>
+        <w:pStyle w:val="PargrafodaLista"/>
+        <w:numPr>
+          <w:ilvl w:val="2"/>
+          <w:numId w:val="2"/>
+        </w:numPr>
+      </w:pPr>
+      <w:r>
+        <w:t>Mostrar número de vezes que o processo foi executado no total</w:t>
+      </w:r>
+    </w:p>
+    <w:p>
+      <w:pPr>
+        <w:pStyle w:val="PargrafodaLista"/>
+        <w:numPr>
+          <w:ilvl w:val="2"/>
+          <w:numId w:val="2"/>
+        </w:numPr>
+      </w:pPr>
+      <w:r>
+        <w:t>Mostrar todas as informações do processo feito no cadastro</w:t>
+      </w:r>
+    </w:p>
+    <w:p>
+      <w:pPr>
+        <w:pStyle w:val="PargrafodaLista"/>
+        <w:numPr>
+          <w:ilvl w:val="2"/>
+          <w:numId w:val="2"/>
+        </w:numPr>
+      </w:pPr>
+      <w:r>
+        <w:t xml:space="preserve">Botão de </w:t>
+      </w:r>
+      <w:proofErr w:type="spellStart"/>
+      <w:r>
+        <w:t>de</w:t>
+      </w:r>
+      <w:proofErr w:type="spellEnd"/>
+      <w:r>
+        <w:t xml:space="preserve"> alterar informações do processo (abre um pop </w:t>
+      </w:r>
+      <w:proofErr w:type="spellStart"/>
+      <w:r>
+        <w:t>up</w:t>
+      </w:r>
+      <w:proofErr w:type="spellEnd"/>
+      <w:r>
+        <w:t xml:space="preserve"> com os mesmos campos de cadastro de processo para serem alterados)</w:t>
+      </w:r>
+    </w:p>
+    <w:p>
+      <w:pPr>
+        <w:pStyle w:val="PargrafodaLista"/>
+        <w:numPr>
+          <w:ilvl w:val="1"/>
+          <w:numId w:val="2"/>
+        </w:numPr>
+      </w:pPr>
+      <w:r>
+        <w:t>Sempre que a página for aberta</w:t>
+      </w:r>
+      <w:r>
+        <w:t xml:space="preserve"> ela deve ter os processos na sequência de execução</w:t>
+      </w:r>
+    </w:p>
+    <w:p>
+      <w:pPr>
+        <w:pStyle w:val="PargrafodaLista"/>
+        <w:numPr>
+          <w:ilvl w:val="1"/>
+          <w:numId w:val="2"/>
+        </w:numPr>
+      </w:pPr>
+      <w:r>
+        <w:t>Ter barra de pesquisa</w:t>
+      </w:r>
+      <w:r>
+        <w:t xml:space="preserve"> por nome ou código de processo</w:t>
+      </w:r>
+    </w:p>
+    <w:p>
+      <w:r>
+        <w:t>GESTOR DE PRODUÇÃO – MENSAGEM DE SITUAÇÃO DE PEDIDOS</w:t>
+      </w:r>
+    </w:p>
+    <w:p>
+      <w:r>
+        <w:t xml:space="preserve">Descrição: em caso de algum pedido ter problemas seja por falta de matéria prima, quanto a dificuldade para se produzir o mesmo, é necessário avisar o vendedor então vai haver uma sistema de mensagens unilateral onde o gestor de produção pode explicar o que está acontecendo com o pedido, essas mensagens vão aparecer para o vendedor responsável quando ele </w:t>
+      </w:r>
+      <w:proofErr w:type="spellStart"/>
+      <w:r>
+        <w:t>logar</w:t>
+      </w:r>
+      <w:proofErr w:type="spellEnd"/>
+      <w:r>
+        <w:t xml:space="preserve"> e vai ficar marcado o pedido como parado ou com dificuldade de execução que indica que irá ou </w:t>
+      </w:r>
+      <w:r>
+        <w:lastRenderedPageBreak/>
+        <w:t>possivelmente vai existir um atraso no produto não é possível deletar a mensagem e ela deve ficar atrelada a um processo, indicando o local que ela parou.</w:t>
+      </w:r>
+    </w:p>
+    <w:p>
+      <w:r>
+        <w:t>É uma lista dessas mensagens</w:t>
       </w:r>
     </w:p>
     <w:p>
@@ -2068,24 +2933,109 @@
         </w:numPr>
       </w:pPr>
       <w:r>
-        <w:t>Mostrar os valores pedidos acima (inicialmente em números e depois em gráficos por período mensal e semanal)</w:t>
+        <w:t xml:space="preserve">Botão de criar mensagens (abre um pop </w:t>
+      </w:r>
+      <w:proofErr w:type="spellStart"/>
+      <w:r>
+        <w:t>up</w:t>
+      </w:r>
+      <w:proofErr w:type="spellEnd"/>
+      <w:r>
+        <w:t xml:space="preserve"> como na descrição logo após esse bloco)</w:t>
+      </w:r>
+    </w:p>
+    <w:p>
+      <w:pPr>
+        <w:pStyle w:val="PargrafodaLista"/>
+        <w:numPr>
+          <w:ilvl w:val="1"/>
+          <w:numId w:val="2"/>
+        </w:numPr>
+      </w:pPr>
+      <w:r>
+        <w:t>Mostrar lista</w:t>
+      </w:r>
+    </w:p>
+    <w:p>
+      <w:pPr>
+        <w:pStyle w:val="PargrafodaLista"/>
+        <w:numPr>
+          <w:ilvl w:val="2"/>
+          <w:numId w:val="2"/>
+        </w:numPr>
+      </w:pPr>
+      <w:r>
+        <w:t>T</w:t>
+      </w:r>
+      <w:r>
+        <w:t>odos os campos de – CRIAR MENSAGEM DE SITUAÇÃO DE PEDIDOS</w:t>
+      </w:r>
+    </w:p>
+    <w:p>
+      <w:pPr>
+        <w:pStyle w:val="PargrafodaLista"/>
+        <w:numPr>
+          <w:ilvl w:val="2"/>
+          <w:numId w:val="2"/>
+        </w:numPr>
+      </w:pPr>
+      <w:r>
+        <w:t xml:space="preserve">Mostrar o a data de criação da mensagem </w:t>
+      </w:r>
+    </w:p>
+    <w:p>
+      <w:pPr>
+        <w:pStyle w:val="PargrafodaLista"/>
+        <w:numPr>
+          <w:ilvl w:val="2"/>
+          <w:numId w:val="2"/>
+        </w:numPr>
+      </w:pPr>
+      <w:r>
+        <w:t>Mostrar em dias a criação da mensagem para a data atual</w:t>
+      </w:r>
+    </w:p>
+    <w:p>
+      <w:pPr>
+        <w:pStyle w:val="PargrafodaLista"/>
+        <w:numPr>
+          <w:ilvl w:val="2"/>
+          <w:numId w:val="2"/>
+        </w:numPr>
+      </w:pPr>
+      <w:r>
+        <w:t>Botão de Concluído (o problema já foi resolvido)</w:t>
       </w:r>
     </w:p>
     <w:p/>
     <w:p>
       <w:r>
-        <w:t>GESTOR DE PRODUÇÃO</w:t>
-      </w:r>
-      <w:r>
-        <w:t xml:space="preserve"> – CRIAÇÃO DE PROCESSOS</w:t>
-      </w:r>
-    </w:p>
-    <w:p>
-      <w:r>
-        <w:t>Descrição: Um Gestor de produção pode criar processos para os setores e assim mapear via uma máquina de código de barras em qual processo esse produto está, quando um pedido for criado ele pode ter diversos produtos logo deve ser adicionado da seguinte maneira c</w:t>
-      </w:r>
-      <w:r>
-        <w:t>ódigo do pedido – número do produto ex: 10001-02 ou seja é o pedido 10001 e o produto em questão é o segundo na produção.</w:t>
+        <w:t>GESTOR DE PRODUÇÃO –</w:t>
+      </w:r>
+      <w:r>
+        <w:t xml:space="preserve"> CRIAR</w:t>
+      </w:r>
+      <w:r>
+        <w:t xml:space="preserve"> MENSAGEM DE SITUAÇÃO DE PEDIDOS</w:t>
+      </w:r>
+      <w:r>
+        <w:t xml:space="preserve"> (JANELA POP UP NA TELA DE MENSAGENS DE PEDIDOS)</w:t>
+      </w:r>
+    </w:p>
+    <w:p>
+      <w:r>
+        <w:t>Descrição:</w:t>
+      </w:r>
+      <w:r>
+        <w:t xml:space="preserve"> Janela pop </w:t>
+      </w:r>
+      <w:proofErr w:type="spellStart"/>
+      <w:r>
+        <w:t>up</w:t>
+      </w:r>
+      <w:proofErr w:type="spellEnd"/>
+      <w:r>
+        <w:t xml:space="preserve"> de criação de mensagem</w:t>
       </w:r>
     </w:p>
     <w:p>
@@ -2097,519 +3047,72 @@
         </w:numPr>
       </w:pPr>
       <w:r>
-        <w:t>Campos necessários</w:t>
-      </w:r>
-    </w:p>
-    <w:p>
-      <w:pPr>
-        <w:pStyle w:val="PargrafodaLista"/>
-        <w:numPr>
-          <w:ilvl w:val="1"/>
-          <w:numId w:val="2"/>
-        </w:numPr>
-      </w:pPr>
-      <w:r>
-        <w:t>Código do funcionário responsável pelo processo (escrito)</w:t>
-      </w:r>
-    </w:p>
-    <w:p>
-      <w:pPr>
-        <w:pStyle w:val="PargrafodaLista"/>
-        <w:numPr>
-          <w:ilvl w:val="1"/>
-          <w:numId w:val="2"/>
-        </w:numPr>
-      </w:pPr>
-      <w:r>
-        <w:lastRenderedPageBreak/>
-        <w:t>Mostrar Nome do responsável pelo processo</w:t>
-      </w:r>
-    </w:p>
-    <w:p>
-      <w:pPr>
-        <w:pStyle w:val="PargrafodaLista"/>
-        <w:numPr>
-          <w:ilvl w:val="1"/>
-          <w:numId w:val="2"/>
-        </w:numPr>
-      </w:pPr>
-      <w:r>
-        <w:t>Código da máquina de código de barras (escrito)</w:t>
-      </w:r>
-    </w:p>
-    <w:p>
-      <w:pPr>
-        <w:pStyle w:val="PargrafodaLista"/>
-        <w:numPr>
-          <w:ilvl w:val="1"/>
-          <w:numId w:val="2"/>
-        </w:numPr>
-      </w:pPr>
-      <w:r>
-        <w:t>Nome do processo (escrito)</w:t>
-      </w:r>
-    </w:p>
-    <w:p>
-      <w:pPr>
-        <w:pStyle w:val="PargrafodaLista"/>
-        <w:numPr>
-          <w:ilvl w:val="1"/>
-          <w:numId w:val="2"/>
-        </w:numPr>
-      </w:pPr>
-      <w:r>
-        <w:t>Descrição do processo (texto)</w:t>
-      </w:r>
-    </w:p>
-    <w:p>
-      <w:pPr>
-        <w:pStyle w:val="PargrafodaLista"/>
-        <w:numPr>
-          <w:ilvl w:val="1"/>
-          <w:numId w:val="2"/>
-        </w:numPr>
-      </w:pPr>
-      <w:r>
-        <w:t>Esse processo é opcional ao vendas</w:t>
-      </w:r>
-      <w:r>
-        <w:t>?</w:t>
-      </w:r>
-      <w:r>
-        <w:t xml:space="preserve"> (botão rádio)</w:t>
-      </w:r>
-      <w:r>
-        <w:t xml:space="preserve"> (</w:t>
-      </w:r>
-      <w:r>
-        <w:t xml:space="preserve"> se sim </w:t>
-      </w:r>
-      <w:r>
-        <w:t>mostra no campo de vendas</w:t>
-      </w:r>
-      <w:r>
-        <w:t xml:space="preserve"> - </w:t>
-      </w:r>
-      <w:r>
-        <w:t>normalmente para processos de personalização</w:t>
-      </w:r>
-      <w:r>
-        <w:t>, se não entra como campo obrigatório</w:t>
-      </w:r>
-      <w:r>
-        <w:t xml:space="preserve"> na produção</w:t>
-      </w:r>
-      <w:r>
-        <w:t>)</w:t>
-      </w:r>
-    </w:p>
-    <w:p>
-      <w:pPr>
-        <w:pStyle w:val="PargrafodaLista"/>
-        <w:numPr>
-          <w:ilvl w:val="1"/>
-          <w:numId w:val="2"/>
-        </w:numPr>
-      </w:pPr>
-      <w:r>
-        <w:t>Logo após o processo de</w:t>
-      </w:r>
-      <w:r>
-        <w:t>:</w:t>
-      </w:r>
-      <w:r>
-        <w:t xml:space="preserve"> (selecionável) (mostra após qual processo ele deve vir na sequência, existindo uma linha para início como selecionável</w:t>
-      </w:r>
-      <w:r>
-        <w:t xml:space="preserve"> e em seguida a lista de processos já existentes</w:t>
-      </w:r>
-      <w:r>
-        <w:t>).</w:t>
-      </w:r>
-    </w:p>
-    <w:p>
-      <w:pPr>
-        <w:pStyle w:val="PargrafodaLista"/>
-        <w:numPr>
-          <w:ilvl w:val="1"/>
-          <w:numId w:val="2"/>
-        </w:numPr>
-      </w:pPr>
-      <w:r>
-        <w:t>Botão criar processo</w:t>
+        <w:t>Campo necessário</w:t>
+      </w:r>
+    </w:p>
+    <w:p>
+      <w:pPr>
+        <w:pStyle w:val="PargrafodaLista"/>
+        <w:numPr>
+          <w:ilvl w:val="1"/>
+          <w:numId w:val="3"/>
+        </w:numPr>
+      </w:pPr>
+      <w:r>
+        <w:t>Pedido (escrita)</w:t>
+      </w:r>
+    </w:p>
+    <w:p>
+      <w:pPr>
+        <w:pStyle w:val="PargrafodaLista"/>
+        <w:numPr>
+          <w:ilvl w:val="1"/>
+          <w:numId w:val="3"/>
+        </w:numPr>
+      </w:pPr>
+      <w:r>
+        <w:t>Produto (selecionável) (numérico de 1 até o número de produtos do pedido)</w:t>
+      </w:r>
+    </w:p>
+    <w:p>
+      <w:pPr>
+        <w:pStyle w:val="PargrafodaLista"/>
+        <w:numPr>
+          <w:ilvl w:val="1"/>
+          <w:numId w:val="3"/>
+        </w:numPr>
+      </w:pPr>
+      <w:r>
+        <w:t>Situação (escrita) (breve descrição que vai ser mostrada)</w:t>
+      </w:r>
+    </w:p>
+    <w:p>
+      <w:pPr>
+        <w:pStyle w:val="PargrafodaLista"/>
+        <w:numPr>
+          <w:ilvl w:val="1"/>
+          <w:numId w:val="3"/>
+        </w:numPr>
+      </w:pPr>
+      <w:r>
+        <w:t>Descrição (texto) (descrição do problema)</w:t>
+      </w:r>
+    </w:p>
+    <w:p>
+      <w:pPr>
+        <w:pStyle w:val="PargrafodaLista"/>
+        <w:numPr>
+          <w:ilvl w:val="1"/>
+          <w:numId w:val="3"/>
+        </w:numPr>
+      </w:pPr>
+      <w:r>
+        <w:t>Botão de enviar</w:t>
       </w:r>
     </w:p>
     <w:p/>
     <w:p>
       <w:r>
-        <w:t>GESTOR DE PRODUÇÃO – LISTA DE PROCESSO</w:t>
-      </w:r>
-    </w:p>
-    <w:p>
-      <w:r>
-        <w:t>Descrição: é uma lista de processos já existentes cadastrados pelo gestor por ela é possível abri</w:t>
-      </w:r>
-      <w:r>
-        <w:t xml:space="preserve">r </w:t>
-      </w:r>
-      <w:r>
-        <w:t>janelas de alteração de processos possibilitando a alteração de todos os campos do cadastro inclusive possuindo exclusão (processo não deve ser deletado de maneira fixa do banco de dados)</w:t>
-      </w:r>
-    </w:p>
-    <w:p>
-      <w:pPr>
-        <w:pStyle w:val="PargrafodaLista"/>
-        <w:numPr>
-          <w:ilvl w:val="0"/>
-          <w:numId w:val="2"/>
-        </w:numPr>
-      </w:pPr>
-      <w:r>
-        <w:t>Campos necessários</w:t>
-      </w:r>
-    </w:p>
-    <w:p>
-      <w:pPr>
-        <w:pStyle w:val="PargrafodaLista"/>
-        <w:numPr>
-          <w:ilvl w:val="1"/>
-          <w:numId w:val="2"/>
-        </w:numPr>
-      </w:pPr>
-      <w:r>
-        <w:t>Mostrar Lista de processos</w:t>
-      </w:r>
-    </w:p>
-    <w:p>
-      <w:pPr>
-        <w:pStyle w:val="PargrafodaLista"/>
-        <w:numPr>
-          <w:ilvl w:val="2"/>
-          <w:numId w:val="2"/>
-        </w:numPr>
-      </w:pPr>
-      <w:r>
-        <w:t>Mostrar código do processo</w:t>
-      </w:r>
-    </w:p>
-    <w:p>
-      <w:pPr>
-        <w:pStyle w:val="PargrafodaLista"/>
-        <w:numPr>
-          <w:ilvl w:val="2"/>
-          <w:numId w:val="2"/>
-        </w:numPr>
-      </w:pPr>
-      <w:r>
-        <w:t>Mostrar número de vezes na semana que o processo foi executado</w:t>
-      </w:r>
-    </w:p>
-    <w:p>
-      <w:pPr>
-        <w:pStyle w:val="PargrafodaLista"/>
-        <w:numPr>
-          <w:ilvl w:val="2"/>
-          <w:numId w:val="2"/>
-        </w:numPr>
-      </w:pPr>
-      <w:r>
-        <w:t>Mostrar quantidade de produtos que precisam passar por aquele processo</w:t>
-      </w:r>
-    </w:p>
-    <w:p>
-      <w:pPr>
-        <w:pStyle w:val="PargrafodaLista"/>
-        <w:numPr>
-          <w:ilvl w:val="2"/>
-          <w:numId w:val="2"/>
-        </w:numPr>
-      </w:pPr>
-      <w:r>
-        <w:t xml:space="preserve">Mostrar quantidade de produtos que </w:t>
-      </w:r>
-      <w:r>
-        <w:t>estão atrasados para passar pelo processo</w:t>
-      </w:r>
-    </w:p>
-    <w:p>
-      <w:pPr>
-        <w:pStyle w:val="PargrafodaLista"/>
-        <w:numPr>
-          <w:ilvl w:val="2"/>
-          <w:numId w:val="2"/>
-        </w:numPr>
-      </w:pPr>
-      <w:r>
-        <w:t>Botão de mostrar pedidos (abre um pop up com o código do produto, nome do cliente e cpf)</w:t>
-      </w:r>
-    </w:p>
-    <w:p>
-      <w:pPr>
-        <w:pStyle w:val="PargrafodaLista"/>
-        <w:numPr>
-          <w:ilvl w:val="2"/>
-          <w:numId w:val="2"/>
-        </w:numPr>
-      </w:pPr>
-      <w:r>
-        <w:t>Mostrar número de vezes que o processo foi executado no total</w:t>
-      </w:r>
-    </w:p>
-    <w:p>
-      <w:pPr>
-        <w:pStyle w:val="PargrafodaLista"/>
-        <w:numPr>
-          <w:ilvl w:val="2"/>
-          <w:numId w:val="2"/>
-        </w:numPr>
-      </w:pPr>
-      <w:r>
-        <w:t>Mostrar todas as informações do processo feito no cadastro</w:t>
-      </w:r>
-    </w:p>
-    <w:p>
-      <w:pPr>
-        <w:pStyle w:val="PargrafodaLista"/>
-        <w:numPr>
-          <w:ilvl w:val="2"/>
-          <w:numId w:val="2"/>
-        </w:numPr>
-      </w:pPr>
-      <w:r>
-        <w:t>Botão de de alterar informações do processo (abre um pop up com os mesmos campos de cadastro de processo para serem alterados)</w:t>
-      </w:r>
-    </w:p>
-    <w:p>
-      <w:pPr>
-        <w:pStyle w:val="PargrafodaLista"/>
-        <w:numPr>
-          <w:ilvl w:val="1"/>
-          <w:numId w:val="2"/>
-        </w:numPr>
-      </w:pPr>
-      <w:r>
-        <w:t>Sempre que a página for aberta</w:t>
-      </w:r>
-      <w:r>
-        <w:t xml:space="preserve"> ela deve ter os processos na sequência de execução</w:t>
-      </w:r>
-    </w:p>
-    <w:p>
-      <w:pPr>
-        <w:pStyle w:val="PargrafodaLista"/>
-        <w:numPr>
-          <w:ilvl w:val="1"/>
-          <w:numId w:val="2"/>
-        </w:numPr>
-      </w:pPr>
-      <w:r>
-        <w:t>Ter barra de pesquisa</w:t>
-      </w:r>
-      <w:r>
-        <w:t xml:space="preserve"> por nome ou código de processo</w:t>
-      </w:r>
-    </w:p>
-    <w:p>
-      <w:r>
-        <w:t>GESTOR DE PRODUÇÃO – MENSAGEM DE SITUAÇÃO DE PEDIDOS</w:t>
-      </w:r>
-    </w:p>
-    <w:p>
-      <w:r>
-        <w:t>Descrição: em caso de algum pedido ter problemas seja por falta de matéria prima, quanto a dificuldade para se produzir o mesmo, é necessário avisar o vendedor então vai haver uma sistema de mensagens unilateral onde o gestor de produção pode explicar o que está acontecendo com o pedido, essas mensagens vão aparecer para o vendedor responsável quando ele logar e vai ficar marcado o pedido como parado ou com dificuldade de execução que indica que irá ou possivelmente vai existir um atraso no produto não é possível deletar a mensagem e ela deve ficar atrelada a um processo, indicando o local que ela parou.</w:t>
-      </w:r>
-    </w:p>
-    <w:p>
-      <w:r>
-        <w:t>É uma lista dessas mensagens</w:t>
-      </w:r>
-    </w:p>
-    <w:p>
-      <w:pPr>
-        <w:pStyle w:val="PargrafodaLista"/>
-        <w:numPr>
-          <w:ilvl w:val="0"/>
-          <w:numId w:val="2"/>
-        </w:numPr>
-      </w:pPr>
-      <w:r>
-        <w:t>Campos necessários</w:t>
-      </w:r>
-    </w:p>
-    <w:p>
-      <w:pPr>
-        <w:pStyle w:val="PargrafodaLista"/>
-        <w:numPr>
-          <w:ilvl w:val="1"/>
-          <w:numId w:val="2"/>
-        </w:numPr>
-      </w:pPr>
-      <w:r>
-        <w:t>Botão de criar mensagens (abre um pop up como na descrição logo após esse bloco)</w:t>
-      </w:r>
-    </w:p>
-    <w:p>
-      <w:pPr>
-        <w:pStyle w:val="PargrafodaLista"/>
-        <w:numPr>
-          <w:ilvl w:val="1"/>
-          <w:numId w:val="2"/>
-        </w:numPr>
-      </w:pPr>
-      <w:r>
-        <w:t>Mostrar lista</w:t>
-      </w:r>
-    </w:p>
-    <w:p>
-      <w:pPr>
-        <w:pStyle w:val="PargrafodaLista"/>
-        <w:numPr>
-          <w:ilvl w:val="2"/>
-          <w:numId w:val="2"/>
-        </w:numPr>
-      </w:pPr>
-      <w:r>
-        <w:lastRenderedPageBreak/>
-        <w:t>T</w:t>
-      </w:r>
-      <w:r>
-        <w:t>odos os campos de – CRIAR MENSAGEM DE SITUAÇÃO DE PEDIDOS</w:t>
-      </w:r>
-    </w:p>
-    <w:p>
-      <w:pPr>
-        <w:pStyle w:val="PargrafodaLista"/>
-        <w:numPr>
-          <w:ilvl w:val="2"/>
-          <w:numId w:val="2"/>
-        </w:numPr>
-      </w:pPr>
-      <w:r>
-        <w:t xml:space="preserve">Mostrar o a data de criação da mensagem </w:t>
-      </w:r>
-    </w:p>
-    <w:p>
-      <w:pPr>
-        <w:pStyle w:val="PargrafodaLista"/>
-        <w:numPr>
-          <w:ilvl w:val="2"/>
-          <w:numId w:val="2"/>
-        </w:numPr>
-      </w:pPr>
-      <w:r>
-        <w:t>Mostrar em dias a criação da mensagem para a data atual</w:t>
-      </w:r>
-    </w:p>
-    <w:p>
-      <w:pPr>
-        <w:pStyle w:val="PargrafodaLista"/>
-        <w:numPr>
-          <w:ilvl w:val="2"/>
-          <w:numId w:val="2"/>
-        </w:numPr>
-      </w:pPr>
-      <w:r>
-        <w:t>Botão de Concluído (o problema já foi resolvido)</w:t>
-      </w:r>
-    </w:p>
-    <w:p/>
-    <w:p>
-      <w:r>
-        <w:t>GESTOR DE PRODUÇÃO –</w:t>
-      </w:r>
-      <w:r>
-        <w:t xml:space="preserve"> CRIAR</w:t>
-      </w:r>
-      <w:r>
-        <w:t xml:space="preserve"> MENSAGEM DE SITUAÇÃO DE PEDIDOS</w:t>
-      </w:r>
-      <w:r>
-        <w:t xml:space="preserve"> (JANELA POP UP NA TELA DE MENSAGENS DE PEDIDOS)</w:t>
-      </w:r>
-    </w:p>
-    <w:p>
-      <w:r>
-        <w:t>Descrição:</w:t>
-      </w:r>
-      <w:r>
-        <w:t xml:space="preserve"> Janela pop up de criação de mensagem</w:t>
-      </w:r>
-    </w:p>
-    <w:p>
-      <w:pPr>
-        <w:pStyle w:val="PargrafodaLista"/>
-        <w:numPr>
-          <w:ilvl w:val="0"/>
-          <w:numId w:val="2"/>
-        </w:numPr>
-      </w:pPr>
-      <w:r>
-        <w:t>Campo necessário</w:t>
-      </w:r>
-    </w:p>
-    <w:p>
-      <w:pPr>
-        <w:pStyle w:val="PargrafodaLista"/>
-        <w:numPr>
-          <w:ilvl w:val="1"/>
-          <w:numId w:val="3"/>
-        </w:numPr>
-      </w:pPr>
-      <w:r>
-        <w:t>Pedido (escrita)</w:t>
-      </w:r>
-    </w:p>
-    <w:p>
-      <w:pPr>
-        <w:pStyle w:val="PargrafodaLista"/>
-        <w:numPr>
-          <w:ilvl w:val="1"/>
-          <w:numId w:val="3"/>
-        </w:numPr>
-      </w:pPr>
-      <w:r>
-        <w:t>Produto (selecionável) (numérico de 1 até o número de produtos do pedido)</w:t>
-      </w:r>
-    </w:p>
-    <w:p>
-      <w:pPr>
-        <w:pStyle w:val="PargrafodaLista"/>
-        <w:numPr>
-          <w:ilvl w:val="1"/>
-          <w:numId w:val="3"/>
-        </w:numPr>
-      </w:pPr>
-      <w:r>
-        <w:t>Situação (escrita) (breve descrição que vai ser mostrada)</w:t>
-      </w:r>
-    </w:p>
-    <w:p>
-      <w:pPr>
-        <w:pStyle w:val="PargrafodaLista"/>
-        <w:numPr>
-          <w:ilvl w:val="1"/>
-          <w:numId w:val="3"/>
-        </w:numPr>
-      </w:pPr>
-      <w:r>
-        <w:t>Descrição (texto) (descrição do problema)</w:t>
-      </w:r>
-    </w:p>
-    <w:p>
-      <w:pPr>
-        <w:pStyle w:val="PargrafodaLista"/>
-        <w:numPr>
-          <w:ilvl w:val="1"/>
-          <w:numId w:val="3"/>
-        </w:numPr>
-      </w:pPr>
-      <w:r>
-        <w:t>Botão de enviar</w:t>
-      </w:r>
-    </w:p>
-    <w:p/>
-    <w:p>
-      <w:r>
         <w:t xml:space="preserve">GESTOR DE PRODUÇÃO </w:t>
       </w:r>
       <w:r>
@@ -2624,7 +3127,15 @@
     </w:p>
     <w:p>
       <w:r>
-        <w:t>Descrição: quando um cliente pede o cancelamento e ele foi aprovado pelo financeiro (por hora o rh deve executar essa função) deve ser dado baixa no pedido pelo gestor de produção indicando que o material do produto que veio por qualquer motivo a ser cancelado</w:t>
+        <w:t xml:space="preserve">Descrição: quando um cliente pede o cancelamento e ele foi aprovado pelo financeiro (por hora o </w:t>
+      </w:r>
+      <w:proofErr w:type="spellStart"/>
+      <w:r>
+        <w:t>rh</w:t>
+      </w:r>
+      <w:proofErr w:type="spellEnd"/>
+      <w:r>
+        <w:t xml:space="preserve"> deve executar essa função) deve ser dado baixa no pedido pelo gestor de produção indicando que o material do produto que veio por qualquer motivo a ser cancelado</w:t>
       </w:r>
     </w:p>
     <w:p>

</xml_diff>

<commit_message>
foi adicionado o restante do design da tela de vendas atacado e atualização do documento de requisitos prioritários
</commit_message>
<xml_diff>
--- a/01 - Requisitos/Priorização/v01 - Requisitos Priorização.docx
+++ b/01 - Requisitos/Priorização/v01 - Requisitos Priorização.docx
@@ -67,15 +67,7 @@
         </w:numPr>
       </w:pPr>
       <w:r>
-        <w:t xml:space="preserve">Primeiro acesso (pop </w:t>
-      </w:r>
-      <w:proofErr w:type="spellStart"/>
-      <w:r>
-        <w:t>up</w:t>
-      </w:r>
-      <w:proofErr w:type="spellEnd"/>
-      <w:r>
-        <w:t>)</w:t>
+        <w:t>Primeiro acesso (pop up)</w:t>
       </w:r>
     </w:p>
     <w:p>
@@ -111,15 +103,7 @@
         </w:numPr>
       </w:pPr>
       <w:r>
-        <w:t xml:space="preserve">Botão definir senha (redefine a senha) (fecha o pop </w:t>
-      </w:r>
-      <w:proofErr w:type="spellStart"/>
-      <w:r>
-        <w:t>up</w:t>
-      </w:r>
-      <w:proofErr w:type="spellEnd"/>
-      <w:r>
-        <w:t xml:space="preserve"> e permanece na tela de login)</w:t>
+        <w:t>Botão definir senha (redefine a senha) (fecha o pop up e permanece na tela de login)</w:t>
       </w:r>
     </w:p>
     <w:p/>
@@ -138,15 +122,7 @@
     </w:p>
     <w:p>
       <w:r>
-        <w:t xml:space="preserve">Descrição: tela de cadastro de funcionários, apenas pessoal do </w:t>
-      </w:r>
-      <w:proofErr w:type="spellStart"/>
-      <w:r>
-        <w:t>rh</w:t>
-      </w:r>
-      <w:proofErr w:type="spellEnd"/>
-      <w:r>
-        <w:t xml:space="preserve"> pode entrar nessa te por enquanto</w:t>
+        <w:t>Descrição: tela de cadastro de funcionários, apenas pessoal do rh pode entrar nessa te por enquanto</w:t>
       </w:r>
     </w:p>
     <w:p>
@@ -169,13 +145,8 @@
           <w:numId w:val="2"/>
         </w:numPr>
       </w:pPr>
-      <w:proofErr w:type="gramStart"/>
-      <w:r>
-        <w:t>Pessoal</w:t>
-      </w:r>
-      <w:proofErr w:type="gramEnd"/>
-      <w:r>
-        <w:t xml:space="preserve"> </w:t>
+      <w:r>
+        <w:t xml:space="preserve">Pessoal </w:t>
       </w:r>
       <w:r>
         <w:t>N</w:t>
@@ -195,13 +166,8 @@
           <w:numId w:val="2"/>
         </w:numPr>
       </w:pPr>
-      <w:proofErr w:type="gramStart"/>
-      <w:r>
-        <w:t>Pessoal</w:t>
-      </w:r>
-      <w:proofErr w:type="gramEnd"/>
-      <w:r>
-        <w:t xml:space="preserve"> NOME DO PAI</w:t>
+      <w:r>
+        <w:t>Pessoal NOME DO PAI</w:t>
       </w:r>
       <w:r>
         <w:t xml:space="preserve"> (campo escrito)</w:t>
@@ -215,13 +181,8 @@
           <w:numId w:val="2"/>
         </w:numPr>
       </w:pPr>
-      <w:proofErr w:type="gramStart"/>
-      <w:r>
-        <w:t>Pessoal</w:t>
-      </w:r>
-      <w:proofErr w:type="gramEnd"/>
-      <w:r>
-        <w:t xml:space="preserve"> NOME DA MÃE</w:t>
+      <w:r>
+        <w:t>Pessoal NOME DA MÃE</w:t>
       </w:r>
       <w:r>
         <w:t xml:space="preserve"> (campo escrito)</w:t>
@@ -247,13 +208,8 @@
           <w:numId w:val="2"/>
         </w:numPr>
       </w:pPr>
-      <w:proofErr w:type="gramStart"/>
-      <w:r>
-        <w:t>Pessoal</w:t>
-      </w:r>
-      <w:proofErr w:type="gramEnd"/>
-      <w:r>
-        <w:t xml:space="preserve"> Sexo (escrito)</w:t>
+      <w:r>
+        <w:t>Pessoal Sexo (escrito)</w:t>
       </w:r>
     </w:p>
     <w:p>
@@ -415,18 +371,10 @@
         </w:numPr>
       </w:pPr>
       <w:r>
-        <w:t xml:space="preserve">Trabalho Horário (selecionável) (entrada e </w:t>
-      </w:r>
-      <w:proofErr w:type="gramStart"/>
-      <w:r>
-        <w:t>saída)</w:t>
-      </w:r>
-      <w:r>
-        <w:t>(</w:t>
-      </w:r>
-      <w:proofErr w:type="gramEnd"/>
-      <w:r>
-        <w:t>mostrar horas dia e semana)</w:t>
+        <w:t>Trabalho Horário (selecionável) (entrada e saída)</w:t>
+      </w:r>
+      <w:r>
+        <w:t>(mostrar horas dia e semana)</w:t>
       </w:r>
     </w:p>
     <w:p>
@@ -525,43 +473,19 @@
         </w:numPr>
       </w:pPr>
       <w:r>
-        <w:t xml:space="preserve">Barra de pesquisa </w:t>
-      </w:r>
-      <w:proofErr w:type="gramStart"/>
-      <w:r>
-        <w:t>( por</w:t>
-      </w:r>
-      <w:proofErr w:type="gramEnd"/>
-      <w:r>
-        <w:t xml:space="preserve"> nome ou por </w:t>
-      </w:r>
-      <w:proofErr w:type="spellStart"/>
-      <w:r>
-        <w:t>cpf</w:t>
-      </w:r>
-      <w:proofErr w:type="spellEnd"/>
-      <w:r>
-        <w:t xml:space="preserve"> ou por código de funcionário)</w:t>
-      </w:r>
-    </w:p>
-    <w:p>
-      <w:pPr>
-        <w:pStyle w:val="PargrafodaLista"/>
-        <w:numPr>
-          <w:ilvl w:val="1"/>
-          <w:numId w:val="2"/>
-        </w:numPr>
-      </w:pPr>
-      <w:r>
-        <w:t>Situação do funcionário (selecionável</w:t>
-      </w:r>
-      <w:proofErr w:type="gramStart"/>
-      <w:r>
-        <w:t>)(</w:t>
-      </w:r>
-      <w:proofErr w:type="gramEnd"/>
-      <w:r>
-        <w:t xml:space="preserve">se foi demitido, contratado) </w:t>
+        <w:t>Barra de pesquisa ( por nome ou por cpf ou por código de funcionário)</w:t>
+      </w:r>
+    </w:p>
+    <w:p>
+      <w:pPr>
+        <w:pStyle w:val="PargrafodaLista"/>
+        <w:numPr>
+          <w:ilvl w:val="1"/>
+          <w:numId w:val="2"/>
+        </w:numPr>
+      </w:pPr>
+      <w:r>
+        <w:t xml:space="preserve">Situação do funcionário (selecionável)(se foi demitido, contratado) </w:t>
       </w:r>
     </w:p>
     <w:p>
@@ -642,23 +566,7 @@
         </w:numPr>
       </w:pPr>
       <w:r>
-        <w:t xml:space="preserve">Um botão que ao clicar pede a senha apenas uma vez para mostrar os campos abaixo </w:t>
-      </w:r>
-      <w:proofErr w:type="gramStart"/>
-      <w:r>
-        <w:t>( após</w:t>
-      </w:r>
-      <w:proofErr w:type="gramEnd"/>
-      <w:r>
-        <w:t xml:space="preserve"> colocar em um não precisar colocar nos outros até </w:t>
-      </w:r>
-      <w:proofErr w:type="spellStart"/>
-      <w:r>
-        <w:t>logar</w:t>
-      </w:r>
-      <w:proofErr w:type="spellEnd"/>
-      <w:r>
-        <w:t xml:space="preserve"> novamente)</w:t>
+        <w:t>Um botão que ao clicar pede a senha apenas uma vez para mostrar os campos abaixo ( após colocar em um não precisar colocar nos outros até logar novamente)</w:t>
       </w:r>
     </w:p>
     <w:p>
@@ -718,18 +626,10 @@
         </w:numPr>
       </w:pPr>
       <w:r>
-        <w:t xml:space="preserve">Botão para realizar alteração de informações </w:t>
-      </w:r>
-      <w:proofErr w:type="gramStart"/>
-      <w:r>
-        <w:t>( mesmo</w:t>
-      </w:r>
-      <w:r>
-        <w:t>s</w:t>
-      </w:r>
-      <w:proofErr w:type="gramEnd"/>
-      <w:r>
-        <w:t xml:space="preserve"> campos do que o de cadastro)</w:t>
+        <w:t>Botão para realizar alteração de informações ( mesmo</w:t>
+      </w:r>
+      <w:r>
+        <w:t>s campos do que o de cadastro)</w:t>
       </w:r>
     </w:p>
     <w:p>
@@ -750,15 +650,7 @@
     </w:p>
     <w:p>
       <w:r>
-        <w:t xml:space="preserve">Descrição: tela de demissão de funcionários, apenas pessoal do </w:t>
-      </w:r>
-      <w:proofErr w:type="spellStart"/>
-      <w:r>
-        <w:t>rh</w:t>
-      </w:r>
-      <w:proofErr w:type="spellEnd"/>
-      <w:r>
-        <w:t xml:space="preserve"> pode entrar nessa te por enquanto</w:t>
+        <w:t>Descrição: tela de demissão de funcionários, apenas pessoal do rh pode entrar nessa te por enquanto</w:t>
       </w:r>
     </w:p>
     <w:p>
@@ -834,25 +726,7 @@
     </w:p>
     <w:p>
       <w:r>
-        <w:t xml:space="preserve">Descrição: essa tela por hora irá fazer parte do </w:t>
-      </w:r>
-      <w:proofErr w:type="spellStart"/>
-      <w:proofErr w:type="gramStart"/>
-      <w:r>
-        <w:t>rh</w:t>
-      </w:r>
-      <w:proofErr w:type="spellEnd"/>
-      <w:proofErr w:type="gramEnd"/>
-      <w:r>
-        <w:t xml:space="preserve"> porém será migrado pra o financeiro todas as telas do financeiro devem ficar juntas do sistema de </w:t>
-      </w:r>
-      <w:proofErr w:type="spellStart"/>
-      <w:r>
-        <w:t>rh</w:t>
-      </w:r>
-      <w:proofErr w:type="spellEnd"/>
-      <w:r>
-        <w:t xml:space="preserve"> já que é executado por um única pessoa. Quando </w:t>
+        <w:t xml:space="preserve">Descrição: essa tela por hora irá fazer parte do rh porém será migrado pra o financeiro todas as telas do financeiro devem ficar juntas do sistema de rh já que é executado por um única pessoa. Quando </w:t>
       </w:r>
       <w:r>
         <w:lastRenderedPageBreak/>
@@ -1057,15 +931,7 @@
         <w:t>Botão de recusar cancelamento</w:t>
       </w:r>
       <w:r>
-        <w:t xml:space="preserve"> (não permite o cancelamento do produto) (necessário dar uma </w:t>
-      </w:r>
-      <w:proofErr w:type="gramStart"/>
-      <w:r>
-        <w:t>justificativa tipo</w:t>
-      </w:r>
-      <w:proofErr w:type="gramEnd"/>
-      <w:r>
-        <w:t>: pedido já pronto, ou já enviado)</w:t>
+        <w:t xml:space="preserve"> (não permite o cancelamento do produto) (necessário dar uma justificativa tipo: pedido já pronto, ou já enviado)</w:t>
       </w:r>
     </w:p>
     <w:p>
@@ -1117,28 +983,7 @@
     </w:p>
     <w:p>
       <w:r>
-        <w:t xml:space="preserve">Descrição: é uma janela que permite a visualização, exclusão, alteração e criação de cargos, no geral é uma lista de cargos, só é possível excluir um cargos que nunca tenha sido usado por ninguém no </w:t>
-      </w:r>
-      <w:proofErr w:type="spellStart"/>
-      <w:proofErr w:type="gramStart"/>
-      <w:r>
-        <w:t>db</w:t>
-      </w:r>
-      <w:proofErr w:type="spellEnd"/>
-      <w:r>
-        <w:t xml:space="preserve">  porém</w:t>
-      </w:r>
-      <w:proofErr w:type="gramEnd"/>
-      <w:r>
-        <w:t xml:space="preserve"> é possível dar um falso delete para não aparecer mais também possível renomear sem problemas, alteração e criação são janelas pop </w:t>
-      </w:r>
-      <w:proofErr w:type="spellStart"/>
-      <w:r>
-        <w:t>up</w:t>
-      </w:r>
-      <w:proofErr w:type="spellEnd"/>
-      <w:r>
-        <w:t xml:space="preserve">, deletar </w:t>
+        <w:t xml:space="preserve">Descrição: é uma janela que permite a visualização, exclusão, alteração e criação de cargos, no geral é uma lista de cargos, só é possível excluir um cargos que nunca tenha sido usado por ninguém no db  porém é possível dar um falso delete para não aparecer mais também possível renomear sem problemas, alteração e criação são janelas pop up, deletar </w:t>
       </w:r>
       <w:r>
         <w:t>gera uma pop</w:t>
@@ -1146,14 +991,12 @@
       <w:r>
         <w:t xml:space="preserve"> </w:t>
       </w:r>
-      <w:proofErr w:type="spellStart"/>
       <w:r>
         <w:t>u</w:t>
       </w:r>
       <w:r>
         <w:t>p</w:t>
       </w:r>
-      <w:proofErr w:type="spellEnd"/>
       <w:r>
         <w:t xml:space="preserve"> de </w:t>
       </w:r>
@@ -1194,15 +1037,7 @@
         </w:numPr>
       </w:pPr>
       <w:r>
-        <w:t xml:space="preserve">Botão para criar (abre o pop </w:t>
-      </w:r>
-      <w:proofErr w:type="spellStart"/>
-      <w:r>
-        <w:t>up</w:t>
-      </w:r>
-      <w:proofErr w:type="spellEnd"/>
-      <w:r>
-        <w:t xml:space="preserve"> de criação)</w:t>
+        <w:t>Botão para criar (abre o pop up de criação)</w:t>
       </w:r>
     </w:p>
     <w:p>
@@ -1296,33 +1131,20 @@
         </w:numPr>
       </w:pPr>
       <w:r>
-        <w:t xml:space="preserve">Botão alterar (abre o pop </w:t>
-      </w:r>
-      <w:proofErr w:type="spellStart"/>
-      <w:r>
-        <w:t>up</w:t>
-      </w:r>
-      <w:proofErr w:type="spellEnd"/>
-      <w:r>
-        <w:t xml:space="preserve"> de alteração)</w:t>
-      </w:r>
-    </w:p>
-    <w:p>
-      <w:pPr>
-        <w:pStyle w:val="PargrafodaLista"/>
-        <w:numPr>
-          <w:ilvl w:val="1"/>
-          <w:numId w:val="2"/>
-        </w:numPr>
-      </w:pPr>
-      <w:r>
-        <w:t xml:space="preserve">Criação pop </w:t>
-      </w:r>
-      <w:proofErr w:type="spellStart"/>
-      <w:r>
-        <w:t>up</w:t>
-      </w:r>
-      <w:proofErr w:type="spellEnd"/>
+        <w:t>Botão alterar (abre o pop up de alteração)</w:t>
+      </w:r>
+    </w:p>
+    <w:p>
+      <w:pPr>
+        <w:pStyle w:val="PargrafodaLista"/>
+        <w:numPr>
+          <w:ilvl w:val="1"/>
+          <w:numId w:val="2"/>
+        </w:numPr>
+      </w:pPr>
+      <w:r>
+        <w:t>Criação pop up</w:t>
+      </w:r>
     </w:p>
     <w:p>
       <w:pPr>
@@ -1369,15 +1191,7 @@
         </w:numPr>
       </w:pPr>
       <w:r>
-        <w:t xml:space="preserve">Alteração pop </w:t>
-      </w:r>
-      <w:proofErr w:type="spellStart"/>
-      <w:r>
-        <w:t>up</w:t>
-      </w:r>
-      <w:proofErr w:type="spellEnd"/>
-      <w:r>
-        <w:t xml:space="preserve"> (é a mesma coisa </w:t>
+        <w:t xml:space="preserve">Alteração pop up (é a mesma coisa </w:t>
       </w:r>
       <w:r>
         <w:t>da criação</w:t>
@@ -1395,15 +1209,7 @@
         </w:numPr>
       </w:pPr>
       <w:r>
-        <w:t xml:space="preserve">Deletar pop </w:t>
-      </w:r>
-      <w:proofErr w:type="spellStart"/>
-      <w:r>
-        <w:t>up</w:t>
-      </w:r>
-      <w:proofErr w:type="spellEnd"/>
-      <w:r>
-        <w:t xml:space="preserve"> (janela de sim ou não) (frase: deseja realmente deletar cargo (x))</w:t>
+        <w:t>Deletar pop up (janela de sim ou não) (frase: deseja realmente deletar cargo (x))</w:t>
       </w:r>
     </w:p>
     <w:p>
@@ -1431,15 +1237,7 @@
         <w:t>pré-determinados</w:t>
       </w:r>
       <w:r>
-        <w:t xml:space="preserve"> e não podem ser excluídos, e os criados pelo próprio </w:t>
-      </w:r>
-      <w:proofErr w:type="spellStart"/>
-      <w:r>
-        <w:t>rh</w:t>
-      </w:r>
-      <w:proofErr w:type="spellEnd"/>
-      <w:r>
-        <w:t>. A parte de departamentos vai funcionar como o</w:t>
+        <w:t xml:space="preserve"> e não podem ser excluídos, e os criados pelo próprio rh. A parte de departamentos vai funcionar como o</w:t>
       </w:r>
       <w:r>
         <w:t xml:space="preserve"> de cargos, porém irá mostrar os fixos sem opção de deletar.</w:t>
@@ -1466,15 +1264,7 @@
         </w:numPr>
       </w:pPr>
       <w:r>
-        <w:t xml:space="preserve">Botão de criar (abre um pop </w:t>
-      </w:r>
-      <w:proofErr w:type="spellStart"/>
-      <w:r>
-        <w:t>up</w:t>
-      </w:r>
-      <w:proofErr w:type="spellEnd"/>
-      <w:r>
-        <w:t xml:space="preserve"> para criação do departamento)</w:t>
+        <w:t>Botão de criar (abre um pop up para criação do departamento)</w:t>
       </w:r>
     </w:p>
     <w:p>
@@ -1549,15 +1339,7 @@
         </w:numPr>
       </w:pPr>
       <w:r>
-        <w:t xml:space="preserve">Mostrar botão de alterar (abre um pop </w:t>
-      </w:r>
-      <w:proofErr w:type="spellStart"/>
-      <w:r>
-        <w:t>up</w:t>
-      </w:r>
-      <w:proofErr w:type="spellEnd"/>
-      <w:r>
-        <w:t xml:space="preserve"> de alteração)</w:t>
+        <w:t>Mostrar botão de alterar (abre um pop up de alteração)</w:t>
       </w:r>
     </w:p>
     <w:p>
@@ -1581,13 +1363,8 @@
         </w:numPr>
       </w:pPr>
       <w:r>
-        <w:t xml:space="preserve">Criação pop </w:t>
-      </w:r>
-      <w:proofErr w:type="spellStart"/>
-      <w:r>
-        <w:t>up</w:t>
-      </w:r>
-      <w:proofErr w:type="spellEnd"/>
+        <w:t>Criação pop up</w:t>
+      </w:r>
     </w:p>
     <w:p>
       <w:pPr>
@@ -1621,21 +1398,9 @@
           <w:numId w:val="2"/>
         </w:numPr>
       </w:pPr>
-      <w:proofErr w:type="spellStart"/>
-      <w:proofErr w:type="gramStart"/>
-      <w:r>
-        <w:t>Sub-Departamento</w:t>
-      </w:r>
-      <w:proofErr w:type="spellEnd"/>
-      <w:proofErr w:type="gramEnd"/>
-      <w:r>
-        <w:t xml:space="preserve"> de: (selecionável) (caso não seja um sub departamento vai ter na primeira opção de –não é </w:t>
-      </w:r>
-      <w:proofErr w:type="spellStart"/>
-      <w:r>
-        <w:t>sub-departamento</w:t>
-      </w:r>
-      <w:proofErr w:type="spellEnd"/>
+      <w:r>
+        <w:t>Sub-Departamento de: (selecionável) (caso não seja um sub departamento vai ter na primeira opção de –não é sub-departamento</w:t>
+      </w:r>
       <w:r>
         <w:t>—</w:t>
       </w:r>
@@ -1649,35 +1414,19 @@
         </w:numPr>
       </w:pPr>
       <w:r>
-        <w:t xml:space="preserve">Alteração pop </w:t>
-      </w:r>
-      <w:proofErr w:type="spellStart"/>
-      <w:r>
-        <w:t>up</w:t>
-      </w:r>
-      <w:proofErr w:type="spellEnd"/>
-      <w:r>
-        <w:t xml:space="preserve"> (é a mesma coisa da criação, apenas carrega os dados já existentes)</w:t>
-      </w:r>
-    </w:p>
-    <w:p>
-      <w:pPr>
-        <w:pStyle w:val="PargrafodaLista"/>
-        <w:numPr>
-          <w:ilvl w:val="1"/>
-          <w:numId w:val="2"/>
-        </w:numPr>
-      </w:pPr>
-      <w:r>
-        <w:t xml:space="preserve">Deletar pop </w:t>
-      </w:r>
-      <w:proofErr w:type="spellStart"/>
-      <w:r>
-        <w:t>up</w:t>
-      </w:r>
-      <w:proofErr w:type="spellEnd"/>
-      <w:r>
-        <w:t xml:space="preserve"> (janela de sim ou não) (frase: deseja realmente deletar esse departamento (x))</w:t>
+        <w:t>Alteração pop up (é a mesma coisa da criação, apenas carrega os dados já existentes)</w:t>
+      </w:r>
+    </w:p>
+    <w:p>
+      <w:pPr>
+        <w:pStyle w:val="PargrafodaLista"/>
+        <w:numPr>
+          <w:ilvl w:val="1"/>
+          <w:numId w:val="2"/>
+        </w:numPr>
+      </w:pPr>
+      <w:r>
+        <w:t>Deletar pop up (janela de sim ou não) (frase: deseja realmente deletar esse departamento (x))</w:t>
       </w:r>
     </w:p>
     <w:p/>
@@ -1849,15 +1598,7 @@
         </w:numPr>
       </w:pPr>
       <w:r>
-        <w:t xml:space="preserve">Se a situação já foi resolvida (caso já </w:t>
-      </w:r>
-      <w:proofErr w:type="gramStart"/>
-      <w:r>
-        <w:t>tenha</w:t>
-      </w:r>
-      <w:proofErr w:type="gramEnd"/>
-      <w:r>
-        <w:t xml:space="preserve"> colocar um botão de guardar)</w:t>
+        <w:t>Se a situação já foi resolvida (caso já tenha colocar um botão de guardar)</w:t>
       </w:r>
     </w:p>
     <w:p/>
@@ -1866,10 +1607,140 @@
         <w:t>VENDAS ATACADO</w:t>
       </w:r>
       <w:r>
-        <w:t xml:space="preserve"> CLIENTE</w:t>
-      </w:r>
-      <w:r>
-        <w:t xml:space="preserve"> – CADASTRO DO CLIENTE </w:t>
+        <w:t xml:space="preserve"> CLIENTE –</w:t>
+      </w:r>
+      <w:r>
+        <w:t xml:space="preserve"> </w:t>
+      </w:r>
+      <w:r>
+        <w:t>CLIENTES</w:t>
+      </w:r>
+    </w:p>
+    <w:p>
+      <w:r>
+        <w:t>Descrição: Uma tela onde mostra uma lista de clientes, nessa janela é possível ver todos os clientes e ver os pedidos deles</w:t>
+      </w:r>
+      <w:r>
+        <w:t>, é necessário colocar senha para visualizar as informações mais pessoais dos cliente (necessário apenas uma vez)</w:t>
+      </w:r>
+    </w:p>
+    <w:p>
+      <w:pPr>
+        <w:pStyle w:val="PargrafodaLista"/>
+        <w:numPr>
+          <w:ilvl w:val="0"/>
+          <w:numId w:val="2"/>
+        </w:numPr>
+      </w:pPr>
+      <w:r>
+        <w:t>Campos necessários</w:t>
+      </w:r>
+    </w:p>
+    <w:p>
+      <w:pPr>
+        <w:pStyle w:val="PargrafodaLista"/>
+        <w:numPr>
+          <w:ilvl w:val="1"/>
+          <w:numId w:val="2"/>
+        </w:numPr>
+      </w:pPr>
+      <w:r>
+        <w:t>Barra de Pesquisa (nome cliente, marca, cpf, cnpj)</w:t>
+      </w:r>
+    </w:p>
+    <w:p>
+      <w:pPr>
+        <w:pStyle w:val="PargrafodaLista"/>
+        <w:numPr>
+          <w:ilvl w:val="1"/>
+          <w:numId w:val="2"/>
+        </w:numPr>
+      </w:pPr>
+      <w:r>
+        <w:t>Botão de criar (abre um pop up para a criação do cliente)</w:t>
+      </w:r>
+    </w:p>
+    <w:p>
+      <w:pPr>
+        <w:pStyle w:val="PargrafodaLista"/>
+        <w:numPr>
+          <w:ilvl w:val="1"/>
+          <w:numId w:val="2"/>
+        </w:numPr>
+      </w:pPr>
+      <w:r>
+        <w:t>Mostrar lista de clientes</w:t>
+      </w:r>
+    </w:p>
+    <w:p>
+      <w:pPr>
+        <w:pStyle w:val="PargrafodaLista"/>
+        <w:numPr>
+          <w:ilvl w:val="2"/>
+          <w:numId w:val="2"/>
+        </w:numPr>
+      </w:pPr>
+      <w:r>
+        <w:t>Mostrar nome do cliente</w:t>
+      </w:r>
+    </w:p>
+    <w:p>
+      <w:pPr>
+        <w:pStyle w:val="PargrafodaLista"/>
+        <w:numPr>
+          <w:ilvl w:val="2"/>
+          <w:numId w:val="2"/>
+        </w:numPr>
+      </w:pPr>
+      <w:r>
+        <w:t>Mostrar Marca</w:t>
+      </w:r>
+    </w:p>
+    <w:p>
+      <w:pPr>
+        <w:pStyle w:val="PargrafodaLista"/>
+        <w:numPr>
+          <w:ilvl w:val="2"/>
+          <w:numId w:val="2"/>
+        </w:numPr>
+      </w:pPr>
+      <w:r>
+        <w:t>Botão visualizar (abre um pop up para a visualização de informação)</w:t>
+      </w:r>
+    </w:p>
+    <w:p>
+      <w:pPr>
+        <w:pStyle w:val="PargrafodaLista"/>
+        <w:numPr>
+          <w:ilvl w:val="2"/>
+          <w:numId w:val="2"/>
+        </w:numPr>
+      </w:pPr>
+      <w:r>
+        <w:t>Poder abrir uma janela</w:t>
+      </w:r>
+      <w:r>
+        <w:t xml:space="preserve"> pop up</w:t>
+      </w:r>
+      <w:r>
+        <w:t xml:space="preserve"> com mais detalhamento sobre os pedidos (inicialmente apenas aparece o número e se já está pago, em produção ou terminado)</w:t>
+      </w:r>
+    </w:p>
+    <w:p>
+      <w:pPr>
+        <w:pStyle w:val="PargrafodaLista"/>
+        <w:numPr>
+          <w:ilvl w:val="1"/>
+          <w:numId w:val="2"/>
+        </w:numPr>
+      </w:pPr>
+      <w:r>
+        <w:t>Ter um campo para pesquisar o cliente</w:t>
+      </w:r>
+    </w:p>
+    <w:p>
+      <w:r>
+        <w:t>VENDAS ATACADO CLIENTE – CADASTRO DO CLIENTE (POP UP)</w:t>
       </w:r>
     </w:p>
     <w:p>
@@ -1877,8 +1748,205 @@
         <w:t>Descrição: Tela de cadastro de clientes comum.</w:t>
       </w:r>
     </w:p>
+    <w:p>
+      <w:pPr>
+        <w:pStyle w:val="PargrafodaLista"/>
+        <w:numPr>
+          <w:ilvl w:val="0"/>
+          <w:numId w:val="2"/>
+        </w:numPr>
+      </w:pPr>
+      <w:r>
+        <w:t>Campos necessários</w:t>
+      </w:r>
+    </w:p>
+    <w:p>
+      <w:pPr>
+        <w:pStyle w:val="PargrafodaLista"/>
+        <w:numPr>
+          <w:ilvl w:val="1"/>
+          <w:numId w:val="2"/>
+        </w:numPr>
+      </w:pPr>
+      <w:r>
+        <w:t>Pessoal NOME (escrito)</w:t>
+      </w:r>
+    </w:p>
+    <w:p>
+      <w:pPr>
+        <w:pStyle w:val="PargrafodaLista"/>
+        <w:numPr>
+          <w:ilvl w:val="1"/>
+          <w:numId w:val="2"/>
+        </w:numPr>
+      </w:pPr>
+      <w:r>
+        <w:t>Pessoal RG ou CPF (escrito)</w:t>
+      </w:r>
+    </w:p>
+    <w:p>
+      <w:pPr>
+        <w:pStyle w:val="PargrafodaLista"/>
+        <w:numPr>
+          <w:ilvl w:val="1"/>
+          <w:numId w:val="2"/>
+        </w:numPr>
+      </w:pPr>
+      <w:r>
+        <w:t>Pessoal CNPJ (escrito) (não obrigatório)</w:t>
+      </w:r>
+    </w:p>
+    <w:p>
+      <w:pPr>
+        <w:pStyle w:val="PargrafodaLista"/>
+        <w:numPr>
+          <w:ilvl w:val="1"/>
+          <w:numId w:val="2"/>
+        </w:numPr>
+      </w:pPr>
+      <w:r>
+        <w:t>Pessoal Telefone (escrito) (apenas números)</w:t>
+      </w:r>
+    </w:p>
+    <w:p>
+      <w:pPr>
+        <w:pStyle w:val="PargrafodaLista"/>
+        <w:numPr>
+          <w:ilvl w:val="1"/>
+          <w:numId w:val="2"/>
+        </w:numPr>
+      </w:pPr>
+      <w:r>
+        <w:t>Endereço RUA/AVENIDA (campo escrito)</w:t>
+      </w:r>
+    </w:p>
+    <w:p>
+      <w:pPr>
+        <w:pStyle w:val="PargrafodaLista"/>
+        <w:numPr>
+          <w:ilvl w:val="1"/>
+          <w:numId w:val="2"/>
+        </w:numPr>
+      </w:pPr>
+      <w:r>
+        <w:t>Endereço CIDADE (campo escrito)</w:t>
+      </w:r>
+    </w:p>
+    <w:p>
+      <w:pPr>
+        <w:pStyle w:val="PargrafodaLista"/>
+        <w:numPr>
+          <w:ilvl w:val="1"/>
+          <w:numId w:val="2"/>
+        </w:numPr>
+      </w:pPr>
+      <w:r>
+        <w:t>Endereço BAIRRO (campo escrito)</w:t>
+      </w:r>
+    </w:p>
+    <w:p>
+      <w:pPr>
+        <w:pStyle w:val="PargrafodaLista"/>
+        <w:numPr>
+          <w:ilvl w:val="1"/>
+          <w:numId w:val="2"/>
+        </w:numPr>
+      </w:pPr>
+      <w:r>
+        <w:t>Endereço CEP (campo escrito)</w:t>
+      </w:r>
+    </w:p>
+    <w:p>
+      <w:pPr>
+        <w:pStyle w:val="PargrafodaLista"/>
+        <w:numPr>
+          <w:ilvl w:val="1"/>
+          <w:numId w:val="2"/>
+        </w:numPr>
+      </w:pPr>
+      <w:r>
+        <w:t>Endereço NÚMERO (campo escrito)</w:t>
+      </w:r>
+    </w:p>
+    <w:p>
+      <w:pPr>
+        <w:pStyle w:val="PargrafodaLista"/>
+        <w:numPr>
+          <w:ilvl w:val="1"/>
+          <w:numId w:val="2"/>
+        </w:numPr>
+      </w:pPr>
+      <w:r>
+        <w:t>Endereço PONTO DE REFERÊNCIA (campo escrito)</w:t>
+      </w:r>
+    </w:p>
+    <w:p>
+      <w:pPr>
+        <w:pStyle w:val="PargrafodaLista"/>
+        <w:numPr>
+          <w:ilvl w:val="1"/>
+          <w:numId w:val="2"/>
+        </w:numPr>
+      </w:pPr>
+      <w:r>
+        <w:lastRenderedPageBreak/>
+        <w:t>Endereço ESTADO (selecionável)</w:t>
+      </w:r>
+    </w:p>
+    <w:p>
+      <w:pPr>
+        <w:pStyle w:val="PargrafodaLista"/>
+        <w:numPr>
+          <w:ilvl w:val="1"/>
+          <w:numId w:val="2"/>
+        </w:numPr>
+      </w:pPr>
+      <w:r>
+        <w:t>Entrega Endereço (selecionável)(pode ser entregar neste endereço, retirada, entregar em outro endereço, caso seja a última opção abrir um novo conjunto de campos de endereço)</w:t>
+      </w:r>
+    </w:p>
+    <w:p>
+      <w:pPr>
+        <w:pStyle w:val="PargrafodaLista"/>
+        <w:numPr>
+          <w:ilvl w:val="1"/>
+          <w:numId w:val="2"/>
+        </w:numPr>
+      </w:pPr>
+      <w:r>
+        <w:t>Botão cadastrar (registra o novo cliente)</w:t>
+      </w:r>
+    </w:p>
+    <w:p>
+      <w:pPr>
+        <w:pStyle w:val="PargrafodaLista"/>
+        <w:numPr>
+          <w:ilvl w:val="1"/>
+          <w:numId w:val="2"/>
+        </w:numPr>
+      </w:pPr>
+      <w:r>
+        <w:t>Botão limpar (limpa todos os campos)</w:t>
+      </w:r>
+    </w:p>
     <w:p/>
     <w:p>
+      <w:r>
+        <w:t>VENDAS ATACADO PEDIDOS –</w:t>
+      </w:r>
+      <w:r>
+        <w:t xml:space="preserve"> </w:t>
+      </w:r>
+      <w:r>
+        <w:t>PEDIDOS</w:t>
+      </w:r>
+    </w:p>
+    <w:p>
+      <w:r>
+        <w:t>Descrição: Um visualizador de pedidos, permite os vendedores verificarem o estado do pedido.</w:t>
+      </w:r>
+    </w:p>
+    <w:p>
       <w:pPr>
         <w:pStyle w:val="PargrafodaLista"/>
         <w:numPr>
@@ -1898,1244 +1966,1181 @@
           <w:numId w:val="2"/>
         </w:numPr>
       </w:pPr>
-      <w:proofErr w:type="gramStart"/>
-      <w:r>
-        <w:t>Pessoal</w:t>
-      </w:r>
-      <w:proofErr w:type="gramEnd"/>
-      <w:r>
-        <w:t xml:space="preserve"> NOME (escrito)</w:t>
-      </w:r>
-    </w:p>
-    <w:p>
-      <w:pPr>
-        <w:pStyle w:val="PargrafodaLista"/>
-        <w:numPr>
-          <w:ilvl w:val="1"/>
-          <w:numId w:val="2"/>
-        </w:numPr>
-      </w:pPr>
-      <w:r>
-        <w:t>Pessoal RG ou CPF (escrito)</w:t>
-      </w:r>
-    </w:p>
-    <w:p>
-      <w:pPr>
-        <w:pStyle w:val="PargrafodaLista"/>
-        <w:numPr>
-          <w:ilvl w:val="1"/>
-          <w:numId w:val="2"/>
-        </w:numPr>
-      </w:pPr>
-      <w:r>
-        <w:t>Pessoal CNPJ (escrito) (não obrigatório)</w:t>
-      </w:r>
-    </w:p>
-    <w:p>
-      <w:pPr>
-        <w:pStyle w:val="PargrafodaLista"/>
-        <w:numPr>
-          <w:ilvl w:val="1"/>
-          <w:numId w:val="2"/>
-        </w:numPr>
-      </w:pPr>
-      <w:r>
-        <w:t>Endereço RUA/AVENIDA (campo escrito)</w:t>
-      </w:r>
-    </w:p>
-    <w:p>
-      <w:pPr>
-        <w:pStyle w:val="PargrafodaLista"/>
-        <w:numPr>
-          <w:ilvl w:val="1"/>
-          <w:numId w:val="2"/>
-        </w:numPr>
-      </w:pPr>
-      <w:r>
-        <w:t>Endereço CIDADE (campo escrito)</w:t>
-      </w:r>
-    </w:p>
-    <w:p>
-      <w:pPr>
-        <w:pStyle w:val="PargrafodaLista"/>
-        <w:numPr>
-          <w:ilvl w:val="1"/>
-          <w:numId w:val="2"/>
-        </w:numPr>
-      </w:pPr>
-      <w:r>
-        <w:t>Endereço BAIRRO (campo escrito)</w:t>
-      </w:r>
-    </w:p>
-    <w:p>
-      <w:pPr>
-        <w:pStyle w:val="PargrafodaLista"/>
-        <w:numPr>
-          <w:ilvl w:val="1"/>
-          <w:numId w:val="2"/>
-        </w:numPr>
-      </w:pPr>
-      <w:r>
-        <w:t>Endereço CEP (campo escrito)</w:t>
-      </w:r>
-    </w:p>
-    <w:p>
-      <w:pPr>
-        <w:pStyle w:val="PargrafodaLista"/>
-        <w:numPr>
-          <w:ilvl w:val="1"/>
-          <w:numId w:val="2"/>
-        </w:numPr>
-      </w:pPr>
-      <w:r>
-        <w:t>Endereço NÚMERO (campo escrito)</w:t>
-      </w:r>
-    </w:p>
-    <w:p>
-      <w:pPr>
-        <w:pStyle w:val="PargrafodaLista"/>
-        <w:numPr>
-          <w:ilvl w:val="1"/>
-          <w:numId w:val="2"/>
-        </w:numPr>
-      </w:pPr>
-      <w:r>
-        <w:t>Endereço PONTO DE REFERÊNCIA (campo escrito)</w:t>
-      </w:r>
-    </w:p>
-    <w:p>
-      <w:pPr>
-        <w:pStyle w:val="PargrafodaLista"/>
-        <w:numPr>
-          <w:ilvl w:val="1"/>
-          <w:numId w:val="2"/>
-        </w:numPr>
-      </w:pPr>
-      <w:r>
-        <w:t>Endereço ESTADO (selecionável)</w:t>
-      </w:r>
-    </w:p>
-    <w:p>
-      <w:pPr>
-        <w:pStyle w:val="PargrafodaLista"/>
-        <w:numPr>
-          <w:ilvl w:val="1"/>
-          <w:numId w:val="2"/>
-        </w:numPr>
-      </w:pPr>
-      <w:r>
-        <w:t>Entrega Endereço (selecionável</w:t>
-      </w:r>
-      <w:proofErr w:type="gramStart"/>
-      <w:r>
-        <w:t>)(</w:t>
-      </w:r>
-      <w:proofErr w:type="gramEnd"/>
-      <w:r>
-        <w:t>pode ser entregar neste endereço, retirada, entregar em outro endereço, caso seja a última opção abrir um novo conjunto de campos de endereço)</w:t>
+      <w:r>
+        <w:t>Botão de Novo Pedido (abre pop up de cadastro)</w:t>
+      </w:r>
+    </w:p>
+    <w:p>
+      <w:pPr>
+        <w:pStyle w:val="PargrafodaLista"/>
+        <w:numPr>
+          <w:ilvl w:val="1"/>
+          <w:numId w:val="2"/>
+        </w:numPr>
+      </w:pPr>
+      <w:r>
+        <w:t>Barra de pesquisa (escrito) (pesquisa por cpf, nome cliente)</w:t>
+      </w:r>
+    </w:p>
+    <w:p>
+      <w:pPr>
+        <w:pStyle w:val="PargrafodaLista"/>
+        <w:numPr>
+          <w:ilvl w:val="1"/>
+          <w:numId w:val="2"/>
+        </w:numPr>
+      </w:pPr>
+      <w:r>
+        <w:t>Situação (selecionável) (Mostrar todos, Ainda não iniciados, em produção, terminados</w:t>
+      </w:r>
+      <w:r>
+        <w:t>, parados</w:t>
+      </w:r>
+      <w:r>
+        <w:t>)</w:t>
+      </w:r>
+    </w:p>
+    <w:p>
+      <w:pPr>
+        <w:pStyle w:val="PargrafodaLista"/>
+        <w:numPr>
+          <w:ilvl w:val="1"/>
+          <w:numId w:val="2"/>
+        </w:numPr>
+      </w:pPr>
+      <w:r>
+        <w:t>Mostrar Lista de pedidos</w:t>
+      </w:r>
+    </w:p>
+    <w:p>
+      <w:pPr>
+        <w:pStyle w:val="PargrafodaLista"/>
+        <w:numPr>
+          <w:ilvl w:val="2"/>
+          <w:numId w:val="2"/>
+        </w:numPr>
+      </w:pPr>
+      <w:r>
+        <w:t>Mostrar Número do pedido</w:t>
+      </w:r>
+    </w:p>
+    <w:p>
+      <w:pPr>
+        <w:pStyle w:val="PargrafodaLista"/>
+        <w:numPr>
+          <w:ilvl w:val="2"/>
+          <w:numId w:val="2"/>
+        </w:numPr>
+      </w:pPr>
+      <w:r>
+        <w:t>Mostrar Nome do cliente</w:t>
+      </w:r>
+    </w:p>
+    <w:p>
+      <w:pPr>
+        <w:pStyle w:val="PargrafodaLista"/>
+        <w:numPr>
+          <w:ilvl w:val="2"/>
+          <w:numId w:val="2"/>
+        </w:numPr>
+      </w:pPr>
+      <w:r>
+        <w:t>Mostrar data de inicio</w:t>
+      </w:r>
+    </w:p>
+    <w:p>
+      <w:pPr>
+        <w:pStyle w:val="PargrafodaLista"/>
+        <w:numPr>
+          <w:ilvl w:val="2"/>
+          <w:numId w:val="2"/>
+        </w:numPr>
+      </w:pPr>
+      <w:r>
+        <w:t>Mostrar data de finalização do pedido</w:t>
+      </w:r>
+    </w:p>
+    <w:p>
+      <w:pPr>
+        <w:pStyle w:val="PargrafodaLista"/>
+        <w:numPr>
+          <w:ilvl w:val="2"/>
+          <w:numId w:val="2"/>
+        </w:numPr>
+      </w:pPr>
+      <w:r>
+        <w:t>Botão para visualizar com mais detalhes (precisa de senha)</w:t>
+      </w:r>
+    </w:p>
+    <w:p>
+      <w:pPr>
+        <w:pStyle w:val="PargrafodaLista"/>
+        <w:numPr>
+          <w:ilvl w:val="1"/>
+          <w:numId w:val="2"/>
+        </w:numPr>
+      </w:pPr>
+      <w:r>
+        <w:t>Mostrar pedido com detalhes</w:t>
+      </w:r>
+      <w:r>
+        <w:t xml:space="preserve"> (POP UP)</w:t>
+      </w:r>
+    </w:p>
+    <w:p>
+      <w:pPr>
+        <w:pStyle w:val="PargrafodaLista"/>
+        <w:numPr>
+          <w:ilvl w:val="2"/>
+          <w:numId w:val="2"/>
+        </w:numPr>
+      </w:pPr>
+      <w:r>
+        <w:t>Mostrar Nome do cliente</w:t>
+      </w:r>
+    </w:p>
+    <w:p>
+      <w:pPr>
+        <w:pStyle w:val="PargrafodaLista"/>
+        <w:numPr>
+          <w:ilvl w:val="2"/>
+          <w:numId w:val="2"/>
+        </w:numPr>
+      </w:pPr>
+      <w:r>
+        <w:t xml:space="preserve">Mostrar cpf </w:t>
+      </w:r>
+    </w:p>
+    <w:p>
+      <w:pPr>
+        <w:pStyle w:val="PargrafodaLista"/>
+        <w:numPr>
+          <w:ilvl w:val="2"/>
+          <w:numId w:val="2"/>
+        </w:numPr>
+      </w:pPr>
+      <w:r>
+        <w:t>Mostrar Marca</w:t>
+      </w:r>
+    </w:p>
+    <w:p>
+      <w:pPr>
+        <w:pStyle w:val="PargrafodaLista"/>
+        <w:numPr>
+          <w:ilvl w:val="2"/>
+          <w:numId w:val="2"/>
+        </w:numPr>
+      </w:pPr>
+      <w:r>
+        <w:t>Mostrar cnpj</w:t>
+      </w:r>
+    </w:p>
+    <w:p>
+      <w:pPr>
+        <w:pStyle w:val="PargrafodaLista"/>
+        <w:numPr>
+          <w:ilvl w:val="2"/>
+          <w:numId w:val="2"/>
+        </w:numPr>
+      </w:pPr>
+      <w:r>
+        <w:t xml:space="preserve">Mostrar </w:t>
+      </w:r>
+      <w:r>
+        <w:t>listar de produtos nos detalhes</w:t>
+      </w:r>
+    </w:p>
+    <w:p>
+      <w:pPr>
+        <w:pStyle w:val="PargrafodaLista"/>
+        <w:numPr>
+          <w:ilvl w:val="3"/>
+          <w:numId w:val="2"/>
+        </w:numPr>
+      </w:pPr>
+      <w:r>
+        <w:t>Mostrar Número do produto</w:t>
+      </w:r>
+    </w:p>
+    <w:p>
+      <w:pPr>
+        <w:pStyle w:val="PargrafodaLista"/>
+        <w:numPr>
+          <w:ilvl w:val="3"/>
+          <w:numId w:val="2"/>
+        </w:numPr>
+      </w:pPr>
+      <w:r>
+        <w:t>Mostrar Data início</w:t>
+      </w:r>
+    </w:p>
+    <w:p>
+      <w:pPr>
+        <w:pStyle w:val="PargrafodaLista"/>
+        <w:numPr>
+          <w:ilvl w:val="3"/>
+          <w:numId w:val="2"/>
+        </w:numPr>
+      </w:pPr>
+      <w:r>
+        <w:t>Mostrar Data entrega ou previsão</w:t>
+      </w:r>
+    </w:p>
+    <w:p>
+      <w:pPr>
+        <w:pStyle w:val="PargrafodaLista"/>
+        <w:numPr>
+          <w:ilvl w:val="3"/>
+          <w:numId w:val="2"/>
+        </w:numPr>
+      </w:pPr>
+      <w:r>
+        <w:t>Situação atual do produto</w:t>
+      </w:r>
+    </w:p>
+    <w:p>
+      <w:pPr>
+        <w:pStyle w:val="PargrafodaLista"/>
+        <w:numPr>
+          <w:ilvl w:val="3"/>
+          <w:numId w:val="2"/>
+        </w:numPr>
+      </w:pPr>
+      <w:r>
+        <w:t>Valor unitário</w:t>
+      </w:r>
+    </w:p>
+    <w:p>
+      <w:pPr>
+        <w:pStyle w:val="PargrafodaLista"/>
+        <w:numPr>
+          <w:ilvl w:val="3"/>
+          <w:numId w:val="2"/>
+        </w:numPr>
+      </w:pPr>
+      <w:r>
+        <w:t>Quantidade</w:t>
+      </w:r>
+    </w:p>
+    <w:p>
+      <w:pPr>
+        <w:pStyle w:val="PargrafodaLista"/>
+        <w:numPr>
+          <w:ilvl w:val="3"/>
+          <w:numId w:val="2"/>
+        </w:numPr>
+      </w:pPr>
+      <w:r>
+        <w:t>Valor Total</w:t>
+      </w:r>
+    </w:p>
+    <w:p>
+      <w:pPr>
+        <w:pStyle w:val="PargrafodaLista"/>
+        <w:numPr>
+          <w:ilvl w:val="3"/>
+          <w:numId w:val="2"/>
+        </w:numPr>
+      </w:pPr>
+      <w:r>
+        <w:t>Botão de solicitação de cancelamento (apenas se não estiver entregue)</w:t>
+      </w:r>
+    </w:p>
+    <w:p>
+      <w:pPr>
+        <w:pStyle w:val="PargrafodaLista"/>
+        <w:numPr>
+          <w:ilvl w:val="2"/>
+          <w:numId w:val="2"/>
+        </w:numPr>
+      </w:pPr>
+      <w:r>
+        <w:t>Valor total do pedido</w:t>
+      </w:r>
+    </w:p>
+    <w:p>
+      <w:pPr>
+        <w:pStyle w:val="PargrafodaLista"/>
+        <w:numPr>
+          <w:ilvl w:val="2"/>
+          <w:numId w:val="2"/>
+        </w:numPr>
+      </w:pPr>
+      <w:r>
+        <w:t>Quanto já foi pago para iniciar a produção</w:t>
+      </w:r>
+    </w:p>
+    <w:p>
+      <w:pPr>
+        <w:pStyle w:val="PargrafodaLista"/>
+        <w:numPr>
+          <w:ilvl w:val="2"/>
+          <w:numId w:val="2"/>
+        </w:numPr>
+      </w:pPr>
+      <w:r>
+        <w:t>Quanto falta pagar</w:t>
+      </w:r>
+    </w:p>
+    <w:p>
+      <w:pPr>
+        <w:pStyle w:val="PargrafodaLista"/>
+        <w:numPr>
+          <w:ilvl w:val="2"/>
+          <w:numId w:val="2"/>
+        </w:numPr>
+      </w:pPr>
+      <w:r>
+        <w:t>Botão para solicitar o cancelamento do pedido completo</w:t>
+      </w:r>
+    </w:p>
+    <w:p>
+      <w:r>
+        <w:t>VENDAS ATACADO PEDIDOS – CADASTRO DE PEDIDOS (POP UP)</w:t>
+      </w:r>
+    </w:p>
+    <w:p>
+      <w:r>
+        <w:t>Descrição: Um formulário para realizar o cadastramento de pedidos.</w:t>
+      </w:r>
+    </w:p>
+    <w:p>
+      <w:pPr>
+        <w:pStyle w:val="PargrafodaLista"/>
+        <w:numPr>
+          <w:ilvl w:val="0"/>
+          <w:numId w:val="2"/>
+        </w:numPr>
+      </w:pPr>
+      <w:r>
+        <w:t>Campos necessários</w:t>
+      </w:r>
+    </w:p>
+    <w:p>
+      <w:pPr>
+        <w:pStyle w:val="PargrafodaLista"/>
+        <w:numPr>
+          <w:ilvl w:val="1"/>
+          <w:numId w:val="2"/>
+        </w:numPr>
+      </w:pPr>
+      <w:r>
+        <w:t>Botão Selecionar Cliente (SEGUNDA POP UP)</w:t>
+      </w:r>
+    </w:p>
+    <w:p>
+      <w:pPr>
+        <w:pStyle w:val="PargrafodaLista"/>
+        <w:numPr>
+          <w:ilvl w:val="2"/>
+          <w:numId w:val="2"/>
+        </w:numPr>
+      </w:pPr>
+      <w:r>
+        <w:lastRenderedPageBreak/>
+        <w:t>Barra de Pesquisa Clientes</w:t>
+      </w:r>
+    </w:p>
+    <w:p>
+      <w:pPr>
+        <w:pStyle w:val="PargrafodaLista"/>
+        <w:numPr>
+          <w:ilvl w:val="2"/>
+          <w:numId w:val="2"/>
+        </w:numPr>
+      </w:pPr>
+      <w:r>
+        <w:t>Lista de clientes com um botão para selecionar (caso selecionado fecha a janela e preenche a janela anterior)</w:t>
+      </w:r>
+    </w:p>
+    <w:p>
+      <w:pPr>
+        <w:pStyle w:val="PargrafodaLista"/>
+        <w:numPr>
+          <w:ilvl w:val="2"/>
+          <w:numId w:val="2"/>
+        </w:numPr>
+      </w:pPr>
+      <w:r>
+        <w:t>Botão fechar (fecha a janela sem selecionar nenhum cliente)</w:t>
+      </w:r>
+    </w:p>
+    <w:p>
+      <w:pPr>
+        <w:pStyle w:val="PargrafodaLista"/>
+        <w:numPr>
+          <w:ilvl w:val="1"/>
+          <w:numId w:val="2"/>
+        </w:numPr>
+      </w:pPr>
+      <w:r>
+        <w:t>Mostra uma seção de cliente (Nome, cpf, marca, cnpj)</w:t>
+      </w:r>
+    </w:p>
+    <w:p>
+      <w:pPr>
+        <w:pStyle w:val="PargrafodaLista"/>
+        <w:numPr>
+          <w:ilvl w:val="1"/>
+          <w:numId w:val="2"/>
+        </w:numPr>
+      </w:pPr>
+      <w:r>
+        <w:t>Botão de adicionar produto</w:t>
+      </w:r>
+      <w:r>
+        <w:t xml:space="preserve"> (SEGUNDA POP UP)</w:t>
+      </w:r>
+    </w:p>
+    <w:p>
+      <w:pPr>
+        <w:pStyle w:val="PargrafodaLista"/>
+        <w:numPr>
+          <w:ilvl w:val="2"/>
+          <w:numId w:val="2"/>
+        </w:numPr>
+      </w:pPr>
+      <w:r>
+        <w:t>Quantidade de peças (NUMERICO)</w:t>
+      </w:r>
+    </w:p>
+    <w:p>
+      <w:pPr>
+        <w:pStyle w:val="PargrafodaLista"/>
+        <w:numPr>
+          <w:ilvl w:val="2"/>
+          <w:numId w:val="2"/>
+        </w:numPr>
+      </w:pPr>
+      <w:r>
+        <w:t>Valor em R$ (UNIDADE)</w:t>
+      </w:r>
+    </w:p>
+    <w:p>
+      <w:pPr>
+        <w:pStyle w:val="PargrafodaLista"/>
+        <w:numPr>
+          <w:ilvl w:val="2"/>
+          <w:numId w:val="2"/>
+        </w:numPr>
+      </w:pPr>
+      <w:r>
+        <w:t>Mostrar o valor final Quantidade x Valor</w:t>
+      </w:r>
+    </w:p>
+    <w:p>
+      <w:pPr>
+        <w:pStyle w:val="PargrafodaLista"/>
+        <w:numPr>
+          <w:ilvl w:val="2"/>
+          <w:numId w:val="2"/>
+        </w:numPr>
+      </w:pPr>
+      <w:r>
+        <w:t>Setores opcionais, esse campo é de personalização e é cadastrado pelo gestor na linha de produção.</w:t>
+      </w:r>
+    </w:p>
+    <w:p>
+      <w:pPr>
+        <w:pStyle w:val="PargrafodaLista"/>
+        <w:numPr>
+          <w:ilvl w:val="2"/>
+          <w:numId w:val="2"/>
+        </w:numPr>
+      </w:pPr>
+      <w:r>
+        <w:t>Botão de criar</w:t>
+      </w:r>
+    </w:p>
+    <w:p>
+      <w:pPr>
+        <w:pStyle w:val="PargrafodaLista"/>
+        <w:numPr>
+          <w:ilvl w:val="2"/>
+          <w:numId w:val="2"/>
+        </w:numPr>
+      </w:pPr>
+      <w:r>
+        <w:t>Botão de fechar</w:t>
+      </w:r>
+    </w:p>
+    <w:p>
+      <w:pPr>
+        <w:pStyle w:val="PargrafodaLista"/>
+        <w:numPr>
+          <w:ilvl w:val="1"/>
+          <w:numId w:val="2"/>
+        </w:numPr>
+      </w:pPr>
+      <w:r>
+        <w:t>Mostra uma lista de produtos</w:t>
+      </w:r>
+    </w:p>
+    <w:p>
+      <w:pPr>
+        <w:pStyle w:val="PargrafodaLista"/>
+        <w:numPr>
+          <w:ilvl w:val="2"/>
+          <w:numId w:val="2"/>
+        </w:numPr>
+      </w:pPr>
+      <w:r>
+        <w:t>Mostra todas as informações do produto</w:t>
+      </w:r>
+    </w:p>
+    <w:p>
+      <w:pPr>
+        <w:pStyle w:val="PargrafodaLista"/>
+        <w:numPr>
+          <w:ilvl w:val="2"/>
+          <w:numId w:val="2"/>
+        </w:numPr>
+      </w:pPr>
+      <w:r>
+        <w:t>Botão Alterar</w:t>
+      </w:r>
+    </w:p>
+    <w:p>
+      <w:pPr>
+        <w:pStyle w:val="PargrafodaLista"/>
+        <w:numPr>
+          <w:ilvl w:val="2"/>
+          <w:numId w:val="2"/>
+        </w:numPr>
+      </w:pPr>
+      <w:r>
+        <w:t>Botão remover</w:t>
+      </w:r>
+    </w:p>
+    <w:p>
+      <w:pPr>
+        <w:pStyle w:val="PargrafodaLista"/>
+        <w:numPr>
+          <w:ilvl w:val="1"/>
+          <w:numId w:val="2"/>
+        </w:numPr>
+      </w:pPr>
+      <w:r>
+        <w:t>Preço do frete (NUMERICO) (Inicialmente será colocado a mão, porém nas próximas versões deve ser feito de maneira interna no software</w:t>
+      </w:r>
+      <w:r>
+        <w:t>) (pode deixar 0 caso o cliente pretenda buscar)</w:t>
+      </w:r>
+    </w:p>
+    <w:p>
+      <w:pPr>
+        <w:pStyle w:val="PargrafodaLista"/>
+        <w:numPr>
+          <w:ilvl w:val="1"/>
+          <w:numId w:val="2"/>
+        </w:numPr>
+      </w:pPr>
+      <w:r>
+        <w:t>Botão de criar ou cancelar</w:t>
       </w:r>
     </w:p>
     <w:p/>
     <w:p>
       <w:r>
-        <w:t>VENDAS ATACADO</w:t>
-      </w:r>
-      <w:r>
-        <w:t xml:space="preserve"> CLIENTE –</w:t>
+        <w:t>--------------------------------------------------------------------------------------------------------------------------------------</w:t>
+      </w:r>
+    </w:p>
+    <w:p>
+      <w:r>
+        <w:t>GESTOR DE PRODUÇÃO – TELA INICIAL</w:t>
+      </w:r>
+    </w:p>
+    <w:p>
+      <w:r>
+        <w:t>Descrição: mostr</w:t>
+      </w:r>
+      <w:r>
+        <w:t xml:space="preserve">a métricas de mensagens envidas pelo gestor que ainda não foram concluídas, mostra métricas dos </w:t>
+      </w:r>
+      <w:r>
+        <w:t>processos</w:t>
+      </w:r>
+      <w:r>
+        <w:t>, quantos estão atrasados ou tendem atrasar, qual setor tem mais pedidos acumulados.</w:t>
+      </w:r>
+    </w:p>
+    <w:p>
+      <w:pPr>
+        <w:pStyle w:val="PargrafodaLista"/>
+        <w:numPr>
+          <w:ilvl w:val="0"/>
+          <w:numId w:val="2"/>
+        </w:numPr>
+      </w:pPr>
+      <w:r>
+        <w:t>Campos necessários</w:t>
+      </w:r>
+    </w:p>
+    <w:p>
+      <w:pPr>
+        <w:pStyle w:val="PargrafodaLista"/>
+        <w:numPr>
+          <w:ilvl w:val="1"/>
+          <w:numId w:val="2"/>
+        </w:numPr>
+      </w:pPr>
+      <w:r>
+        <w:t>Mostrar os valores pedidos acima (inicialmente em números e depois em gráficos por período mensal e semanal)</w:t>
+      </w:r>
+    </w:p>
+    <w:p/>
+    <w:p>
+      <w:r>
+        <w:t>GESTOR DE PRODUÇÃO</w:t>
+      </w:r>
+      <w:r>
+        <w:t xml:space="preserve"> – CRIAÇÃO DE PROCESSOS</w:t>
+      </w:r>
+    </w:p>
+    <w:p>
+      <w:r>
+        <w:t>Descrição: Um Gestor de produção pode criar processos para os setores e assim mapear via uma máquina de código de barras em qual processo esse produto está, quando um pedido for criado ele pode ter diversos produtos logo deve ser adicionado da seguinte maneira c</w:t>
+      </w:r>
+      <w:r>
+        <w:t>ódigo do pedido – número do produto ex: 10001-02 ou seja é o pedido 10001 e o produto em questão é o segundo na produção.</w:t>
+      </w:r>
+    </w:p>
+    <w:p>
+      <w:pPr>
+        <w:pStyle w:val="PargrafodaLista"/>
+        <w:numPr>
+          <w:ilvl w:val="0"/>
+          <w:numId w:val="2"/>
+        </w:numPr>
+      </w:pPr>
+      <w:r>
+        <w:t>Campos necessários</w:t>
+      </w:r>
+    </w:p>
+    <w:p>
+      <w:pPr>
+        <w:pStyle w:val="PargrafodaLista"/>
+        <w:numPr>
+          <w:ilvl w:val="1"/>
+          <w:numId w:val="2"/>
+        </w:numPr>
+      </w:pPr>
+      <w:r>
+        <w:t>Código do funcionário responsável pelo processo (escrito)</w:t>
+      </w:r>
+    </w:p>
+    <w:p>
+      <w:pPr>
+        <w:pStyle w:val="PargrafodaLista"/>
+        <w:numPr>
+          <w:ilvl w:val="1"/>
+          <w:numId w:val="2"/>
+        </w:numPr>
+      </w:pPr>
+      <w:r>
+        <w:t>Mostrar Nome do responsável pelo processo</w:t>
+      </w:r>
+    </w:p>
+    <w:p>
+      <w:pPr>
+        <w:pStyle w:val="PargrafodaLista"/>
+        <w:numPr>
+          <w:ilvl w:val="1"/>
+          <w:numId w:val="2"/>
+        </w:numPr>
+      </w:pPr>
+      <w:r>
+        <w:t>Código da máquina de código de barras (escrito)</w:t>
+      </w:r>
+    </w:p>
+    <w:p>
+      <w:pPr>
+        <w:pStyle w:val="PargrafodaLista"/>
+        <w:numPr>
+          <w:ilvl w:val="1"/>
+          <w:numId w:val="2"/>
+        </w:numPr>
+      </w:pPr>
+      <w:r>
+        <w:t>Nome do processo (escrito)</w:t>
+      </w:r>
+    </w:p>
+    <w:p>
+      <w:pPr>
+        <w:pStyle w:val="PargrafodaLista"/>
+        <w:numPr>
+          <w:ilvl w:val="1"/>
+          <w:numId w:val="2"/>
+        </w:numPr>
+      </w:pPr>
+      <w:r>
+        <w:t>Descrição do processo (texto)</w:t>
+      </w:r>
+    </w:p>
+    <w:p>
+      <w:pPr>
+        <w:pStyle w:val="PargrafodaLista"/>
+        <w:numPr>
+          <w:ilvl w:val="1"/>
+          <w:numId w:val="2"/>
+        </w:numPr>
+      </w:pPr>
+      <w:r>
+        <w:lastRenderedPageBreak/>
+        <w:t>Esse processo é opcional ao vendas</w:t>
+      </w:r>
+      <w:r>
+        <w:t>?</w:t>
+      </w:r>
+      <w:r>
+        <w:t xml:space="preserve"> (botão rádio)</w:t>
+      </w:r>
+      <w:r>
+        <w:t xml:space="preserve"> (</w:t>
+      </w:r>
+      <w:r>
+        <w:t xml:space="preserve"> se sim </w:t>
+      </w:r>
+      <w:r>
+        <w:t>mostra no campo de vendas</w:t>
+      </w:r>
+      <w:r>
+        <w:t xml:space="preserve"> - </w:t>
+      </w:r>
+      <w:r>
+        <w:t>normalmente para processos de personalização</w:t>
+      </w:r>
+      <w:r>
+        <w:t>, se não entra como campo obrigatório</w:t>
+      </w:r>
+      <w:r>
+        <w:t xml:space="preserve"> na produção</w:t>
+      </w:r>
+      <w:r>
+        <w:t>)</w:t>
+      </w:r>
+    </w:p>
+    <w:p>
+      <w:pPr>
+        <w:pStyle w:val="PargrafodaLista"/>
+        <w:numPr>
+          <w:ilvl w:val="1"/>
+          <w:numId w:val="2"/>
+        </w:numPr>
+      </w:pPr>
+      <w:r>
+        <w:t>Logo após o processo de</w:t>
+      </w:r>
+      <w:r>
+        <w:t>:</w:t>
+      </w:r>
+      <w:r>
+        <w:t xml:space="preserve"> (selecionável) (mostra após qual processo ele deve vir na sequência, existindo uma linha para início como selecionável</w:t>
+      </w:r>
+      <w:r>
+        <w:t xml:space="preserve"> e em seguida a lista de processos já existentes</w:t>
+      </w:r>
+      <w:r>
+        <w:t>).</w:t>
+      </w:r>
+    </w:p>
+    <w:p>
+      <w:pPr>
+        <w:pStyle w:val="PargrafodaLista"/>
+        <w:numPr>
+          <w:ilvl w:val="1"/>
+          <w:numId w:val="2"/>
+        </w:numPr>
+      </w:pPr>
+      <w:r>
+        <w:t>Botão criar processo</w:t>
+      </w:r>
+    </w:p>
+    <w:p/>
+    <w:p>
+      <w:r>
+        <w:t>GESTOR DE PRODUÇÃO – LISTA DE PROCESSO</w:t>
+      </w:r>
+    </w:p>
+    <w:p>
+      <w:r>
+        <w:t>Descrição: é uma lista de processos já existentes cadastrados pelo gestor por ela é possível abri</w:t>
+      </w:r>
+      <w:r>
+        <w:t xml:space="preserve">r </w:t>
+      </w:r>
+      <w:r>
+        <w:t>janelas de alteração de processos possibilitando a alteração de todos os campos do cadastro inclusive possuindo exclusão (processo não deve ser deletado de maneira fixa do banco de dados)</w:t>
+      </w:r>
+    </w:p>
+    <w:p>
+      <w:pPr>
+        <w:pStyle w:val="PargrafodaLista"/>
+        <w:numPr>
+          <w:ilvl w:val="0"/>
+          <w:numId w:val="2"/>
+        </w:numPr>
+      </w:pPr>
+      <w:r>
+        <w:t>Campos necessários</w:t>
+      </w:r>
+    </w:p>
+    <w:p>
+      <w:pPr>
+        <w:pStyle w:val="PargrafodaLista"/>
+        <w:numPr>
+          <w:ilvl w:val="1"/>
+          <w:numId w:val="2"/>
+        </w:numPr>
+      </w:pPr>
+      <w:r>
+        <w:t>Mostrar Lista de processos</w:t>
+      </w:r>
+    </w:p>
+    <w:p>
+      <w:pPr>
+        <w:pStyle w:val="PargrafodaLista"/>
+        <w:numPr>
+          <w:ilvl w:val="2"/>
+          <w:numId w:val="2"/>
+        </w:numPr>
+      </w:pPr>
+      <w:r>
+        <w:t>Mostrar código do processo</w:t>
+      </w:r>
+    </w:p>
+    <w:p>
+      <w:pPr>
+        <w:pStyle w:val="PargrafodaLista"/>
+        <w:numPr>
+          <w:ilvl w:val="2"/>
+          <w:numId w:val="2"/>
+        </w:numPr>
+      </w:pPr>
+      <w:r>
+        <w:t>Mostrar número de vezes na semana que o processo foi executado</w:t>
+      </w:r>
+    </w:p>
+    <w:p>
+      <w:pPr>
+        <w:pStyle w:val="PargrafodaLista"/>
+        <w:numPr>
+          <w:ilvl w:val="2"/>
+          <w:numId w:val="2"/>
+        </w:numPr>
+      </w:pPr>
+      <w:r>
+        <w:t>Mostrar quantidade de produtos que precisam passar por aquele processo</w:t>
+      </w:r>
+    </w:p>
+    <w:p>
+      <w:pPr>
+        <w:pStyle w:val="PargrafodaLista"/>
+        <w:numPr>
+          <w:ilvl w:val="2"/>
+          <w:numId w:val="2"/>
+        </w:numPr>
+      </w:pPr>
+      <w:r>
+        <w:t xml:space="preserve">Mostrar quantidade de produtos que </w:t>
+      </w:r>
+      <w:r>
+        <w:t>estão atrasados para passar pelo processo</w:t>
+      </w:r>
+    </w:p>
+    <w:p>
+      <w:pPr>
+        <w:pStyle w:val="PargrafodaLista"/>
+        <w:numPr>
+          <w:ilvl w:val="2"/>
+          <w:numId w:val="2"/>
+        </w:numPr>
+      </w:pPr>
+      <w:r>
+        <w:t>Botão de mostrar pedidos (abre um pop up com o código do produto, nome do cliente e cpf)</w:t>
+      </w:r>
+    </w:p>
+    <w:p>
+      <w:pPr>
+        <w:pStyle w:val="PargrafodaLista"/>
+        <w:numPr>
+          <w:ilvl w:val="2"/>
+          <w:numId w:val="2"/>
+        </w:numPr>
+      </w:pPr>
+      <w:r>
+        <w:t>Mostrar número de vezes que o processo foi executado no total</w:t>
+      </w:r>
+    </w:p>
+    <w:p>
+      <w:pPr>
+        <w:pStyle w:val="PargrafodaLista"/>
+        <w:numPr>
+          <w:ilvl w:val="2"/>
+          <w:numId w:val="2"/>
+        </w:numPr>
+      </w:pPr>
+      <w:r>
+        <w:t>Mostrar todas as informações do processo feito no cadastro</w:t>
+      </w:r>
+    </w:p>
+    <w:p>
+      <w:pPr>
+        <w:pStyle w:val="PargrafodaLista"/>
+        <w:numPr>
+          <w:ilvl w:val="2"/>
+          <w:numId w:val="2"/>
+        </w:numPr>
+      </w:pPr>
+      <w:r>
+        <w:t>Botão de de alterar informações do processo (abre um pop up com os mesmos campos de cadastro de processo para serem alterados)</w:t>
+      </w:r>
+    </w:p>
+    <w:p>
+      <w:pPr>
+        <w:pStyle w:val="PargrafodaLista"/>
+        <w:numPr>
+          <w:ilvl w:val="1"/>
+          <w:numId w:val="2"/>
+        </w:numPr>
+      </w:pPr>
+      <w:r>
+        <w:t>Sempre que a página for aberta</w:t>
+      </w:r>
+      <w:r>
+        <w:t xml:space="preserve"> ela deve ter os processos na sequência de execução</w:t>
+      </w:r>
+    </w:p>
+    <w:p>
+      <w:pPr>
+        <w:pStyle w:val="PargrafodaLista"/>
+        <w:numPr>
+          <w:ilvl w:val="1"/>
+          <w:numId w:val="2"/>
+        </w:numPr>
+      </w:pPr>
+      <w:r>
+        <w:t>Ter barra de pesquisa</w:t>
+      </w:r>
+      <w:r>
+        <w:t xml:space="preserve"> por nome ou código de processo</w:t>
+      </w:r>
+    </w:p>
+    <w:p>
+      <w:r>
+        <w:t>GESTOR DE PRODUÇÃO – MENSAGEM DE SITUAÇÃO DE PEDIDOS</w:t>
+      </w:r>
+    </w:p>
+    <w:p>
+      <w:r>
+        <w:t>Descrição: em caso de algum pedido ter problemas seja por falta de matéria prima, quanto a dificuldade para se produzir o mesmo, é necessário avisar o vendedor então vai haver uma sistema de mensagens unilateral onde o gestor de produção pode explicar o que está acontecendo com o pedido, essas mensagens vão aparecer para o vendedor responsável quando ele logar e vai ficar marcado o pedido como parado ou com dificuldade de execução que indica que irá ou possivelmente vai existir um atraso no produto não é possível deletar a mensagem e ela deve ficar atrelada a um processo, indicando o local que ela parou.</w:t>
+      </w:r>
+    </w:p>
+    <w:p>
+      <w:r>
+        <w:t>É uma lista dessas mensagens</w:t>
+      </w:r>
+    </w:p>
+    <w:p>
+      <w:pPr>
+        <w:pStyle w:val="PargrafodaLista"/>
+        <w:numPr>
+          <w:ilvl w:val="0"/>
+          <w:numId w:val="2"/>
+        </w:numPr>
+      </w:pPr>
+      <w:r>
+        <w:t>Campos necessários</w:t>
+      </w:r>
+    </w:p>
+    <w:p>
+      <w:pPr>
+        <w:pStyle w:val="PargrafodaLista"/>
+        <w:numPr>
+          <w:ilvl w:val="1"/>
+          <w:numId w:val="2"/>
+        </w:numPr>
+      </w:pPr>
+      <w:r>
+        <w:t>Botão de criar mensagens (abre um pop up como na descrição logo após esse bloco)</w:t>
+      </w:r>
+    </w:p>
+    <w:p>
+      <w:pPr>
+        <w:pStyle w:val="PargrafodaLista"/>
+        <w:numPr>
+          <w:ilvl w:val="1"/>
+          <w:numId w:val="2"/>
+        </w:numPr>
+      </w:pPr>
+      <w:r>
+        <w:t>Mostrar lista</w:t>
+      </w:r>
+    </w:p>
+    <w:p>
+      <w:pPr>
+        <w:pStyle w:val="PargrafodaLista"/>
+        <w:numPr>
+          <w:ilvl w:val="2"/>
+          <w:numId w:val="2"/>
+        </w:numPr>
+      </w:pPr>
+      <w:r>
+        <w:t>T</w:t>
+      </w:r>
+      <w:r>
+        <w:t>odos os campos de – CRIAR MENSAGEM DE SITUAÇÃO DE PEDIDOS</w:t>
+      </w:r>
+    </w:p>
+    <w:p>
+      <w:pPr>
+        <w:pStyle w:val="PargrafodaLista"/>
+        <w:numPr>
+          <w:ilvl w:val="2"/>
+          <w:numId w:val="2"/>
+        </w:numPr>
+      </w:pPr>
+      <w:r>
+        <w:t xml:space="preserve">Mostrar o a data de criação da mensagem </w:t>
+      </w:r>
+    </w:p>
+    <w:p>
+      <w:pPr>
+        <w:pStyle w:val="PargrafodaLista"/>
+        <w:numPr>
+          <w:ilvl w:val="2"/>
+          <w:numId w:val="2"/>
+        </w:numPr>
+      </w:pPr>
+      <w:r>
+        <w:t>Mostrar em dias a criação da mensagem para a data atual</w:t>
+      </w:r>
+    </w:p>
+    <w:p>
+      <w:pPr>
+        <w:pStyle w:val="PargrafodaLista"/>
+        <w:numPr>
+          <w:ilvl w:val="2"/>
+          <w:numId w:val="2"/>
+        </w:numPr>
+      </w:pPr>
+      <w:r>
+        <w:t>Botão de Concluído (o problema já foi resolvido)</w:t>
+      </w:r>
+    </w:p>
+    <w:p/>
+    <w:p>
+      <w:r>
+        <w:t>GESTOR DE PRODUÇÃO –</w:t>
+      </w:r>
+      <w:r>
+        <w:t xml:space="preserve"> CRIAR</w:t>
+      </w:r>
+      <w:r>
+        <w:t xml:space="preserve"> MENSAGEM DE SITUAÇÃO DE PEDIDOS</w:t>
+      </w:r>
+      <w:r>
+        <w:t xml:space="preserve"> (JANELA POP UP NA TELA DE MENSAGENS DE PEDIDOS)</w:t>
+      </w:r>
+    </w:p>
+    <w:p>
+      <w:r>
+        <w:t>Descrição:</w:t>
+      </w:r>
+      <w:r>
+        <w:t xml:space="preserve"> Janela pop up de criação de mensagem</w:t>
+      </w:r>
+    </w:p>
+    <w:p>
+      <w:pPr>
+        <w:pStyle w:val="PargrafodaLista"/>
+        <w:numPr>
+          <w:ilvl w:val="0"/>
+          <w:numId w:val="2"/>
+        </w:numPr>
+      </w:pPr>
+      <w:r>
+        <w:t>Campo necessário</w:t>
+      </w:r>
+    </w:p>
+    <w:p>
+      <w:pPr>
+        <w:pStyle w:val="PargrafodaLista"/>
+        <w:numPr>
+          <w:ilvl w:val="1"/>
+          <w:numId w:val="3"/>
+        </w:numPr>
+      </w:pPr>
+      <w:r>
+        <w:t>Pedido (escrita)</w:t>
+      </w:r>
+    </w:p>
+    <w:p>
+      <w:pPr>
+        <w:pStyle w:val="PargrafodaLista"/>
+        <w:numPr>
+          <w:ilvl w:val="1"/>
+          <w:numId w:val="3"/>
+        </w:numPr>
+      </w:pPr>
+      <w:r>
+        <w:t>Produto (selecionável) (numérico de 1 até o número de produtos do pedido)</w:t>
+      </w:r>
+    </w:p>
+    <w:p>
+      <w:pPr>
+        <w:pStyle w:val="PargrafodaLista"/>
+        <w:numPr>
+          <w:ilvl w:val="1"/>
+          <w:numId w:val="3"/>
+        </w:numPr>
+      </w:pPr>
+      <w:r>
+        <w:t>Situação (escrita) (breve descrição que vai ser mostrada)</w:t>
+      </w:r>
+    </w:p>
+    <w:p>
+      <w:pPr>
+        <w:pStyle w:val="PargrafodaLista"/>
+        <w:numPr>
+          <w:ilvl w:val="1"/>
+          <w:numId w:val="3"/>
+        </w:numPr>
+      </w:pPr>
+      <w:r>
+        <w:t>Descrição (texto) (descrição do problema)</w:t>
+      </w:r>
+    </w:p>
+    <w:p>
+      <w:pPr>
+        <w:pStyle w:val="PargrafodaLista"/>
+        <w:numPr>
+          <w:ilvl w:val="1"/>
+          <w:numId w:val="3"/>
+        </w:numPr>
+      </w:pPr>
+      <w:r>
+        <w:t>Botão de enviar</w:t>
+      </w:r>
+    </w:p>
+    <w:p/>
+    <w:p>
+      <w:r>
+        <w:t xml:space="preserve">GESTOR DE PRODUÇÃO </w:t>
+      </w:r>
+      <w:r>
+        <w:t>–</w:t>
       </w:r>
       <w:r>
         <w:t xml:space="preserve"> </w:t>
       </w:r>
       <w:r>
-        <w:t>CLIENTES</w:t>
-      </w:r>
-    </w:p>
-    <w:p>
-      <w:r>
-        <w:t>Descrição: Uma tela onde mostra uma lista de clientes, nessa janela é possível ver todos os clientes e ver os pedidos deles.</w:t>
-      </w:r>
-    </w:p>
-    <w:p>
-      <w:pPr>
-        <w:pStyle w:val="PargrafodaLista"/>
-        <w:numPr>
-          <w:ilvl w:val="0"/>
-          <w:numId w:val="2"/>
-        </w:numPr>
-      </w:pPr>
-      <w:r>
-        <w:t>Campos necessários</w:t>
-      </w:r>
-    </w:p>
-    <w:p>
-      <w:pPr>
-        <w:pStyle w:val="PargrafodaLista"/>
-        <w:numPr>
-          <w:ilvl w:val="1"/>
-          <w:numId w:val="2"/>
-        </w:numPr>
-      </w:pPr>
-      <w:r>
-        <w:t xml:space="preserve">Barra de Pesquisa (nome cliente, marca, </w:t>
-      </w:r>
-      <w:proofErr w:type="spellStart"/>
-      <w:r>
-        <w:t>cpf</w:t>
-      </w:r>
-      <w:proofErr w:type="spellEnd"/>
-      <w:r>
-        <w:t xml:space="preserve">, </w:t>
-      </w:r>
-      <w:proofErr w:type="spellStart"/>
-      <w:r>
-        <w:t>cnpj</w:t>
-      </w:r>
-      <w:proofErr w:type="spellEnd"/>
-      <w:r>
-        <w:t>)</w:t>
-      </w:r>
-    </w:p>
-    <w:p>
-      <w:pPr>
-        <w:pStyle w:val="PargrafodaLista"/>
-        <w:numPr>
-          <w:ilvl w:val="1"/>
-          <w:numId w:val="2"/>
-        </w:numPr>
-      </w:pPr>
-      <w:r>
-        <w:t xml:space="preserve">Botão de criar (abre um pop </w:t>
-      </w:r>
-      <w:proofErr w:type="spellStart"/>
-      <w:r>
-        <w:t>up</w:t>
-      </w:r>
-      <w:proofErr w:type="spellEnd"/>
-      <w:r>
-        <w:t xml:space="preserve"> para a criação do cliente)</w:t>
-      </w:r>
-    </w:p>
-    <w:p>
-      <w:pPr>
-        <w:pStyle w:val="PargrafodaLista"/>
-        <w:numPr>
-          <w:ilvl w:val="1"/>
-          <w:numId w:val="2"/>
-        </w:numPr>
-      </w:pPr>
-      <w:r>
-        <w:t>Mostrar lista de clientes</w:t>
-      </w:r>
-    </w:p>
-    <w:p>
-      <w:pPr>
-        <w:pStyle w:val="PargrafodaLista"/>
-        <w:numPr>
-          <w:ilvl w:val="2"/>
-          <w:numId w:val="2"/>
-        </w:numPr>
-      </w:pPr>
-      <w:r>
-        <w:t>Mostrar nome do cliente</w:t>
-      </w:r>
-    </w:p>
-    <w:p>
-      <w:pPr>
-        <w:pStyle w:val="PargrafodaLista"/>
-        <w:numPr>
-          <w:ilvl w:val="2"/>
-          <w:numId w:val="2"/>
-        </w:numPr>
-      </w:pPr>
-      <w:r>
-        <w:t>Mostrar Marca</w:t>
-      </w:r>
-    </w:p>
-    <w:p>
-      <w:pPr>
-        <w:pStyle w:val="PargrafodaLista"/>
-        <w:numPr>
-          <w:ilvl w:val="2"/>
-          <w:numId w:val="2"/>
-        </w:numPr>
-      </w:pPr>
-      <w:r>
-        <w:lastRenderedPageBreak/>
-        <w:t xml:space="preserve">Botão visualizar (abre um pop </w:t>
-      </w:r>
-      <w:proofErr w:type="spellStart"/>
-      <w:r>
-        <w:t>up</w:t>
-      </w:r>
-      <w:proofErr w:type="spellEnd"/>
-      <w:r>
-        <w:t xml:space="preserve"> para a visualização de informação)</w:t>
-      </w:r>
-    </w:p>
-    <w:p>
-      <w:pPr>
-        <w:pStyle w:val="PargrafodaLista"/>
-        <w:numPr>
-          <w:ilvl w:val="2"/>
-          <w:numId w:val="2"/>
-        </w:numPr>
-      </w:pPr>
-      <w:r>
-        <w:t>Poder abrir uma janela</w:t>
-      </w:r>
-      <w:r>
-        <w:t xml:space="preserve"> pop </w:t>
-      </w:r>
-      <w:proofErr w:type="spellStart"/>
-      <w:r>
-        <w:t>up</w:t>
-      </w:r>
-      <w:proofErr w:type="spellEnd"/>
-      <w:r>
-        <w:t xml:space="preserve"> com mais detalhamento sobre os pedidos (inicialmente apenas aparece o número e se já está pago, em produção ou terminado)</w:t>
-      </w:r>
-    </w:p>
-    <w:p>
-      <w:pPr>
-        <w:pStyle w:val="PargrafodaLista"/>
-        <w:numPr>
-          <w:ilvl w:val="1"/>
-          <w:numId w:val="2"/>
-        </w:numPr>
-      </w:pPr>
-      <w:r>
-        <w:t>Ter um campo para pesquisar o cliente</w:t>
-      </w:r>
-    </w:p>
-    <w:p>
-      <w:r>
-        <w:t>VENDAS ATACADO PEDIDOS – CADASTRO DE PEDIDOS</w:t>
-      </w:r>
-    </w:p>
-    <w:p>
-      <w:r>
-        <w:t>Descrição: Um formulário para realizar o cadastramento de pedidos.</w:t>
-      </w:r>
-    </w:p>
-    <w:p>
-      <w:pPr>
-        <w:pStyle w:val="PargrafodaLista"/>
-        <w:numPr>
-          <w:ilvl w:val="0"/>
-          <w:numId w:val="2"/>
-        </w:numPr>
-      </w:pPr>
-      <w:r>
-        <w:t>Campos necessários</w:t>
-      </w:r>
-    </w:p>
-    <w:p>
-      <w:pPr>
-        <w:pStyle w:val="PargrafodaLista"/>
-        <w:numPr>
-          <w:ilvl w:val="1"/>
-          <w:numId w:val="2"/>
-        </w:numPr>
-      </w:pPr>
-      <w:r>
-        <w:t xml:space="preserve">Cliente (abre uma janela com a lista de clientes, tem campo de pesquisa onde pode colocar nome ou </w:t>
-      </w:r>
-      <w:proofErr w:type="spellStart"/>
-      <w:r>
-        <w:t>cpf</w:t>
-      </w:r>
-      <w:proofErr w:type="spellEnd"/>
-      <w:r>
-        <w:t>)</w:t>
-      </w:r>
-    </w:p>
-    <w:p>
-      <w:pPr>
-        <w:pStyle w:val="PargrafodaLista"/>
-        <w:numPr>
-          <w:ilvl w:val="1"/>
-          <w:numId w:val="2"/>
-        </w:numPr>
-      </w:pPr>
-      <w:r>
-        <w:t>Botão de adicionar produto: um pedido pode ter diversos produtos deve ter um botão de fechar em cada produto para caso o cliente não queira dar sequência nele</w:t>
-      </w:r>
-    </w:p>
-    <w:p>
-      <w:pPr>
-        <w:pStyle w:val="PargrafodaLista"/>
-        <w:numPr>
-          <w:ilvl w:val="2"/>
-          <w:numId w:val="2"/>
-        </w:numPr>
-      </w:pPr>
-      <w:r>
-        <w:t>Quantidade de peças (NUMERICO)</w:t>
-      </w:r>
-    </w:p>
-    <w:p>
-      <w:pPr>
-        <w:pStyle w:val="PargrafodaLista"/>
-        <w:numPr>
-          <w:ilvl w:val="2"/>
-          <w:numId w:val="2"/>
-        </w:numPr>
-      </w:pPr>
-      <w:r>
-        <w:t>Valor em R$ (UNIDADE)</w:t>
-      </w:r>
-    </w:p>
-    <w:p>
-      <w:pPr>
-        <w:pStyle w:val="PargrafodaLista"/>
-        <w:numPr>
-          <w:ilvl w:val="2"/>
-          <w:numId w:val="2"/>
-        </w:numPr>
-      </w:pPr>
-      <w:r>
-        <w:t>Mostrar o valor final Quantidade x Valor</w:t>
-      </w:r>
-    </w:p>
-    <w:p>
-      <w:pPr>
-        <w:pStyle w:val="PargrafodaLista"/>
-        <w:numPr>
-          <w:ilvl w:val="2"/>
-          <w:numId w:val="2"/>
-        </w:numPr>
-      </w:pPr>
-      <w:r>
-        <w:t>Setores opcionais, esse campo é de personalização e é cadastrado pelo gestor na linha de produção.</w:t>
-      </w:r>
-    </w:p>
-    <w:p>
-      <w:pPr>
-        <w:pStyle w:val="PargrafodaLista"/>
-        <w:numPr>
-          <w:ilvl w:val="1"/>
-          <w:numId w:val="2"/>
-        </w:numPr>
-      </w:pPr>
-      <w:r>
-        <w:t>Preço do frete (NUMERICO) (Inicialmente será colocado a mão, porém nas próximas versões deve ser feito de maneira interna no software</w:t>
-      </w:r>
-    </w:p>
-    <w:p>
-      <w:pPr>
-        <w:pStyle w:val="PargrafodaLista"/>
-        <w:numPr>
-          <w:ilvl w:val="1"/>
-          <w:numId w:val="2"/>
-        </w:numPr>
-      </w:pPr>
-      <w:r>
-        <w:t>Botão de criar ou cancelar</w:t>
-      </w:r>
-    </w:p>
-    <w:p>
-      <w:r>
-        <w:t>VENDAS ATACADO PEDIDOS – VISUALIZAÇÃO DA LISTA</w:t>
-      </w:r>
-      <w:r>
-        <w:t xml:space="preserve"> DE PEDIDOS</w:t>
-      </w:r>
-    </w:p>
-    <w:p>
-      <w:r>
-        <w:t>Descrição: Um visualizador de pedidos, permite os vendedores verificarem o estado do pedido.</w:t>
-      </w:r>
-    </w:p>
-    <w:p>
-      <w:pPr>
-        <w:pStyle w:val="PargrafodaLista"/>
-        <w:numPr>
-          <w:ilvl w:val="0"/>
-          <w:numId w:val="2"/>
-        </w:numPr>
-      </w:pPr>
-      <w:r>
-        <w:t>Campos necessários</w:t>
-      </w:r>
-    </w:p>
-    <w:p>
-      <w:pPr>
-        <w:pStyle w:val="PargrafodaLista"/>
-        <w:numPr>
-          <w:ilvl w:val="1"/>
-          <w:numId w:val="2"/>
-        </w:numPr>
-      </w:pPr>
-      <w:r>
-        <w:t>Mostrar Lista de pedidos</w:t>
-      </w:r>
-    </w:p>
-    <w:p>
-      <w:pPr>
-        <w:pStyle w:val="PargrafodaLista"/>
-        <w:numPr>
-          <w:ilvl w:val="2"/>
-          <w:numId w:val="2"/>
-        </w:numPr>
-      </w:pPr>
-      <w:r>
-        <w:t>Mostrar Número do pedido</w:t>
-      </w:r>
-    </w:p>
-    <w:p>
-      <w:pPr>
-        <w:pStyle w:val="PargrafodaLista"/>
-        <w:numPr>
-          <w:ilvl w:val="2"/>
-          <w:numId w:val="2"/>
-        </w:numPr>
-      </w:pPr>
-      <w:r>
-        <w:t>Mostrar data de entrada</w:t>
-      </w:r>
-    </w:p>
-    <w:p>
-      <w:pPr>
-        <w:pStyle w:val="PargrafodaLista"/>
-        <w:numPr>
-          <w:ilvl w:val="2"/>
-          <w:numId w:val="2"/>
-        </w:numPr>
-      </w:pPr>
-      <w:r>
-        <w:t>Previsão d</w:t>
-      </w:r>
-      <w:r>
-        <w:t>a produção ou data de conclusão – caso já esteja na produção</w:t>
-      </w:r>
-    </w:p>
-    <w:p>
-      <w:pPr>
-        <w:pStyle w:val="PargrafodaLista"/>
-        <w:numPr>
-          <w:ilvl w:val="2"/>
-          <w:numId w:val="2"/>
-        </w:numPr>
-      </w:pPr>
-      <w:r>
-        <w:t>Data de entrega – caso já tenha sido entregue</w:t>
-      </w:r>
-    </w:p>
-    <w:p>
-      <w:pPr>
-        <w:pStyle w:val="PargrafodaLista"/>
-        <w:numPr>
-          <w:ilvl w:val="2"/>
-          <w:numId w:val="2"/>
-        </w:numPr>
-      </w:pPr>
-      <w:r>
-        <w:t>Situação atual (mostra em qual setor está e em quais ainda deve percorrer</w:t>
-      </w:r>
-    </w:p>
-    <w:p>
-      <w:pPr>
-        <w:pStyle w:val="PargrafodaLista"/>
-        <w:numPr>
-          <w:ilvl w:val="2"/>
-          <w:numId w:val="2"/>
-        </w:numPr>
-      </w:pPr>
-      <w:r>
-        <w:t xml:space="preserve">Botão de solicitação de cancelamento (envia para o </w:t>
-      </w:r>
-      <w:r>
-        <w:t>financeiro</w:t>
-      </w:r>
-      <w:r>
-        <w:t xml:space="preserve"> a solicitação)</w:t>
-      </w:r>
-    </w:p>
-    <w:p>
-      <w:r>
-        <w:t>--------------------------------------------------------------------------------------------------------------------------------------</w:t>
-      </w:r>
-    </w:p>
-    <w:p>
-      <w:r>
-        <w:t>GESTOR DE PRODUÇÃO – TELA INICIAL</w:t>
-      </w:r>
-    </w:p>
-    <w:p>
-      <w:r>
-        <w:t>Descrição: mostr</w:t>
-      </w:r>
-      <w:r>
-        <w:t xml:space="preserve">a métricas de mensagens envidas pelo gestor que ainda não foram concluídas, mostra métricas dos </w:t>
-      </w:r>
-      <w:r>
-        <w:t>processos</w:t>
-      </w:r>
-      <w:r>
-        <w:t>, quantos estão atrasados ou tendem atrasar, qual setor tem mais pedidos acumulados.</w:t>
-      </w:r>
-    </w:p>
-    <w:p>
-      <w:pPr>
-        <w:pStyle w:val="PargrafodaLista"/>
-        <w:numPr>
-          <w:ilvl w:val="0"/>
-          <w:numId w:val="2"/>
-        </w:numPr>
-      </w:pPr>
-      <w:r>
-        <w:t>Campos necessários</w:t>
-      </w:r>
-    </w:p>
-    <w:p>
-      <w:pPr>
-        <w:pStyle w:val="PargrafodaLista"/>
-        <w:numPr>
-          <w:ilvl w:val="1"/>
-          <w:numId w:val="2"/>
-        </w:numPr>
-      </w:pPr>
-      <w:r>
-        <w:t>Mostrar os valores pedidos acima (inicialmente em números e depois em gráficos por período mensal e semanal)</w:t>
-      </w:r>
-    </w:p>
-    <w:p/>
-    <w:p>
-      <w:r>
-        <w:t>GESTOR DE PRODUÇÃO</w:t>
-      </w:r>
-      <w:r>
-        <w:t xml:space="preserve"> – CRIAÇÃO DE PROCESSOS</w:t>
-      </w:r>
-    </w:p>
-    <w:p>
-      <w:r>
-        <w:lastRenderedPageBreak/>
-        <w:t>Descrição: Um Gestor de produção pode criar processos para os setores e assim mapear via uma máquina de código de barras em qual processo esse produto está, quando um pedido for criado ele pode ter diversos produtos logo deve ser adicionado da seguinte maneira c</w:t>
-      </w:r>
-      <w:r>
-        <w:t xml:space="preserve">ódigo do pedido – número do produto </w:t>
-      </w:r>
-      <w:proofErr w:type="spellStart"/>
-      <w:r>
-        <w:t>ex</w:t>
-      </w:r>
-      <w:proofErr w:type="spellEnd"/>
-      <w:r>
-        <w:t>: 10001-02 ou seja é o pedido 10001 e o produto em questão é o segundo na produção.</w:t>
-      </w:r>
-    </w:p>
-    <w:p>
-      <w:pPr>
-        <w:pStyle w:val="PargrafodaLista"/>
-        <w:numPr>
-          <w:ilvl w:val="0"/>
-          <w:numId w:val="2"/>
-        </w:numPr>
-      </w:pPr>
-      <w:r>
-        <w:t>Campos necessários</w:t>
-      </w:r>
-    </w:p>
-    <w:p>
-      <w:pPr>
-        <w:pStyle w:val="PargrafodaLista"/>
-        <w:numPr>
-          <w:ilvl w:val="1"/>
-          <w:numId w:val="2"/>
-        </w:numPr>
-      </w:pPr>
-      <w:r>
-        <w:t>Código do funcionário responsável pelo processo (escrito)</w:t>
-      </w:r>
-    </w:p>
-    <w:p>
-      <w:pPr>
-        <w:pStyle w:val="PargrafodaLista"/>
-        <w:numPr>
-          <w:ilvl w:val="1"/>
-          <w:numId w:val="2"/>
-        </w:numPr>
-      </w:pPr>
-      <w:r>
-        <w:t>Mostrar Nome do responsável pelo processo</w:t>
-      </w:r>
-    </w:p>
-    <w:p>
-      <w:pPr>
-        <w:pStyle w:val="PargrafodaLista"/>
-        <w:numPr>
-          <w:ilvl w:val="1"/>
-          <w:numId w:val="2"/>
-        </w:numPr>
-      </w:pPr>
-      <w:r>
-        <w:t>Código da máquina de código de barras (escrito)</w:t>
-      </w:r>
-    </w:p>
-    <w:p>
-      <w:pPr>
-        <w:pStyle w:val="PargrafodaLista"/>
-        <w:numPr>
-          <w:ilvl w:val="1"/>
-          <w:numId w:val="2"/>
-        </w:numPr>
-      </w:pPr>
-      <w:r>
-        <w:t>Nome do processo (escrito)</w:t>
-      </w:r>
-    </w:p>
-    <w:p>
-      <w:pPr>
-        <w:pStyle w:val="PargrafodaLista"/>
-        <w:numPr>
-          <w:ilvl w:val="1"/>
-          <w:numId w:val="2"/>
-        </w:numPr>
-      </w:pPr>
-      <w:r>
-        <w:t>Descrição do processo (texto)</w:t>
-      </w:r>
-    </w:p>
-    <w:p>
-      <w:pPr>
-        <w:pStyle w:val="PargrafodaLista"/>
-        <w:numPr>
-          <w:ilvl w:val="1"/>
-          <w:numId w:val="2"/>
-        </w:numPr>
-      </w:pPr>
-      <w:r>
-        <w:t>Esse processo é opcional ao vendas</w:t>
-      </w:r>
-      <w:r>
-        <w:t>?</w:t>
-      </w:r>
-      <w:r>
-        <w:t xml:space="preserve"> (botão rádio)</w:t>
-      </w:r>
-      <w:r>
-        <w:t xml:space="preserve"> </w:t>
-      </w:r>
-      <w:proofErr w:type="gramStart"/>
-      <w:r>
-        <w:t>(</w:t>
-      </w:r>
-      <w:r>
-        <w:t xml:space="preserve"> se</w:t>
-      </w:r>
-      <w:proofErr w:type="gramEnd"/>
-      <w:r>
-        <w:t xml:space="preserve"> sim </w:t>
-      </w:r>
-      <w:r>
-        <w:t>mostra no campo de vendas</w:t>
-      </w:r>
-      <w:r>
-        <w:t xml:space="preserve"> - </w:t>
-      </w:r>
-      <w:r>
-        <w:t>normalmente para processos de personalização</w:t>
-      </w:r>
-      <w:r>
-        <w:t>, se não entra como campo obrigatório</w:t>
-      </w:r>
-      <w:r>
-        <w:t xml:space="preserve"> na produção</w:t>
-      </w:r>
-      <w:r>
-        <w:t>)</w:t>
-      </w:r>
-    </w:p>
-    <w:p>
-      <w:pPr>
-        <w:pStyle w:val="PargrafodaLista"/>
-        <w:numPr>
-          <w:ilvl w:val="1"/>
-          <w:numId w:val="2"/>
-        </w:numPr>
-      </w:pPr>
-      <w:r>
-        <w:t>Logo após o processo de</w:t>
-      </w:r>
-      <w:r>
-        <w:t>:</w:t>
-      </w:r>
-      <w:r>
-        <w:t xml:space="preserve"> (selecionável) (mostra após qual processo ele deve vir na sequência, existindo uma linha para início como selecionável</w:t>
-      </w:r>
-      <w:r>
-        <w:t xml:space="preserve"> e em seguida a lista de processos já existentes</w:t>
-      </w:r>
-      <w:r>
-        <w:t>).</w:t>
-      </w:r>
-    </w:p>
-    <w:p>
-      <w:pPr>
-        <w:pStyle w:val="PargrafodaLista"/>
-        <w:numPr>
-          <w:ilvl w:val="1"/>
-          <w:numId w:val="2"/>
-        </w:numPr>
-      </w:pPr>
-      <w:r>
-        <w:t>Botão criar processo</w:t>
-      </w:r>
-    </w:p>
-    <w:p/>
-    <w:p>
-      <w:r>
-        <w:t>GESTOR DE PRODUÇÃO – LISTA DE PROCESSO</w:t>
-      </w:r>
-    </w:p>
-    <w:p>
-      <w:r>
-        <w:t>Descrição: é uma lista de processos já existentes cadastrados pelo gestor por ela é possível abri</w:t>
-      </w:r>
-      <w:r>
-        <w:t xml:space="preserve">r </w:t>
-      </w:r>
-      <w:r>
-        <w:t>janelas de alteração de processos possibilitando a alteração de todos os campos do cadastro inclusive possuindo exclusão (processo não deve ser deletado de maneira fixa do banco de dados)</w:t>
-      </w:r>
-    </w:p>
-    <w:p>
-      <w:pPr>
-        <w:pStyle w:val="PargrafodaLista"/>
-        <w:numPr>
-          <w:ilvl w:val="0"/>
-          <w:numId w:val="2"/>
-        </w:numPr>
-      </w:pPr>
-      <w:r>
-        <w:t>Campos necessários</w:t>
-      </w:r>
-    </w:p>
-    <w:p>
-      <w:pPr>
-        <w:pStyle w:val="PargrafodaLista"/>
-        <w:numPr>
-          <w:ilvl w:val="1"/>
-          <w:numId w:val="2"/>
-        </w:numPr>
-      </w:pPr>
-      <w:r>
-        <w:t>Mostrar Lista de processos</w:t>
-      </w:r>
-    </w:p>
-    <w:p>
-      <w:pPr>
-        <w:pStyle w:val="PargrafodaLista"/>
-        <w:numPr>
-          <w:ilvl w:val="2"/>
-          <w:numId w:val="2"/>
-        </w:numPr>
-      </w:pPr>
-      <w:r>
-        <w:t>Mostrar código do processo</w:t>
-      </w:r>
-    </w:p>
-    <w:p>
-      <w:pPr>
-        <w:pStyle w:val="PargrafodaLista"/>
-        <w:numPr>
-          <w:ilvl w:val="2"/>
-          <w:numId w:val="2"/>
-        </w:numPr>
-      </w:pPr>
-      <w:r>
-        <w:t>Mostrar número de vezes na semana que o processo foi executado</w:t>
-      </w:r>
-    </w:p>
-    <w:p>
-      <w:pPr>
-        <w:pStyle w:val="PargrafodaLista"/>
-        <w:numPr>
-          <w:ilvl w:val="2"/>
-          <w:numId w:val="2"/>
-        </w:numPr>
-      </w:pPr>
-      <w:r>
-        <w:t>Mostrar quantidade de produtos que precisam passar por aquele processo</w:t>
-      </w:r>
-    </w:p>
-    <w:p>
-      <w:pPr>
-        <w:pStyle w:val="PargrafodaLista"/>
-        <w:numPr>
-          <w:ilvl w:val="2"/>
-          <w:numId w:val="2"/>
-        </w:numPr>
-      </w:pPr>
-      <w:r>
-        <w:t xml:space="preserve">Mostrar quantidade de produtos que </w:t>
-      </w:r>
-      <w:r>
-        <w:t>estão atrasados para passar pelo processo</w:t>
-      </w:r>
-    </w:p>
-    <w:p>
-      <w:pPr>
-        <w:pStyle w:val="PargrafodaLista"/>
-        <w:numPr>
-          <w:ilvl w:val="2"/>
-          <w:numId w:val="2"/>
-        </w:numPr>
-      </w:pPr>
-      <w:r>
-        <w:t xml:space="preserve">Botão de mostrar pedidos (abre um pop </w:t>
-      </w:r>
-      <w:proofErr w:type="spellStart"/>
-      <w:r>
-        <w:t>up</w:t>
-      </w:r>
-      <w:proofErr w:type="spellEnd"/>
-      <w:r>
-        <w:t xml:space="preserve"> com o código do produto, nome do cliente e </w:t>
-      </w:r>
-      <w:proofErr w:type="spellStart"/>
-      <w:r>
-        <w:t>cpf</w:t>
-      </w:r>
-      <w:proofErr w:type="spellEnd"/>
-      <w:r>
-        <w:t>)</w:t>
-      </w:r>
-    </w:p>
-    <w:p>
-      <w:pPr>
-        <w:pStyle w:val="PargrafodaLista"/>
-        <w:numPr>
-          <w:ilvl w:val="2"/>
-          <w:numId w:val="2"/>
-        </w:numPr>
-      </w:pPr>
-      <w:r>
-        <w:t>Mostrar número de vezes que o processo foi executado no total</w:t>
-      </w:r>
-    </w:p>
-    <w:p>
-      <w:pPr>
-        <w:pStyle w:val="PargrafodaLista"/>
-        <w:numPr>
-          <w:ilvl w:val="2"/>
-          <w:numId w:val="2"/>
-        </w:numPr>
-      </w:pPr>
-      <w:r>
-        <w:t>Mostrar todas as informações do processo feito no cadastro</w:t>
-      </w:r>
-    </w:p>
-    <w:p>
-      <w:pPr>
-        <w:pStyle w:val="PargrafodaLista"/>
-        <w:numPr>
-          <w:ilvl w:val="2"/>
-          <w:numId w:val="2"/>
-        </w:numPr>
-      </w:pPr>
-      <w:r>
-        <w:t xml:space="preserve">Botão de </w:t>
-      </w:r>
-      <w:proofErr w:type="spellStart"/>
-      <w:r>
-        <w:t>de</w:t>
-      </w:r>
-      <w:proofErr w:type="spellEnd"/>
-      <w:r>
-        <w:t xml:space="preserve"> alterar informações do processo (abre um pop </w:t>
-      </w:r>
-      <w:proofErr w:type="spellStart"/>
-      <w:r>
-        <w:t>up</w:t>
-      </w:r>
-      <w:proofErr w:type="spellEnd"/>
-      <w:r>
-        <w:t xml:space="preserve"> com os mesmos campos de cadastro de processo para serem alterados)</w:t>
-      </w:r>
-    </w:p>
-    <w:p>
-      <w:pPr>
-        <w:pStyle w:val="PargrafodaLista"/>
-        <w:numPr>
-          <w:ilvl w:val="1"/>
-          <w:numId w:val="2"/>
-        </w:numPr>
-      </w:pPr>
-      <w:r>
-        <w:t>Sempre que a página for aberta</w:t>
-      </w:r>
-      <w:r>
-        <w:t xml:space="preserve"> ela deve ter os processos na sequência de execução</w:t>
-      </w:r>
-    </w:p>
-    <w:p>
-      <w:pPr>
-        <w:pStyle w:val="PargrafodaLista"/>
-        <w:numPr>
-          <w:ilvl w:val="1"/>
-          <w:numId w:val="2"/>
-        </w:numPr>
-      </w:pPr>
-      <w:r>
-        <w:t>Ter barra de pesquisa</w:t>
-      </w:r>
-      <w:r>
-        <w:t xml:space="preserve"> por nome ou código de processo</w:t>
-      </w:r>
-    </w:p>
-    <w:p>
-      <w:r>
-        <w:t>GESTOR DE PRODUÇÃO – MENSAGEM DE SITUAÇÃO DE PEDIDOS</w:t>
-      </w:r>
-    </w:p>
-    <w:p>
-      <w:r>
-        <w:t xml:space="preserve">Descrição: em caso de algum pedido ter problemas seja por falta de matéria prima, quanto a dificuldade para se produzir o mesmo, é necessário avisar o vendedor então vai haver uma sistema de mensagens unilateral onde o gestor de produção pode explicar o que está acontecendo com o pedido, essas mensagens vão aparecer para o vendedor responsável quando ele </w:t>
-      </w:r>
-      <w:proofErr w:type="spellStart"/>
-      <w:r>
-        <w:t>logar</w:t>
-      </w:r>
-      <w:proofErr w:type="spellEnd"/>
-      <w:r>
-        <w:t xml:space="preserve"> e vai ficar marcado o pedido como parado ou com dificuldade de execução que indica que irá ou </w:t>
-      </w:r>
-      <w:r>
-        <w:lastRenderedPageBreak/>
-        <w:t>possivelmente vai existir um atraso no produto não é possível deletar a mensagem e ela deve ficar atrelada a um processo, indicando o local que ela parou.</w:t>
-      </w:r>
-    </w:p>
-    <w:p>
-      <w:r>
-        <w:t>É uma lista dessas mensagens</w:t>
-      </w:r>
-    </w:p>
-    <w:p>
-      <w:pPr>
-        <w:pStyle w:val="PargrafodaLista"/>
-        <w:numPr>
-          <w:ilvl w:val="0"/>
-          <w:numId w:val="2"/>
-        </w:numPr>
-      </w:pPr>
-      <w:r>
-        <w:t>Campos necessários</w:t>
-      </w:r>
-    </w:p>
-    <w:p>
-      <w:pPr>
-        <w:pStyle w:val="PargrafodaLista"/>
-        <w:numPr>
-          <w:ilvl w:val="1"/>
-          <w:numId w:val="2"/>
-        </w:numPr>
-      </w:pPr>
-      <w:r>
-        <w:t xml:space="preserve">Botão de criar mensagens (abre um pop </w:t>
-      </w:r>
-      <w:proofErr w:type="spellStart"/>
-      <w:r>
-        <w:t>up</w:t>
-      </w:r>
-      <w:proofErr w:type="spellEnd"/>
-      <w:r>
-        <w:t xml:space="preserve"> como na descrição logo após esse bloco)</w:t>
-      </w:r>
-    </w:p>
-    <w:p>
-      <w:pPr>
-        <w:pStyle w:val="PargrafodaLista"/>
-        <w:numPr>
-          <w:ilvl w:val="1"/>
-          <w:numId w:val="2"/>
-        </w:numPr>
-      </w:pPr>
-      <w:r>
-        <w:t>Mostrar lista</w:t>
-      </w:r>
-    </w:p>
-    <w:p>
-      <w:pPr>
-        <w:pStyle w:val="PargrafodaLista"/>
-        <w:numPr>
-          <w:ilvl w:val="2"/>
-          <w:numId w:val="2"/>
-        </w:numPr>
-      </w:pPr>
-      <w:r>
-        <w:t>T</w:t>
-      </w:r>
-      <w:r>
-        <w:t>odos os campos de – CRIAR MENSAGEM DE SITUAÇÃO DE PEDIDOS</w:t>
-      </w:r>
-    </w:p>
-    <w:p>
-      <w:pPr>
-        <w:pStyle w:val="PargrafodaLista"/>
-        <w:numPr>
-          <w:ilvl w:val="2"/>
-          <w:numId w:val="2"/>
-        </w:numPr>
-      </w:pPr>
-      <w:r>
-        <w:t xml:space="preserve">Mostrar o a data de criação da mensagem </w:t>
-      </w:r>
-    </w:p>
-    <w:p>
-      <w:pPr>
-        <w:pStyle w:val="PargrafodaLista"/>
-        <w:numPr>
-          <w:ilvl w:val="2"/>
-          <w:numId w:val="2"/>
-        </w:numPr>
-      </w:pPr>
-      <w:r>
-        <w:t>Mostrar em dias a criação da mensagem para a data atual</w:t>
-      </w:r>
-    </w:p>
-    <w:p>
-      <w:pPr>
-        <w:pStyle w:val="PargrafodaLista"/>
-        <w:numPr>
-          <w:ilvl w:val="2"/>
-          <w:numId w:val="2"/>
-        </w:numPr>
-      </w:pPr>
-      <w:r>
-        <w:t>Botão de Concluído (o problema já foi resolvido)</w:t>
-      </w:r>
-    </w:p>
-    <w:p/>
-    <w:p>
-      <w:r>
-        <w:t>GESTOR DE PRODUÇÃO –</w:t>
-      </w:r>
-      <w:r>
-        <w:t xml:space="preserve"> CRIAR</w:t>
-      </w:r>
-      <w:r>
-        <w:t xml:space="preserve"> MENSAGEM DE SITUAÇÃO DE PEDIDOS</w:t>
-      </w:r>
-      <w:r>
-        <w:t xml:space="preserve"> (JANELA POP UP NA TELA DE MENSAGENS DE PEDIDOS)</w:t>
-      </w:r>
-    </w:p>
-    <w:p>
-      <w:r>
-        <w:t>Descrição:</w:t>
-      </w:r>
-      <w:r>
-        <w:t xml:space="preserve"> Janela pop </w:t>
-      </w:r>
-      <w:proofErr w:type="spellStart"/>
-      <w:r>
-        <w:t>up</w:t>
-      </w:r>
-      <w:proofErr w:type="spellEnd"/>
-      <w:r>
-        <w:t xml:space="preserve"> de criação de mensagem</w:t>
-      </w:r>
-    </w:p>
-    <w:p>
-      <w:pPr>
-        <w:pStyle w:val="PargrafodaLista"/>
-        <w:numPr>
-          <w:ilvl w:val="0"/>
-          <w:numId w:val="2"/>
-        </w:numPr>
-      </w:pPr>
-      <w:r>
-        <w:t>Campo necessário</w:t>
-      </w:r>
-    </w:p>
-    <w:p>
-      <w:pPr>
-        <w:pStyle w:val="PargrafodaLista"/>
-        <w:numPr>
-          <w:ilvl w:val="1"/>
-          <w:numId w:val="3"/>
-        </w:numPr>
-      </w:pPr>
-      <w:r>
-        <w:t>Pedido (escrita)</w:t>
-      </w:r>
-    </w:p>
-    <w:p>
-      <w:pPr>
-        <w:pStyle w:val="PargrafodaLista"/>
-        <w:numPr>
-          <w:ilvl w:val="1"/>
-          <w:numId w:val="3"/>
-        </w:numPr>
-      </w:pPr>
-      <w:r>
-        <w:t>Produto (selecionável) (numérico de 1 até o número de produtos do pedido)</w:t>
-      </w:r>
-    </w:p>
-    <w:p>
-      <w:pPr>
-        <w:pStyle w:val="PargrafodaLista"/>
-        <w:numPr>
-          <w:ilvl w:val="1"/>
-          <w:numId w:val="3"/>
-        </w:numPr>
-      </w:pPr>
-      <w:r>
-        <w:t>Situação (escrita) (breve descrição que vai ser mostrada)</w:t>
-      </w:r>
-    </w:p>
-    <w:p>
-      <w:pPr>
-        <w:pStyle w:val="PargrafodaLista"/>
-        <w:numPr>
-          <w:ilvl w:val="1"/>
-          <w:numId w:val="3"/>
-        </w:numPr>
-      </w:pPr>
-      <w:r>
-        <w:t>Descrição (texto) (descrição do problema)</w:t>
-      </w:r>
-    </w:p>
-    <w:p>
-      <w:pPr>
-        <w:pStyle w:val="PargrafodaLista"/>
-        <w:numPr>
-          <w:ilvl w:val="1"/>
-          <w:numId w:val="3"/>
-        </w:numPr>
-      </w:pPr>
-      <w:r>
-        <w:t>Botão de enviar</w:t>
-      </w:r>
-    </w:p>
-    <w:p/>
-    <w:p>
-      <w:r>
-        <w:t xml:space="preserve">GESTOR DE PRODUÇÃO </w:t>
-      </w:r>
-      <w:r>
-        <w:t>–</w:t>
-      </w:r>
-      <w:r>
-        <w:t xml:space="preserve"> </w:t>
-      </w:r>
-      <w:r>
         <w:t>CANCELAMENTOS</w:t>
       </w:r>
     </w:p>
     <w:p>
       <w:r>
-        <w:t xml:space="preserve">Descrição: quando um cliente pede o cancelamento e ele foi aprovado pelo financeiro (por hora o </w:t>
-      </w:r>
-      <w:proofErr w:type="spellStart"/>
-      <w:r>
-        <w:t>rh</w:t>
-      </w:r>
-      <w:proofErr w:type="spellEnd"/>
-      <w:r>
-        <w:t xml:space="preserve"> deve executar essa função) deve ser dado baixa no pedido pelo gestor de produção indicando que o material do produto que veio por qualquer motivo a ser cancelado</w:t>
+        <w:t>Descrição: quando um cliente pede o cancelamento e ele foi aprovado pelo financeiro (por hora o rh deve executar essa função) deve ser dado baixa no pedido pelo gestor de produção indicando que o material do produto que veio por qualquer motivo a ser cancelado</w:t>
       </w:r>
     </w:p>
     <w:p>

</xml_diff>

<commit_message>
Desenvolvimento do design e requisitos da parte de gerenciamento de produção, partes principais desenvolvidas
</commit_message>
<xml_diff>
--- a/01 - Requisitos/Priorização/v01 - Requisitos Priorização.docx
+++ b/01 - Requisitos/Priorização/v01 - Requisitos Priorização.docx
@@ -67,7 +67,15 @@
         </w:numPr>
       </w:pPr>
       <w:r>
-        <w:t>Primeiro acesso (pop up)</w:t>
+        <w:t xml:space="preserve">Primeiro acesso (pop </w:t>
+      </w:r>
+      <w:proofErr w:type="spellStart"/>
+      <w:r>
+        <w:t>up</w:t>
+      </w:r>
+      <w:proofErr w:type="spellEnd"/>
+      <w:r>
+        <w:t>)</w:t>
       </w:r>
     </w:p>
     <w:p>
@@ -103,7 +111,15 @@
         </w:numPr>
       </w:pPr>
       <w:r>
-        <w:t>Botão definir senha (redefine a senha) (fecha o pop up e permanece na tela de login)</w:t>
+        <w:t xml:space="preserve">Botão definir senha (redefine a senha) (fecha o pop </w:t>
+      </w:r>
+      <w:proofErr w:type="spellStart"/>
+      <w:r>
+        <w:t>up</w:t>
+      </w:r>
+      <w:proofErr w:type="spellEnd"/>
+      <w:r>
+        <w:t xml:space="preserve"> e permanece na tela de login)</w:t>
       </w:r>
     </w:p>
     <w:p/>
@@ -122,7 +138,15 @@
     </w:p>
     <w:p>
       <w:r>
-        <w:t>Descrição: tela de cadastro de funcionários, apenas pessoal do rh pode entrar nessa te por enquanto</w:t>
+        <w:t xml:space="preserve">Descrição: tela de cadastro de funcionários, apenas pessoal do </w:t>
+      </w:r>
+      <w:proofErr w:type="spellStart"/>
+      <w:r>
+        <w:t>rh</w:t>
+      </w:r>
+      <w:proofErr w:type="spellEnd"/>
+      <w:r>
+        <w:t xml:space="preserve"> pode entrar nessa te por enquanto</w:t>
       </w:r>
     </w:p>
     <w:p>
@@ -145,8 +169,13 @@
           <w:numId w:val="2"/>
         </w:numPr>
       </w:pPr>
-      <w:r>
-        <w:t xml:space="preserve">Pessoal </w:t>
+      <w:proofErr w:type="gramStart"/>
+      <w:r>
+        <w:t>Pessoal</w:t>
+      </w:r>
+      <w:proofErr w:type="gramEnd"/>
+      <w:r>
+        <w:t xml:space="preserve"> </w:t>
       </w:r>
       <w:r>
         <w:t>N</w:t>
@@ -166,8 +195,13 @@
           <w:numId w:val="2"/>
         </w:numPr>
       </w:pPr>
-      <w:r>
-        <w:t>Pessoal NOME DO PAI</w:t>
+      <w:proofErr w:type="gramStart"/>
+      <w:r>
+        <w:t>Pessoal</w:t>
+      </w:r>
+      <w:proofErr w:type="gramEnd"/>
+      <w:r>
+        <w:t xml:space="preserve"> NOME DO PAI</w:t>
       </w:r>
       <w:r>
         <w:t xml:space="preserve"> (campo escrito)</w:t>
@@ -181,8 +215,13 @@
           <w:numId w:val="2"/>
         </w:numPr>
       </w:pPr>
-      <w:r>
-        <w:t>Pessoal NOME DA MÃE</w:t>
+      <w:proofErr w:type="gramStart"/>
+      <w:r>
+        <w:t>Pessoal</w:t>
+      </w:r>
+      <w:proofErr w:type="gramEnd"/>
+      <w:r>
+        <w:t xml:space="preserve"> NOME DA MÃE</w:t>
       </w:r>
       <w:r>
         <w:t xml:space="preserve"> (campo escrito)</w:t>
@@ -208,8 +247,13 @@
           <w:numId w:val="2"/>
         </w:numPr>
       </w:pPr>
-      <w:r>
-        <w:t>Pessoal Sexo (escrito)</w:t>
+      <w:proofErr w:type="gramStart"/>
+      <w:r>
+        <w:t>Pessoal</w:t>
+      </w:r>
+      <w:proofErr w:type="gramEnd"/>
+      <w:r>
+        <w:t xml:space="preserve"> Sexo (escrito)</w:t>
       </w:r>
     </w:p>
     <w:p>
@@ -371,10 +415,18 @@
         </w:numPr>
       </w:pPr>
       <w:r>
-        <w:t>Trabalho Horário (selecionável) (entrada e saída)</w:t>
-      </w:r>
-      <w:r>
-        <w:t>(mostrar horas dia e semana)</w:t>
+        <w:t xml:space="preserve">Trabalho Horário (selecionável) (entrada e </w:t>
+      </w:r>
+      <w:proofErr w:type="gramStart"/>
+      <w:r>
+        <w:t>saída)</w:t>
+      </w:r>
+      <w:r>
+        <w:t>(</w:t>
+      </w:r>
+      <w:proofErr w:type="gramEnd"/>
+      <w:r>
+        <w:t>mostrar horas dia e semana)</w:t>
       </w:r>
     </w:p>
     <w:p>
@@ -473,19 +525,43 @@
         </w:numPr>
       </w:pPr>
       <w:r>
-        <w:t>Barra de pesquisa ( por nome ou por cpf ou por código de funcionário)</w:t>
-      </w:r>
-    </w:p>
-    <w:p>
-      <w:pPr>
-        <w:pStyle w:val="PargrafodaLista"/>
-        <w:numPr>
-          <w:ilvl w:val="1"/>
-          <w:numId w:val="2"/>
-        </w:numPr>
-      </w:pPr>
-      <w:r>
-        <w:t xml:space="preserve">Situação do funcionário (selecionável)(se foi demitido, contratado) </w:t>
+        <w:t xml:space="preserve">Barra de pesquisa </w:t>
+      </w:r>
+      <w:proofErr w:type="gramStart"/>
+      <w:r>
+        <w:t>( por</w:t>
+      </w:r>
+      <w:proofErr w:type="gramEnd"/>
+      <w:r>
+        <w:t xml:space="preserve"> nome ou por </w:t>
+      </w:r>
+      <w:proofErr w:type="spellStart"/>
+      <w:r>
+        <w:t>cpf</w:t>
+      </w:r>
+      <w:proofErr w:type="spellEnd"/>
+      <w:r>
+        <w:t xml:space="preserve"> ou por código de funcionário)</w:t>
+      </w:r>
+    </w:p>
+    <w:p>
+      <w:pPr>
+        <w:pStyle w:val="PargrafodaLista"/>
+        <w:numPr>
+          <w:ilvl w:val="1"/>
+          <w:numId w:val="2"/>
+        </w:numPr>
+      </w:pPr>
+      <w:r>
+        <w:t>Situação do funcionário (selecionável</w:t>
+      </w:r>
+      <w:proofErr w:type="gramStart"/>
+      <w:r>
+        <w:t>)(</w:t>
+      </w:r>
+      <w:proofErr w:type="gramEnd"/>
+      <w:r>
+        <w:t xml:space="preserve">se foi demitido, contratado) </w:t>
       </w:r>
     </w:p>
     <w:p>
@@ -566,7 +642,23 @@
         </w:numPr>
       </w:pPr>
       <w:r>
-        <w:t>Um botão que ao clicar pede a senha apenas uma vez para mostrar os campos abaixo ( após colocar em um não precisar colocar nos outros até logar novamente)</w:t>
+        <w:t xml:space="preserve">Um botão que ao clicar pede a senha apenas uma vez para mostrar os campos abaixo </w:t>
+      </w:r>
+      <w:proofErr w:type="gramStart"/>
+      <w:r>
+        <w:t>( após</w:t>
+      </w:r>
+      <w:proofErr w:type="gramEnd"/>
+      <w:r>
+        <w:t xml:space="preserve"> colocar em um não precisar colocar nos outros até </w:t>
+      </w:r>
+      <w:proofErr w:type="spellStart"/>
+      <w:r>
+        <w:t>logar</w:t>
+      </w:r>
+      <w:proofErr w:type="spellEnd"/>
+      <w:r>
+        <w:t xml:space="preserve"> novamente)</w:t>
       </w:r>
     </w:p>
     <w:p>
@@ -626,10 +718,18 @@
         </w:numPr>
       </w:pPr>
       <w:r>
-        <w:t>Botão para realizar alteração de informações ( mesmo</w:t>
-      </w:r>
-      <w:r>
-        <w:t>s campos do que o de cadastro)</w:t>
+        <w:t xml:space="preserve">Botão para realizar alteração de informações </w:t>
+      </w:r>
+      <w:proofErr w:type="gramStart"/>
+      <w:r>
+        <w:t>( mesmo</w:t>
+      </w:r>
+      <w:r>
+        <w:t>s</w:t>
+      </w:r>
+      <w:proofErr w:type="gramEnd"/>
+      <w:r>
+        <w:t xml:space="preserve"> campos do que o de cadastro)</w:t>
       </w:r>
     </w:p>
     <w:p>
@@ -650,7 +750,15 @@
     </w:p>
     <w:p>
       <w:r>
-        <w:t>Descrição: tela de demissão de funcionários, apenas pessoal do rh pode entrar nessa te por enquanto</w:t>
+        <w:t xml:space="preserve">Descrição: tela de demissão de funcionários, apenas pessoal do </w:t>
+      </w:r>
+      <w:proofErr w:type="spellStart"/>
+      <w:r>
+        <w:t>rh</w:t>
+      </w:r>
+      <w:proofErr w:type="spellEnd"/>
+      <w:r>
+        <w:t xml:space="preserve"> pode entrar nessa te por enquanto</w:t>
       </w:r>
     </w:p>
     <w:p>
@@ -726,7 +834,25 @@
     </w:p>
     <w:p>
       <w:r>
-        <w:t xml:space="preserve">Descrição: essa tela por hora irá fazer parte do rh porém será migrado pra o financeiro todas as telas do financeiro devem ficar juntas do sistema de rh já que é executado por um única pessoa. Quando </w:t>
+        <w:t xml:space="preserve">Descrição: essa tela por hora irá fazer parte do </w:t>
+      </w:r>
+      <w:proofErr w:type="spellStart"/>
+      <w:proofErr w:type="gramStart"/>
+      <w:r>
+        <w:t>rh</w:t>
+      </w:r>
+      <w:proofErr w:type="spellEnd"/>
+      <w:proofErr w:type="gramEnd"/>
+      <w:r>
+        <w:t xml:space="preserve"> porém será migrado pra o financeiro todas as telas do financeiro devem ficar juntas do sistema de </w:t>
+      </w:r>
+      <w:proofErr w:type="spellStart"/>
+      <w:r>
+        <w:t>rh</w:t>
+      </w:r>
+      <w:proofErr w:type="spellEnd"/>
+      <w:r>
+        <w:t xml:space="preserve"> já que é executado por um única pessoa. Quando </w:t>
       </w:r>
       <w:r>
         <w:lastRenderedPageBreak/>
@@ -931,7 +1057,15 @@
         <w:t>Botão de recusar cancelamento</w:t>
       </w:r>
       <w:r>
-        <w:t xml:space="preserve"> (não permite o cancelamento do produto) (necessário dar uma justificativa tipo: pedido já pronto, ou já enviado)</w:t>
+        <w:t xml:space="preserve"> (não permite o cancelamento do produto) (necessário dar uma </w:t>
+      </w:r>
+      <w:proofErr w:type="gramStart"/>
+      <w:r>
+        <w:t>justificativa tipo</w:t>
+      </w:r>
+      <w:proofErr w:type="gramEnd"/>
+      <w:r>
+        <w:t>: pedido já pronto, ou já enviado)</w:t>
       </w:r>
     </w:p>
     <w:p>
@@ -983,7 +1117,28 @@
     </w:p>
     <w:p>
       <w:r>
-        <w:t xml:space="preserve">Descrição: é uma janela que permite a visualização, exclusão, alteração e criação de cargos, no geral é uma lista de cargos, só é possível excluir um cargos que nunca tenha sido usado por ninguém no db  porém é possível dar um falso delete para não aparecer mais também possível renomear sem problemas, alteração e criação são janelas pop up, deletar </w:t>
+        <w:t xml:space="preserve">Descrição: é uma janela que permite a visualização, exclusão, alteração e criação de cargos, no geral é uma lista de cargos, só é possível excluir um cargos que nunca tenha sido usado por ninguém no </w:t>
+      </w:r>
+      <w:proofErr w:type="spellStart"/>
+      <w:proofErr w:type="gramStart"/>
+      <w:r>
+        <w:t>db</w:t>
+      </w:r>
+      <w:proofErr w:type="spellEnd"/>
+      <w:r>
+        <w:t xml:space="preserve">  porém</w:t>
+      </w:r>
+      <w:proofErr w:type="gramEnd"/>
+      <w:r>
+        <w:t xml:space="preserve"> é possível dar um falso delete para não aparecer mais também possível renomear sem problemas, alteração e criação são janelas pop </w:t>
+      </w:r>
+      <w:proofErr w:type="spellStart"/>
+      <w:r>
+        <w:t>up</w:t>
+      </w:r>
+      <w:proofErr w:type="spellEnd"/>
+      <w:r>
+        <w:t xml:space="preserve">, deletar </w:t>
       </w:r>
       <w:r>
         <w:t>gera uma pop</w:t>
@@ -991,12 +1146,14 @@
       <w:r>
         <w:t xml:space="preserve"> </w:t>
       </w:r>
+      <w:proofErr w:type="spellStart"/>
       <w:r>
         <w:t>u</w:t>
       </w:r>
       <w:r>
         <w:t>p</w:t>
       </w:r>
+      <w:proofErr w:type="spellEnd"/>
       <w:r>
         <w:t xml:space="preserve"> de </w:t>
       </w:r>
@@ -1037,7 +1194,15 @@
         </w:numPr>
       </w:pPr>
       <w:r>
-        <w:t>Botão para criar (abre o pop up de criação)</w:t>
+        <w:t xml:space="preserve">Botão para criar (abre o pop </w:t>
+      </w:r>
+      <w:proofErr w:type="spellStart"/>
+      <w:r>
+        <w:t>up</w:t>
+      </w:r>
+      <w:proofErr w:type="spellEnd"/>
+      <w:r>
+        <w:t xml:space="preserve"> de criação)</w:t>
       </w:r>
     </w:p>
     <w:p>
@@ -1131,20 +1296,33 @@
         </w:numPr>
       </w:pPr>
       <w:r>
-        <w:t>Botão alterar (abre o pop up de alteração)</w:t>
-      </w:r>
-    </w:p>
-    <w:p>
-      <w:pPr>
-        <w:pStyle w:val="PargrafodaLista"/>
-        <w:numPr>
-          <w:ilvl w:val="1"/>
-          <w:numId w:val="2"/>
-        </w:numPr>
-      </w:pPr>
-      <w:r>
-        <w:t>Criação pop up</w:t>
-      </w:r>
+        <w:t xml:space="preserve">Botão alterar (abre o pop </w:t>
+      </w:r>
+      <w:proofErr w:type="spellStart"/>
+      <w:r>
+        <w:t>up</w:t>
+      </w:r>
+      <w:proofErr w:type="spellEnd"/>
+      <w:r>
+        <w:t xml:space="preserve"> de alteração)</w:t>
+      </w:r>
+    </w:p>
+    <w:p>
+      <w:pPr>
+        <w:pStyle w:val="PargrafodaLista"/>
+        <w:numPr>
+          <w:ilvl w:val="1"/>
+          <w:numId w:val="2"/>
+        </w:numPr>
+      </w:pPr>
+      <w:r>
+        <w:t xml:space="preserve">Criação pop </w:t>
+      </w:r>
+      <w:proofErr w:type="spellStart"/>
+      <w:r>
+        <w:t>up</w:t>
+      </w:r>
+      <w:proofErr w:type="spellEnd"/>
     </w:p>
     <w:p>
       <w:pPr>
@@ -1191,7 +1369,15 @@
         </w:numPr>
       </w:pPr>
       <w:r>
-        <w:t xml:space="preserve">Alteração pop up (é a mesma coisa </w:t>
+        <w:t xml:space="preserve">Alteração pop </w:t>
+      </w:r>
+      <w:proofErr w:type="spellStart"/>
+      <w:r>
+        <w:t>up</w:t>
+      </w:r>
+      <w:proofErr w:type="spellEnd"/>
+      <w:r>
+        <w:t xml:space="preserve"> (é a mesma coisa </w:t>
       </w:r>
       <w:r>
         <w:t>da criação</w:t>
@@ -1209,7 +1395,15 @@
         </w:numPr>
       </w:pPr>
       <w:r>
-        <w:t>Deletar pop up (janela de sim ou não) (frase: deseja realmente deletar cargo (x))</w:t>
+        <w:t xml:space="preserve">Deletar pop </w:t>
+      </w:r>
+      <w:proofErr w:type="spellStart"/>
+      <w:r>
+        <w:t>up</w:t>
+      </w:r>
+      <w:proofErr w:type="spellEnd"/>
+      <w:r>
+        <w:t xml:space="preserve"> (janela de sim ou não) (frase: deseja realmente deletar cargo (x))</w:t>
       </w:r>
     </w:p>
     <w:p>
@@ -1237,7 +1431,15 @@
         <w:t>pré-determinados</w:t>
       </w:r>
       <w:r>
-        <w:t xml:space="preserve"> e não podem ser excluídos, e os criados pelo próprio rh. A parte de departamentos vai funcionar como o</w:t>
+        <w:t xml:space="preserve"> e não podem ser excluídos, e os criados pelo próprio </w:t>
+      </w:r>
+      <w:proofErr w:type="spellStart"/>
+      <w:r>
+        <w:t>rh</w:t>
+      </w:r>
+      <w:proofErr w:type="spellEnd"/>
+      <w:r>
+        <w:t>. A parte de departamentos vai funcionar como o</w:t>
       </w:r>
       <w:r>
         <w:t xml:space="preserve"> de cargos, porém irá mostrar os fixos sem opção de deletar.</w:t>
@@ -1264,7 +1466,15 @@
         </w:numPr>
       </w:pPr>
       <w:r>
-        <w:t>Botão de criar (abre um pop up para criação do departamento)</w:t>
+        <w:t xml:space="preserve">Botão de criar (abre um pop </w:t>
+      </w:r>
+      <w:proofErr w:type="spellStart"/>
+      <w:r>
+        <w:t>up</w:t>
+      </w:r>
+      <w:proofErr w:type="spellEnd"/>
+      <w:r>
+        <w:t xml:space="preserve"> para criação do departamento)</w:t>
       </w:r>
     </w:p>
     <w:p>
@@ -1339,7 +1549,15 @@
         </w:numPr>
       </w:pPr>
       <w:r>
-        <w:t>Mostrar botão de alterar (abre um pop up de alteração)</w:t>
+        <w:t xml:space="preserve">Mostrar botão de alterar (abre um pop </w:t>
+      </w:r>
+      <w:proofErr w:type="spellStart"/>
+      <w:r>
+        <w:t>up</w:t>
+      </w:r>
+      <w:proofErr w:type="spellEnd"/>
+      <w:r>
+        <w:t xml:space="preserve"> de alteração)</w:t>
       </w:r>
     </w:p>
     <w:p>
@@ -1363,8 +1581,13 @@
         </w:numPr>
       </w:pPr>
       <w:r>
-        <w:t>Criação pop up</w:t>
-      </w:r>
+        <w:t xml:space="preserve">Criação pop </w:t>
+      </w:r>
+      <w:proofErr w:type="spellStart"/>
+      <w:r>
+        <w:t>up</w:t>
+      </w:r>
+      <w:proofErr w:type="spellEnd"/>
     </w:p>
     <w:p>
       <w:pPr>
@@ -1398,9 +1621,21 @@
           <w:numId w:val="2"/>
         </w:numPr>
       </w:pPr>
-      <w:r>
-        <w:t>Sub-Departamento de: (selecionável) (caso não seja um sub departamento vai ter na primeira opção de –não é sub-departamento</w:t>
-      </w:r>
+      <w:proofErr w:type="spellStart"/>
+      <w:proofErr w:type="gramStart"/>
+      <w:r>
+        <w:t>Sub-Departamento</w:t>
+      </w:r>
+      <w:proofErr w:type="spellEnd"/>
+      <w:proofErr w:type="gramEnd"/>
+      <w:r>
+        <w:t xml:space="preserve"> de: (selecionável) (caso não seja um sub departamento vai ter na primeira opção de –não é </w:t>
+      </w:r>
+      <w:proofErr w:type="spellStart"/>
+      <w:r>
+        <w:t>sub-departamento</w:t>
+      </w:r>
+      <w:proofErr w:type="spellEnd"/>
       <w:r>
         <w:t>—</w:t>
       </w:r>
@@ -1414,19 +1649,35 @@
         </w:numPr>
       </w:pPr>
       <w:r>
-        <w:t>Alteração pop up (é a mesma coisa da criação, apenas carrega os dados já existentes)</w:t>
-      </w:r>
-    </w:p>
-    <w:p>
-      <w:pPr>
-        <w:pStyle w:val="PargrafodaLista"/>
-        <w:numPr>
-          <w:ilvl w:val="1"/>
-          <w:numId w:val="2"/>
-        </w:numPr>
-      </w:pPr>
-      <w:r>
-        <w:t>Deletar pop up (janela de sim ou não) (frase: deseja realmente deletar esse departamento (x))</w:t>
+        <w:t xml:space="preserve">Alteração pop </w:t>
+      </w:r>
+      <w:proofErr w:type="spellStart"/>
+      <w:r>
+        <w:t>up</w:t>
+      </w:r>
+      <w:proofErr w:type="spellEnd"/>
+      <w:r>
+        <w:t xml:space="preserve"> (é a mesma coisa da criação, apenas carrega os dados já existentes)</w:t>
+      </w:r>
+    </w:p>
+    <w:p>
+      <w:pPr>
+        <w:pStyle w:val="PargrafodaLista"/>
+        <w:numPr>
+          <w:ilvl w:val="1"/>
+          <w:numId w:val="2"/>
+        </w:numPr>
+      </w:pPr>
+      <w:r>
+        <w:t xml:space="preserve">Deletar pop </w:t>
+      </w:r>
+      <w:proofErr w:type="spellStart"/>
+      <w:r>
+        <w:t>up</w:t>
+      </w:r>
+      <w:proofErr w:type="spellEnd"/>
+      <w:r>
+        <w:t xml:space="preserve"> (janela de sim ou não) (frase: deseja realmente deletar esse departamento (x))</w:t>
       </w:r>
     </w:p>
     <w:p/>
@@ -1598,7 +1849,15 @@
         </w:numPr>
       </w:pPr>
       <w:r>
-        <w:t>Se a situação já foi resolvida (caso já tenha colocar um botão de guardar)</w:t>
+        <w:t xml:space="preserve">Se a situação já foi resolvida (caso já </w:t>
+      </w:r>
+      <w:proofErr w:type="gramStart"/>
+      <w:r>
+        <w:t>tenha</w:t>
+      </w:r>
+      <w:proofErr w:type="gramEnd"/>
+      <w:r>
+        <w:t xml:space="preserve"> colocar um botão de guardar)</w:t>
       </w:r>
     </w:p>
     <w:p/>
@@ -1621,7 +1880,15 @@
         <w:t>Descrição: Uma tela onde mostra uma lista de clientes, nessa janela é possível ver todos os clientes e ver os pedidos deles</w:t>
       </w:r>
       <w:r>
-        <w:t>, é necessário colocar senha para visualizar as informações mais pessoais dos cliente (necessário apenas uma vez)</w:t>
+        <w:t xml:space="preserve">, é necessário colocar senha para visualizar as informações mais pessoais </w:t>
+      </w:r>
+      <w:proofErr w:type="gramStart"/>
+      <w:r>
+        <w:t>dos cliente</w:t>
+      </w:r>
+      <w:proofErr w:type="gramEnd"/>
+      <w:r>
+        <w:t xml:space="preserve"> (necessário apenas uma vez)</w:t>
       </w:r>
     </w:p>
     <w:p>
@@ -1645,19 +1912,43 @@
         </w:numPr>
       </w:pPr>
       <w:r>
-        <w:t>Barra de Pesquisa (nome cliente, marca, cpf, cnpj)</w:t>
-      </w:r>
-    </w:p>
-    <w:p>
-      <w:pPr>
-        <w:pStyle w:val="PargrafodaLista"/>
-        <w:numPr>
-          <w:ilvl w:val="1"/>
-          <w:numId w:val="2"/>
-        </w:numPr>
-      </w:pPr>
-      <w:r>
-        <w:t>Botão de criar (abre um pop up para a criação do cliente)</w:t>
+        <w:t xml:space="preserve">Barra de Pesquisa (nome cliente, marca, </w:t>
+      </w:r>
+      <w:proofErr w:type="spellStart"/>
+      <w:r>
+        <w:t>cpf</w:t>
+      </w:r>
+      <w:proofErr w:type="spellEnd"/>
+      <w:r>
+        <w:t xml:space="preserve">, </w:t>
+      </w:r>
+      <w:proofErr w:type="spellStart"/>
+      <w:r>
+        <w:t>cnpj</w:t>
+      </w:r>
+      <w:proofErr w:type="spellEnd"/>
+      <w:r>
+        <w:t>)</w:t>
+      </w:r>
+    </w:p>
+    <w:p>
+      <w:pPr>
+        <w:pStyle w:val="PargrafodaLista"/>
+        <w:numPr>
+          <w:ilvl w:val="1"/>
+          <w:numId w:val="2"/>
+        </w:numPr>
+      </w:pPr>
+      <w:r>
+        <w:t xml:space="preserve">Botão de criar (abre um pop </w:t>
+      </w:r>
+      <w:proofErr w:type="spellStart"/>
+      <w:r>
+        <w:t>up</w:t>
+      </w:r>
+      <w:proofErr w:type="spellEnd"/>
+      <w:r>
+        <w:t xml:space="preserve"> para a criação do cliente)</w:t>
       </w:r>
     </w:p>
     <w:p>
@@ -1705,7 +1996,15 @@
         </w:numPr>
       </w:pPr>
       <w:r>
-        <w:t>Botão visualizar (abre um pop up para a visualização de informação)</w:t>
+        <w:t xml:space="preserve">Botão visualizar (abre um pop </w:t>
+      </w:r>
+      <w:proofErr w:type="spellStart"/>
+      <w:r>
+        <w:t>up</w:t>
+      </w:r>
+      <w:proofErr w:type="spellEnd"/>
+      <w:r>
+        <w:t xml:space="preserve"> para a visualização de informação)</w:t>
       </w:r>
     </w:p>
     <w:p>
@@ -1720,8 +2019,13 @@
         <w:t>Poder abrir uma janela</w:t>
       </w:r>
       <w:r>
-        <w:t xml:space="preserve"> pop up</w:t>
-      </w:r>
+        <w:t xml:space="preserve"> pop </w:t>
+      </w:r>
+      <w:proofErr w:type="spellStart"/>
+      <w:r>
+        <w:t>up</w:t>
+      </w:r>
+      <w:proofErr w:type="spellEnd"/>
       <w:r>
         <w:t xml:space="preserve"> com mais detalhamento sobre os pedidos (inicialmente apenas aparece o número e se já está pago, em produção ou terminado)</w:t>
       </w:r>
@@ -1768,8 +2072,13 @@
           <w:numId w:val="2"/>
         </w:numPr>
       </w:pPr>
-      <w:r>
-        <w:t>Pessoal NOME (escrito)</w:t>
+      <w:proofErr w:type="gramStart"/>
+      <w:r>
+        <w:t>Pessoal</w:t>
+      </w:r>
+      <w:proofErr w:type="gramEnd"/>
+      <w:r>
+        <w:t xml:space="preserve"> NOME (escrito)</w:t>
       </w:r>
     </w:p>
     <w:p>
@@ -1902,7 +2211,15 @@
         </w:numPr>
       </w:pPr>
       <w:r>
-        <w:t>Entrega Endereço (selecionável)(pode ser entregar neste endereço, retirada, entregar em outro endereço, caso seja a última opção abrir um novo conjunto de campos de endereço)</w:t>
+        <w:t>Entrega Endereço (selecionável</w:t>
+      </w:r>
+      <w:proofErr w:type="gramStart"/>
+      <w:r>
+        <w:t>)(</w:t>
+      </w:r>
+      <w:proofErr w:type="gramEnd"/>
+      <w:r>
+        <w:t>pode ser entregar neste endereço, retirada, entregar em outro endereço, caso seja a última opção abrir um novo conjunto de campos de endereço)</w:t>
       </w:r>
     </w:p>
     <w:p>
@@ -1967,19 +2284,35 @@
         </w:numPr>
       </w:pPr>
       <w:r>
-        <w:t>Botão de Novo Pedido (abre pop up de cadastro)</w:t>
-      </w:r>
-    </w:p>
-    <w:p>
-      <w:pPr>
-        <w:pStyle w:val="PargrafodaLista"/>
-        <w:numPr>
-          <w:ilvl w:val="1"/>
-          <w:numId w:val="2"/>
-        </w:numPr>
-      </w:pPr>
-      <w:r>
-        <w:t>Barra de pesquisa (escrito) (pesquisa por cpf, nome cliente)</w:t>
+        <w:t xml:space="preserve">Botão de Novo Pedido (abre pop </w:t>
+      </w:r>
+      <w:proofErr w:type="spellStart"/>
+      <w:r>
+        <w:t>up</w:t>
+      </w:r>
+      <w:proofErr w:type="spellEnd"/>
+      <w:r>
+        <w:t xml:space="preserve"> de cadastro)</w:t>
+      </w:r>
+    </w:p>
+    <w:p>
+      <w:pPr>
+        <w:pStyle w:val="PargrafodaLista"/>
+        <w:numPr>
+          <w:ilvl w:val="1"/>
+          <w:numId w:val="2"/>
+        </w:numPr>
+      </w:pPr>
+      <w:r>
+        <w:t xml:space="preserve">Barra de pesquisa (escrito) (pesquisa por </w:t>
+      </w:r>
+      <w:proofErr w:type="spellStart"/>
+      <w:r>
+        <w:t>cpf</w:t>
+      </w:r>
+      <w:proofErr w:type="spellEnd"/>
+      <w:r>
+        <w:t>, nome cliente)</w:t>
       </w:r>
     </w:p>
     <w:p>
@@ -2045,8 +2378,13 @@
         </w:numPr>
       </w:pPr>
       <w:r>
-        <w:t>Mostrar data de inicio</w:t>
-      </w:r>
+        <w:t xml:space="preserve">Mostrar data de </w:t>
+      </w:r>
+      <w:proofErr w:type="gramStart"/>
+      <w:r>
+        <w:t>inicio</w:t>
+      </w:r>
+      <w:proofErr w:type="gramEnd"/>
     </w:p>
     <w:p>
       <w:pPr>
@@ -2108,7 +2446,15 @@
         </w:numPr>
       </w:pPr>
       <w:r>
-        <w:t xml:space="preserve">Mostrar cpf </w:t>
+        <w:t xml:space="preserve">Mostrar </w:t>
+      </w:r>
+      <w:proofErr w:type="spellStart"/>
+      <w:r>
+        <w:t>cpf</w:t>
+      </w:r>
+      <w:proofErr w:type="spellEnd"/>
+      <w:r>
+        <w:t xml:space="preserve"> </w:t>
       </w:r>
     </w:p>
     <w:p>
@@ -2132,8 +2478,13 @@
         </w:numPr>
       </w:pPr>
       <w:r>
-        <w:t>Mostrar cnpj</w:t>
-      </w:r>
+        <w:t xml:space="preserve">Mostrar </w:t>
+      </w:r>
+      <w:proofErr w:type="spellStart"/>
+      <w:r>
+        <w:t>cnpj</w:t>
+      </w:r>
+      <w:proofErr w:type="spellEnd"/>
     </w:p>
     <w:p>
       <w:pPr>
@@ -2374,7 +2725,23 @@
         </w:numPr>
       </w:pPr>
       <w:r>
-        <w:t>Mostra uma seção de cliente (Nome, cpf, marca, cnpj)</w:t>
+        <w:t xml:space="preserve">Mostra uma seção de cliente (Nome, </w:t>
+      </w:r>
+      <w:proofErr w:type="spellStart"/>
+      <w:r>
+        <w:t>cpf</w:t>
+      </w:r>
+      <w:proofErr w:type="spellEnd"/>
+      <w:r>
+        <w:t xml:space="preserve">, marca, </w:t>
+      </w:r>
+      <w:proofErr w:type="spellStart"/>
+      <w:r>
+        <w:t>cnpj</w:t>
+      </w:r>
+      <w:proofErr w:type="spellEnd"/>
+      <w:r>
+        <w:t>)</w:t>
       </w:r>
     </w:p>
     <w:p>
@@ -2549,6 +2916,9 @@
       <w:r>
         <w:t>GESTOR DE PRODUÇÃO – TELA INICIAL</w:t>
       </w:r>
+      <w:r>
+        <w:t xml:space="preserve"> (Métricas)</w:t>
+      </w:r>
     </w:p>
     <w:p>
       <w:r>
@@ -2591,18 +2961,15 @@
     <w:p/>
     <w:p>
       <w:r>
-        <w:t>GESTOR DE PRODUÇÃO</w:t>
-      </w:r>
-      <w:r>
-        <w:t xml:space="preserve"> – CRIAÇÃO DE PROCESSOS</w:t>
-      </w:r>
-    </w:p>
-    <w:p>
-      <w:r>
-        <w:t>Descrição: Um Gestor de produção pode criar processos para os setores e assim mapear via uma máquina de código de barras em qual processo esse produto está, quando um pedido for criado ele pode ter diversos produtos logo deve ser adicionado da seguinte maneira c</w:t>
-      </w:r>
-      <w:r>
-        <w:t>ódigo do pedido – número do produto ex: 10001-02 ou seja é o pedido 10001 e o produto em questão é o segundo na produção.</w:t>
+        <w:t xml:space="preserve">GESTOR DE PRODUÇÃO – </w:t>
+      </w:r>
+      <w:r>
+        <w:t>MENSAGENS</w:t>
+      </w:r>
+    </w:p>
+    <w:p>
+      <w:r>
+        <w:t>Descrição: Avisa o pessoal de vendas eventuais problemas que podem vir a ocasionar travamento em alguma parte da produção de algum produto do pedido</w:t>
       </w:r>
     </w:p>
     <w:p>
@@ -2626,95 +2993,398 @@
         </w:numPr>
       </w:pPr>
       <w:r>
-        <w:t>Código do funcionário responsável pelo processo (escrito)</w:t>
-      </w:r>
-    </w:p>
-    <w:p>
-      <w:pPr>
-        <w:pStyle w:val="PargrafodaLista"/>
-        <w:numPr>
-          <w:ilvl w:val="1"/>
-          <w:numId w:val="2"/>
-        </w:numPr>
-      </w:pPr>
-      <w:r>
-        <w:t>Mostrar Nome do responsável pelo processo</w:t>
-      </w:r>
-    </w:p>
-    <w:p>
-      <w:pPr>
-        <w:pStyle w:val="PargrafodaLista"/>
-        <w:numPr>
-          <w:ilvl w:val="1"/>
-          <w:numId w:val="2"/>
-        </w:numPr>
-      </w:pPr>
-      <w:r>
-        <w:t>Código da máquina de código de barras (escrito)</w:t>
-      </w:r>
-    </w:p>
-    <w:p>
-      <w:pPr>
-        <w:pStyle w:val="PargrafodaLista"/>
-        <w:numPr>
-          <w:ilvl w:val="1"/>
-          <w:numId w:val="2"/>
-        </w:numPr>
-      </w:pPr>
-      <w:r>
-        <w:t>Nome do processo (escrito)</w:t>
-      </w:r>
-    </w:p>
-    <w:p>
-      <w:pPr>
-        <w:pStyle w:val="PargrafodaLista"/>
-        <w:numPr>
-          <w:ilvl w:val="1"/>
-          <w:numId w:val="2"/>
-        </w:numPr>
-      </w:pPr>
-      <w:r>
-        <w:t>Descrição do processo (texto)</w:t>
-      </w:r>
-    </w:p>
-    <w:p>
-      <w:pPr>
-        <w:pStyle w:val="PargrafodaLista"/>
-        <w:numPr>
-          <w:ilvl w:val="1"/>
+        <w:t>Barra de pesquisa (escrito) (</w:t>
+      </w:r>
+      <w:proofErr w:type="spellStart"/>
+      <w:r>
+        <w:t>messagens</w:t>
+      </w:r>
+      <w:proofErr w:type="spellEnd"/>
+      <w:r>
+        <w:t xml:space="preserve"> dos pedidos)</w:t>
+      </w:r>
+    </w:p>
+    <w:p>
+      <w:pPr>
+        <w:pStyle w:val="PargrafodaLista"/>
+        <w:numPr>
+          <w:ilvl w:val="1"/>
+          <w:numId w:val="2"/>
+        </w:numPr>
+      </w:pPr>
+      <w:r>
+        <w:t xml:space="preserve">Botão nova mensagem (abre um pop </w:t>
+      </w:r>
+      <w:proofErr w:type="spellStart"/>
+      <w:r>
+        <w:t>up</w:t>
+      </w:r>
+      <w:proofErr w:type="spellEnd"/>
+      <w:r>
+        <w:t xml:space="preserve"> de criação)</w:t>
+      </w:r>
+    </w:p>
+    <w:p>
+      <w:pPr>
+        <w:pStyle w:val="PargrafodaLista"/>
+        <w:numPr>
+          <w:ilvl w:val="1"/>
+          <w:numId w:val="2"/>
+        </w:numPr>
+      </w:pPr>
+      <w:r>
+        <w:t>Situação (selecionável) (Em resolução, resolvido, vencido)</w:t>
+      </w:r>
+    </w:p>
+    <w:p>
+      <w:pPr>
+        <w:pStyle w:val="PargrafodaLista"/>
+        <w:numPr>
+          <w:ilvl w:val="1"/>
+          <w:numId w:val="2"/>
+        </w:numPr>
+      </w:pPr>
+      <w:r>
+        <w:t xml:space="preserve">Mostrar </w:t>
+      </w:r>
+      <w:r>
+        <w:t>Lista de mensagens de pedidos</w:t>
+      </w:r>
+    </w:p>
+    <w:p>
+      <w:pPr>
+        <w:pStyle w:val="PargrafodaLista"/>
+        <w:numPr>
+          <w:ilvl w:val="2"/>
+          <w:numId w:val="2"/>
+        </w:numPr>
+      </w:pPr>
+      <w:r>
+        <w:t xml:space="preserve">Mostrar </w:t>
+      </w:r>
+      <w:r>
+        <w:t>Código do pedido</w:t>
+      </w:r>
+    </w:p>
+    <w:p>
+      <w:pPr>
+        <w:pStyle w:val="PargrafodaLista"/>
+        <w:numPr>
+          <w:ilvl w:val="2"/>
+          <w:numId w:val="2"/>
+        </w:numPr>
+      </w:pPr>
+      <w:r>
+        <w:t xml:space="preserve">Mostrar </w:t>
+      </w:r>
+      <w:r>
+        <w:t>Numeração do produto</w:t>
+      </w:r>
+    </w:p>
+    <w:p>
+      <w:pPr>
+        <w:pStyle w:val="PargrafodaLista"/>
+        <w:numPr>
+          <w:ilvl w:val="2"/>
+          <w:numId w:val="2"/>
+        </w:numPr>
+      </w:pPr>
+      <w:r>
+        <w:t xml:space="preserve">Mostrar </w:t>
+      </w:r>
+      <w:r>
+        <w:t>Nome do cliente</w:t>
+      </w:r>
+    </w:p>
+    <w:p>
+      <w:pPr>
+        <w:pStyle w:val="PargrafodaLista"/>
+        <w:numPr>
+          <w:ilvl w:val="2"/>
+          <w:numId w:val="2"/>
+        </w:numPr>
+      </w:pPr>
+      <w:r>
+        <w:t xml:space="preserve">Mostrar </w:t>
+      </w:r>
+      <w:r>
+        <w:t>Descrição do ocorrido</w:t>
+      </w:r>
+    </w:p>
+    <w:p>
+      <w:pPr>
+        <w:pStyle w:val="PargrafodaLista"/>
+        <w:numPr>
+          <w:ilvl w:val="2"/>
           <w:numId w:val="2"/>
         </w:numPr>
       </w:pPr>
       <w:r>
         <w:lastRenderedPageBreak/>
-        <w:t>Esse processo é opcional ao vendas</w:t>
-      </w:r>
-      <w:r>
-        <w:t>?</w:t>
-      </w:r>
-      <w:r>
-        <w:t xml:space="preserve"> (botão rádio)</w:t>
-      </w:r>
-      <w:r>
-        <w:t xml:space="preserve"> (</w:t>
-      </w:r>
-      <w:r>
-        <w:t xml:space="preserve"> se sim </w:t>
-      </w:r>
-      <w:r>
-        <w:t>mostra no campo de vendas</w:t>
-      </w:r>
-      <w:r>
-        <w:t xml:space="preserve"> - </w:t>
-      </w:r>
-      <w:r>
-        <w:t>normalmente para processos de personalização</w:t>
-      </w:r>
-      <w:r>
-        <w:t>, se não entra como campo obrigatório</w:t>
-      </w:r>
-      <w:r>
-        <w:t xml:space="preserve"> na produção</w:t>
+        <w:t xml:space="preserve">Mostrar </w:t>
+      </w:r>
+      <w:r>
+        <w:t xml:space="preserve">Situação atual (se foi </w:t>
+      </w:r>
+      <w:proofErr w:type="gramStart"/>
+      <w:r>
+        <w:t>resolvido ,</w:t>
+      </w:r>
+      <w:proofErr w:type="gramEnd"/>
+      <w:r>
+        <w:t xml:space="preserve"> se está em resolução, vencido (passou da data prevista de resolução)</w:t>
+      </w:r>
+    </w:p>
+    <w:p>
+      <w:pPr>
+        <w:pStyle w:val="PargrafodaLista"/>
+        <w:numPr>
+          <w:ilvl w:val="2"/>
+          <w:numId w:val="2"/>
+        </w:numPr>
+      </w:pPr>
+      <w:r>
+        <w:t xml:space="preserve">Mostrar </w:t>
+      </w:r>
+      <w:r>
+        <w:t>Data de criação da mensagem</w:t>
+      </w:r>
+    </w:p>
+    <w:p>
+      <w:pPr>
+        <w:pStyle w:val="PargrafodaLista"/>
+        <w:numPr>
+          <w:ilvl w:val="2"/>
+          <w:numId w:val="2"/>
+        </w:numPr>
+      </w:pPr>
+      <w:r>
+        <w:t xml:space="preserve">Mostrar </w:t>
+      </w:r>
+      <w:r>
+        <w:t>Data prevista de finalização (caso tenha finalizado é data de finalização)</w:t>
+      </w:r>
+    </w:p>
+    <w:p>
+      <w:pPr>
+        <w:pStyle w:val="PargrafodaLista"/>
+        <w:numPr>
+          <w:ilvl w:val="2"/>
+          <w:numId w:val="2"/>
+        </w:numPr>
+      </w:pPr>
+      <w:r>
+        <w:t xml:space="preserve">Botão de alterar (POP UP) (permite alterar informações como data de previsão e o ocorrido) </w:t>
+      </w:r>
+    </w:p>
+    <w:p>
+      <w:pPr>
+        <w:pStyle w:val="PargrafodaLista"/>
+        <w:numPr>
+          <w:ilvl w:val="2"/>
+          <w:numId w:val="2"/>
+        </w:numPr>
+      </w:pPr>
+      <w:r>
+        <w:t>Botão de resolvido (avisa os vendedores que o problema foi solucionado)</w:t>
+      </w:r>
+    </w:p>
+    <w:p>
+      <w:pPr>
+        <w:pStyle w:val="PargrafodaLista"/>
+        <w:numPr>
+          <w:ilvl w:val="2"/>
+          <w:numId w:val="2"/>
+        </w:numPr>
+      </w:pPr>
+      <w:r>
+        <w:t xml:space="preserve">Botão de </w:t>
+      </w:r>
+      <w:proofErr w:type="gramStart"/>
+      <w:r>
+        <w:t>cancelar( cancela</w:t>
+      </w:r>
+      <w:proofErr w:type="gramEnd"/>
+      <w:r>
+        <w:t xml:space="preserve"> a mensagem, mas ainda fica armazenada)</w:t>
+      </w:r>
+    </w:p>
+    <w:p>
+      <w:pPr>
+        <w:pStyle w:val="PargrafodaLista"/>
+        <w:numPr>
+          <w:ilvl w:val="1"/>
+          <w:numId w:val="2"/>
+        </w:numPr>
+      </w:pPr>
+      <w:r>
+        <w:t>Criação de Mensagens (JANELA POP UP)</w:t>
+      </w:r>
+    </w:p>
+    <w:p>
+      <w:pPr>
+        <w:pStyle w:val="PargrafodaLista"/>
+        <w:numPr>
+          <w:ilvl w:val="2"/>
+          <w:numId w:val="2"/>
+        </w:numPr>
+      </w:pPr>
+      <w:r>
+        <w:t xml:space="preserve">Botão para selecionar um pedido (janela pop </w:t>
+      </w:r>
+      <w:proofErr w:type="spellStart"/>
+      <w:r>
+        <w:t>up</w:t>
+      </w:r>
+      <w:proofErr w:type="spellEnd"/>
+      <w:r>
+        <w:t xml:space="preserve"> 2)</w:t>
+      </w:r>
+    </w:p>
+    <w:p>
+      <w:pPr>
+        <w:pStyle w:val="PargrafodaLista"/>
+        <w:numPr>
+          <w:ilvl w:val="2"/>
+          <w:numId w:val="2"/>
+        </w:numPr>
+      </w:pPr>
+      <w:r>
+        <w:t xml:space="preserve">Mostrar </w:t>
+      </w:r>
+      <w:proofErr w:type="spellStart"/>
+      <w:r>
+        <w:t>cód</w:t>
+      </w:r>
+      <w:proofErr w:type="spellEnd"/>
+      <w:r>
+        <w:t xml:space="preserve"> pedido</w:t>
+      </w:r>
+    </w:p>
+    <w:p>
+      <w:pPr>
+        <w:pStyle w:val="PargrafodaLista"/>
+        <w:numPr>
+          <w:ilvl w:val="2"/>
+          <w:numId w:val="2"/>
+        </w:numPr>
+      </w:pPr>
+      <w:r>
+        <w:t>Mostrar Cliente</w:t>
+      </w:r>
+    </w:p>
+    <w:p>
+      <w:pPr>
+        <w:pStyle w:val="PargrafodaLista"/>
+        <w:numPr>
+          <w:ilvl w:val="2"/>
+          <w:numId w:val="2"/>
+        </w:numPr>
+      </w:pPr>
+      <w:r>
+        <w:t>Mostrar Marca</w:t>
+      </w:r>
+    </w:p>
+    <w:p>
+      <w:pPr>
+        <w:pStyle w:val="PargrafodaLista"/>
+        <w:numPr>
+          <w:ilvl w:val="2"/>
+          <w:numId w:val="2"/>
+        </w:numPr>
+      </w:pPr>
+      <w:r>
+        <w:t>Ocorrido (texto) (campo para descrever o ocorrido)</w:t>
+      </w:r>
+    </w:p>
+    <w:p>
+      <w:pPr>
+        <w:pStyle w:val="PargrafodaLista"/>
+        <w:numPr>
+          <w:ilvl w:val="2"/>
+          <w:numId w:val="2"/>
+        </w:numPr>
+      </w:pPr>
+      <w:r>
+        <w:t>Data de previsão (texto) (campo para a data prevista de resolução do problema)</w:t>
+      </w:r>
+    </w:p>
+    <w:p>
+      <w:pPr>
+        <w:pStyle w:val="PargrafodaLista"/>
+        <w:numPr>
+          <w:ilvl w:val="2"/>
+          <w:numId w:val="2"/>
+        </w:numPr>
+      </w:pPr>
+      <w:r>
+        <w:t>Botão de criar</w:t>
+      </w:r>
+    </w:p>
+    <w:p>
+      <w:pPr>
+        <w:pStyle w:val="PargrafodaLista"/>
+        <w:numPr>
+          <w:ilvl w:val="2"/>
+          <w:numId w:val="2"/>
+        </w:numPr>
+      </w:pPr>
+      <w:r>
+        <w:t>Botão de cancelar</w:t>
+      </w:r>
+    </w:p>
+    <w:p/>
+    <w:p>
+      <w:r>
+        <w:t>GESTOR DE PRODUÇÃO – PROCESSOS</w:t>
+      </w:r>
+    </w:p>
+    <w:p>
+      <w:r>
+        <w:t xml:space="preserve">Descrição: Um Gestor de produção pode criar processos para os setores e assim mapear via uma máquina de código de barras em qual processo esse produto está, quando um pedido for criado ele pode ter diversos produtos logo deve ser adicionado da seguinte maneira código do pedido – número do produto </w:t>
+      </w:r>
+      <w:proofErr w:type="spellStart"/>
+      <w:r>
+        <w:t>ex</w:t>
+      </w:r>
+      <w:proofErr w:type="spellEnd"/>
+      <w:r>
+        <w:t>: 10001-02 ou seja é o pedido 10001 e o produto em questão é o segundo na produção.</w:t>
+      </w:r>
+    </w:p>
+    <w:p>
+      <w:pPr>
+        <w:pStyle w:val="PargrafodaLista"/>
+        <w:numPr>
+          <w:ilvl w:val="0"/>
+          <w:numId w:val="2"/>
+        </w:numPr>
+      </w:pPr>
+      <w:r>
+        <w:t>Campos necessários</w:t>
+      </w:r>
+    </w:p>
+    <w:p>
+      <w:pPr>
+        <w:pStyle w:val="PargrafodaLista"/>
+        <w:numPr>
+          <w:ilvl w:val="1"/>
+          <w:numId w:val="2"/>
+        </w:numPr>
+      </w:pPr>
+      <w:r>
+        <w:t>Barra de pesquisa (escrito) (</w:t>
+      </w:r>
+      <w:r>
+        <w:t xml:space="preserve">nome do processo, </w:t>
+      </w:r>
+      <w:proofErr w:type="spellStart"/>
+      <w:r>
+        <w:t>cód</w:t>
+      </w:r>
+      <w:proofErr w:type="spellEnd"/>
+      <w:r>
+        <w:t xml:space="preserve"> processo</w:t>
       </w:r>
       <w:r>
         <w:t>)</w:t>
@@ -2729,48 +3399,534 @@
         </w:numPr>
       </w:pPr>
       <w:r>
-        <w:t>Logo após o processo de</w:t>
-      </w:r>
-      <w:r>
-        <w:t>:</w:t>
-      </w:r>
-      <w:r>
-        <w:t xml:space="preserve"> (selecionável) (mostra após qual processo ele deve vir na sequência, existindo uma linha para início como selecionável</w:t>
-      </w:r>
-      <w:r>
-        <w:t xml:space="preserve"> e em seguida a lista de processos já existentes</w:t>
-      </w:r>
-      <w:r>
-        <w:t>).</w:t>
-      </w:r>
-    </w:p>
-    <w:p>
-      <w:pPr>
-        <w:pStyle w:val="PargrafodaLista"/>
-        <w:numPr>
-          <w:ilvl w:val="1"/>
-          <w:numId w:val="2"/>
-        </w:numPr>
-      </w:pPr>
-      <w:r>
-        <w:t>Botão criar processo</w:t>
-      </w:r>
-    </w:p>
-    <w:p/>
-    <w:p>
-      <w:r>
-        <w:t>GESTOR DE PRODUÇÃO – LISTA DE PROCESSO</w:t>
-      </w:r>
-    </w:p>
-    <w:p>
-      <w:r>
-        <w:t>Descrição: é uma lista de processos já existentes cadastrados pelo gestor por ela é possível abri</w:t>
-      </w:r>
-      <w:r>
-        <w:t xml:space="preserve">r </w:t>
-      </w:r>
-      <w:r>
-        <w:t>janelas de alteração de processos possibilitando a alteração de todos os campos do cadastro inclusive possuindo exclusão (processo não deve ser deletado de maneira fixa do banco de dados)</w:t>
+        <w:t>Situação (selecionável) (</w:t>
+      </w:r>
+      <w:r>
+        <w:t>Ativos, desativados</w:t>
+      </w:r>
+      <w:r>
+        <w:t>)</w:t>
+      </w:r>
+    </w:p>
+    <w:p>
+      <w:pPr>
+        <w:pStyle w:val="PargrafodaLista"/>
+        <w:numPr>
+          <w:ilvl w:val="1"/>
+          <w:numId w:val="2"/>
+        </w:numPr>
+      </w:pPr>
+      <w:r>
+        <w:t xml:space="preserve">Botão nova mensagem (abre um pop </w:t>
+      </w:r>
+      <w:proofErr w:type="spellStart"/>
+      <w:r>
+        <w:t>up</w:t>
+      </w:r>
+      <w:proofErr w:type="spellEnd"/>
+      <w:r>
+        <w:t xml:space="preserve"> de criação)</w:t>
+      </w:r>
+    </w:p>
+    <w:p>
+      <w:pPr>
+        <w:pStyle w:val="PargrafodaLista"/>
+        <w:numPr>
+          <w:ilvl w:val="1"/>
+          <w:numId w:val="2"/>
+        </w:numPr>
+      </w:pPr>
+      <w:r>
+        <w:t>Mostrar Lista de</w:t>
+      </w:r>
+      <w:r>
+        <w:t xml:space="preserve"> Processos</w:t>
+      </w:r>
+    </w:p>
+    <w:p>
+      <w:pPr>
+        <w:pStyle w:val="PargrafodaLista"/>
+        <w:numPr>
+          <w:ilvl w:val="2"/>
+          <w:numId w:val="2"/>
+        </w:numPr>
+      </w:pPr>
+      <w:r>
+        <w:t xml:space="preserve">Mostrar </w:t>
+      </w:r>
+      <w:r>
+        <w:t>Nome do processo</w:t>
+      </w:r>
+    </w:p>
+    <w:p>
+      <w:pPr>
+        <w:pStyle w:val="PargrafodaLista"/>
+        <w:numPr>
+          <w:ilvl w:val="2"/>
+          <w:numId w:val="2"/>
+        </w:numPr>
+      </w:pPr>
+      <w:r>
+        <w:t xml:space="preserve">Mostrar </w:t>
+      </w:r>
+      <w:r>
+        <w:t>Funcionário responsável</w:t>
+      </w:r>
+    </w:p>
+    <w:p>
+      <w:pPr>
+        <w:pStyle w:val="PargrafodaLista"/>
+        <w:numPr>
+          <w:ilvl w:val="2"/>
+          <w:numId w:val="2"/>
+        </w:numPr>
+      </w:pPr>
+      <w:r>
+        <w:t xml:space="preserve">Mostrar </w:t>
+      </w:r>
+      <w:proofErr w:type="spellStart"/>
+      <w:r>
+        <w:t>Cód</w:t>
+      </w:r>
+      <w:proofErr w:type="spellEnd"/>
+      <w:r>
+        <w:t xml:space="preserve"> do Funcionário</w:t>
+      </w:r>
+    </w:p>
+    <w:p>
+      <w:pPr>
+        <w:pStyle w:val="PargrafodaLista"/>
+        <w:numPr>
+          <w:ilvl w:val="2"/>
+          <w:numId w:val="2"/>
+        </w:numPr>
+      </w:pPr>
+      <w:r>
+        <w:t xml:space="preserve">Mostrar </w:t>
+      </w:r>
+      <w:proofErr w:type="spellStart"/>
+      <w:r>
+        <w:t>Cód</w:t>
+      </w:r>
+      <w:proofErr w:type="spellEnd"/>
+      <w:r>
+        <w:t xml:space="preserve"> do leitor de barras</w:t>
+      </w:r>
+    </w:p>
+    <w:p>
+      <w:pPr>
+        <w:pStyle w:val="PargrafodaLista"/>
+        <w:numPr>
+          <w:ilvl w:val="2"/>
+          <w:numId w:val="2"/>
+        </w:numPr>
+      </w:pPr>
+      <w:r>
+        <w:t xml:space="preserve">Mostrar </w:t>
+      </w:r>
+      <w:r>
+        <w:t>descrição do processo</w:t>
+      </w:r>
+    </w:p>
+    <w:p>
+      <w:pPr>
+        <w:pStyle w:val="PargrafodaLista"/>
+        <w:numPr>
+          <w:ilvl w:val="2"/>
+          <w:numId w:val="2"/>
+        </w:numPr>
+      </w:pPr>
+      <w:r>
+        <w:t xml:space="preserve">Mostrar </w:t>
+      </w:r>
+      <w:r>
+        <w:t>se o processo é selecionável para o pessoal de vendas</w:t>
+      </w:r>
+    </w:p>
+    <w:p>
+      <w:pPr>
+        <w:pStyle w:val="PargrafodaLista"/>
+        <w:numPr>
+          <w:ilvl w:val="2"/>
+          <w:numId w:val="2"/>
+        </w:numPr>
+      </w:pPr>
+      <w:r>
+        <w:t>Mostrar se ele entra na lista de visão de processos de para o pessoal de vendas</w:t>
+      </w:r>
+      <w:r>
+        <w:t xml:space="preserve"> (se o processo pode ser selecionado já deve poder ser visualizado)</w:t>
+      </w:r>
+    </w:p>
+    <w:p>
+      <w:pPr>
+        <w:pStyle w:val="PargrafodaLista"/>
+        <w:numPr>
+          <w:ilvl w:val="2"/>
+          <w:numId w:val="2"/>
+        </w:numPr>
+      </w:pPr>
+      <w:r>
+        <w:t>Mostrar</w:t>
+      </w:r>
+      <w:r>
+        <w:t xml:space="preserve"> qual é o processo anterior a ele (caso tenha)</w:t>
+      </w:r>
+    </w:p>
+    <w:p>
+      <w:pPr>
+        <w:pStyle w:val="PargrafodaLista"/>
+        <w:numPr>
+          <w:ilvl w:val="2"/>
+          <w:numId w:val="2"/>
+        </w:numPr>
+      </w:pPr>
+      <w:r>
+        <w:t xml:space="preserve">Mostrar qual é o processo </w:t>
+      </w:r>
+      <w:r>
+        <w:t>posterior</w:t>
+      </w:r>
+      <w:r>
+        <w:t xml:space="preserve"> a ele (caso tenha)</w:t>
+      </w:r>
+    </w:p>
+    <w:p>
+      <w:pPr>
+        <w:pStyle w:val="PargrafodaLista"/>
+        <w:numPr>
+          <w:ilvl w:val="2"/>
+          <w:numId w:val="2"/>
+        </w:numPr>
+      </w:pPr>
+      <w:r>
+        <w:t xml:space="preserve">Mostrar </w:t>
+      </w:r>
+      <w:r>
+        <w:t>data de criação</w:t>
+      </w:r>
+    </w:p>
+    <w:p>
+      <w:pPr>
+        <w:pStyle w:val="PargrafodaLista"/>
+        <w:numPr>
+          <w:ilvl w:val="2"/>
+          <w:numId w:val="2"/>
+        </w:numPr>
+      </w:pPr>
+      <w:r>
+        <w:t xml:space="preserve">Mostrar data de </w:t>
+      </w:r>
+      <w:r>
+        <w:t>alteração ou de desativação (caso tenha)</w:t>
+      </w:r>
+    </w:p>
+    <w:p>
+      <w:pPr>
+        <w:pStyle w:val="PargrafodaLista"/>
+        <w:numPr>
+          <w:ilvl w:val="2"/>
+          <w:numId w:val="2"/>
+        </w:numPr>
+      </w:pPr>
+      <w:r>
+        <w:t xml:space="preserve">Botão de alterar (POP UP)  </w:t>
+      </w:r>
+    </w:p>
+    <w:p>
+      <w:pPr>
+        <w:pStyle w:val="PargrafodaLista"/>
+        <w:numPr>
+          <w:ilvl w:val="2"/>
+          <w:numId w:val="2"/>
+        </w:numPr>
+      </w:pPr>
+      <w:r>
+        <w:t>Botão de</w:t>
+      </w:r>
+      <w:r>
+        <w:t xml:space="preserve"> desativar (remove o processo da linha de produção</w:t>
+      </w:r>
+      <w:r>
+        <w:t>)</w:t>
+      </w:r>
+    </w:p>
+    <w:p>
+      <w:pPr>
+        <w:pStyle w:val="PargrafodaLista"/>
+        <w:numPr>
+          <w:ilvl w:val="1"/>
+          <w:numId w:val="2"/>
+        </w:numPr>
+      </w:pPr>
+      <w:r>
+        <w:lastRenderedPageBreak/>
+        <w:t>Criação de Mensagens (JANELA POP UP)</w:t>
+      </w:r>
+    </w:p>
+    <w:p>
+      <w:pPr>
+        <w:pStyle w:val="PargrafodaLista"/>
+        <w:numPr>
+          <w:ilvl w:val="2"/>
+          <w:numId w:val="2"/>
+        </w:numPr>
+      </w:pPr>
+      <w:r>
+        <w:t xml:space="preserve">Botão para selecionar um </w:t>
+      </w:r>
+      <w:r>
+        <w:t>funcionário</w:t>
+      </w:r>
+      <w:r>
+        <w:t xml:space="preserve"> (janela pop </w:t>
+      </w:r>
+      <w:proofErr w:type="spellStart"/>
+      <w:r>
+        <w:t>up</w:t>
+      </w:r>
+      <w:proofErr w:type="spellEnd"/>
+      <w:r>
+        <w:t xml:space="preserve"> 2)</w:t>
+      </w:r>
+    </w:p>
+    <w:p>
+      <w:pPr>
+        <w:pStyle w:val="PargrafodaLista"/>
+        <w:numPr>
+          <w:ilvl w:val="2"/>
+          <w:numId w:val="2"/>
+        </w:numPr>
+      </w:pPr>
+      <w:r>
+        <w:t xml:space="preserve">Mostrar </w:t>
+      </w:r>
+      <w:proofErr w:type="spellStart"/>
+      <w:r>
+        <w:t>cód</w:t>
+      </w:r>
+      <w:proofErr w:type="spellEnd"/>
+      <w:r>
+        <w:t xml:space="preserve"> </w:t>
+      </w:r>
+      <w:r>
+        <w:t>funcionário</w:t>
+      </w:r>
+    </w:p>
+    <w:p>
+      <w:pPr>
+        <w:pStyle w:val="PargrafodaLista"/>
+        <w:numPr>
+          <w:ilvl w:val="2"/>
+          <w:numId w:val="2"/>
+        </w:numPr>
+      </w:pPr>
+      <w:r>
+        <w:t xml:space="preserve">Mostrar </w:t>
+      </w:r>
+      <w:r>
+        <w:t>nome do funcionário</w:t>
+      </w:r>
+    </w:p>
+    <w:p>
+      <w:pPr>
+        <w:pStyle w:val="PargrafodaLista"/>
+        <w:numPr>
+          <w:ilvl w:val="2"/>
+          <w:numId w:val="2"/>
+        </w:numPr>
+      </w:pPr>
+      <w:proofErr w:type="spellStart"/>
+      <w:r>
+        <w:t>Cód</w:t>
+      </w:r>
+      <w:proofErr w:type="spellEnd"/>
+      <w:r>
+        <w:t xml:space="preserve"> – Leitor de barras (escrito) (colocar o código de conexão do leitor)</w:t>
+      </w:r>
+    </w:p>
+    <w:p>
+      <w:pPr>
+        <w:pStyle w:val="PargrafodaLista"/>
+        <w:numPr>
+          <w:ilvl w:val="2"/>
+          <w:numId w:val="2"/>
+        </w:numPr>
+      </w:pPr>
+      <w:r>
+        <w:t>Botão testar conexão (verifica se o leitor está se conectando)</w:t>
+      </w:r>
+    </w:p>
+    <w:p>
+      <w:pPr>
+        <w:pStyle w:val="PargrafodaLista"/>
+        <w:numPr>
+          <w:ilvl w:val="2"/>
+          <w:numId w:val="2"/>
+        </w:numPr>
+      </w:pPr>
+      <w:proofErr w:type="spellStart"/>
+      <w:r>
+        <w:t>Decrição</w:t>
+      </w:r>
+      <w:proofErr w:type="spellEnd"/>
+      <w:r>
+        <w:t xml:space="preserve"> do processo</w:t>
+      </w:r>
+      <w:r>
+        <w:t xml:space="preserve"> (texto) (campo para descrever o </w:t>
+      </w:r>
+      <w:r>
+        <w:t>processo</w:t>
+      </w:r>
+      <w:r>
+        <w:t>)</w:t>
+      </w:r>
+    </w:p>
+    <w:p>
+      <w:pPr>
+        <w:pStyle w:val="PargrafodaLista"/>
+        <w:numPr>
+          <w:ilvl w:val="2"/>
+          <w:numId w:val="2"/>
+        </w:numPr>
+      </w:pPr>
+      <w:r>
+        <w:t>Processo opcional ao vendas (botão checkup)</w:t>
+      </w:r>
+    </w:p>
+    <w:p>
+      <w:pPr>
+        <w:pStyle w:val="PargrafodaLista"/>
+        <w:numPr>
+          <w:ilvl w:val="2"/>
+          <w:numId w:val="2"/>
+        </w:numPr>
+      </w:pPr>
+      <w:r>
+        <w:t xml:space="preserve">Processo pode ser visualizado pelo vendas (botão checkup) (se o processo aparece na linha de produção que é mostrada </w:t>
+      </w:r>
+      <w:r>
+        <w:t xml:space="preserve">para os vendedores, caso o botão acima não estiver selecionado esse também não pode então </w:t>
+      </w:r>
+      <w:proofErr w:type="gramStart"/>
+      <w:r>
+        <w:t>deve</w:t>
+      </w:r>
+      <w:proofErr w:type="gramEnd"/>
+      <w:r>
+        <w:t xml:space="preserve"> ser travado)</w:t>
+      </w:r>
+    </w:p>
+    <w:p>
+      <w:pPr>
+        <w:pStyle w:val="PargrafodaLista"/>
+        <w:numPr>
+          <w:ilvl w:val="2"/>
+          <w:numId w:val="2"/>
+        </w:numPr>
+      </w:pPr>
+      <w:r>
+        <w:t>Processo anterior (selecionável) (lista de processos + código)</w:t>
+      </w:r>
+    </w:p>
+    <w:p>
+      <w:pPr>
+        <w:pStyle w:val="PargrafodaLista"/>
+        <w:numPr>
+          <w:ilvl w:val="2"/>
+          <w:numId w:val="2"/>
+        </w:numPr>
+      </w:pPr>
+      <w:r>
+        <w:t>Processo posterior (selecionável) (lista de processos + código)</w:t>
+      </w:r>
+    </w:p>
+    <w:p>
+      <w:pPr>
+        <w:pStyle w:val="PargrafodaLista"/>
+        <w:numPr>
+          <w:ilvl w:val="2"/>
+          <w:numId w:val="2"/>
+        </w:numPr>
+      </w:pPr>
+      <w:r>
+        <w:t>Botão de criar</w:t>
+      </w:r>
+    </w:p>
+    <w:p>
+      <w:pPr>
+        <w:pStyle w:val="PargrafodaLista"/>
+        <w:numPr>
+          <w:ilvl w:val="2"/>
+          <w:numId w:val="2"/>
+        </w:numPr>
+      </w:pPr>
+      <w:r>
+        <w:t>Botão de cancelar</w:t>
+      </w:r>
+    </w:p>
+    <w:p>
+      <w:pPr>
+        <w:ind w:left="1800"/>
+      </w:pPr>
+    </w:p>
+    <w:p>
+      <w:pPr>
+        <w:rPr>
+          <w:color w:val="FFC000" w:themeColor="accent4"/>
+        </w:rPr>
+      </w:pPr>
+      <w:r>
+        <w:rPr>
+          <w:color w:val="FFC000" w:themeColor="accent4"/>
+        </w:rPr>
+        <w:t xml:space="preserve">GESTOR DE PRODUÇÃO </w:t>
+      </w:r>
+      <w:r>
+        <w:rPr>
+          <w:color w:val="FFC000" w:themeColor="accent4"/>
+        </w:rPr>
+        <w:t>–</w:t>
+      </w:r>
+      <w:r>
+        <w:rPr>
+          <w:color w:val="FFC000" w:themeColor="accent4"/>
+        </w:rPr>
+        <w:t xml:space="preserve"> </w:t>
+      </w:r>
+      <w:r>
+        <w:rPr>
+          <w:color w:val="FFC000" w:themeColor="accent4"/>
+        </w:rPr>
+        <w:t>CANCELAMENTOS</w:t>
+      </w:r>
+    </w:p>
+    <w:p>
+      <w:pPr>
+        <w:rPr>
+          <w:color w:val="FFC000" w:themeColor="accent4"/>
+        </w:rPr>
+      </w:pPr>
+      <w:r>
+        <w:rPr>
+          <w:color w:val="FFC000" w:themeColor="accent4"/>
+        </w:rPr>
+        <w:t xml:space="preserve">Descrição: quando um cliente pede o cancelamento e ele foi aprovado pelo financeiro (por hora o </w:t>
+      </w:r>
+      <w:proofErr w:type="spellStart"/>
+      <w:r>
+        <w:rPr>
+          <w:color w:val="FFC000" w:themeColor="accent4"/>
+        </w:rPr>
+        <w:t>rh</w:t>
+      </w:r>
+      <w:proofErr w:type="spellEnd"/>
+      <w:r>
+        <w:rPr>
+          <w:color w:val="FFC000" w:themeColor="accent4"/>
+        </w:rPr>
+        <w:t xml:space="preserve"> deve executar essa função) deve ser dado baixa no pedido pelo gestor de produção indicando que o material do produto que veio por qualquer motivo a ser cancelado</w:t>
       </w:r>
     </w:p>
     <w:p>
@@ -2780,8 +3936,14 @@
           <w:ilvl w:val="0"/>
           <w:numId w:val="2"/>
         </w:numPr>
-      </w:pPr>
-      <w:r>
+        <w:rPr>
+          <w:color w:val="FFC000" w:themeColor="accent4"/>
+        </w:rPr>
+      </w:pPr>
+      <w:r>
+        <w:rPr>
+          <w:color w:val="FFC000" w:themeColor="accent4"/>
+        </w:rPr>
         <w:t>Campos necessários</w:t>
       </w:r>
     </w:p>
@@ -2792,381 +3954,20 @@
           <w:ilvl w:val="1"/>
           <w:numId w:val="2"/>
         </w:numPr>
-      </w:pPr>
-      <w:r>
-        <w:t>Mostrar Lista de processos</w:t>
-      </w:r>
-    </w:p>
-    <w:p>
-      <w:pPr>
-        <w:pStyle w:val="PargrafodaLista"/>
-        <w:numPr>
-          <w:ilvl w:val="2"/>
-          <w:numId w:val="2"/>
-        </w:numPr>
-      </w:pPr>
-      <w:r>
-        <w:t>Mostrar código do processo</w:t>
-      </w:r>
-    </w:p>
-    <w:p>
-      <w:pPr>
-        <w:pStyle w:val="PargrafodaLista"/>
-        <w:numPr>
-          <w:ilvl w:val="2"/>
-          <w:numId w:val="2"/>
-        </w:numPr>
-      </w:pPr>
-      <w:r>
-        <w:t>Mostrar número de vezes na semana que o processo foi executado</w:t>
-      </w:r>
-    </w:p>
-    <w:p>
-      <w:pPr>
-        <w:pStyle w:val="PargrafodaLista"/>
-        <w:numPr>
-          <w:ilvl w:val="2"/>
-          <w:numId w:val="2"/>
-        </w:numPr>
-      </w:pPr>
-      <w:r>
-        <w:t>Mostrar quantidade de produtos que precisam passar por aquele processo</w:t>
-      </w:r>
-    </w:p>
-    <w:p>
-      <w:pPr>
-        <w:pStyle w:val="PargrafodaLista"/>
-        <w:numPr>
-          <w:ilvl w:val="2"/>
-          <w:numId w:val="2"/>
-        </w:numPr>
-      </w:pPr>
-      <w:r>
-        <w:t xml:space="preserve">Mostrar quantidade de produtos que </w:t>
-      </w:r>
-      <w:r>
-        <w:t>estão atrasados para passar pelo processo</w:t>
-      </w:r>
-    </w:p>
-    <w:p>
-      <w:pPr>
-        <w:pStyle w:val="PargrafodaLista"/>
-        <w:numPr>
-          <w:ilvl w:val="2"/>
-          <w:numId w:val="2"/>
-        </w:numPr>
-      </w:pPr>
-      <w:r>
-        <w:t>Botão de mostrar pedidos (abre um pop up com o código do produto, nome do cliente e cpf)</w:t>
-      </w:r>
-    </w:p>
-    <w:p>
-      <w:pPr>
-        <w:pStyle w:val="PargrafodaLista"/>
-        <w:numPr>
-          <w:ilvl w:val="2"/>
-          <w:numId w:val="2"/>
-        </w:numPr>
-      </w:pPr>
-      <w:r>
-        <w:t>Mostrar número de vezes que o processo foi executado no total</w:t>
-      </w:r>
-    </w:p>
-    <w:p>
-      <w:pPr>
-        <w:pStyle w:val="PargrafodaLista"/>
-        <w:numPr>
-          <w:ilvl w:val="2"/>
-          <w:numId w:val="2"/>
-        </w:numPr>
-      </w:pPr>
-      <w:r>
-        <w:t>Mostrar todas as informações do processo feito no cadastro</w:t>
-      </w:r>
-    </w:p>
-    <w:p>
-      <w:pPr>
-        <w:pStyle w:val="PargrafodaLista"/>
-        <w:numPr>
-          <w:ilvl w:val="2"/>
-          <w:numId w:val="2"/>
-        </w:numPr>
-      </w:pPr>
-      <w:r>
-        <w:t>Botão de de alterar informações do processo (abre um pop up com os mesmos campos de cadastro de processo para serem alterados)</w:t>
-      </w:r>
-    </w:p>
-    <w:p>
-      <w:pPr>
-        <w:pStyle w:val="PargrafodaLista"/>
-        <w:numPr>
-          <w:ilvl w:val="1"/>
-          <w:numId w:val="2"/>
-        </w:numPr>
-      </w:pPr>
-      <w:r>
-        <w:t>Sempre que a página for aberta</w:t>
-      </w:r>
-      <w:r>
-        <w:t xml:space="preserve"> ela deve ter os processos na sequência de execução</w:t>
-      </w:r>
-    </w:p>
-    <w:p>
-      <w:pPr>
-        <w:pStyle w:val="PargrafodaLista"/>
-        <w:numPr>
-          <w:ilvl w:val="1"/>
-          <w:numId w:val="2"/>
-        </w:numPr>
-      </w:pPr>
-      <w:r>
-        <w:t>Ter barra de pesquisa</w:t>
-      </w:r>
-      <w:r>
-        <w:t xml:space="preserve"> por nome ou código de processo</w:t>
-      </w:r>
-    </w:p>
-    <w:p>
-      <w:r>
-        <w:t>GESTOR DE PRODUÇÃO – MENSAGEM DE SITUAÇÃO DE PEDIDOS</w:t>
-      </w:r>
-    </w:p>
-    <w:p>
-      <w:r>
-        <w:t>Descrição: em caso de algum pedido ter problemas seja por falta de matéria prima, quanto a dificuldade para se produzir o mesmo, é necessário avisar o vendedor então vai haver uma sistema de mensagens unilateral onde o gestor de produção pode explicar o que está acontecendo com o pedido, essas mensagens vão aparecer para o vendedor responsável quando ele logar e vai ficar marcado o pedido como parado ou com dificuldade de execução que indica que irá ou possivelmente vai existir um atraso no produto não é possível deletar a mensagem e ela deve ficar atrelada a um processo, indicando o local que ela parou.</w:t>
-      </w:r>
-    </w:p>
-    <w:p>
-      <w:r>
-        <w:t>É uma lista dessas mensagens</w:t>
-      </w:r>
-    </w:p>
-    <w:p>
-      <w:pPr>
-        <w:pStyle w:val="PargrafodaLista"/>
-        <w:numPr>
-          <w:ilvl w:val="0"/>
-          <w:numId w:val="2"/>
-        </w:numPr>
-      </w:pPr>
-      <w:r>
-        <w:t>Campos necessários</w:t>
-      </w:r>
-    </w:p>
-    <w:p>
-      <w:pPr>
-        <w:pStyle w:val="PargrafodaLista"/>
-        <w:numPr>
-          <w:ilvl w:val="1"/>
-          <w:numId w:val="2"/>
-        </w:numPr>
-      </w:pPr>
-      <w:r>
-        <w:t>Botão de criar mensagens (abre um pop up como na descrição logo após esse bloco)</w:t>
-      </w:r>
-    </w:p>
-    <w:p>
-      <w:pPr>
-        <w:pStyle w:val="PargrafodaLista"/>
-        <w:numPr>
-          <w:ilvl w:val="1"/>
-          <w:numId w:val="2"/>
-        </w:numPr>
-      </w:pPr>
-      <w:r>
-        <w:t>Mostrar lista</w:t>
-      </w:r>
-    </w:p>
-    <w:p>
-      <w:pPr>
-        <w:pStyle w:val="PargrafodaLista"/>
-        <w:numPr>
-          <w:ilvl w:val="2"/>
-          <w:numId w:val="2"/>
-        </w:numPr>
-      </w:pPr>
-      <w:r>
-        <w:t>T</w:t>
-      </w:r>
-      <w:r>
-        <w:t>odos os campos de – CRIAR MENSAGEM DE SITUAÇÃO DE PEDIDOS</w:t>
-      </w:r>
-    </w:p>
-    <w:p>
-      <w:pPr>
-        <w:pStyle w:val="PargrafodaLista"/>
-        <w:numPr>
-          <w:ilvl w:val="2"/>
-          <w:numId w:val="2"/>
-        </w:numPr>
-      </w:pPr>
-      <w:r>
-        <w:t xml:space="preserve">Mostrar o a data de criação da mensagem </w:t>
-      </w:r>
-    </w:p>
-    <w:p>
-      <w:pPr>
-        <w:pStyle w:val="PargrafodaLista"/>
-        <w:numPr>
-          <w:ilvl w:val="2"/>
-          <w:numId w:val="2"/>
-        </w:numPr>
-      </w:pPr>
-      <w:r>
-        <w:t>Mostrar em dias a criação da mensagem para a data atual</w:t>
-      </w:r>
-    </w:p>
-    <w:p>
-      <w:pPr>
-        <w:pStyle w:val="PargrafodaLista"/>
-        <w:numPr>
-          <w:ilvl w:val="2"/>
-          <w:numId w:val="2"/>
-        </w:numPr>
-      </w:pPr>
-      <w:r>
-        <w:t>Botão de Concluído (o problema já foi resolvido)</w:t>
-      </w:r>
-    </w:p>
-    <w:p/>
-    <w:p>
-      <w:r>
-        <w:t>GESTOR DE PRODUÇÃO –</w:t>
-      </w:r>
-      <w:r>
-        <w:t xml:space="preserve"> CRIAR</w:t>
-      </w:r>
-      <w:r>
-        <w:t xml:space="preserve"> MENSAGEM DE SITUAÇÃO DE PEDIDOS</w:t>
-      </w:r>
-      <w:r>
-        <w:t xml:space="preserve"> (JANELA POP UP NA TELA DE MENSAGENS DE PEDIDOS)</w:t>
-      </w:r>
-    </w:p>
-    <w:p>
-      <w:r>
-        <w:t>Descrição:</w:t>
-      </w:r>
-      <w:r>
-        <w:t xml:space="preserve"> Janela pop up de criação de mensagem</w:t>
-      </w:r>
-    </w:p>
-    <w:p>
-      <w:pPr>
-        <w:pStyle w:val="PargrafodaLista"/>
-        <w:numPr>
-          <w:ilvl w:val="0"/>
-          <w:numId w:val="2"/>
-        </w:numPr>
-      </w:pPr>
-      <w:r>
-        <w:t>Campo necessário</w:t>
-      </w:r>
-    </w:p>
-    <w:p>
-      <w:pPr>
-        <w:pStyle w:val="PargrafodaLista"/>
-        <w:numPr>
-          <w:ilvl w:val="1"/>
-          <w:numId w:val="3"/>
-        </w:numPr>
-      </w:pPr>
-      <w:r>
-        <w:t>Pedido (escrita)</w:t>
-      </w:r>
-    </w:p>
-    <w:p>
-      <w:pPr>
-        <w:pStyle w:val="PargrafodaLista"/>
-        <w:numPr>
-          <w:ilvl w:val="1"/>
-          <w:numId w:val="3"/>
-        </w:numPr>
-      </w:pPr>
-      <w:r>
-        <w:t>Produto (selecionável) (numérico de 1 até o número de produtos do pedido)</w:t>
-      </w:r>
-    </w:p>
-    <w:p>
-      <w:pPr>
-        <w:pStyle w:val="PargrafodaLista"/>
-        <w:numPr>
-          <w:ilvl w:val="1"/>
-          <w:numId w:val="3"/>
-        </w:numPr>
-      </w:pPr>
-      <w:r>
-        <w:t>Situação (escrita) (breve descrição que vai ser mostrada)</w:t>
-      </w:r>
-    </w:p>
-    <w:p>
-      <w:pPr>
-        <w:pStyle w:val="PargrafodaLista"/>
-        <w:numPr>
-          <w:ilvl w:val="1"/>
-          <w:numId w:val="3"/>
-        </w:numPr>
-      </w:pPr>
-      <w:r>
-        <w:t>Descrição (texto) (descrição do problema)</w:t>
-      </w:r>
-    </w:p>
-    <w:p>
-      <w:pPr>
-        <w:pStyle w:val="PargrafodaLista"/>
-        <w:numPr>
-          <w:ilvl w:val="1"/>
-          <w:numId w:val="3"/>
-        </w:numPr>
-      </w:pPr>
-      <w:r>
-        <w:t>Botão de enviar</w:t>
-      </w:r>
-    </w:p>
-    <w:p/>
-    <w:p>
-      <w:r>
-        <w:t xml:space="preserve">GESTOR DE PRODUÇÃO </w:t>
-      </w:r>
-      <w:r>
-        <w:t>–</w:t>
-      </w:r>
-      <w:r>
-        <w:t xml:space="preserve"> </w:t>
-      </w:r>
-      <w:r>
-        <w:t>CANCELAMENTOS</w:t>
-      </w:r>
-    </w:p>
-    <w:p>
-      <w:r>
-        <w:t>Descrição: quando um cliente pede o cancelamento e ele foi aprovado pelo financeiro (por hora o rh deve executar essa função) deve ser dado baixa no pedido pelo gestor de produção indicando que o material do produto que veio por qualquer motivo a ser cancelado</w:t>
-      </w:r>
-    </w:p>
-    <w:p>
-      <w:pPr>
-        <w:pStyle w:val="PargrafodaLista"/>
-        <w:numPr>
-          <w:ilvl w:val="0"/>
-          <w:numId w:val="2"/>
-        </w:numPr>
-      </w:pPr>
-      <w:r>
-        <w:t>Campos necessários</w:t>
-      </w:r>
-    </w:p>
-    <w:p>
-      <w:pPr>
-        <w:pStyle w:val="PargrafodaLista"/>
-        <w:numPr>
-          <w:ilvl w:val="1"/>
-          <w:numId w:val="2"/>
-        </w:numPr>
-      </w:pPr>
-      <w:r>
+        <w:rPr>
+          <w:color w:val="FFC000" w:themeColor="accent4"/>
+        </w:rPr>
+      </w:pPr>
+      <w:r>
+        <w:rPr>
+          <w:color w:val="FFC000" w:themeColor="accent4"/>
+        </w:rPr>
         <w:t xml:space="preserve">Situação (selecionável) (deve vir previamente selecionado como </w:t>
       </w:r>
       <w:r>
+        <w:rPr>
+          <w:color w:val="FFC000" w:themeColor="accent4"/>
+        </w:rPr>
         <w:t>pedidos a remover, tendo essa opção e removidos, todos)</w:t>
       </w:r>
     </w:p>
@@ -3177,8 +3978,14 @@
           <w:ilvl w:val="1"/>
           <w:numId w:val="2"/>
         </w:numPr>
-      </w:pPr>
-      <w:r>
+        <w:rPr>
+          <w:color w:val="FFC000" w:themeColor="accent4"/>
+        </w:rPr>
+      </w:pPr>
+      <w:r>
+        <w:rPr>
+          <w:color w:val="FFC000" w:themeColor="accent4"/>
+        </w:rPr>
         <w:t>Mostrar lista de cancelados</w:t>
       </w:r>
     </w:p>
@@ -3189,8 +3996,14 @@
           <w:ilvl w:val="2"/>
           <w:numId w:val="2"/>
         </w:numPr>
-      </w:pPr>
-      <w:r>
+        <w:rPr>
+          <w:color w:val="FFC000" w:themeColor="accent4"/>
+        </w:rPr>
+      </w:pPr>
+      <w:r>
+        <w:rPr>
+          <w:color w:val="FFC000" w:themeColor="accent4"/>
+        </w:rPr>
         <w:t>Código do pedido</w:t>
       </w:r>
     </w:p>
@@ -3201,8 +4014,14 @@
           <w:ilvl w:val="2"/>
           <w:numId w:val="2"/>
         </w:numPr>
-      </w:pPr>
-      <w:r>
+        <w:rPr>
+          <w:color w:val="FFC000" w:themeColor="accent4"/>
+        </w:rPr>
+      </w:pPr>
+      <w:r>
+        <w:rPr>
+          <w:color w:val="FFC000" w:themeColor="accent4"/>
+        </w:rPr>
         <w:t>Número do produto</w:t>
       </w:r>
     </w:p>
@@ -3213,8 +4032,14 @@
           <w:ilvl w:val="2"/>
           <w:numId w:val="2"/>
         </w:numPr>
-      </w:pPr>
-      <w:r>
+        <w:rPr>
+          <w:color w:val="FFC000" w:themeColor="accent4"/>
+        </w:rPr>
+      </w:pPr>
+      <w:r>
+        <w:rPr>
+          <w:color w:val="FFC000" w:themeColor="accent4"/>
+        </w:rPr>
         <w:t>Nome do vendedor</w:t>
       </w:r>
     </w:p>
@@ -3225,11 +4050,20 @@
           <w:ilvl w:val="2"/>
           <w:numId w:val="2"/>
         </w:numPr>
-      </w:pPr>
-      <w:r>
+        <w:rPr>
+          <w:color w:val="FFC000" w:themeColor="accent4"/>
+        </w:rPr>
+      </w:pPr>
+      <w:r>
+        <w:rPr>
+          <w:color w:val="FFC000" w:themeColor="accent4"/>
+        </w:rPr>
         <w:t xml:space="preserve">Botão de material removido (caso ainda não tenha </w:t>
       </w:r>
       <w:r>
+        <w:rPr>
+          <w:color w:val="FFC000" w:themeColor="accent4"/>
+        </w:rPr>
         <w:t>sido removido, caso já tenha removido mostrar um texto “material já removido”)</w:t>
       </w:r>
     </w:p>
@@ -3361,7 +4195,7 @@
   <w:abstractNum w:abstractNumId="1" w15:restartNumberingAfterBreak="0">
     <w:nsid w:val="164E72A8"/>
     <w:multiLevelType w:val="hybridMultilevel"/>
-    <w:tmpl w:val="64CC43EC"/>
+    <w:tmpl w:val="C65C3CAC"/>
     <w:lvl w:ilvl="0" w:tplc="04160001">
       <w:start w:val="1"/>
       <w:numFmt w:val="bullet"/>

</xml_diff>